<commit_message>
Add module sketch and start architecture specification
</commit_message>
<xml_diff>
--- a/docs/vision/doc/CONCATENATED.docx
+++ b/docs/vision/doc/CONCATENATED.docx
@@ -11541,7 +11541,6 @@
         </w:numPr>
         <w:bidi/>
         <w:rPr>
-          <w:rFonts w:hint="cs"/>
           <w:rtl/>
         </w:rPr>
       </w:pPr>
@@ -11597,6 +11596,3742 @@
           <w:rtl/>
         </w:rPr>
         <w:t>).</w:t>
+      </w:r>
+    </w:p>
+    <w:p>
+      <w:pPr>
+        <w:pStyle w:val="1"/>
+        <w:bidi/>
+        <w:rPr>
+          <w:rFonts w:hint="cs"/>
+          <w:rtl/>
+        </w:rPr>
+      </w:pPr>
+      <w:r>
+        <w:rPr>
+          <w:rtl/>
+        </w:rPr>
+        <w:br w:type="page"/>
+      </w:r>
+      <w:r>
+        <w:rPr>
+          <w:rFonts w:hint="cs"/>
+          <w:rtl/>
+        </w:rPr>
+        <w:lastRenderedPageBreak/>
+        <w:t>פרק 3 - ארכיטקטור</w:t>
+      </w:r>
+      <w:r>
+        <w:rPr>
+          <w:rFonts w:hint="cs"/>
+          <w:rtl/>
+        </w:rPr>
+        <w:t>ה</w:t>
+      </w:r>
+      <w:r>
+        <w:rPr>
+          <w:rFonts w:hint="cs"/>
+          <w:rtl/>
+        </w:rPr>
+        <w:t xml:space="preserve"> </w:t>
+      </w:r>
+    </w:p>
+    <w:p>
+      <w:pPr>
+        <w:pStyle w:val="2"/>
+        <w:bidi/>
+        <w:rPr>
+          <w:rFonts w:hint="cs"/>
+          <w:rtl/>
+        </w:rPr>
+      </w:pPr>
+      <w:proofErr w:type="spellStart"/>
+      <w:r>
+        <w:rPr>
+          <w:rFonts w:hint="cs"/>
+          <w:rtl/>
+        </w:rPr>
+        <w:t>דיאגרמת</w:t>
+      </w:r>
+      <w:proofErr w:type="spellEnd"/>
+      <w:r>
+        <w:rPr>
+          <w:rFonts w:hint="cs"/>
+          <w:rtl/>
+        </w:rPr>
+        <w:t xml:space="preserve"> חלקים לפרויקט</w:t>
+      </w:r>
+    </w:p>
+    <w:p>
+      <w:pPr>
+        <w:bidi/>
+        <w:rPr>
+          <w:rFonts w:hint="cs"/>
+          <w:rtl/>
+        </w:rPr>
+      </w:pPr>
+      <w:r>
+        <w:rPr>
+          <w:rtl/>
+        </w:rPr>
+        <w:drawing>
+          <wp:inline distT="0" distB="0" distL="0" distR="0">
+            <wp:extent cx="5486400" cy="4773637"/>
+            <wp:effectExtent l="19050" t="0" r="0" b="0"/>
+            <wp:docPr id="7" name="אובייקט 7"/>
+            <wp:cNvGraphicFramePr/>
+            <a:graphic xmlns:a="http://schemas.openxmlformats.org/drawingml/2006/main">
+              <a:graphicData uri="http://schemas.openxmlformats.org/drawingml/2006/lockedCanvas">
+                <lc:lockedCanvas xmlns:lc="http://schemas.openxmlformats.org/drawingml/2006/lockedCanvas">
+                  <a:nvGrpSpPr>
+                    <a:cNvPr id="0" name=""/>
+                    <a:cNvGrpSpPr/>
+                  </a:nvGrpSpPr>
+                  <a:grpSpPr>
+                    <a:xfrm>
+                      <a:off x="0" y="0"/>
+                      <a:ext cx="7128792" cy="6201980"/>
+                      <a:chOff x="1763688" y="323364"/>
+                      <a:chExt cx="7128792" cy="6201980"/>
+                    </a:xfrm>
+                  </a:grpSpPr>
+                  <a:sp>
+                    <a:nvSpPr>
+                      <a:cNvPr id="4" name="מלבן 3"/>
+                      <a:cNvSpPr/>
+                    </a:nvSpPr>
+                    <a:spPr>
+                      <a:xfrm>
+                        <a:off x="5868144" y="332656"/>
+                        <a:ext cx="3024336" cy="6192688"/>
+                      </a:xfrm>
+                      <a:prstGeom prst="rect">
+                        <a:avLst/>
+                      </a:prstGeom>
+                      <a:solidFill>
+                        <a:schemeClr val="bg1">
+                          <a:lumMod val="95000"/>
+                        </a:schemeClr>
+                      </a:solidFill>
+                      <a:ln>
+                        <a:solidFill>
+                          <a:schemeClr val="bg1">
+                            <a:lumMod val="75000"/>
+                          </a:schemeClr>
+                        </a:solidFill>
+                      </a:ln>
+                    </a:spPr>
+                    <a:txSp>
+                      <a:txBody>
+                        <a:bodyPr rtlCol="0" anchor="ctr"/>
+                        <a:lstStyle>
+                          <a:defPPr>
+                            <a:defRPr lang="en-US"/>
+                          </a:defPPr>
+                          <a:lvl1pPr marL="0" algn="l" defTabSz="914400" rtl="0" eaLnBrk="1" latinLnBrk="0" hangingPunct="1">
+                            <a:defRPr sz="1800" kern="1200">
+                              <a:solidFill>
+                                <a:schemeClr val="lt1"/>
+                              </a:solidFill>
+                              <a:latin typeface="+mn-lt"/>
+                              <a:ea typeface="+mn-ea"/>
+                              <a:cs typeface="+mn-cs"/>
+                            </a:defRPr>
+                          </a:lvl1pPr>
+                          <a:lvl2pPr marL="457200" algn="l" defTabSz="914400" rtl="0" eaLnBrk="1" latinLnBrk="0" hangingPunct="1">
+                            <a:defRPr sz="1800" kern="1200">
+                              <a:solidFill>
+                                <a:schemeClr val="lt1"/>
+                              </a:solidFill>
+                              <a:latin typeface="+mn-lt"/>
+                              <a:ea typeface="+mn-ea"/>
+                              <a:cs typeface="+mn-cs"/>
+                            </a:defRPr>
+                          </a:lvl2pPr>
+                          <a:lvl3pPr marL="914400" algn="l" defTabSz="914400" rtl="0" eaLnBrk="1" latinLnBrk="0" hangingPunct="1">
+                            <a:defRPr sz="1800" kern="1200">
+                              <a:solidFill>
+                                <a:schemeClr val="lt1"/>
+                              </a:solidFill>
+                              <a:latin typeface="+mn-lt"/>
+                              <a:ea typeface="+mn-ea"/>
+                              <a:cs typeface="+mn-cs"/>
+                            </a:defRPr>
+                          </a:lvl3pPr>
+                          <a:lvl4pPr marL="1371600" algn="l" defTabSz="914400" rtl="0" eaLnBrk="1" latinLnBrk="0" hangingPunct="1">
+                            <a:defRPr sz="1800" kern="1200">
+                              <a:solidFill>
+                                <a:schemeClr val="lt1"/>
+                              </a:solidFill>
+                              <a:latin typeface="+mn-lt"/>
+                              <a:ea typeface="+mn-ea"/>
+                              <a:cs typeface="+mn-cs"/>
+                            </a:defRPr>
+                          </a:lvl4pPr>
+                          <a:lvl5pPr marL="1828800" algn="l" defTabSz="914400" rtl="0" eaLnBrk="1" latinLnBrk="0" hangingPunct="1">
+                            <a:defRPr sz="1800" kern="1200">
+                              <a:solidFill>
+                                <a:schemeClr val="lt1"/>
+                              </a:solidFill>
+                              <a:latin typeface="+mn-lt"/>
+                              <a:ea typeface="+mn-ea"/>
+                              <a:cs typeface="+mn-cs"/>
+                            </a:defRPr>
+                          </a:lvl5pPr>
+                          <a:lvl6pPr marL="2286000" algn="l" defTabSz="914400" rtl="0" eaLnBrk="1" latinLnBrk="0" hangingPunct="1">
+                            <a:defRPr sz="1800" kern="1200">
+                              <a:solidFill>
+                                <a:schemeClr val="lt1"/>
+                              </a:solidFill>
+                              <a:latin typeface="+mn-lt"/>
+                              <a:ea typeface="+mn-ea"/>
+                              <a:cs typeface="+mn-cs"/>
+                            </a:defRPr>
+                          </a:lvl6pPr>
+                          <a:lvl7pPr marL="2743200" algn="l" defTabSz="914400" rtl="0" eaLnBrk="1" latinLnBrk="0" hangingPunct="1">
+                            <a:defRPr sz="1800" kern="1200">
+                              <a:solidFill>
+                                <a:schemeClr val="lt1"/>
+                              </a:solidFill>
+                              <a:latin typeface="+mn-lt"/>
+                              <a:ea typeface="+mn-ea"/>
+                              <a:cs typeface="+mn-cs"/>
+                            </a:defRPr>
+                          </a:lvl7pPr>
+                          <a:lvl8pPr marL="3200400" algn="l" defTabSz="914400" rtl="0" eaLnBrk="1" latinLnBrk="0" hangingPunct="1">
+                            <a:defRPr sz="1800" kern="1200">
+                              <a:solidFill>
+                                <a:schemeClr val="lt1"/>
+                              </a:solidFill>
+                              <a:latin typeface="+mn-lt"/>
+                              <a:ea typeface="+mn-ea"/>
+                              <a:cs typeface="+mn-cs"/>
+                            </a:defRPr>
+                          </a:lvl8pPr>
+                          <a:lvl9pPr marL="3657600" algn="l" defTabSz="914400" rtl="0" eaLnBrk="1" latinLnBrk="0" hangingPunct="1">
+                            <a:defRPr sz="1800" kern="1200">
+                              <a:solidFill>
+                                <a:schemeClr val="lt1"/>
+                              </a:solidFill>
+                              <a:latin typeface="+mn-lt"/>
+                              <a:ea typeface="+mn-ea"/>
+                              <a:cs typeface="+mn-cs"/>
+                            </a:defRPr>
+                          </a:lvl9pPr>
+                        </a:lstStyle>
+                        <a:p>
+                          <a:pPr algn="ctr"/>
+                          <a:endParaRPr lang="en-US"/>
+                        </a:p>
+                      </a:txBody>
+                      <a:useSpRect/>
+                    </a:txSp>
+                    <a:style>
+                      <a:lnRef idx="2">
+                        <a:schemeClr val="accent1">
+                          <a:shade val="50000"/>
+                        </a:schemeClr>
+                      </a:lnRef>
+                      <a:fillRef idx="1">
+                        <a:schemeClr val="accent1"/>
+                      </a:fillRef>
+                      <a:effectRef idx="0">
+                        <a:schemeClr val="accent1"/>
+                      </a:effectRef>
+                      <a:fontRef idx="minor">
+                        <a:schemeClr val="lt1"/>
+                      </a:fontRef>
+                    </a:style>
+                  </a:sp>
+                  <a:sp>
+                    <a:nvSpPr>
+                      <a:cNvPr id="5" name="TextBox 4"/>
+                      <a:cNvSpPr txBox="1"/>
+                    </a:nvSpPr>
+                    <a:spPr>
+                      <a:xfrm>
+                        <a:off x="7020272" y="323364"/>
+                        <a:ext cx="1495794" cy="369332"/>
+                      </a:xfrm>
+                      <a:prstGeom prst="rect">
+                        <a:avLst/>
+                      </a:prstGeom>
+                      <a:noFill/>
+                    </a:spPr>
+                    <a:txSp>
+                      <a:txBody>
+                        <a:bodyPr wrap="none" rtlCol="0">
+                          <a:spAutoFit/>
+                        </a:bodyPr>
+                        <a:lstStyle>
+                          <a:defPPr>
+                            <a:defRPr lang="en-US"/>
+                          </a:defPPr>
+                          <a:lvl1pPr marL="0" algn="l" defTabSz="914400" rtl="0" eaLnBrk="1" latinLnBrk="0" hangingPunct="1">
+                            <a:defRPr sz="1800" kern="1200">
+                              <a:solidFill>
+                                <a:schemeClr val="tx1"/>
+                              </a:solidFill>
+                              <a:latin typeface="+mn-lt"/>
+                              <a:ea typeface="+mn-ea"/>
+                              <a:cs typeface="+mn-cs"/>
+                            </a:defRPr>
+                          </a:lvl1pPr>
+                          <a:lvl2pPr marL="457200" algn="l" defTabSz="914400" rtl="0" eaLnBrk="1" latinLnBrk="0" hangingPunct="1">
+                            <a:defRPr sz="1800" kern="1200">
+                              <a:solidFill>
+                                <a:schemeClr val="tx1"/>
+                              </a:solidFill>
+                              <a:latin typeface="+mn-lt"/>
+                              <a:ea typeface="+mn-ea"/>
+                              <a:cs typeface="+mn-cs"/>
+                            </a:defRPr>
+                          </a:lvl2pPr>
+                          <a:lvl3pPr marL="914400" algn="l" defTabSz="914400" rtl="0" eaLnBrk="1" latinLnBrk="0" hangingPunct="1">
+                            <a:defRPr sz="1800" kern="1200">
+                              <a:solidFill>
+                                <a:schemeClr val="tx1"/>
+                              </a:solidFill>
+                              <a:latin typeface="+mn-lt"/>
+                              <a:ea typeface="+mn-ea"/>
+                              <a:cs typeface="+mn-cs"/>
+                            </a:defRPr>
+                          </a:lvl3pPr>
+                          <a:lvl4pPr marL="1371600" algn="l" defTabSz="914400" rtl="0" eaLnBrk="1" latinLnBrk="0" hangingPunct="1">
+                            <a:defRPr sz="1800" kern="1200">
+                              <a:solidFill>
+                                <a:schemeClr val="tx1"/>
+                              </a:solidFill>
+                              <a:latin typeface="+mn-lt"/>
+                              <a:ea typeface="+mn-ea"/>
+                              <a:cs typeface="+mn-cs"/>
+                            </a:defRPr>
+                          </a:lvl4pPr>
+                          <a:lvl5pPr marL="1828800" algn="l" defTabSz="914400" rtl="0" eaLnBrk="1" latinLnBrk="0" hangingPunct="1">
+                            <a:defRPr sz="1800" kern="1200">
+                              <a:solidFill>
+                                <a:schemeClr val="tx1"/>
+                              </a:solidFill>
+                              <a:latin typeface="+mn-lt"/>
+                              <a:ea typeface="+mn-ea"/>
+                              <a:cs typeface="+mn-cs"/>
+                            </a:defRPr>
+                          </a:lvl5pPr>
+                          <a:lvl6pPr marL="2286000" algn="l" defTabSz="914400" rtl="0" eaLnBrk="1" latinLnBrk="0" hangingPunct="1">
+                            <a:defRPr sz="1800" kern="1200">
+                              <a:solidFill>
+                                <a:schemeClr val="tx1"/>
+                              </a:solidFill>
+                              <a:latin typeface="+mn-lt"/>
+                              <a:ea typeface="+mn-ea"/>
+                              <a:cs typeface="+mn-cs"/>
+                            </a:defRPr>
+                          </a:lvl6pPr>
+                          <a:lvl7pPr marL="2743200" algn="l" defTabSz="914400" rtl="0" eaLnBrk="1" latinLnBrk="0" hangingPunct="1">
+                            <a:defRPr sz="1800" kern="1200">
+                              <a:solidFill>
+                                <a:schemeClr val="tx1"/>
+                              </a:solidFill>
+                              <a:latin typeface="+mn-lt"/>
+                              <a:ea typeface="+mn-ea"/>
+                              <a:cs typeface="+mn-cs"/>
+                            </a:defRPr>
+                          </a:lvl7pPr>
+                          <a:lvl8pPr marL="3200400" algn="l" defTabSz="914400" rtl="0" eaLnBrk="1" latinLnBrk="0" hangingPunct="1">
+                            <a:defRPr sz="1800" kern="1200">
+                              <a:solidFill>
+                                <a:schemeClr val="tx1"/>
+                              </a:solidFill>
+                              <a:latin typeface="+mn-lt"/>
+                              <a:ea typeface="+mn-ea"/>
+                              <a:cs typeface="+mn-cs"/>
+                            </a:defRPr>
+                          </a:lvl8pPr>
+                          <a:lvl9pPr marL="3657600" algn="l" defTabSz="914400" rtl="0" eaLnBrk="1" latinLnBrk="0" hangingPunct="1">
+                            <a:defRPr sz="1800" kern="1200">
+                              <a:solidFill>
+                                <a:schemeClr val="tx1"/>
+                              </a:solidFill>
+                              <a:latin typeface="+mn-lt"/>
+                              <a:ea typeface="+mn-ea"/>
+                              <a:cs typeface="+mn-cs"/>
+                            </a:defRPr>
+                          </a:lvl9pPr>
+                        </a:lstStyle>
+                        <a:p>
+                          <a:pPr algn="ctr"/>
+                          <a:r>
+                            <a:rPr lang="en-US" dirty="0" smtClean="0"/>
+                            <a:t>XAI API server</a:t>
+                          </a:r>
+                          <a:endParaRPr lang="en-US" dirty="0"/>
+                        </a:p>
+                      </a:txBody>
+                      <a:useSpRect/>
+                    </a:txSp>
+                  </a:sp>
+                  <a:sp>
+                    <a:nvSpPr>
+                      <a:cNvPr id="6" name="מלבן 5"/>
+                      <a:cNvSpPr/>
+                    </a:nvSpPr>
+                    <a:spPr>
+                      <a:xfrm>
+                        <a:off x="1763688" y="332656"/>
+                        <a:ext cx="3528392" cy="2736304"/>
+                      </a:xfrm>
+                      <a:prstGeom prst="rect">
+                        <a:avLst/>
+                      </a:prstGeom>
+                      <a:solidFill>
+                        <a:schemeClr val="bg1">
+                          <a:lumMod val="95000"/>
+                        </a:schemeClr>
+                      </a:solidFill>
+                      <a:ln>
+                        <a:solidFill>
+                          <a:schemeClr val="bg1">
+                            <a:lumMod val="75000"/>
+                          </a:schemeClr>
+                        </a:solidFill>
+                      </a:ln>
+                    </a:spPr>
+                    <a:txSp>
+                      <a:txBody>
+                        <a:bodyPr rtlCol="0" anchor="ctr"/>
+                        <a:lstStyle>
+                          <a:defPPr>
+                            <a:defRPr lang="en-US"/>
+                          </a:defPPr>
+                          <a:lvl1pPr marL="0" algn="l" defTabSz="914400" rtl="0" eaLnBrk="1" latinLnBrk="0" hangingPunct="1">
+                            <a:defRPr sz="1800" kern="1200">
+                              <a:solidFill>
+                                <a:schemeClr val="lt1"/>
+                              </a:solidFill>
+                              <a:latin typeface="+mn-lt"/>
+                              <a:ea typeface="+mn-ea"/>
+                              <a:cs typeface="+mn-cs"/>
+                            </a:defRPr>
+                          </a:lvl1pPr>
+                          <a:lvl2pPr marL="457200" algn="l" defTabSz="914400" rtl="0" eaLnBrk="1" latinLnBrk="0" hangingPunct="1">
+                            <a:defRPr sz="1800" kern="1200">
+                              <a:solidFill>
+                                <a:schemeClr val="lt1"/>
+                              </a:solidFill>
+                              <a:latin typeface="+mn-lt"/>
+                              <a:ea typeface="+mn-ea"/>
+                              <a:cs typeface="+mn-cs"/>
+                            </a:defRPr>
+                          </a:lvl2pPr>
+                          <a:lvl3pPr marL="914400" algn="l" defTabSz="914400" rtl="0" eaLnBrk="1" latinLnBrk="0" hangingPunct="1">
+                            <a:defRPr sz="1800" kern="1200">
+                              <a:solidFill>
+                                <a:schemeClr val="lt1"/>
+                              </a:solidFill>
+                              <a:latin typeface="+mn-lt"/>
+                              <a:ea typeface="+mn-ea"/>
+                              <a:cs typeface="+mn-cs"/>
+                            </a:defRPr>
+                          </a:lvl3pPr>
+                          <a:lvl4pPr marL="1371600" algn="l" defTabSz="914400" rtl="0" eaLnBrk="1" latinLnBrk="0" hangingPunct="1">
+                            <a:defRPr sz="1800" kern="1200">
+                              <a:solidFill>
+                                <a:schemeClr val="lt1"/>
+                              </a:solidFill>
+                              <a:latin typeface="+mn-lt"/>
+                              <a:ea typeface="+mn-ea"/>
+                              <a:cs typeface="+mn-cs"/>
+                            </a:defRPr>
+                          </a:lvl4pPr>
+                          <a:lvl5pPr marL="1828800" algn="l" defTabSz="914400" rtl="0" eaLnBrk="1" latinLnBrk="0" hangingPunct="1">
+                            <a:defRPr sz="1800" kern="1200">
+                              <a:solidFill>
+                                <a:schemeClr val="lt1"/>
+                              </a:solidFill>
+                              <a:latin typeface="+mn-lt"/>
+                              <a:ea typeface="+mn-ea"/>
+                              <a:cs typeface="+mn-cs"/>
+                            </a:defRPr>
+                          </a:lvl5pPr>
+                          <a:lvl6pPr marL="2286000" algn="l" defTabSz="914400" rtl="0" eaLnBrk="1" latinLnBrk="0" hangingPunct="1">
+                            <a:defRPr sz="1800" kern="1200">
+                              <a:solidFill>
+                                <a:schemeClr val="lt1"/>
+                              </a:solidFill>
+                              <a:latin typeface="+mn-lt"/>
+                              <a:ea typeface="+mn-ea"/>
+                              <a:cs typeface="+mn-cs"/>
+                            </a:defRPr>
+                          </a:lvl6pPr>
+                          <a:lvl7pPr marL="2743200" algn="l" defTabSz="914400" rtl="0" eaLnBrk="1" latinLnBrk="0" hangingPunct="1">
+                            <a:defRPr sz="1800" kern="1200">
+                              <a:solidFill>
+                                <a:schemeClr val="lt1"/>
+                              </a:solidFill>
+                              <a:latin typeface="+mn-lt"/>
+                              <a:ea typeface="+mn-ea"/>
+                              <a:cs typeface="+mn-cs"/>
+                            </a:defRPr>
+                          </a:lvl7pPr>
+                          <a:lvl8pPr marL="3200400" algn="l" defTabSz="914400" rtl="0" eaLnBrk="1" latinLnBrk="0" hangingPunct="1">
+                            <a:defRPr sz="1800" kern="1200">
+                              <a:solidFill>
+                                <a:schemeClr val="lt1"/>
+                              </a:solidFill>
+                              <a:latin typeface="+mn-lt"/>
+                              <a:ea typeface="+mn-ea"/>
+                              <a:cs typeface="+mn-cs"/>
+                            </a:defRPr>
+                          </a:lvl8pPr>
+                          <a:lvl9pPr marL="3657600" algn="l" defTabSz="914400" rtl="0" eaLnBrk="1" latinLnBrk="0" hangingPunct="1">
+                            <a:defRPr sz="1800" kern="1200">
+                              <a:solidFill>
+                                <a:schemeClr val="lt1"/>
+                              </a:solidFill>
+                              <a:latin typeface="+mn-lt"/>
+                              <a:ea typeface="+mn-ea"/>
+                              <a:cs typeface="+mn-cs"/>
+                            </a:defRPr>
+                          </a:lvl9pPr>
+                        </a:lstStyle>
+                        <a:p>
+                          <a:pPr algn="ctr"/>
+                          <a:endParaRPr lang="en-US"/>
+                        </a:p>
+                      </a:txBody>
+                      <a:useSpRect/>
+                    </a:txSp>
+                    <a:style>
+                      <a:lnRef idx="2">
+                        <a:schemeClr val="accent1">
+                          <a:shade val="50000"/>
+                        </a:schemeClr>
+                      </a:lnRef>
+                      <a:fillRef idx="1">
+                        <a:schemeClr val="accent1"/>
+                      </a:fillRef>
+                      <a:effectRef idx="0">
+                        <a:schemeClr val="accent1"/>
+                      </a:effectRef>
+                      <a:fontRef idx="minor">
+                        <a:schemeClr val="lt1"/>
+                      </a:fontRef>
+                    </a:style>
+                  </a:sp>
+                  <a:sp>
+                    <a:nvSpPr>
+                      <a:cNvPr id="7" name="TextBox 6"/>
+                      <a:cNvSpPr txBox="1"/>
+                    </a:nvSpPr>
+                    <a:spPr>
+                      <a:xfrm>
+                        <a:off x="2883453" y="332656"/>
+                        <a:ext cx="1256499" cy="369332"/>
+                      </a:xfrm>
+                      <a:prstGeom prst="rect">
+                        <a:avLst/>
+                      </a:prstGeom>
+                      <a:noFill/>
+                    </a:spPr>
+                    <a:txSp>
+                      <a:txBody>
+                        <a:bodyPr wrap="none" rtlCol="0">
+                          <a:spAutoFit/>
+                        </a:bodyPr>
+                        <a:lstStyle>
+                          <a:defPPr>
+                            <a:defRPr lang="en-US"/>
+                          </a:defPPr>
+                          <a:lvl1pPr marL="0" algn="l" defTabSz="914400" rtl="0" eaLnBrk="1" latinLnBrk="0" hangingPunct="1">
+                            <a:defRPr sz="1800" kern="1200">
+                              <a:solidFill>
+                                <a:schemeClr val="tx1"/>
+                              </a:solidFill>
+                              <a:latin typeface="+mn-lt"/>
+                              <a:ea typeface="+mn-ea"/>
+                              <a:cs typeface="+mn-cs"/>
+                            </a:defRPr>
+                          </a:lvl1pPr>
+                          <a:lvl2pPr marL="457200" algn="l" defTabSz="914400" rtl="0" eaLnBrk="1" latinLnBrk="0" hangingPunct="1">
+                            <a:defRPr sz="1800" kern="1200">
+                              <a:solidFill>
+                                <a:schemeClr val="tx1"/>
+                              </a:solidFill>
+                              <a:latin typeface="+mn-lt"/>
+                              <a:ea typeface="+mn-ea"/>
+                              <a:cs typeface="+mn-cs"/>
+                            </a:defRPr>
+                          </a:lvl2pPr>
+                          <a:lvl3pPr marL="914400" algn="l" defTabSz="914400" rtl="0" eaLnBrk="1" latinLnBrk="0" hangingPunct="1">
+                            <a:defRPr sz="1800" kern="1200">
+                              <a:solidFill>
+                                <a:schemeClr val="tx1"/>
+                              </a:solidFill>
+                              <a:latin typeface="+mn-lt"/>
+                              <a:ea typeface="+mn-ea"/>
+                              <a:cs typeface="+mn-cs"/>
+                            </a:defRPr>
+                          </a:lvl3pPr>
+                          <a:lvl4pPr marL="1371600" algn="l" defTabSz="914400" rtl="0" eaLnBrk="1" latinLnBrk="0" hangingPunct="1">
+                            <a:defRPr sz="1800" kern="1200">
+                              <a:solidFill>
+                                <a:schemeClr val="tx1"/>
+                              </a:solidFill>
+                              <a:latin typeface="+mn-lt"/>
+                              <a:ea typeface="+mn-ea"/>
+                              <a:cs typeface="+mn-cs"/>
+                            </a:defRPr>
+                          </a:lvl4pPr>
+                          <a:lvl5pPr marL="1828800" algn="l" defTabSz="914400" rtl="0" eaLnBrk="1" latinLnBrk="0" hangingPunct="1">
+                            <a:defRPr sz="1800" kern="1200">
+                              <a:solidFill>
+                                <a:schemeClr val="tx1"/>
+                              </a:solidFill>
+                              <a:latin typeface="+mn-lt"/>
+                              <a:ea typeface="+mn-ea"/>
+                              <a:cs typeface="+mn-cs"/>
+                            </a:defRPr>
+                          </a:lvl5pPr>
+                          <a:lvl6pPr marL="2286000" algn="l" defTabSz="914400" rtl="0" eaLnBrk="1" latinLnBrk="0" hangingPunct="1">
+                            <a:defRPr sz="1800" kern="1200">
+                              <a:solidFill>
+                                <a:schemeClr val="tx1"/>
+                              </a:solidFill>
+                              <a:latin typeface="+mn-lt"/>
+                              <a:ea typeface="+mn-ea"/>
+                              <a:cs typeface="+mn-cs"/>
+                            </a:defRPr>
+                          </a:lvl6pPr>
+                          <a:lvl7pPr marL="2743200" algn="l" defTabSz="914400" rtl="0" eaLnBrk="1" latinLnBrk="0" hangingPunct="1">
+                            <a:defRPr sz="1800" kern="1200">
+                              <a:solidFill>
+                                <a:schemeClr val="tx1"/>
+                              </a:solidFill>
+                              <a:latin typeface="+mn-lt"/>
+                              <a:ea typeface="+mn-ea"/>
+                              <a:cs typeface="+mn-cs"/>
+                            </a:defRPr>
+                          </a:lvl7pPr>
+                          <a:lvl8pPr marL="3200400" algn="l" defTabSz="914400" rtl="0" eaLnBrk="1" latinLnBrk="0" hangingPunct="1">
+                            <a:defRPr sz="1800" kern="1200">
+                              <a:solidFill>
+                                <a:schemeClr val="tx1"/>
+                              </a:solidFill>
+                              <a:latin typeface="+mn-lt"/>
+                              <a:ea typeface="+mn-ea"/>
+                              <a:cs typeface="+mn-cs"/>
+                            </a:defRPr>
+                          </a:lvl8pPr>
+                          <a:lvl9pPr marL="3657600" algn="l" defTabSz="914400" rtl="0" eaLnBrk="1" latinLnBrk="0" hangingPunct="1">
+                            <a:defRPr sz="1800" kern="1200">
+                              <a:solidFill>
+                                <a:schemeClr val="tx1"/>
+                              </a:solidFill>
+                              <a:latin typeface="+mn-lt"/>
+                              <a:ea typeface="+mn-ea"/>
+                              <a:cs typeface="+mn-cs"/>
+                            </a:defRPr>
+                          </a:lvl9pPr>
+                        </a:lstStyle>
+                        <a:p>
+                          <a:pPr algn="ctr"/>
+                          <a:r>
+                            <a:rPr lang="en-US" dirty="0" smtClean="0"/>
+                            <a:t>Web server</a:t>
+                          </a:r>
+                          <a:endParaRPr lang="en-US" dirty="0"/>
+                        </a:p>
+                      </a:txBody>
+                      <a:useSpRect/>
+                    </a:txSp>
+                  </a:sp>
+                  <a:sp>
+                    <a:nvSpPr>
+                      <a:cNvPr id="9" name="מלבן מעוגל 8"/>
+                      <a:cNvSpPr/>
+                    </a:nvSpPr>
+                    <a:spPr>
+                      <a:xfrm>
+                        <a:off x="5940152" y="908720"/>
+                        <a:ext cx="1368152" cy="792088"/>
+                      </a:xfrm>
+                      <a:prstGeom prst="roundRect">
+                        <a:avLst/>
+                      </a:prstGeom>
+                      <a:solidFill>
+                        <a:schemeClr val="bg1">
+                          <a:lumMod val="75000"/>
+                        </a:schemeClr>
+                      </a:solidFill>
+                      <a:ln>
+                        <a:solidFill>
+                          <a:schemeClr val="tx1">
+                            <a:lumMod val="50000"/>
+                            <a:lumOff val="50000"/>
+                          </a:schemeClr>
+                        </a:solidFill>
+                      </a:ln>
+                    </a:spPr>
+                    <a:txSp>
+                      <a:txBody>
+                        <a:bodyPr rtlCol="0" anchor="ctr"/>
+                        <a:lstStyle>
+                          <a:defPPr>
+                            <a:defRPr lang="en-US"/>
+                          </a:defPPr>
+                          <a:lvl1pPr marL="0" algn="l" defTabSz="914400" rtl="0" eaLnBrk="1" latinLnBrk="0" hangingPunct="1">
+                            <a:defRPr sz="1800" kern="1200">
+                              <a:solidFill>
+                                <a:schemeClr val="lt1"/>
+                              </a:solidFill>
+                              <a:latin typeface="+mn-lt"/>
+                              <a:ea typeface="+mn-ea"/>
+                              <a:cs typeface="+mn-cs"/>
+                            </a:defRPr>
+                          </a:lvl1pPr>
+                          <a:lvl2pPr marL="457200" algn="l" defTabSz="914400" rtl="0" eaLnBrk="1" latinLnBrk="0" hangingPunct="1">
+                            <a:defRPr sz="1800" kern="1200">
+                              <a:solidFill>
+                                <a:schemeClr val="lt1"/>
+                              </a:solidFill>
+                              <a:latin typeface="+mn-lt"/>
+                              <a:ea typeface="+mn-ea"/>
+                              <a:cs typeface="+mn-cs"/>
+                            </a:defRPr>
+                          </a:lvl2pPr>
+                          <a:lvl3pPr marL="914400" algn="l" defTabSz="914400" rtl="0" eaLnBrk="1" latinLnBrk="0" hangingPunct="1">
+                            <a:defRPr sz="1800" kern="1200">
+                              <a:solidFill>
+                                <a:schemeClr val="lt1"/>
+                              </a:solidFill>
+                              <a:latin typeface="+mn-lt"/>
+                              <a:ea typeface="+mn-ea"/>
+                              <a:cs typeface="+mn-cs"/>
+                            </a:defRPr>
+                          </a:lvl3pPr>
+                          <a:lvl4pPr marL="1371600" algn="l" defTabSz="914400" rtl="0" eaLnBrk="1" latinLnBrk="0" hangingPunct="1">
+                            <a:defRPr sz="1800" kern="1200">
+                              <a:solidFill>
+                                <a:schemeClr val="lt1"/>
+                              </a:solidFill>
+                              <a:latin typeface="+mn-lt"/>
+                              <a:ea typeface="+mn-ea"/>
+                              <a:cs typeface="+mn-cs"/>
+                            </a:defRPr>
+                          </a:lvl4pPr>
+                          <a:lvl5pPr marL="1828800" algn="l" defTabSz="914400" rtl="0" eaLnBrk="1" latinLnBrk="0" hangingPunct="1">
+                            <a:defRPr sz="1800" kern="1200">
+                              <a:solidFill>
+                                <a:schemeClr val="lt1"/>
+                              </a:solidFill>
+                              <a:latin typeface="+mn-lt"/>
+                              <a:ea typeface="+mn-ea"/>
+                              <a:cs typeface="+mn-cs"/>
+                            </a:defRPr>
+                          </a:lvl5pPr>
+                          <a:lvl6pPr marL="2286000" algn="l" defTabSz="914400" rtl="0" eaLnBrk="1" latinLnBrk="0" hangingPunct="1">
+                            <a:defRPr sz="1800" kern="1200">
+                              <a:solidFill>
+                                <a:schemeClr val="lt1"/>
+                              </a:solidFill>
+                              <a:latin typeface="+mn-lt"/>
+                              <a:ea typeface="+mn-ea"/>
+                              <a:cs typeface="+mn-cs"/>
+                            </a:defRPr>
+                          </a:lvl6pPr>
+                          <a:lvl7pPr marL="2743200" algn="l" defTabSz="914400" rtl="0" eaLnBrk="1" latinLnBrk="0" hangingPunct="1">
+                            <a:defRPr sz="1800" kern="1200">
+                              <a:solidFill>
+                                <a:schemeClr val="lt1"/>
+                              </a:solidFill>
+                              <a:latin typeface="+mn-lt"/>
+                              <a:ea typeface="+mn-ea"/>
+                              <a:cs typeface="+mn-cs"/>
+                            </a:defRPr>
+                          </a:lvl7pPr>
+                          <a:lvl8pPr marL="3200400" algn="l" defTabSz="914400" rtl="0" eaLnBrk="1" latinLnBrk="0" hangingPunct="1">
+                            <a:defRPr sz="1800" kern="1200">
+                              <a:solidFill>
+                                <a:schemeClr val="lt1"/>
+                              </a:solidFill>
+                              <a:latin typeface="+mn-lt"/>
+                              <a:ea typeface="+mn-ea"/>
+                              <a:cs typeface="+mn-cs"/>
+                            </a:defRPr>
+                          </a:lvl8pPr>
+                          <a:lvl9pPr marL="3657600" algn="l" defTabSz="914400" rtl="0" eaLnBrk="1" latinLnBrk="0" hangingPunct="1">
+                            <a:defRPr sz="1800" kern="1200">
+                              <a:solidFill>
+                                <a:schemeClr val="lt1"/>
+                              </a:solidFill>
+                              <a:latin typeface="+mn-lt"/>
+                              <a:ea typeface="+mn-ea"/>
+                              <a:cs typeface="+mn-cs"/>
+                            </a:defRPr>
+                          </a:lvl9pPr>
+                        </a:lstStyle>
+                        <a:p>
+                          <a:pPr algn="ctr"/>
+                          <a:r>
+                            <a:rPr lang="en-US" sz="1200" dirty="0" smtClean="0">
+                              <a:solidFill>
+                                <a:schemeClr val="tx1"/>
+                              </a:solidFill>
+                            </a:rPr>
+                            <a:t>Communication &amp; SSL encryption module</a:t>
+                          </a:r>
+                          <a:endParaRPr lang="en-US" sz="1200" dirty="0">
+                            <a:solidFill>
+                              <a:schemeClr val="tx1"/>
+                            </a:solidFill>
+                          </a:endParaRPr>
+                        </a:p>
+                      </a:txBody>
+                      <a:useSpRect/>
+                    </a:txSp>
+                    <a:style>
+                      <a:lnRef idx="2">
+                        <a:schemeClr val="accent1">
+                          <a:shade val="50000"/>
+                        </a:schemeClr>
+                      </a:lnRef>
+                      <a:fillRef idx="1">
+                        <a:schemeClr val="accent1"/>
+                      </a:fillRef>
+                      <a:effectRef idx="0">
+                        <a:schemeClr val="accent1"/>
+                      </a:effectRef>
+                      <a:fontRef idx="minor">
+                        <a:schemeClr val="lt1"/>
+                      </a:fontRef>
+                    </a:style>
+                  </a:sp>
+                  <a:sp>
+                    <a:nvSpPr>
+                      <a:cNvPr id="10" name="מלבן מעוגל 9"/>
+                      <a:cNvSpPr/>
+                    </a:nvSpPr>
+                    <a:spPr>
+                      <a:xfrm>
+                        <a:off x="7452320" y="908720"/>
+                        <a:ext cx="1368152" cy="792088"/>
+                      </a:xfrm>
+                      <a:prstGeom prst="roundRect">
+                        <a:avLst/>
+                      </a:prstGeom>
+                      <a:solidFill>
+                        <a:schemeClr val="bg1">
+                          <a:lumMod val="75000"/>
+                        </a:schemeClr>
+                      </a:solidFill>
+                      <a:ln>
+                        <a:solidFill>
+                          <a:schemeClr val="tx1">
+                            <a:lumMod val="50000"/>
+                            <a:lumOff val="50000"/>
+                          </a:schemeClr>
+                        </a:solidFill>
+                      </a:ln>
+                    </a:spPr>
+                    <a:txSp>
+                      <a:txBody>
+                        <a:bodyPr rtlCol="0" anchor="ctr"/>
+                        <a:lstStyle>
+                          <a:defPPr>
+                            <a:defRPr lang="en-US"/>
+                          </a:defPPr>
+                          <a:lvl1pPr marL="0" algn="l" defTabSz="914400" rtl="0" eaLnBrk="1" latinLnBrk="0" hangingPunct="1">
+                            <a:defRPr sz="1800" kern="1200">
+                              <a:solidFill>
+                                <a:schemeClr val="lt1"/>
+                              </a:solidFill>
+                              <a:latin typeface="+mn-lt"/>
+                              <a:ea typeface="+mn-ea"/>
+                              <a:cs typeface="+mn-cs"/>
+                            </a:defRPr>
+                          </a:lvl1pPr>
+                          <a:lvl2pPr marL="457200" algn="l" defTabSz="914400" rtl="0" eaLnBrk="1" latinLnBrk="0" hangingPunct="1">
+                            <a:defRPr sz="1800" kern="1200">
+                              <a:solidFill>
+                                <a:schemeClr val="lt1"/>
+                              </a:solidFill>
+                              <a:latin typeface="+mn-lt"/>
+                              <a:ea typeface="+mn-ea"/>
+                              <a:cs typeface="+mn-cs"/>
+                            </a:defRPr>
+                          </a:lvl2pPr>
+                          <a:lvl3pPr marL="914400" algn="l" defTabSz="914400" rtl="0" eaLnBrk="1" latinLnBrk="0" hangingPunct="1">
+                            <a:defRPr sz="1800" kern="1200">
+                              <a:solidFill>
+                                <a:schemeClr val="lt1"/>
+                              </a:solidFill>
+                              <a:latin typeface="+mn-lt"/>
+                              <a:ea typeface="+mn-ea"/>
+                              <a:cs typeface="+mn-cs"/>
+                            </a:defRPr>
+                          </a:lvl3pPr>
+                          <a:lvl4pPr marL="1371600" algn="l" defTabSz="914400" rtl="0" eaLnBrk="1" latinLnBrk="0" hangingPunct="1">
+                            <a:defRPr sz="1800" kern="1200">
+                              <a:solidFill>
+                                <a:schemeClr val="lt1"/>
+                              </a:solidFill>
+                              <a:latin typeface="+mn-lt"/>
+                              <a:ea typeface="+mn-ea"/>
+                              <a:cs typeface="+mn-cs"/>
+                            </a:defRPr>
+                          </a:lvl4pPr>
+                          <a:lvl5pPr marL="1828800" algn="l" defTabSz="914400" rtl="0" eaLnBrk="1" latinLnBrk="0" hangingPunct="1">
+                            <a:defRPr sz="1800" kern="1200">
+                              <a:solidFill>
+                                <a:schemeClr val="lt1"/>
+                              </a:solidFill>
+                              <a:latin typeface="+mn-lt"/>
+                              <a:ea typeface="+mn-ea"/>
+                              <a:cs typeface="+mn-cs"/>
+                            </a:defRPr>
+                          </a:lvl5pPr>
+                          <a:lvl6pPr marL="2286000" algn="l" defTabSz="914400" rtl="0" eaLnBrk="1" latinLnBrk="0" hangingPunct="1">
+                            <a:defRPr sz="1800" kern="1200">
+                              <a:solidFill>
+                                <a:schemeClr val="lt1"/>
+                              </a:solidFill>
+                              <a:latin typeface="+mn-lt"/>
+                              <a:ea typeface="+mn-ea"/>
+                              <a:cs typeface="+mn-cs"/>
+                            </a:defRPr>
+                          </a:lvl6pPr>
+                          <a:lvl7pPr marL="2743200" algn="l" defTabSz="914400" rtl="0" eaLnBrk="1" latinLnBrk="0" hangingPunct="1">
+                            <a:defRPr sz="1800" kern="1200">
+                              <a:solidFill>
+                                <a:schemeClr val="lt1"/>
+                              </a:solidFill>
+                              <a:latin typeface="+mn-lt"/>
+                              <a:ea typeface="+mn-ea"/>
+                              <a:cs typeface="+mn-cs"/>
+                            </a:defRPr>
+                          </a:lvl7pPr>
+                          <a:lvl8pPr marL="3200400" algn="l" defTabSz="914400" rtl="0" eaLnBrk="1" latinLnBrk="0" hangingPunct="1">
+                            <a:defRPr sz="1800" kern="1200">
+                              <a:solidFill>
+                                <a:schemeClr val="lt1"/>
+                              </a:solidFill>
+                              <a:latin typeface="+mn-lt"/>
+                              <a:ea typeface="+mn-ea"/>
+                              <a:cs typeface="+mn-cs"/>
+                            </a:defRPr>
+                          </a:lvl8pPr>
+                          <a:lvl9pPr marL="3657600" algn="l" defTabSz="914400" rtl="0" eaLnBrk="1" latinLnBrk="0" hangingPunct="1">
+                            <a:defRPr sz="1800" kern="1200">
+                              <a:solidFill>
+                                <a:schemeClr val="lt1"/>
+                              </a:solidFill>
+                              <a:latin typeface="+mn-lt"/>
+                              <a:ea typeface="+mn-ea"/>
+                              <a:cs typeface="+mn-cs"/>
+                            </a:defRPr>
+                          </a:lvl9pPr>
+                        </a:lstStyle>
+                        <a:p>
+                          <a:pPr algn="ctr"/>
+                          <a:r>
+                            <a:rPr lang="en-US" sz="1200" dirty="0" smtClean="0">
+                              <a:solidFill>
+                                <a:schemeClr val="tx1"/>
+                              </a:solidFill>
+                            </a:rPr>
+                            <a:t>Authentication module</a:t>
+                          </a:r>
+                          <a:endParaRPr lang="en-US" sz="1200" dirty="0">
+                            <a:solidFill>
+                              <a:schemeClr val="tx1"/>
+                            </a:solidFill>
+                          </a:endParaRPr>
+                        </a:p>
+                      </a:txBody>
+                      <a:useSpRect/>
+                    </a:txSp>
+                    <a:style>
+                      <a:lnRef idx="2">
+                        <a:schemeClr val="accent1">
+                          <a:shade val="50000"/>
+                        </a:schemeClr>
+                      </a:lnRef>
+                      <a:fillRef idx="1">
+                        <a:schemeClr val="accent1"/>
+                      </a:fillRef>
+                      <a:effectRef idx="0">
+                        <a:schemeClr val="accent1"/>
+                      </a:effectRef>
+                      <a:fontRef idx="minor">
+                        <a:schemeClr val="lt1"/>
+                      </a:fontRef>
+                    </a:style>
+                  </a:sp>
+                  <a:sp>
+                    <a:nvSpPr>
+                      <a:cNvPr id="11" name="מלבן מעוגל 10"/>
+                      <a:cNvSpPr/>
+                    </a:nvSpPr>
+                    <a:spPr>
+                      <a:xfrm>
+                        <a:off x="7452320" y="1988840"/>
+                        <a:ext cx="1368152" cy="792088"/>
+                      </a:xfrm>
+                      <a:prstGeom prst="roundRect">
+                        <a:avLst/>
+                      </a:prstGeom>
+                      <a:solidFill>
+                        <a:schemeClr val="bg1">
+                          <a:lumMod val="75000"/>
+                        </a:schemeClr>
+                      </a:solidFill>
+                      <a:ln>
+                        <a:solidFill>
+                          <a:schemeClr val="tx1">
+                            <a:lumMod val="50000"/>
+                            <a:lumOff val="50000"/>
+                          </a:schemeClr>
+                        </a:solidFill>
+                      </a:ln>
+                    </a:spPr>
+                    <a:txSp>
+                      <a:txBody>
+                        <a:bodyPr rtlCol="0" anchor="ctr"/>
+                        <a:lstStyle>
+                          <a:defPPr>
+                            <a:defRPr lang="en-US"/>
+                          </a:defPPr>
+                          <a:lvl1pPr marL="0" algn="l" defTabSz="914400" rtl="0" eaLnBrk="1" latinLnBrk="0" hangingPunct="1">
+                            <a:defRPr sz="1800" kern="1200">
+                              <a:solidFill>
+                                <a:schemeClr val="lt1"/>
+                              </a:solidFill>
+                              <a:latin typeface="+mn-lt"/>
+                              <a:ea typeface="+mn-ea"/>
+                              <a:cs typeface="+mn-cs"/>
+                            </a:defRPr>
+                          </a:lvl1pPr>
+                          <a:lvl2pPr marL="457200" algn="l" defTabSz="914400" rtl="0" eaLnBrk="1" latinLnBrk="0" hangingPunct="1">
+                            <a:defRPr sz="1800" kern="1200">
+                              <a:solidFill>
+                                <a:schemeClr val="lt1"/>
+                              </a:solidFill>
+                              <a:latin typeface="+mn-lt"/>
+                              <a:ea typeface="+mn-ea"/>
+                              <a:cs typeface="+mn-cs"/>
+                            </a:defRPr>
+                          </a:lvl2pPr>
+                          <a:lvl3pPr marL="914400" algn="l" defTabSz="914400" rtl="0" eaLnBrk="1" latinLnBrk="0" hangingPunct="1">
+                            <a:defRPr sz="1800" kern="1200">
+                              <a:solidFill>
+                                <a:schemeClr val="lt1"/>
+                              </a:solidFill>
+                              <a:latin typeface="+mn-lt"/>
+                              <a:ea typeface="+mn-ea"/>
+                              <a:cs typeface="+mn-cs"/>
+                            </a:defRPr>
+                          </a:lvl3pPr>
+                          <a:lvl4pPr marL="1371600" algn="l" defTabSz="914400" rtl="0" eaLnBrk="1" latinLnBrk="0" hangingPunct="1">
+                            <a:defRPr sz="1800" kern="1200">
+                              <a:solidFill>
+                                <a:schemeClr val="lt1"/>
+                              </a:solidFill>
+                              <a:latin typeface="+mn-lt"/>
+                              <a:ea typeface="+mn-ea"/>
+                              <a:cs typeface="+mn-cs"/>
+                            </a:defRPr>
+                          </a:lvl4pPr>
+                          <a:lvl5pPr marL="1828800" algn="l" defTabSz="914400" rtl="0" eaLnBrk="1" latinLnBrk="0" hangingPunct="1">
+                            <a:defRPr sz="1800" kern="1200">
+                              <a:solidFill>
+                                <a:schemeClr val="lt1"/>
+                              </a:solidFill>
+                              <a:latin typeface="+mn-lt"/>
+                              <a:ea typeface="+mn-ea"/>
+                              <a:cs typeface="+mn-cs"/>
+                            </a:defRPr>
+                          </a:lvl5pPr>
+                          <a:lvl6pPr marL="2286000" algn="l" defTabSz="914400" rtl="0" eaLnBrk="1" latinLnBrk="0" hangingPunct="1">
+                            <a:defRPr sz="1800" kern="1200">
+                              <a:solidFill>
+                                <a:schemeClr val="lt1"/>
+                              </a:solidFill>
+                              <a:latin typeface="+mn-lt"/>
+                              <a:ea typeface="+mn-ea"/>
+                              <a:cs typeface="+mn-cs"/>
+                            </a:defRPr>
+                          </a:lvl6pPr>
+                          <a:lvl7pPr marL="2743200" algn="l" defTabSz="914400" rtl="0" eaLnBrk="1" latinLnBrk="0" hangingPunct="1">
+                            <a:defRPr sz="1800" kern="1200">
+                              <a:solidFill>
+                                <a:schemeClr val="lt1"/>
+                              </a:solidFill>
+                              <a:latin typeface="+mn-lt"/>
+                              <a:ea typeface="+mn-ea"/>
+                              <a:cs typeface="+mn-cs"/>
+                            </a:defRPr>
+                          </a:lvl7pPr>
+                          <a:lvl8pPr marL="3200400" algn="l" defTabSz="914400" rtl="0" eaLnBrk="1" latinLnBrk="0" hangingPunct="1">
+                            <a:defRPr sz="1800" kern="1200">
+                              <a:solidFill>
+                                <a:schemeClr val="lt1"/>
+                              </a:solidFill>
+                              <a:latin typeface="+mn-lt"/>
+                              <a:ea typeface="+mn-ea"/>
+                              <a:cs typeface="+mn-cs"/>
+                            </a:defRPr>
+                          </a:lvl8pPr>
+                          <a:lvl9pPr marL="3657600" algn="l" defTabSz="914400" rtl="0" eaLnBrk="1" latinLnBrk="0" hangingPunct="1">
+                            <a:defRPr sz="1800" kern="1200">
+                              <a:solidFill>
+                                <a:schemeClr val="lt1"/>
+                              </a:solidFill>
+                              <a:latin typeface="+mn-lt"/>
+                              <a:ea typeface="+mn-ea"/>
+                              <a:cs typeface="+mn-cs"/>
+                            </a:defRPr>
+                          </a:lvl9pPr>
+                        </a:lstStyle>
+                        <a:p>
+                          <a:pPr algn="ctr"/>
+                          <a:r>
+                            <a:rPr lang="en-US" sz="1200" dirty="0" smtClean="0">
+                              <a:solidFill>
+                                <a:schemeClr val="tx1"/>
+                              </a:solidFill>
+                            </a:rPr>
+                            <a:t>Users database manager</a:t>
+                          </a:r>
+                          <a:endParaRPr lang="en-US" sz="1200" dirty="0">
+                            <a:solidFill>
+                              <a:schemeClr val="tx1"/>
+                            </a:solidFill>
+                          </a:endParaRPr>
+                        </a:p>
+                      </a:txBody>
+                      <a:useSpRect/>
+                    </a:txSp>
+                    <a:style>
+                      <a:lnRef idx="2">
+                        <a:schemeClr val="accent1">
+                          <a:shade val="50000"/>
+                        </a:schemeClr>
+                      </a:lnRef>
+                      <a:fillRef idx="1">
+                        <a:schemeClr val="accent1"/>
+                      </a:fillRef>
+                      <a:effectRef idx="0">
+                        <a:schemeClr val="accent1"/>
+                      </a:effectRef>
+                      <a:fontRef idx="minor">
+                        <a:schemeClr val="lt1"/>
+                      </a:fontRef>
+                    </a:style>
+                  </a:sp>
+                  <a:sp>
+                    <a:nvSpPr>
+                      <a:cNvPr id="12" name="פחית 11"/>
+                      <a:cNvSpPr/>
+                    </a:nvSpPr>
+                    <a:spPr>
+                      <a:xfrm>
+                        <a:off x="7668344" y="3140968"/>
+                        <a:ext cx="1008112" cy="1080120"/>
+                      </a:xfrm>
+                      <a:prstGeom prst="can">
+                        <a:avLst/>
+                      </a:prstGeom>
+                      <a:solidFill>
+                        <a:schemeClr val="bg1">
+                          <a:lumMod val="75000"/>
+                        </a:schemeClr>
+                      </a:solidFill>
+                      <a:ln>
+                        <a:solidFill>
+                          <a:schemeClr val="tx1">
+                            <a:lumMod val="50000"/>
+                            <a:lumOff val="50000"/>
+                          </a:schemeClr>
+                        </a:solidFill>
+                      </a:ln>
+                    </a:spPr>
+                    <a:txSp>
+                      <a:txBody>
+                        <a:bodyPr rtlCol="0" anchor="ctr"/>
+                        <a:lstStyle>
+                          <a:defPPr>
+                            <a:defRPr lang="en-US"/>
+                          </a:defPPr>
+                          <a:lvl1pPr marL="0" algn="l" defTabSz="914400" rtl="0" eaLnBrk="1" latinLnBrk="0" hangingPunct="1">
+                            <a:defRPr sz="1800" kern="1200">
+                              <a:solidFill>
+                                <a:schemeClr val="lt1"/>
+                              </a:solidFill>
+                              <a:latin typeface="+mn-lt"/>
+                              <a:ea typeface="+mn-ea"/>
+                              <a:cs typeface="+mn-cs"/>
+                            </a:defRPr>
+                          </a:lvl1pPr>
+                          <a:lvl2pPr marL="457200" algn="l" defTabSz="914400" rtl="0" eaLnBrk="1" latinLnBrk="0" hangingPunct="1">
+                            <a:defRPr sz="1800" kern="1200">
+                              <a:solidFill>
+                                <a:schemeClr val="lt1"/>
+                              </a:solidFill>
+                              <a:latin typeface="+mn-lt"/>
+                              <a:ea typeface="+mn-ea"/>
+                              <a:cs typeface="+mn-cs"/>
+                            </a:defRPr>
+                          </a:lvl2pPr>
+                          <a:lvl3pPr marL="914400" algn="l" defTabSz="914400" rtl="0" eaLnBrk="1" latinLnBrk="0" hangingPunct="1">
+                            <a:defRPr sz="1800" kern="1200">
+                              <a:solidFill>
+                                <a:schemeClr val="lt1"/>
+                              </a:solidFill>
+                              <a:latin typeface="+mn-lt"/>
+                              <a:ea typeface="+mn-ea"/>
+                              <a:cs typeface="+mn-cs"/>
+                            </a:defRPr>
+                          </a:lvl3pPr>
+                          <a:lvl4pPr marL="1371600" algn="l" defTabSz="914400" rtl="0" eaLnBrk="1" latinLnBrk="0" hangingPunct="1">
+                            <a:defRPr sz="1800" kern="1200">
+                              <a:solidFill>
+                                <a:schemeClr val="lt1"/>
+                              </a:solidFill>
+                              <a:latin typeface="+mn-lt"/>
+                              <a:ea typeface="+mn-ea"/>
+                              <a:cs typeface="+mn-cs"/>
+                            </a:defRPr>
+                          </a:lvl4pPr>
+                          <a:lvl5pPr marL="1828800" algn="l" defTabSz="914400" rtl="0" eaLnBrk="1" latinLnBrk="0" hangingPunct="1">
+                            <a:defRPr sz="1800" kern="1200">
+                              <a:solidFill>
+                                <a:schemeClr val="lt1"/>
+                              </a:solidFill>
+                              <a:latin typeface="+mn-lt"/>
+                              <a:ea typeface="+mn-ea"/>
+                              <a:cs typeface="+mn-cs"/>
+                            </a:defRPr>
+                          </a:lvl5pPr>
+                          <a:lvl6pPr marL="2286000" algn="l" defTabSz="914400" rtl="0" eaLnBrk="1" latinLnBrk="0" hangingPunct="1">
+                            <a:defRPr sz="1800" kern="1200">
+                              <a:solidFill>
+                                <a:schemeClr val="lt1"/>
+                              </a:solidFill>
+                              <a:latin typeface="+mn-lt"/>
+                              <a:ea typeface="+mn-ea"/>
+                              <a:cs typeface="+mn-cs"/>
+                            </a:defRPr>
+                          </a:lvl6pPr>
+                          <a:lvl7pPr marL="2743200" algn="l" defTabSz="914400" rtl="0" eaLnBrk="1" latinLnBrk="0" hangingPunct="1">
+                            <a:defRPr sz="1800" kern="1200">
+                              <a:solidFill>
+                                <a:schemeClr val="lt1"/>
+                              </a:solidFill>
+                              <a:latin typeface="+mn-lt"/>
+                              <a:ea typeface="+mn-ea"/>
+                              <a:cs typeface="+mn-cs"/>
+                            </a:defRPr>
+                          </a:lvl7pPr>
+                          <a:lvl8pPr marL="3200400" algn="l" defTabSz="914400" rtl="0" eaLnBrk="1" latinLnBrk="0" hangingPunct="1">
+                            <a:defRPr sz="1800" kern="1200">
+                              <a:solidFill>
+                                <a:schemeClr val="lt1"/>
+                              </a:solidFill>
+                              <a:latin typeface="+mn-lt"/>
+                              <a:ea typeface="+mn-ea"/>
+                              <a:cs typeface="+mn-cs"/>
+                            </a:defRPr>
+                          </a:lvl8pPr>
+                          <a:lvl9pPr marL="3657600" algn="l" defTabSz="914400" rtl="0" eaLnBrk="1" latinLnBrk="0" hangingPunct="1">
+                            <a:defRPr sz="1800" kern="1200">
+                              <a:solidFill>
+                                <a:schemeClr val="lt1"/>
+                              </a:solidFill>
+                              <a:latin typeface="+mn-lt"/>
+                              <a:ea typeface="+mn-ea"/>
+                              <a:cs typeface="+mn-cs"/>
+                            </a:defRPr>
+                          </a:lvl9pPr>
+                        </a:lstStyle>
+                        <a:p>
+                          <a:pPr algn="ctr"/>
+                          <a:r>
+                            <a:rPr lang="en-US" sz="1200" dirty="0" smtClean="0">
+                              <a:solidFill>
+                                <a:schemeClr val="tx1"/>
+                              </a:solidFill>
+                            </a:rPr>
+                            <a:t>JSON based Database</a:t>
+                          </a:r>
+                          <a:endParaRPr lang="en-US" sz="1200" dirty="0">
+                            <a:solidFill>
+                              <a:schemeClr val="tx1"/>
+                            </a:solidFill>
+                          </a:endParaRPr>
+                        </a:p>
+                      </a:txBody>
+                      <a:useSpRect/>
+                    </a:txSp>
+                    <a:style>
+                      <a:lnRef idx="2">
+                        <a:schemeClr val="accent1">
+                          <a:shade val="50000"/>
+                        </a:schemeClr>
+                      </a:lnRef>
+                      <a:fillRef idx="1">
+                        <a:schemeClr val="accent1"/>
+                      </a:fillRef>
+                      <a:effectRef idx="0">
+                        <a:schemeClr val="accent1"/>
+                      </a:effectRef>
+                      <a:fontRef idx="minor">
+                        <a:schemeClr val="lt1"/>
+                      </a:fontRef>
+                    </a:style>
+                  </a:sp>
+                  <a:sp>
+                    <a:nvSpPr>
+                      <a:cNvPr id="13" name="מלבן מעוגל 12"/>
+                      <a:cNvSpPr/>
+                    </a:nvSpPr>
+                    <a:spPr>
+                      <a:xfrm>
+                        <a:off x="6156176" y="4293096"/>
+                        <a:ext cx="1368152" cy="792088"/>
+                      </a:xfrm>
+                      <a:prstGeom prst="roundRect">
+                        <a:avLst/>
+                      </a:prstGeom>
+                      <a:solidFill>
+                        <a:schemeClr val="bg1">
+                          <a:lumMod val="75000"/>
+                        </a:schemeClr>
+                      </a:solidFill>
+                      <a:ln>
+                        <a:solidFill>
+                          <a:schemeClr val="tx1">
+                            <a:lumMod val="50000"/>
+                            <a:lumOff val="50000"/>
+                          </a:schemeClr>
+                        </a:solidFill>
+                      </a:ln>
+                    </a:spPr>
+                    <a:txSp>
+                      <a:txBody>
+                        <a:bodyPr rtlCol="0" anchor="ctr"/>
+                        <a:lstStyle>
+                          <a:defPPr>
+                            <a:defRPr lang="en-US"/>
+                          </a:defPPr>
+                          <a:lvl1pPr marL="0" algn="l" defTabSz="914400" rtl="0" eaLnBrk="1" latinLnBrk="0" hangingPunct="1">
+                            <a:defRPr sz="1800" kern="1200">
+                              <a:solidFill>
+                                <a:schemeClr val="lt1"/>
+                              </a:solidFill>
+                              <a:latin typeface="+mn-lt"/>
+                              <a:ea typeface="+mn-ea"/>
+                              <a:cs typeface="+mn-cs"/>
+                            </a:defRPr>
+                          </a:lvl1pPr>
+                          <a:lvl2pPr marL="457200" algn="l" defTabSz="914400" rtl="0" eaLnBrk="1" latinLnBrk="0" hangingPunct="1">
+                            <a:defRPr sz="1800" kern="1200">
+                              <a:solidFill>
+                                <a:schemeClr val="lt1"/>
+                              </a:solidFill>
+                              <a:latin typeface="+mn-lt"/>
+                              <a:ea typeface="+mn-ea"/>
+                              <a:cs typeface="+mn-cs"/>
+                            </a:defRPr>
+                          </a:lvl2pPr>
+                          <a:lvl3pPr marL="914400" algn="l" defTabSz="914400" rtl="0" eaLnBrk="1" latinLnBrk="0" hangingPunct="1">
+                            <a:defRPr sz="1800" kern="1200">
+                              <a:solidFill>
+                                <a:schemeClr val="lt1"/>
+                              </a:solidFill>
+                              <a:latin typeface="+mn-lt"/>
+                              <a:ea typeface="+mn-ea"/>
+                              <a:cs typeface="+mn-cs"/>
+                            </a:defRPr>
+                          </a:lvl3pPr>
+                          <a:lvl4pPr marL="1371600" algn="l" defTabSz="914400" rtl="0" eaLnBrk="1" latinLnBrk="0" hangingPunct="1">
+                            <a:defRPr sz="1800" kern="1200">
+                              <a:solidFill>
+                                <a:schemeClr val="lt1"/>
+                              </a:solidFill>
+                              <a:latin typeface="+mn-lt"/>
+                              <a:ea typeface="+mn-ea"/>
+                              <a:cs typeface="+mn-cs"/>
+                            </a:defRPr>
+                          </a:lvl4pPr>
+                          <a:lvl5pPr marL="1828800" algn="l" defTabSz="914400" rtl="0" eaLnBrk="1" latinLnBrk="0" hangingPunct="1">
+                            <a:defRPr sz="1800" kern="1200">
+                              <a:solidFill>
+                                <a:schemeClr val="lt1"/>
+                              </a:solidFill>
+                              <a:latin typeface="+mn-lt"/>
+                              <a:ea typeface="+mn-ea"/>
+                              <a:cs typeface="+mn-cs"/>
+                            </a:defRPr>
+                          </a:lvl5pPr>
+                          <a:lvl6pPr marL="2286000" algn="l" defTabSz="914400" rtl="0" eaLnBrk="1" latinLnBrk="0" hangingPunct="1">
+                            <a:defRPr sz="1800" kern="1200">
+                              <a:solidFill>
+                                <a:schemeClr val="lt1"/>
+                              </a:solidFill>
+                              <a:latin typeface="+mn-lt"/>
+                              <a:ea typeface="+mn-ea"/>
+                              <a:cs typeface="+mn-cs"/>
+                            </a:defRPr>
+                          </a:lvl6pPr>
+                          <a:lvl7pPr marL="2743200" algn="l" defTabSz="914400" rtl="0" eaLnBrk="1" latinLnBrk="0" hangingPunct="1">
+                            <a:defRPr sz="1800" kern="1200">
+                              <a:solidFill>
+                                <a:schemeClr val="lt1"/>
+                              </a:solidFill>
+                              <a:latin typeface="+mn-lt"/>
+                              <a:ea typeface="+mn-ea"/>
+                              <a:cs typeface="+mn-cs"/>
+                            </a:defRPr>
+                          </a:lvl7pPr>
+                          <a:lvl8pPr marL="3200400" algn="l" defTabSz="914400" rtl="0" eaLnBrk="1" latinLnBrk="0" hangingPunct="1">
+                            <a:defRPr sz="1800" kern="1200">
+                              <a:solidFill>
+                                <a:schemeClr val="lt1"/>
+                              </a:solidFill>
+                              <a:latin typeface="+mn-lt"/>
+                              <a:ea typeface="+mn-ea"/>
+                              <a:cs typeface="+mn-cs"/>
+                            </a:defRPr>
+                          </a:lvl8pPr>
+                          <a:lvl9pPr marL="3657600" algn="l" defTabSz="914400" rtl="0" eaLnBrk="1" latinLnBrk="0" hangingPunct="1">
+                            <a:defRPr sz="1800" kern="1200">
+                              <a:solidFill>
+                                <a:schemeClr val="lt1"/>
+                              </a:solidFill>
+                              <a:latin typeface="+mn-lt"/>
+                              <a:ea typeface="+mn-ea"/>
+                              <a:cs typeface="+mn-cs"/>
+                            </a:defRPr>
+                          </a:lvl9pPr>
+                        </a:lstStyle>
+                        <a:p>
+                          <a:pPr algn="ctr"/>
+                          <a:r>
+                            <a:rPr lang="en-US" sz="1200" dirty="0" smtClean="0">
+                              <a:solidFill>
+                                <a:schemeClr val="tx1"/>
+                              </a:solidFill>
+                            </a:rPr>
+                            <a:t>Dataset &amp; neural nets manager</a:t>
+                          </a:r>
+                          <a:endParaRPr lang="en-US" sz="1200" dirty="0">
+                            <a:solidFill>
+                              <a:schemeClr val="tx1"/>
+                            </a:solidFill>
+                          </a:endParaRPr>
+                        </a:p>
+                      </a:txBody>
+                      <a:useSpRect/>
+                    </a:txSp>
+                    <a:style>
+                      <a:lnRef idx="2">
+                        <a:schemeClr val="accent1">
+                          <a:shade val="50000"/>
+                        </a:schemeClr>
+                      </a:lnRef>
+                      <a:fillRef idx="1">
+                        <a:schemeClr val="accent1"/>
+                      </a:fillRef>
+                      <a:effectRef idx="0">
+                        <a:schemeClr val="accent1"/>
+                      </a:effectRef>
+                      <a:fontRef idx="minor">
+                        <a:schemeClr val="lt1"/>
+                      </a:fontRef>
+                    </a:style>
+                  </a:sp>
+                  <a:sp>
+                    <a:nvSpPr>
+                      <a:cNvPr id="14" name="מלבן מעוגל 13"/>
+                      <a:cNvSpPr/>
+                    </a:nvSpPr>
+                    <a:spPr>
+                      <a:xfrm>
+                        <a:off x="6084168" y="3140968"/>
+                        <a:ext cx="1368152" cy="792088"/>
+                      </a:xfrm>
+                      <a:prstGeom prst="roundRect">
+                        <a:avLst/>
+                      </a:prstGeom>
+                      <a:solidFill>
+                        <a:schemeClr val="bg1">
+                          <a:lumMod val="75000"/>
+                        </a:schemeClr>
+                      </a:solidFill>
+                      <a:ln>
+                        <a:solidFill>
+                          <a:schemeClr val="tx1">
+                            <a:lumMod val="50000"/>
+                            <a:lumOff val="50000"/>
+                          </a:schemeClr>
+                        </a:solidFill>
+                      </a:ln>
+                    </a:spPr>
+                    <a:txSp>
+                      <a:txBody>
+                        <a:bodyPr rtlCol="0" anchor="ctr"/>
+                        <a:lstStyle>
+                          <a:defPPr>
+                            <a:defRPr lang="en-US"/>
+                          </a:defPPr>
+                          <a:lvl1pPr marL="0" algn="l" defTabSz="914400" rtl="0" eaLnBrk="1" latinLnBrk="0" hangingPunct="1">
+                            <a:defRPr sz="1800" kern="1200">
+                              <a:solidFill>
+                                <a:schemeClr val="lt1"/>
+                              </a:solidFill>
+                              <a:latin typeface="+mn-lt"/>
+                              <a:ea typeface="+mn-ea"/>
+                              <a:cs typeface="+mn-cs"/>
+                            </a:defRPr>
+                          </a:lvl1pPr>
+                          <a:lvl2pPr marL="457200" algn="l" defTabSz="914400" rtl="0" eaLnBrk="1" latinLnBrk="0" hangingPunct="1">
+                            <a:defRPr sz="1800" kern="1200">
+                              <a:solidFill>
+                                <a:schemeClr val="lt1"/>
+                              </a:solidFill>
+                              <a:latin typeface="+mn-lt"/>
+                              <a:ea typeface="+mn-ea"/>
+                              <a:cs typeface="+mn-cs"/>
+                            </a:defRPr>
+                          </a:lvl2pPr>
+                          <a:lvl3pPr marL="914400" algn="l" defTabSz="914400" rtl="0" eaLnBrk="1" latinLnBrk="0" hangingPunct="1">
+                            <a:defRPr sz="1800" kern="1200">
+                              <a:solidFill>
+                                <a:schemeClr val="lt1"/>
+                              </a:solidFill>
+                              <a:latin typeface="+mn-lt"/>
+                              <a:ea typeface="+mn-ea"/>
+                              <a:cs typeface="+mn-cs"/>
+                            </a:defRPr>
+                          </a:lvl3pPr>
+                          <a:lvl4pPr marL="1371600" algn="l" defTabSz="914400" rtl="0" eaLnBrk="1" latinLnBrk="0" hangingPunct="1">
+                            <a:defRPr sz="1800" kern="1200">
+                              <a:solidFill>
+                                <a:schemeClr val="lt1"/>
+                              </a:solidFill>
+                              <a:latin typeface="+mn-lt"/>
+                              <a:ea typeface="+mn-ea"/>
+                              <a:cs typeface="+mn-cs"/>
+                            </a:defRPr>
+                          </a:lvl4pPr>
+                          <a:lvl5pPr marL="1828800" algn="l" defTabSz="914400" rtl="0" eaLnBrk="1" latinLnBrk="0" hangingPunct="1">
+                            <a:defRPr sz="1800" kern="1200">
+                              <a:solidFill>
+                                <a:schemeClr val="lt1"/>
+                              </a:solidFill>
+                              <a:latin typeface="+mn-lt"/>
+                              <a:ea typeface="+mn-ea"/>
+                              <a:cs typeface="+mn-cs"/>
+                            </a:defRPr>
+                          </a:lvl5pPr>
+                          <a:lvl6pPr marL="2286000" algn="l" defTabSz="914400" rtl="0" eaLnBrk="1" latinLnBrk="0" hangingPunct="1">
+                            <a:defRPr sz="1800" kern="1200">
+                              <a:solidFill>
+                                <a:schemeClr val="lt1"/>
+                              </a:solidFill>
+                              <a:latin typeface="+mn-lt"/>
+                              <a:ea typeface="+mn-ea"/>
+                              <a:cs typeface="+mn-cs"/>
+                            </a:defRPr>
+                          </a:lvl6pPr>
+                          <a:lvl7pPr marL="2743200" algn="l" defTabSz="914400" rtl="0" eaLnBrk="1" latinLnBrk="0" hangingPunct="1">
+                            <a:defRPr sz="1800" kern="1200">
+                              <a:solidFill>
+                                <a:schemeClr val="lt1"/>
+                              </a:solidFill>
+                              <a:latin typeface="+mn-lt"/>
+                              <a:ea typeface="+mn-ea"/>
+                              <a:cs typeface="+mn-cs"/>
+                            </a:defRPr>
+                          </a:lvl7pPr>
+                          <a:lvl8pPr marL="3200400" algn="l" defTabSz="914400" rtl="0" eaLnBrk="1" latinLnBrk="0" hangingPunct="1">
+                            <a:defRPr sz="1800" kern="1200">
+                              <a:solidFill>
+                                <a:schemeClr val="lt1"/>
+                              </a:solidFill>
+                              <a:latin typeface="+mn-lt"/>
+                              <a:ea typeface="+mn-ea"/>
+                              <a:cs typeface="+mn-cs"/>
+                            </a:defRPr>
+                          </a:lvl8pPr>
+                          <a:lvl9pPr marL="3657600" algn="l" defTabSz="914400" rtl="0" eaLnBrk="1" latinLnBrk="0" hangingPunct="1">
+                            <a:defRPr sz="1800" kern="1200">
+                              <a:solidFill>
+                                <a:schemeClr val="lt1"/>
+                              </a:solidFill>
+                              <a:latin typeface="+mn-lt"/>
+                              <a:ea typeface="+mn-ea"/>
+                              <a:cs typeface="+mn-cs"/>
+                            </a:defRPr>
+                          </a:lvl9pPr>
+                        </a:lstStyle>
+                        <a:p>
+                          <a:pPr algn="ctr"/>
+                          <a:r>
+                            <a:rPr lang="en-US" sz="1200" dirty="0" smtClean="0">
+                              <a:solidFill>
+                                <a:schemeClr val="tx1"/>
+                              </a:solidFill>
+                            </a:rPr>
+                            <a:t>Request processing interface</a:t>
+                          </a:r>
+                          <a:endParaRPr lang="en-US" sz="1200" dirty="0">
+                            <a:solidFill>
+                              <a:schemeClr val="tx1"/>
+                            </a:solidFill>
+                          </a:endParaRPr>
+                        </a:p>
+                      </a:txBody>
+                      <a:useSpRect/>
+                    </a:txSp>
+                    <a:style>
+                      <a:lnRef idx="2">
+                        <a:schemeClr val="accent1">
+                          <a:shade val="50000"/>
+                        </a:schemeClr>
+                      </a:lnRef>
+                      <a:fillRef idx="1">
+                        <a:schemeClr val="accent1"/>
+                      </a:fillRef>
+                      <a:effectRef idx="0">
+                        <a:schemeClr val="accent1"/>
+                      </a:effectRef>
+                      <a:fontRef idx="minor">
+                        <a:schemeClr val="lt1"/>
+                      </a:fontRef>
+                    </a:style>
+                  </a:sp>
+                  <a:sp>
+                    <a:nvSpPr>
+                      <a:cNvPr id="15" name="פחית 14"/>
+                      <a:cNvSpPr/>
+                    </a:nvSpPr>
+                    <a:spPr>
+                      <a:xfrm>
+                        <a:off x="6372200" y="5373216"/>
+                        <a:ext cx="1008112" cy="1080120"/>
+                      </a:xfrm>
+                      <a:prstGeom prst="can">
+                        <a:avLst/>
+                      </a:prstGeom>
+                      <a:solidFill>
+                        <a:schemeClr val="bg1">
+                          <a:lumMod val="75000"/>
+                        </a:schemeClr>
+                      </a:solidFill>
+                      <a:ln>
+                        <a:solidFill>
+                          <a:schemeClr val="tx1">
+                            <a:lumMod val="50000"/>
+                            <a:lumOff val="50000"/>
+                          </a:schemeClr>
+                        </a:solidFill>
+                      </a:ln>
+                    </a:spPr>
+                    <a:txSp>
+                      <a:txBody>
+                        <a:bodyPr rtlCol="0" anchor="ctr"/>
+                        <a:lstStyle>
+                          <a:defPPr>
+                            <a:defRPr lang="en-US"/>
+                          </a:defPPr>
+                          <a:lvl1pPr marL="0" algn="l" defTabSz="914400" rtl="0" eaLnBrk="1" latinLnBrk="0" hangingPunct="1">
+                            <a:defRPr sz="1800" kern="1200">
+                              <a:solidFill>
+                                <a:schemeClr val="lt1"/>
+                              </a:solidFill>
+                              <a:latin typeface="+mn-lt"/>
+                              <a:ea typeface="+mn-ea"/>
+                              <a:cs typeface="+mn-cs"/>
+                            </a:defRPr>
+                          </a:lvl1pPr>
+                          <a:lvl2pPr marL="457200" algn="l" defTabSz="914400" rtl="0" eaLnBrk="1" latinLnBrk="0" hangingPunct="1">
+                            <a:defRPr sz="1800" kern="1200">
+                              <a:solidFill>
+                                <a:schemeClr val="lt1"/>
+                              </a:solidFill>
+                              <a:latin typeface="+mn-lt"/>
+                              <a:ea typeface="+mn-ea"/>
+                              <a:cs typeface="+mn-cs"/>
+                            </a:defRPr>
+                          </a:lvl2pPr>
+                          <a:lvl3pPr marL="914400" algn="l" defTabSz="914400" rtl="0" eaLnBrk="1" latinLnBrk="0" hangingPunct="1">
+                            <a:defRPr sz="1800" kern="1200">
+                              <a:solidFill>
+                                <a:schemeClr val="lt1"/>
+                              </a:solidFill>
+                              <a:latin typeface="+mn-lt"/>
+                              <a:ea typeface="+mn-ea"/>
+                              <a:cs typeface="+mn-cs"/>
+                            </a:defRPr>
+                          </a:lvl3pPr>
+                          <a:lvl4pPr marL="1371600" algn="l" defTabSz="914400" rtl="0" eaLnBrk="1" latinLnBrk="0" hangingPunct="1">
+                            <a:defRPr sz="1800" kern="1200">
+                              <a:solidFill>
+                                <a:schemeClr val="lt1"/>
+                              </a:solidFill>
+                              <a:latin typeface="+mn-lt"/>
+                              <a:ea typeface="+mn-ea"/>
+                              <a:cs typeface="+mn-cs"/>
+                            </a:defRPr>
+                          </a:lvl4pPr>
+                          <a:lvl5pPr marL="1828800" algn="l" defTabSz="914400" rtl="0" eaLnBrk="1" latinLnBrk="0" hangingPunct="1">
+                            <a:defRPr sz="1800" kern="1200">
+                              <a:solidFill>
+                                <a:schemeClr val="lt1"/>
+                              </a:solidFill>
+                              <a:latin typeface="+mn-lt"/>
+                              <a:ea typeface="+mn-ea"/>
+                              <a:cs typeface="+mn-cs"/>
+                            </a:defRPr>
+                          </a:lvl5pPr>
+                          <a:lvl6pPr marL="2286000" algn="l" defTabSz="914400" rtl="0" eaLnBrk="1" latinLnBrk="0" hangingPunct="1">
+                            <a:defRPr sz="1800" kern="1200">
+                              <a:solidFill>
+                                <a:schemeClr val="lt1"/>
+                              </a:solidFill>
+                              <a:latin typeface="+mn-lt"/>
+                              <a:ea typeface="+mn-ea"/>
+                              <a:cs typeface="+mn-cs"/>
+                            </a:defRPr>
+                          </a:lvl6pPr>
+                          <a:lvl7pPr marL="2743200" algn="l" defTabSz="914400" rtl="0" eaLnBrk="1" latinLnBrk="0" hangingPunct="1">
+                            <a:defRPr sz="1800" kern="1200">
+                              <a:solidFill>
+                                <a:schemeClr val="lt1"/>
+                              </a:solidFill>
+                              <a:latin typeface="+mn-lt"/>
+                              <a:ea typeface="+mn-ea"/>
+                              <a:cs typeface="+mn-cs"/>
+                            </a:defRPr>
+                          </a:lvl7pPr>
+                          <a:lvl8pPr marL="3200400" algn="l" defTabSz="914400" rtl="0" eaLnBrk="1" latinLnBrk="0" hangingPunct="1">
+                            <a:defRPr sz="1800" kern="1200">
+                              <a:solidFill>
+                                <a:schemeClr val="lt1"/>
+                              </a:solidFill>
+                              <a:latin typeface="+mn-lt"/>
+                              <a:ea typeface="+mn-ea"/>
+                              <a:cs typeface="+mn-cs"/>
+                            </a:defRPr>
+                          </a:lvl8pPr>
+                          <a:lvl9pPr marL="3657600" algn="l" defTabSz="914400" rtl="0" eaLnBrk="1" latinLnBrk="0" hangingPunct="1">
+                            <a:defRPr sz="1800" kern="1200">
+                              <a:solidFill>
+                                <a:schemeClr val="lt1"/>
+                              </a:solidFill>
+                              <a:latin typeface="+mn-lt"/>
+                              <a:ea typeface="+mn-ea"/>
+                              <a:cs typeface="+mn-cs"/>
+                            </a:defRPr>
+                          </a:lvl9pPr>
+                        </a:lstStyle>
+                        <a:p>
+                          <a:pPr algn="ctr"/>
+                          <a:r>
+                            <a:rPr lang="en-US" sz="1200" dirty="0" smtClean="0">
+                              <a:solidFill>
+                                <a:schemeClr val="tx1"/>
+                              </a:solidFill>
+                            </a:rPr>
+                            <a:t>Dataset &amp; neural nets storage</a:t>
+                          </a:r>
+                          <a:endParaRPr lang="en-US" sz="1200" dirty="0">
+                            <a:solidFill>
+                              <a:schemeClr val="tx1"/>
+                            </a:solidFill>
+                          </a:endParaRPr>
+                        </a:p>
+                      </a:txBody>
+                      <a:useSpRect/>
+                    </a:txSp>
+                    <a:style>
+                      <a:lnRef idx="2">
+                        <a:schemeClr val="accent1">
+                          <a:shade val="50000"/>
+                        </a:schemeClr>
+                      </a:lnRef>
+                      <a:fillRef idx="1">
+                        <a:schemeClr val="accent1"/>
+                      </a:fillRef>
+                      <a:effectRef idx="0">
+                        <a:schemeClr val="accent1"/>
+                      </a:effectRef>
+                      <a:fontRef idx="minor">
+                        <a:schemeClr val="lt1"/>
+                      </a:fontRef>
+                    </a:style>
+                  </a:sp>
+                  <a:cxnSp>
+                    <a:nvCxnSpPr>
+                      <a:cNvPr id="17" name="מחבר חץ ישר 16"/>
+                      <a:cNvCxnSpPr>
+                        <a:stCxn id="9" idx="3"/>
+                        <a:endCxn id="10" idx="1"/>
+                      </a:cNvCxnSpPr>
+                    </a:nvCxnSpPr>
+                    <a:spPr>
+                      <a:xfrm>
+                        <a:off x="7308304" y="1304764"/>
+                        <a:ext cx="144016" cy="0"/>
+                      </a:xfrm>
+                      <a:prstGeom prst="straightConnector1">
+                        <a:avLst/>
+                      </a:prstGeom>
+                      <a:ln w="38100">
+                        <a:solidFill>
+                          <a:schemeClr val="tx1">
+                            <a:lumMod val="50000"/>
+                            <a:lumOff val="50000"/>
+                          </a:schemeClr>
+                        </a:solidFill>
+                        <a:headEnd type="none" w="med" len="med"/>
+                        <a:tailEnd type="triangle" w="med" len="med"/>
+                      </a:ln>
+                    </a:spPr>
+                    <a:style>
+                      <a:lnRef idx="1">
+                        <a:schemeClr val="accent1"/>
+                      </a:lnRef>
+                      <a:fillRef idx="0">
+                        <a:schemeClr val="accent1"/>
+                      </a:fillRef>
+                      <a:effectRef idx="0">
+                        <a:schemeClr val="accent1"/>
+                      </a:effectRef>
+                      <a:fontRef idx="minor">
+                        <a:schemeClr val="tx1"/>
+                      </a:fontRef>
+                    </a:style>
+                  </a:cxnSp>
+                  <a:cxnSp>
+                    <a:nvCxnSpPr>
+                      <a:cNvPr id="18" name="מחבר חץ ישר 17"/>
+                      <a:cNvCxnSpPr>
+                        <a:stCxn id="10" idx="2"/>
+                        <a:endCxn id="11" idx="0"/>
+                      </a:cNvCxnSpPr>
+                    </a:nvCxnSpPr>
+                    <a:spPr>
+                      <a:xfrm>
+                        <a:off x="8136396" y="1700808"/>
+                        <a:ext cx="0" cy="288032"/>
+                      </a:xfrm>
+                      <a:prstGeom prst="straightConnector1">
+                        <a:avLst/>
+                      </a:prstGeom>
+                      <a:ln w="38100">
+                        <a:solidFill>
+                          <a:schemeClr val="tx1">
+                            <a:lumMod val="50000"/>
+                            <a:lumOff val="50000"/>
+                          </a:schemeClr>
+                        </a:solidFill>
+                        <a:headEnd type="triangle" w="med" len="med"/>
+                        <a:tailEnd type="triangle" w="med" len="med"/>
+                      </a:ln>
+                    </a:spPr>
+                    <a:style>
+                      <a:lnRef idx="1">
+                        <a:schemeClr val="accent1"/>
+                      </a:lnRef>
+                      <a:fillRef idx="0">
+                        <a:schemeClr val="accent1"/>
+                      </a:fillRef>
+                      <a:effectRef idx="0">
+                        <a:schemeClr val="accent1"/>
+                      </a:effectRef>
+                      <a:fontRef idx="minor">
+                        <a:schemeClr val="tx1"/>
+                      </a:fontRef>
+                    </a:style>
+                  </a:cxnSp>
+                  <a:cxnSp>
+                    <a:nvCxnSpPr>
+                      <a:cNvPr id="21" name="מחבר חץ ישר 20"/>
+                      <a:cNvCxnSpPr>
+                        <a:stCxn id="11" idx="2"/>
+                        <a:endCxn id="12" idx="1"/>
+                      </a:cNvCxnSpPr>
+                    </a:nvCxnSpPr>
+                    <a:spPr>
+                      <a:xfrm>
+                        <a:off x="8136396" y="2780928"/>
+                        <a:ext cx="36004" cy="360040"/>
+                      </a:xfrm>
+                      <a:prstGeom prst="straightConnector1">
+                        <a:avLst/>
+                      </a:prstGeom>
+                      <a:ln w="38100">
+                        <a:solidFill>
+                          <a:schemeClr val="tx1">
+                            <a:lumMod val="50000"/>
+                            <a:lumOff val="50000"/>
+                          </a:schemeClr>
+                        </a:solidFill>
+                        <a:headEnd type="triangle" w="med" len="med"/>
+                        <a:tailEnd type="triangle" w="med" len="med"/>
+                      </a:ln>
+                    </a:spPr>
+                    <a:style>
+                      <a:lnRef idx="1">
+                        <a:schemeClr val="accent1"/>
+                      </a:lnRef>
+                      <a:fillRef idx="0">
+                        <a:schemeClr val="accent1"/>
+                      </a:fillRef>
+                      <a:effectRef idx="0">
+                        <a:schemeClr val="accent1"/>
+                      </a:effectRef>
+                      <a:fontRef idx="minor">
+                        <a:schemeClr val="tx1"/>
+                      </a:fontRef>
+                    </a:style>
+                  </a:cxnSp>
+                  <a:cxnSp>
+                    <a:nvCxnSpPr>
+                      <a:cNvPr id="24" name="מחבר חץ ישר 23"/>
+                      <a:cNvCxnSpPr>
+                        <a:stCxn id="9" idx="2"/>
+                        <a:endCxn id="14" idx="0"/>
+                      </a:cNvCxnSpPr>
+                    </a:nvCxnSpPr>
+                    <a:spPr>
+                      <a:xfrm>
+                        <a:off x="6624228" y="1700808"/>
+                        <a:ext cx="144016" cy="1440160"/>
+                      </a:xfrm>
+                      <a:prstGeom prst="straightConnector1">
+                        <a:avLst/>
+                      </a:prstGeom>
+                      <a:ln w="38100">
+                        <a:solidFill>
+                          <a:schemeClr val="tx1">
+                            <a:lumMod val="50000"/>
+                            <a:lumOff val="50000"/>
+                          </a:schemeClr>
+                        </a:solidFill>
+                        <a:headEnd type="triangle" w="med" len="med"/>
+                        <a:tailEnd type="triangle" w="med" len="med"/>
+                      </a:ln>
+                    </a:spPr>
+                    <a:style>
+                      <a:lnRef idx="1">
+                        <a:schemeClr val="accent1"/>
+                      </a:lnRef>
+                      <a:fillRef idx="0">
+                        <a:schemeClr val="accent1"/>
+                      </a:fillRef>
+                      <a:effectRef idx="0">
+                        <a:schemeClr val="accent1"/>
+                      </a:effectRef>
+                      <a:fontRef idx="minor">
+                        <a:schemeClr val="tx1"/>
+                      </a:fontRef>
+                    </a:style>
+                  </a:cxnSp>
+                  <a:cxnSp>
+                    <a:nvCxnSpPr>
+                      <a:cNvPr id="27" name="מחבר חץ ישר 26"/>
+                      <a:cNvCxnSpPr>
+                        <a:stCxn id="14" idx="2"/>
+                        <a:endCxn id="13" idx="0"/>
+                      </a:cNvCxnSpPr>
+                    </a:nvCxnSpPr>
+                    <a:spPr>
+                      <a:xfrm>
+                        <a:off x="6768244" y="3933056"/>
+                        <a:ext cx="72008" cy="360040"/>
+                      </a:xfrm>
+                      <a:prstGeom prst="straightConnector1">
+                        <a:avLst/>
+                      </a:prstGeom>
+                      <a:ln w="38100">
+                        <a:solidFill>
+                          <a:schemeClr val="tx1">
+                            <a:lumMod val="50000"/>
+                            <a:lumOff val="50000"/>
+                          </a:schemeClr>
+                        </a:solidFill>
+                        <a:headEnd type="triangle" w="med" len="med"/>
+                        <a:tailEnd type="triangle" w="med" len="med"/>
+                      </a:ln>
+                    </a:spPr>
+                    <a:style>
+                      <a:lnRef idx="1">
+                        <a:schemeClr val="accent1"/>
+                      </a:lnRef>
+                      <a:fillRef idx="0">
+                        <a:schemeClr val="accent1"/>
+                      </a:fillRef>
+                      <a:effectRef idx="0">
+                        <a:schemeClr val="accent1"/>
+                      </a:effectRef>
+                      <a:fontRef idx="minor">
+                        <a:schemeClr val="tx1"/>
+                      </a:fontRef>
+                    </a:style>
+                  </a:cxnSp>
+                  <a:cxnSp>
+                    <a:nvCxnSpPr>
+                      <a:cNvPr id="30" name="מחבר חץ ישר 29"/>
+                      <a:cNvCxnSpPr>
+                        <a:stCxn id="13" idx="2"/>
+                        <a:endCxn id="15" idx="1"/>
+                      </a:cNvCxnSpPr>
+                    </a:nvCxnSpPr>
+                    <a:spPr>
+                      <a:xfrm>
+                        <a:off x="6840252" y="5085184"/>
+                        <a:ext cx="36004" cy="288032"/>
+                      </a:xfrm>
+                      <a:prstGeom prst="straightConnector1">
+                        <a:avLst/>
+                      </a:prstGeom>
+                      <a:ln w="38100">
+                        <a:solidFill>
+                          <a:schemeClr val="tx1">
+                            <a:lumMod val="50000"/>
+                            <a:lumOff val="50000"/>
+                          </a:schemeClr>
+                        </a:solidFill>
+                        <a:headEnd type="triangle" w="med" len="med"/>
+                        <a:tailEnd type="triangle" w="med" len="med"/>
+                      </a:ln>
+                    </a:spPr>
+                    <a:style>
+                      <a:lnRef idx="1">
+                        <a:schemeClr val="accent1"/>
+                      </a:lnRef>
+                      <a:fillRef idx="0">
+                        <a:schemeClr val="accent1"/>
+                      </a:fillRef>
+                      <a:effectRef idx="0">
+                        <a:schemeClr val="accent1"/>
+                      </a:effectRef>
+                      <a:fontRef idx="minor">
+                        <a:schemeClr val="tx1"/>
+                      </a:fontRef>
+                    </a:style>
+                  </a:cxnSp>
+                  <a:sp>
+                    <a:nvSpPr>
+                      <a:cNvPr id="33" name="מלבן מעוגל 32"/>
+                      <a:cNvSpPr/>
+                    </a:nvSpPr>
+                    <a:spPr>
+                      <a:xfrm>
+                        <a:off x="1979712" y="1412776"/>
+                        <a:ext cx="1368152" cy="792088"/>
+                      </a:xfrm>
+                      <a:prstGeom prst="roundRect">
+                        <a:avLst/>
+                      </a:prstGeom>
+                      <a:solidFill>
+                        <a:schemeClr val="bg1">
+                          <a:lumMod val="75000"/>
+                        </a:schemeClr>
+                      </a:solidFill>
+                      <a:ln>
+                        <a:solidFill>
+                          <a:schemeClr val="tx1">
+                            <a:lumMod val="50000"/>
+                            <a:lumOff val="50000"/>
+                          </a:schemeClr>
+                        </a:solidFill>
+                      </a:ln>
+                    </a:spPr>
+                    <a:txSp>
+                      <a:txBody>
+                        <a:bodyPr rtlCol="0" anchor="ctr"/>
+                        <a:lstStyle>
+                          <a:defPPr>
+                            <a:defRPr lang="en-US"/>
+                          </a:defPPr>
+                          <a:lvl1pPr marL="0" algn="l" defTabSz="914400" rtl="0" eaLnBrk="1" latinLnBrk="0" hangingPunct="1">
+                            <a:defRPr sz="1800" kern="1200">
+                              <a:solidFill>
+                                <a:schemeClr val="lt1"/>
+                              </a:solidFill>
+                              <a:latin typeface="+mn-lt"/>
+                              <a:ea typeface="+mn-ea"/>
+                              <a:cs typeface="+mn-cs"/>
+                            </a:defRPr>
+                          </a:lvl1pPr>
+                          <a:lvl2pPr marL="457200" algn="l" defTabSz="914400" rtl="0" eaLnBrk="1" latinLnBrk="0" hangingPunct="1">
+                            <a:defRPr sz="1800" kern="1200">
+                              <a:solidFill>
+                                <a:schemeClr val="lt1"/>
+                              </a:solidFill>
+                              <a:latin typeface="+mn-lt"/>
+                              <a:ea typeface="+mn-ea"/>
+                              <a:cs typeface="+mn-cs"/>
+                            </a:defRPr>
+                          </a:lvl2pPr>
+                          <a:lvl3pPr marL="914400" algn="l" defTabSz="914400" rtl="0" eaLnBrk="1" latinLnBrk="0" hangingPunct="1">
+                            <a:defRPr sz="1800" kern="1200">
+                              <a:solidFill>
+                                <a:schemeClr val="lt1"/>
+                              </a:solidFill>
+                              <a:latin typeface="+mn-lt"/>
+                              <a:ea typeface="+mn-ea"/>
+                              <a:cs typeface="+mn-cs"/>
+                            </a:defRPr>
+                          </a:lvl3pPr>
+                          <a:lvl4pPr marL="1371600" algn="l" defTabSz="914400" rtl="0" eaLnBrk="1" latinLnBrk="0" hangingPunct="1">
+                            <a:defRPr sz="1800" kern="1200">
+                              <a:solidFill>
+                                <a:schemeClr val="lt1"/>
+                              </a:solidFill>
+                              <a:latin typeface="+mn-lt"/>
+                              <a:ea typeface="+mn-ea"/>
+                              <a:cs typeface="+mn-cs"/>
+                            </a:defRPr>
+                          </a:lvl4pPr>
+                          <a:lvl5pPr marL="1828800" algn="l" defTabSz="914400" rtl="0" eaLnBrk="1" latinLnBrk="0" hangingPunct="1">
+                            <a:defRPr sz="1800" kern="1200">
+                              <a:solidFill>
+                                <a:schemeClr val="lt1"/>
+                              </a:solidFill>
+                              <a:latin typeface="+mn-lt"/>
+                              <a:ea typeface="+mn-ea"/>
+                              <a:cs typeface="+mn-cs"/>
+                            </a:defRPr>
+                          </a:lvl5pPr>
+                          <a:lvl6pPr marL="2286000" algn="l" defTabSz="914400" rtl="0" eaLnBrk="1" latinLnBrk="0" hangingPunct="1">
+                            <a:defRPr sz="1800" kern="1200">
+                              <a:solidFill>
+                                <a:schemeClr val="lt1"/>
+                              </a:solidFill>
+                              <a:latin typeface="+mn-lt"/>
+                              <a:ea typeface="+mn-ea"/>
+                              <a:cs typeface="+mn-cs"/>
+                            </a:defRPr>
+                          </a:lvl6pPr>
+                          <a:lvl7pPr marL="2743200" algn="l" defTabSz="914400" rtl="0" eaLnBrk="1" latinLnBrk="0" hangingPunct="1">
+                            <a:defRPr sz="1800" kern="1200">
+                              <a:solidFill>
+                                <a:schemeClr val="lt1"/>
+                              </a:solidFill>
+                              <a:latin typeface="+mn-lt"/>
+                              <a:ea typeface="+mn-ea"/>
+                              <a:cs typeface="+mn-cs"/>
+                            </a:defRPr>
+                          </a:lvl7pPr>
+                          <a:lvl8pPr marL="3200400" algn="l" defTabSz="914400" rtl="0" eaLnBrk="1" latinLnBrk="0" hangingPunct="1">
+                            <a:defRPr sz="1800" kern="1200">
+                              <a:solidFill>
+                                <a:schemeClr val="lt1"/>
+                              </a:solidFill>
+                              <a:latin typeface="+mn-lt"/>
+                              <a:ea typeface="+mn-ea"/>
+                              <a:cs typeface="+mn-cs"/>
+                            </a:defRPr>
+                          </a:lvl8pPr>
+                          <a:lvl9pPr marL="3657600" algn="l" defTabSz="914400" rtl="0" eaLnBrk="1" latinLnBrk="0" hangingPunct="1">
+                            <a:defRPr sz="1800" kern="1200">
+                              <a:solidFill>
+                                <a:schemeClr val="lt1"/>
+                              </a:solidFill>
+                              <a:latin typeface="+mn-lt"/>
+                              <a:ea typeface="+mn-ea"/>
+                              <a:cs typeface="+mn-cs"/>
+                            </a:defRPr>
+                          </a:lvl9pPr>
+                        </a:lstStyle>
+                        <a:p>
+                          <a:pPr algn="ctr"/>
+                          <a:r>
+                            <a:rPr lang="en-US" sz="1200" dirty="0" smtClean="0">
+                              <a:solidFill>
+                                <a:schemeClr val="tx1"/>
+                              </a:solidFill>
+                            </a:rPr>
+                            <a:t>Communication &amp; SSL encryption module</a:t>
+                          </a:r>
+                          <a:endParaRPr lang="en-US" sz="1200" dirty="0">
+                            <a:solidFill>
+                              <a:schemeClr val="tx1"/>
+                            </a:solidFill>
+                          </a:endParaRPr>
+                        </a:p>
+                      </a:txBody>
+                      <a:useSpRect/>
+                    </a:txSp>
+                    <a:style>
+                      <a:lnRef idx="2">
+                        <a:schemeClr val="accent1">
+                          <a:shade val="50000"/>
+                        </a:schemeClr>
+                      </a:lnRef>
+                      <a:fillRef idx="1">
+                        <a:schemeClr val="accent1"/>
+                      </a:fillRef>
+                      <a:effectRef idx="0">
+                        <a:schemeClr val="accent1"/>
+                      </a:effectRef>
+                      <a:fontRef idx="minor">
+                        <a:schemeClr val="lt1"/>
+                      </a:fontRef>
+                    </a:style>
+                  </a:sp>
+                  <a:sp>
+                    <a:nvSpPr>
+                      <a:cNvPr id="34" name="מלבן מעוגל 33"/>
+                      <a:cNvSpPr/>
+                    </a:nvSpPr>
+                    <a:spPr>
+                      <a:xfrm>
+                        <a:off x="3707904" y="908720"/>
+                        <a:ext cx="1368152" cy="792088"/>
+                      </a:xfrm>
+                      <a:prstGeom prst="roundRect">
+                        <a:avLst/>
+                      </a:prstGeom>
+                      <a:solidFill>
+                        <a:schemeClr val="bg1">
+                          <a:lumMod val="75000"/>
+                        </a:schemeClr>
+                      </a:solidFill>
+                      <a:ln>
+                        <a:solidFill>
+                          <a:schemeClr val="tx1">
+                            <a:lumMod val="50000"/>
+                            <a:lumOff val="50000"/>
+                          </a:schemeClr>
+                        </a:solidFill>
+                      </a:ln>
+                    </a:spPr>
+                    <a:txSp>
+                      <a:txBody>
+                        <a:bodyPr rtlCol="0" anchor="ctr"/>
+                        <a:lstStyle>
+                          <a:defPPr>
+                            <a:defRPr lang="en-US"/>
+                          </a:defPPr>
+                          <a:lvl1pPr marL="0" algn="l" defTabSz="914400" rtl="0" eaLnBrk="1" latinLnBrk="0" hangingPunct="1">
+                            <a:defRPr sz="1800" kern="1200">
+                              <a:solidFill>
+                                <a:schemeClr val="lt1"/>
+                              </a:solidFill>
+                              <a:latin typeface="+mn-lt"/>
+                              <a:ea typeface="+mn-ea"/>
+                              <a:cs typeface="+mn-cs"/>
+                            </a:defRPr>
+                          </a:lvl1pPr>
+                          <a:lvl2pPr marL="457200" algn="l" defTabSz="914400" rtl="0" eaLnBrk="1" latinLnBrk="0" hangingPunct="1">
+                            <a:defRPr sz="1800" kern="1200">
+                              <a:solidFill>
+                                <a:schemeClr val="lt1"/>
+                              </a:solidFill>
+                              <a:latin typeface="+mn-lt"/>
+                              <a:ea typeface="+mn-ea"/>
+                              <a:cs typeface="+mn-cs"/>
+                            </a:defRPr>
+                          </a:lvl2pPr>
+                          <a:lvl3pPr marL="914400" algn="l" defTabSz="914400" rtl="0" eaLnBrk="1" latinLnBrk="0" hangingPunct="1">
+                            <a:defRPr sz="1800" kern="1200">
+                              <a:solidFill>
+                                <a:schemeClr val="lt1"/>
+                              </a:solidFill>
+                              <a:latin typeface="+mn-lt"/>
+                              <a:ea typeface="+mn-ea"/>
+                              <a:cs typeface="+mn-cs"/>
+                            </a:defRPr>
+                          </a:lvl3pPr>
+                          <a:lvl4pPr marL="1371600" algn="l" defTabSz="914400" rtl="0" eaLnBrk="1" latinLnBrk="0" hangingPunct="1">
+                            <a:defRPr sz="1800" kern="1200">
+                              <a:solidFill>
+                                <a:schemeClr val="lt1"/>
+                              </a:solidFill>
+                              <a:latin typeface="+mn-lt"/>
+                              <a:ea typeface="+mn-ea"/>
+                              <a:cs typeface="+mn-cs"/>
+                            </a:defRPr>
+                          </a:lvl4pPr>
+                          <a:lvl5pPr marL="1828800" algn="l" defTabSz="914400" rtl="0" eaLnBrk="1" latinLnBrk="0" hangingPunct="1">
+                            <a:defRPr sz="1800" kern="1200">
+                              <a:solidFill>
+                                <a:schemeClr val="lt1"/>
+                              </a:solidFill>
+                              <a:latin typeface="+mn-lt"/>
+                              <a:ea typeface="+mn-ea"/>
+                              <a:cs typeface="+mn-cs"/>
+                            </a:defRPr>
+                          </a:lvl5pPr>
+                          <a:lvl6pPr marL="2286000" algn="l" defTabSz="914400" rtl="0" eaLnBrk="1" latinLnBrk="0" hangingPunct="1">
+                            <a:defRPr sz="1800" kern="1200">
+                              <a:solidFill>
+                                <a:schemeClr val="lt1"/>
+                              </a:solidFill>
+                              <a:latin typeface="+mn-lt"/>
+                              <a:ea typeface="+mn-ea"/>
+                              <a:cs typeface="+mn-cs"/>
+                            </a:defRPr>
+                          </a:lvl6pPr>
+                          <a:lvl7pPr marL="2743200" algn="l" defTabSz="914400" rtl="0" eaLnBrk="1" latinLnBrk="0" hangingPunct="1">
+                            <a:defRPr sz="1800" kern="1200">
+                              <a:solidFill>
+                                <a:schemeClr val="lt1"/>
+                              </a:solidFill>
+                              <a:latin typeface="+mn-lt"/>
+                              <a:ea typeface="+mn-ea"/>
+                              <a:cs typeface="+mn-cs"/>
+                            </a:defRPr>
+                          </a:lvl7pPr>
+                          <a:lvl8pPr marL="3200400" algn="l" defTabSz="914400" rtl="0" eaLnBrk="1" latinLnBrk="0" hangingPunct="1">
+                            <a:defRPr sz="1800" kern="1200">
+                              <a:solidFill>
+                                <a:schemeClr val="lt1"/>
+                              </a:solidFill>
+                              <a:latin typeface="+mn-lt"/>
+                              <a:ea typeface="+mn-ea"/>
+                              <a:cs typeface="+mn-cs"/>
+                            </a:defRPr>
+                          </a:lvl8pPr>
+                          <a:lvl9pPr marL="3657600" algn="l" defTabSz="914400" rtl="0" eaLnBrk="1" latinLnBrk="0" hangingPunct="1">
+                            <a:defRPr sz="1800" kern="1200">
+                              <a:solidFill>
+                                <a:schemeClr val="lt1"/>
+                              </a:solidFill>
+                              <a:latin typeface="+mn-lt"/>
+                              <a:ea typeface="+mn-ea"/>
+                              <a:cs typeface="+mn-cs"/>
+                            </a:defRPr>
+                          </a:lvl9pPr>
+                        </a:lstStyle>
+                        <a:p>
+                          <a:pPr algn="ctr"/>
+                          <a:r>
+                            <a:rPr lang="en-US" sz="1200" dirty="0" smtClean="0">
+                              <a:solidFill>
+                                <a:schemeClr val="tx1"/>
+                              </a:solidFill>
+                            </a:rPr>
+                            <a:t>Logic module</a:t>
+                          </a:r>
+                          <a:endParaRPr lang="en-US" sz="1200" dirty="0">
+                            <a:solidFill>
+                              <a:schemeClr val="tx1"/>
+                            </a:solidFill>
+                          </a:endParaRPr>
+                        </a:p>
+                      </a:txBody>
+                      <a:useSpRect/>
+                    </a:txSp>
+                    <a:style>
+                      <a:lnRef idx="2">
+                        <a:schemeClr val="accent1">
+                          <a:shade val="50000"/>
+                        </a:schemeClr>
+                      </a:lnRef>
+                      <a:fillRef idx="1">
+                        <a:schemeClr val="accent1"/>
+                      </a:fillRef>
+                      <a:effectRef idx="0">
+                        <a:schemeClr val="accent1"/>
+                      </a:effectRef>
+                      <a:fontRef idx="minor">
+                        <a:schemeClr val="lt1"/>
+                      </a:fontRef>
+                    </a:style>
+                  </a:sp>
+                  <a:sp>
+                    <a:nvSpPr>
+                      <a:cNvPr id="35" name="מלבן מעוגל 34"/>
+                      <a:cNvSpPr/>
+                    </a:nvSpPr>
+                    <a:spPr>
+                      <a:xfrm>
+                        <a:off x="3707904" y="1916832"/>
+                        <a:ext cx="1368152" cy="792088"/>
+                      </a:xfrm>
+                      <a:prstGeom prst="roundRect">
+                        <a:avLst/>
+                      </a:prstGeom>
+                      <a:solidFill>
+                        <a:schemeClr val="bg1">
+                          <a:lumMod val="75000"/>
+                        </a:schemeClr>
+                      </a:solidFill>
+                      <a:ln>
+                        <a:solidFill>
+                          <a:schemeClr val="tx1">
+                            <a:lumMod val="50000"/>
+                            <a:lumOff val="50000"/>
+                          </a:schemeClr>
+                        </a:solidFill>
+                      </a:ln>
+                    </a:spPr>
+                    <a:txSp>
+                      <a:txBody>
+                        <a:bodyPr rtlCol="0" anchor="ctr"/>
+                        <a:lstStyle>
+                          <a:defPPr>
+                            <a:defRPr lang="en-US"/>
+                          </a:defPPr>
+                          <a:lvl1pPr marL="0" algn="l" defTabSz="914400" rtl="0" eaLnBrk="1" latinLnBrk="0" hangingPunct="1">
+                            <a:defRPr sz="1800" kern="1200">
+                              <a:solidFill>
+                                <a:schemeClr val="lt1"/>
+                              </a:solidFill>
+                              <a:latin typeface="+mn-lt"/>
+                              <a:ea typeface="+mn-ea"/>
+                              <a:cs typeface="+mn-cs"/>
+                            </a:defRPr>
+                          </a:lvl1pPr>
+                          <a:lvl2pPr marL="457200" algn="l" defTabSz="914400" rtl="0" eaLnBrk="1" latinLnBrk="0" hangingPunct="1">
+                            <a:defRPr sz="1800" kern="1200">
+                              <a:solidFill>
+                                <a:schemeClr val="lt1"/>
+                              </a:solidFill>
+                              <a:latin typeface="+mn-lt"/>
+                              <a:ea typeface="+mn-ea"/>
+                              <a:cs typeface="+mn-cs"/>
+                            </a:defRPr>
+                          </a:lvl2pPr>
+                          <a:lvl3pPr marL="914400" algn="l" defTabSz="914400" rtl="0" eaLnBrk="1" latinLnBrk="0" hangingPunct="1">
+                            <a:defRPr sz="1800" kern="1200">
+                              <a:solidFill>
+                                <a:schemeClr val="lt1"/>
+                              </a:solidFill>
+                              <a:latin typeface="+mn-lt"/>
+                              <a:ea typeface="+mn-ea"/>
+                              <a:cs typeface="+mn-cs"/>
+                            </a:defRPr>
+                          </a:lvl3pPr>
+                          <a:lvl4pPr marL="1371600" algn="l" defTabSz="914400" rtl="0" eaLnBrk="1" latinLnBrk="0" hangingPunct="1">
+                            <a:defRPr sz="1800" kern="1200">
+                              <a:solidFill>
+                                <a:schemeClr val="lt1"/>
+                              </a:solidFill>
+                              <a:latin typeface="+mn-lt"/>
+                              <a:ea typeface="+mn-ea"/>
+                              <a:cs typeface="+mn-cs"/>
+                            </a:defRPr>
+                          </a:lvl4pPr>
+                          <a:lvl5pPr marL="1828800" algn="l" defTabSz="914400" rtl="0" eaLnBrk="1" latinLnBrk="0" hangingPunct="1">
+                            <a:defRPr sz="1800" kern="1200">
+                              <a:solidFill>
+                                <a:schemeClr val="lt1"/>
+                              </a:solidFill>
+                              <a:latin typeface="+mn-lt"/>
+                              <a:ea typeface="+mn-ea"/>
+                              <a:cs typeface="+mn-cs"/>
+                            </a:defRPr>
+                          </a:lvl5pPr>
+                          <a:lvl6pPr marL="2286000" algn="l" defTabSz="914400" rtl="0" eaLnBrk="1" latinLnBrk="0" hangingPunct="1">
+                            <a:defRPr sz="1800" kern="1200">
+                              <a:solidFill>
+                                <a:schemeClr val="lt1"/>
+                              </a:solidFill>
+                              <a:latin typeface="+mn-lt"/>
+                              <a:ea typeface="+mn-ea"/>
+                              <a:cs typeface="+mn-cs"/>
+                            </a:defRPr>
+                          </a:lvl6pPr>
+                          <a:lvl7pPr marL="2743200" algn="l" defTabSz="914400" rtl="0" eaLnBrk="1" latinLnBrk="0" hangingPunct="1">
+                            <a:defRPr sz="1800" kern="1200">
+                              <a:solidFill>
+                                <a:schemeClr val="lt1"/>
+                              </a:solidFill>
+                              <a:latin typeface="+mn-lt"/>
+                              <a:ea typeface="+mn-ea"/>
+                              <a:cs typeface="+mn-cs"/>
+                            </a:defRPr>
+                          </a:lvl7pPr>
+                          <a:lvl8pPr marL="3200400" algn="l" defTabSz="914400" rtl="0" eaLnBrk="1" latinLnBrk="0" hangingPunct="1">
+                            <a:defRPr sz="1800" kern="1200">
+                              <a:solidFill>
+                                <a:schemeClr val="lt1"/>
+                              </a:solidFill>
+                              <a:latin typeface="+mn-lt"/>
+                              <a:ea typeface="+mn-ea"/>
+                              <a:cs typeface="+mn-cs"/>
+                            </a:defRPr>
+                          </a:lvl8pPr>
+                          <a:lvl9pPr marL="3657600" algn="l" defTabSz="914400" rtl="0" eaLnBrk="1" latinLnBrk="0" hangingPunct="1">
+                            <a:defRPr sz="1800" kern="1200">
+                              <a:solidFill>
+                                <a:schemeClr val="lt1"/>
+                              </a:solidFill>
+                              <a:latin typeface="+mn-lt"/>
+                              <a:ea typeface="+mn-ea"/>
+                              <a:cs typeface="+mn-cs"/>
+                            </a:defRPr>
+                          </a:lvl9pPr>
+                        </a:lstStyle>
+                        <a:p>
+                          <a:pPr algn="ctr"/>
+                          <a:r>
+                            <a:rPr lang="en-US" sz="1200" dirty="0" smtClean="0">
+                              <a:solidFill>
+                                <a:schemeClr val="tx1"/>
+                              </a:solidFill>
+                            </a:rPr>
+                            <a:t>Designer</a:t>
+                          </a:r>
+                          <a:endParaRPr lang="en-US" sz="1200" dirty="0">
+                            <a:solidFill>
+                              <a:schemeClr val="tx1"/>
+                            </a:solidFill>
+                          </a:endParaRPr>
+                        </a:p>
+                      </a:txBody>
+                      <a:useSpRect/>
+                    </a:txSp>
+                    <a:style>
+                      <a:lnRef idx="2">
+                        <a:schemeClr val="accent1">
+                          <a:shade val="50000"/>
+                        </a:schemeClr>
+                      </a:lnRef>
+                      <a:fillRef idx="1">
+                        <a:schemeClr val="accent1"/>
+                      </a:fillRef>
+                      <a:effectRef idx="0">
+                        <a:schemeClr val="accent1"/>
+                      </a:effectRef>
+                      <a:fontRef idx="minor">
+                        <a:schemeClr val="lt1"/>
+                      </a:fontRef>
+                    </a:style>
+                  </a:sp>
+                  <a:cxnSp>
+                    <a:nvCxnSpPr>
+                      <a:cNvPr id="36" name="מחבר חץ ישר 35"/>
+                      <a:cNvCxnSpPr>
+                        <a:stCxn id="33" idx="3"/>
+                        <a:endCxn id="34" idx="1"/>
+                      </a:cNvCxnSpPr>
+                    </a:nvCxnSpPr>
+                    <a:spPr>
+                      <a:xfrm flipV="1">
+                        <a:off x="3347864" y="1304764"/>
+                        <a:ext cx="360040" cy="504056"/>
+                      </a:xfrm>
+                      <a:prstGeom prst="straightConnector1">
+                        <a:avLst/>
+                      </a:prstGeom>
+                      <a:ln w="38100">
+                        <a:solidFill>
+                          <a:schemeClr val="tx1">
+                            <a:lumMod val="50000"/>
+                            <a:lumOff val="50000"/>
+                          </a:schemeClr>
+                        </a:solidFill>
+                        <a:headEnd type="triangle" w="med" len="med"/>
+                        <a:tailEnd type="triangle" w="med" len="med"/>
+                      </a:ln>
+                    </a:spPr>
+                    <a:style>
+                      <a:lnRef idx="1">
+                        <a:schemeClr val="accent1"/>
+                      </a:lnRef>
+                      <a:fillRef idx="0">
+                        <a:schemeClr val="accent1"/>
+                      </a:fillRef>
+                      <a:effectRef idx="0">
+                        <a:schemeClr val="accent1"/>
+                      </a:effectRef>
+                      <a:fontRef idx="minor">
+                        <a:schemeClr val="tx1"/>
+                      </a:fontRef>
+                    </a:style>
+                  </a:cxnSp>
+                  <a:cxnSp>
+                    <a:nvCxnSpPr>
+                      <a:cNvPr id="39" name="מחבר חץ ישר 38"/>
+                      <a:cNvCxnSpPr>
+                        <a:stCxn id="33" idx="3"/>
+                        <a:endCxn id="35" idx="1"/>
+                      </a:cNvCxnSpPr>
+                    </a:nvCxnSpPr>
+                    <a:spPr>
+                      <a:xfrm>
+                        <a:off x="3347864" y="1808820"/>
+                        <a:ext cx="360040" cy="504056"/>
+                      </a:xfrm>
+                      <a:prstGeom prst="straightConnector1">
+                        <a:avLst/>
+                      </a:prstGeom>
+                      <a:ln w="38100">
+                        <a:solidFill>
+                          <a:schemeClr val="tx1">
+                            <a:lumMod val="50000"/>
+                            <a:lumOff val="50000"/>
+                          </a:schemeClr>
+                        </a:solidFill>
+                        <a:headEnd type="triangle" w="med" len="med"/>
+                        <a:tailEnd type="triangle" w="med" len="med"/>
+                      </a:ln>
+                    </a:spPr>
+                    <a:style>
+                      <a:lnRef idx="1">
+                        <a:schemeClr val="accent1"/>
+                      </a:lnRef>
+                      <a:fillRef idx="0">
+                        <a:schemeClr val="accent1"/>
+                      </a:fillRef>
+                      <a:effectRef idx="0">
+                        <a:schemeClr val="accent1"/>
+                      </a:effectRef>
+                      <a:fontRef idx="minor">
+                        <a:schemeClr val="tx1"/>
+                      </a:fontRef>
+                    </a:style>
+                  </a:cxnSp>
+                  <a:cxnSp>
+                    <a:nvCxnSpPr>
+                      <a:cNvPr id="42" name="מחבר חץ ישר 41"/>
+                      <a:cNvCxnSpPr>
+                        <a:stCxn id="9" idx="1"/>
+                        <a:endCxn id="34" idx="3"/>
+                      </a:cNvCxnSpPr>
+                    </a:nvCxnSpPr>
+                    <a:spPr>
+                      <a:xfrm flipH="1">
+                        <a:off x="5076056" y="1304764"/>
+                        <a:ext cx="864096" cy="0"/>
+                      </a:xfrm>
+                      <a:prstGeom prst="straightConnector1">
+                        <a:avLst/>
+                      </a:prstGeom>
+                      <a:ln w="38100">
+                        <a:solidFill>
+                          <a:schemeClr val="tx1">
+                            <a:lumMod val="50000"/>
+                            <a:lumOff val="50000"/>
+                          </a:schemeClr>
+                        </a:solidFill>
+                        <a:headEnd type="triangle" w="med" len="med"/>
+                        <a:tailEnd type="triangle" w="med" len="med"/>
+                      </a:ln>
+                    </a:spPr>
+                    <a:style>
+                      <a:lnRef idx="1">
+                        <a:schemeClr val="accent1"/>
+                      </a:lnRef>
+                      <a:fillRef idx="0">
+                        <a:schemeClr val="accent1"/>
+                      </a:fillRef>
+                      <a:effectRef idx="0">
+                        <a:schemeClr val="accent1"/>
+                      </a:effectRef>
+                      <a:fontRef idx="minor">
+                        <a:schemeClr val="tx1"/>
+                      </a:fontRef>
+                    </a:style>
+                  </a:cxnSp>
+                  <a:sp>
+                    <a:nvSpPr>
+                      <a:cNvPr id="45" name="מלבן 44"/>
+                      <a:cNvSpPr/>
+                    </a:nvSpPr>
+                    <a:spPr>
+                      <a:xfrm>
+                        <a:off x="1763688" y="3284984"/>
+                        <a:ext cx="3528392" cy="2736304"/>
+                      </a:xfrm>
+                      <a:prstGeom prst="rect">
+                        <a:avLst/>
+                      </a:prstGeom>
+                      <a:solidFill>
+                        <a:schemeClr val="bg1">
+                          <a:lumMod val="95000"/>
+                        </a:schemeClr>
+                      </a:solidFill>
+                      <a:ln>
+                        <a:solidFill>
+                          <a:schemeClr val="bg1">
+                            <a:lumMod val="75000"/>
+                          </a:schemeClr>
+                        </a:solidFill>
+                      </a:ln>
+                    </a:spPr>
+                    <a:txSp>
+                      <a:txBody>
+                        <a:bodyPr rtlCol="0" anchor="ctr"/>
+                        <a:lstStyle>
+                          <a:defPPr>
+                            <a:defRPr lang="en-US"/>
+                          </a:defPPr>
+                          <a:lvl1pPr marL="0" algn="l" defTabSz="914400" rtl="0" eaLnBrk="1" latinLnBrk="0" hangingPunct="1">
+                            <a:defRPr sz="1800" kern="1200">
+                              <a:solidFill>
+                                <a:schemeClr val="lt1"/>
+                              </a:solidFill>
+                              <a:latin typeface="+mn-lt"/>
+                              <a:ea typeface="+mn-ea"/>
+                              <a:cs typeface="+mn-cs"/>
+                            </a:defRPr>
+                          </a:lvl1pPr>
+                          <a:lvl2pPr marL="457200" algn="l" defTabSz="914400" rtl="0" eaLnBrk="1" latinLnBrk="0" hangingPunct="1">
+                            <a:defRPr sz="1800" kern="1200">
+                              <a:solidFill>
+                                <a:schemeClr val="lt1"/>
+                              </a:solidFill>
+                              <a:latin typeface="+mn-lt"/>
+                              <a:ea typeface="+mn-ea"/>
+                              <a:cs typeface="+mn-cs"/>
+                            </a:defRPr>
+                          </a:lvl2pPr>
+                          <a:lvl3pPr marL="914400" algn="l" defTabSz="914400" rtl="0" eaLnBrk="1" latinLnBrk="0" hangingPunct="1">
+                            <a:defRPr sz="1800" kern="1200">
+                              <a:solidFill>
+                                <a:schemeClr val="lt1"/>
+                              </a:solidFill>
+                              <a:latin typeface="+mn-lt"/>
+                              <a:ea typeface="+mn-ea"/>
+                              <a:cs typeface="+mn-cs"/>
+                            </a:defRPr>
+                          </a:lvl3pPr>
+                          <a:lvl4pPr marL="1371600" algn="l" defTabSz="914400" rtl="0" eaLnBrk="1" latinLnBrk="0" hangingPunct="1">
+                            <a:defRPr sz="1800" kern="1200">
+                              <a:solidFill>
+                                <a:schemeClr val="lt1"/>
+                              </a:solidFill>
+                              <a:latin typeface="+mn-lt"/>
+                              <a:ea typeface="+mn-ea"/>
+                              <a:cs typeface="+mn-cs"/>
+                            </a:defRPr>
+                          </a:lvl4pPr>
+                          <a:lvl5pPr marL="1828800" algn="l" defTabSz="914400" rtl="0" eaLnBrk="1" latinLnBrk="0" hangingPunct="1">
+                            <a:defRPr sz="1800" kern="1200">
+                              <a:solidFill>
+                                <a:schemeClr val="lt1"/>
+                              </a:solidFill>
+                              <a:latin typeface="+mn-lt"/>
+                              <a:ea typeface="+mn-ea"/>
+                              <a:cs typeface="+mn-cs"/>
+                            </a:defRPr>
+                          </a:lvl5pPr>
+                          <a:lvl6pPr marL="2286000" algn="l" defTabSz="914400" rtl="0" eaLnBrk="1" latinLnBrk="0" hangingPunct="1">
+                            <a:defRPr sz="1800" kern="1200">
+                              <a:solidFill>
+                                <a:schemeClr val="lt1"/>
+                              </a:solidFill>
+                              <a:latin typeface="+mn-lt"/>
+                              <a:ea typeface="+mn-ea"/>
+                              <a:cs typeface="+mn-cs"/>
+                            </a:defRPr>
+                          </a:lvl6pPr>
+                          <a:lvl7pPr marL="2743200" algn="l" defTabSz="914400" rtl="0" eaLnBrk="1" latinLnBrk="0" hangingPunct="1">
+                            <a:defRPr sz="1800" kern="1200">
+                              <a:solidFill>
+                                <a:schemeClr val="lt1"/>
+                              </a:solidFill>
+                              <a:latin typeface="+mn-lt"/>
+                              <a:ea typeface="+mn-ea"/>
+                              <a:cs typeface="+mn-cs"/>
+                            </a:defRPr>
+                          </a:lvl7pPr>
+                          <a:lvl8pPr marL="3200400" algn="l" defTabSz="914400" rtl="0" eaLnBrk="1" latinLnBrk="0" hangingPunct="1">
+                            <a:defRPr sz="1800" kern="1200">
+                              <a:solidFill>
+                                <a:schemeClr val="lt1"/>
+                              </a:solidFill>
+                              <a:latin typeface="+mn-lt"/>
+                              <a:ea typeface="+mn-ea"/>
+                              <a:cs typeface="+mn-cs"/>
+                            </a:defRPr>
+                          </a:lvl8pPr>
+                          <a:lvl9pPr marL="3657600" algn="l" defTabSz="914400" rtl="0" eaLnBrk="1" latinLnBrk="0" hangingPunct="1">
+                            <a:defRPr sz="1800" kern="1200">
+                              <a:solidFill>
+                                <a:schemeClr val="lt1"/>
+                              </a:solidFill>
+                              <a:latin typeface="+mn-lt"/>
+                              <a:ea typeface="+mn-ea"/>
+                              <a:cs typeface="+mn-cs"/>
+                            </a:defRPr>
+                          </a:lvl9pPr>
+                        </a:lstStyle>
+                        <a:p>
+                          <a:pPr algn="ctr"/>
+                          <a:endParaRPr lang="en-US"/>
+                        </a:p>
+                      </a:txBody>
+                      <a:useSpRect/>
+                    </a:txSp>
+                    <a:style>
+                      <a:lnRef idx="2">
+                        <a:schemeClr val="accent1">
+                          <a:shade val="50000"/>
+                        </a:schemeClr>
+                      </a:lnRef>
+                      <a:fillRef idx="1">
+                        <a:schemeClr val="accent1"/>
+                      </a:fillRef>
+                      <a:effectRef idx="0">
+                        <a:schemeClr val="accent1"/>
+                      </a:effectRef>
+                      <a:fontRef idx="minor">
+                        <a:schemeClr val="lt1"/>
+                      </a:fontRef>
+                    </a:style>
+                  </a:sp>
+                  <a:sp>
+                    <a:nvSpPr>
+                      <a:cNvPr id="46" name="TextBox 45"/>
+                      <a:cNvSpPr txBox="1"/>
+                    </a:nvSpPr>
+                    <a:spPr>
+                      <a:xfrm>
+                        <a:off x="2915816" y="3284984"/>
+                        <a:ext cx="1062599" cy="369332"/>
+                      </a:xfrm>
+                      <a:prstGeom prst="rect">
+                        <a:avLst/>
+                      </a:prstGeom>
+                      <a:noFill/>
+                    </a:spPr>
+                    <a:txSp>
+                      <a:txBody>
+                        <a:bodyPr wrap="none" rtlCol="0">
+                          <a:spAutoFit/>
+                        </a:bodyPr>
+                        <a:lstStyle>
+                          <a:defPPr>
+                            <a:defRPr lang="en-US"/>
+                          </a:defPPr>
+                          <a:lvl1pPr marL="0" algn="l" defTabSz="914400" rtl="0" eaLnBrk="1" latinLnBrk="0" hangingPunct="1">
+                            <a:defRPr sz="1800" kern="1200">
+                              <a:solidFill>
+                                <a:schemeClr val="tx1"/>
+                              </a:solidFill>
+                              <a:latin typeface="+mn-lt"/>
+                              <a:ea typeface="+mn-ea"/>
+                              <a:cs typeface="+mn-cs"/>
+                            </a:defRPr>
+                          </a:lvl1pPr>
+                          <a:lvl2pPr marL="457200" algn="l" defTabSz="914400" rtl="0" eaLnBrk="1" latinLnBrk="0" hangingPunct="1">
+                            <a:defRPr sz="1800" kern="1200">
+                              <a:solidFill>
+                                <a:schemeClr val="tx1"/>
+                              </a:solidFill>
+                              <a:latin typeface="+mn-lt"/>
+                              <a:ea typeface="+mn-ea"/>
+                              <a:cs typeface="+mn-cs"/>
+                            </a:defRPr>
+                          </a:lvl2pPr>
+                          <a:lvl3pPr marL="914400" algn="l" defTabSz="914400" rtl="0" eaLnBrk="1" latinLnBrk="0" hangingPunct="1">
+                            <a:defRPr sz="1800" kern="1200">
+                              <a:solidFill>
+                                <a:schemeClr val="tx1"/>
+                              </a:solidFill>
+                              <a:latin typeface="+mn-lt"/>
+                              <a:ea typeface="+mn-ea"/>
+                              <a:cs typeface="+mn-cs"/>
+                            </a:defRPr>
+                          </a:lvl3pPr>
+                          <a:lvl4pPr marL="1371600" algn="l" defTabSz="914400" rtl="0" eaLnBrk="1" latinLnBrk="0" hangingPunct="1">
+                            <a:defRPr sz="1800" kern="1200">
+                              <a:solidFill>
+                                <a:schemeClr val="tx1"/>
+                              </a:solidFill>
+                              <a:latin typeface="+mn-lt"/>
+                              <a:ea typeface="+mn-ea"/>
+                              <a:cs typeface="+mn-cs"/>
+                            </a:defRPr>
+                          </a:lvl4pPr>
+                          <a:lvl5pPr marL="1828800" algn="l" defTabSz="914400" rtl="0" eaLnBrk="1" latinLnBrk="0" hangingPunct="1">
+                            <a:defRPr sz="1800" kern="1200">
+                              <a:solidFill>
+                                <a:schemeClr val="tx1"/>
+                              </a:solidFill>
+                              <a:latin typeface="+mn-lt"/>
+                              <a:ea typeface="+mn-ea"/>
+                              <a:cs typeface="+mn-cs"/>
+                            </a:defRPr>
+                          </a:lvl5pPr>
+                          <a:lvl6pPr marL="2286000" algn="l" defTabSz="914400" rtl="0" eaLnBrk="1" latinLnBrk="0" hangingPunct="1">
+                            <a:defRPr sz="1800" kern="1200">
+                              <a:solidFill>
+                                <a:schemeClr val="tx1"/>
+                              </a:solidFill>
+                              <a:latin typeface="+mn-lt"/>
+                              <a:ea typeface="+mn-ea"/>
+                              <a:cs typeface="+mn-cs"/>
+                            </a:defRPr>
+                          </a:lvl6pPr>
+                          <a:lvl7pPr marL="2743200" algn="l" defTabSz="914400" rtl="0" eaLnBrk="1" latinLnBrk="0" hangingPunct="1">
+                            <a:defRPr sz="1800" kern="1200">
+                              <a:solidFill>
+                                <a:schemeClr val="tx1"/>
+                              </a:solidFill>
+                              <a:latin typeface="+mn-lt"/>
+                              <a:ea typeface="+mn-ea"/>
+                              <a:cs typeface="+mn-cs"/>
+                            </a:defRPr>
+                          </a:lvl7pPr>
+                          <a:lvl8pPr marL="3200400" algn="l" defTabSz="914400" rtl="0" eaLnBrk="1" latinLnBrk="0" hangingPunct="1">
+                            <a:defRPr sz="1800" kern="1200">
+                              <a:solidFill>
+                                <a:schemeClr val="tx1"/>
+                              </a:solidFill>
+                              <a:latin typeface="+mn-lt"/>
+                              <a:ea typeface="+mn-ea"/>
+                              <a:cs typeface="+mn-cs"/>
+                            </a:defRPr>
+                          </a:lvl8pPr>
+                          <a:lvl9pPr marL="3657600" algn="l" defTabSz="914400" rtl="0" eaLnBrk="1" latinLnBrk="0" hangingPunct="1">
+                            <a:defRPr sz="1800" kern="1200">
+                              <a:solidFill>
+                                <a:schemeClr val="tx1"/>
+                              </a:solidFill>
+                              <a:latin typeface="+mn-lt"/>
+                              <a:ea typeface="+mn-ea"/>
+                              <a:cs typeface="+mn-cs"/>
+                            </a:defRPr>
+                          </a:lvl9pPr>
+                        </a:lstStyle>
+                        <a:p>
+                          <a:pPr algn="ctr"/>
+                          <a:r>
+                            <a:rPr lang="en-US" dirty="0" smtClean="0"/>
+                            <a:t>API client</a:t>
+                          </a:r>
+                          <a:endParaRPr lang="en-US" dirty="0"/>
+                        </a:p>
+                      </a:txBody>
+                      <a:useSpRect/>
+                    </a:txSp>
+                  </a:sp>
+                  <a:sp>
+                    <a:nvSpPr>
+                      <a:cNvPr id="48" name="מלבן מעוגל 47"/>
+                      <a:cNvSpPr/>
+                    </a:nvSpPr>
+                    <a:spPr>
+                      <a:xfrm>
+                        <a:off x="1979712" y="4293096"/>
+                        <a:ext cx="1368152" cy="792088"/>
+                      </a:xfrm>
+                      <a:prstGeom prst="roundRect">
+                        <a:avLst/>
+                      </a:prstGeom>
+                      <a:solidFill>
+                        <a:schemeClr val="bg1">
+                          <a:lumMod val="75000"/>
+                        </a:schemeClr>
+                      </a:solidFill>
+                      <a:ln>
+                        <a:solidFill>
+                          <a:schemeClr val="tx1">
+                            <a:lumMod val="50000"/>
+                            <a:lumOff val="50000"/>
+                          </a:schemeClr>
+                        </a:solidFill>
+                      </a:ln>
+                    </a:spPr>
+                    <a:txSp>
+                      <a:txBody>
+                        <a:bodyPr rtlCol="0" anchor="ctr"/>
+                        <a:lstStyle>
+                          <a:defPPr>
+                            <a:defRPr lang="en-US"/>
+                          </a:defPPr>
+                          <a:lvl1pPr marL="0" algn="l" defTabSz="914400" rtl="0" eaLnBrk="1" latinLnBrk="0" hangingPunct="1">
+                            <a:defRPr sz="1800" kern="1200">
+                              <a:solidFill>
+                                <a:schemeClr val="lt1"/>
+                              </a:solidFill>
+                              <a:latin typeface="+mn-lt"/>
+                              <a:ea typeface="+mn-ea"/>
+                              <a:cs typeface="+mn-cs"/>
+                            </a:defRPr>
+                          </a:lvl1pPr>
+                          <a:lvl2pPr marL="457200" algn="l" defTabSz="914400" rtl="0" eaLnBrk="1" latinLnBrk="0" hangingPunct="1">
+                            <a:defRPr sz="1800" kern="1200">
+                              <a:solidFill>
+                                <a:schemeClr val="lt1"/>
+                              </a:solidFill>
+                              <a:latin typeface="+mn-lt"/>
+                              <a:ea typeface="+mn-ea"/>
+                              <a:cs typeface="+mn-cs"/>
+                            </a:defRPr>
+                          </a:lvl2pPr>
+                          <a:lvl3pPr marL="914400" algn="l" defTabSz="914400" rtl="0" eaLnBrk="1" latinLnBrk="0" hangingPunct="1">
+                            <a:defRPr sz="1800" kern="1200">
+                              <a:solidFill>
+                                <a:schemeClr val="lt1"/>
+                              </a:solidFill>
+                              <a:latin typeface="+mn-lt"/>
+                              <a:ea typeface="+mn-ea"/>
+                              <a:cs typeface="+mn-cs"/>
+                            </a:defRPr>
+                          </a:lvl3pPr>
+                          <a:lvl4pPr marL="1371600" algn="l" defTabSz="914400" rtl="0" eaLnBrk="1" latinLnBrk="0" hangingPunct="1">
+                            <a:defRPr sz="1800" kern="1200">
+                              <a:solidFill>
+                                <a:schemeClr val="lt1"/>
+                              </a:solidFill>
+                              <a:latin typeface="+mn-lt"/>
+                              <a:ea typeface="+mn-ea"/>
+                              <a:cs typeface="+mn-cs"/>
+                            </a:defRPr>
+                          </a:lvl4pPr>
+                          <a:lvl5pPr marL="1828800" algn="l" defTabSz="914400" rtl="0" eaLnBrk="1" latinLnBrk="0" hangingPunct="1">
+                            <a:defRPr sz="1800" kern="1200">
+                              <a:solidFill>
+                                <a:schemeClr val="lt1"/>
+                              </a:solidFill>
+                              <a:latin typeface="+mn-lt"/>
+                              <a:ea typeface="+mn-ea"/>
+                              <a:cs typeface="+mn-cs"/>
+                            </a:defRPr>
+                          </a:lvl5pPr>
+                          <a:lvl6pPr marL="2286000" algn="l" defTabSz="914400" rtl="0" eaLnBrk="1" latinLnBrk="0" hangingPunct="1">
+                            <a:defRPr sz="1800" kern="1200">
+                              <a:solidFill>
+                                <a:schemeClr val="lt1"/>
+                              </a:solidFill>
+                              <a:latin typeface="+mn-lt"/>
+                              <a:ea typeface="+mn-ea"/>
+                              <a:cs typeface="+mn-cs"/>
+                            </a:defRPr>
+                          </a:lvl6pPr>
+                          <a:lvl7pPr marL="2743200" algn="l" defTabSz="914400" rtl="0" eaLnBrk="1" latinLnBrk="0" hangingPunct="1">
+                            <a:defRPr sz="1800" kern="1200">
+                              <a:solidFill>
+                                <a:schemeClr val="lt1"/>
+                              </a:solidFill>
+                              <a:latin typeface="+mn-lt"/>
+                              <a:ea typeface="+mn-ea"/>
+                              <a:cs typeface="+mn-cs"/>
+                            </a:defRPr>
+                          </a:lvl7pPr>
+                          <a:lvl8pPr marL="3200400" algn="l" defTabSz="914400" rtl="0" eaLnBrk="1" latinLnBrk="0" hangingPunct="1">
+                            <a:defRPr sz="1800" kern="1200">
+                              <a:solidFill>
+                                <a:schemeClr val="lt1"/>
+                              </a:solidFill>
+                              <a:latin typeface="+mn-lt"/>
+                              <a:ea typeface="+mn-ea"/>
+                              <a:cs typeface="+mn-cs"/>
+                            </a:defRPr>
+                          </a:lvl8pPr>
+                          <a:lvl9pPr marL="3657600" algn="l" defTabSz="914400" rtl="0" eaLnBrk="1" latinLnBrk="0" hangingPunct="1">
+                            <a:defRPr sz="1800" kern="1200">
+                              <a:solidFill>
+                                <a:schemeClr val="lt1"/>
+                              </a:solidFill>
+                              <a:latin typeface="+mn-lt"/>
+                              <a:ea typeface="+mn-ea"/>
+                              <a:cs typeface="+mn-cs"/>
+                            </a:defRPr>
+                          </a:lvl9pPr>
+                        </a:lstStyle>
+                        <a:p>
+                          <a:pPr algn="ctr"/>
+                          <a:r>
+                            <a:rPr lang="en-US" sz="1200" dirty="0" smtClean="0">
+                              <a:solidFill>
+                                <a:schemeClr val="tx1"/>
+                              </a:solidFill>
+                            </a:rPr>
+                            <a:t>Public interface</a:t>
+                          </a:r>
+                          <a:endParaRPr lang="en-US" sz="1200" dirty="0">
+                            <a:solidFill>
+                              <a:schemeClr val="tx1"/>
+                            </a:solidFill>
+                          </a:endParaRPr>
+                        </a:p>
+                      </a:txBody>
+                      <a:useSpRect/>
+                    </a:txSp>
+                    <a:style>
+                      <a:lnRef idx="2">
+                        <a:schemeClr val="accent1">
+                          <a:shade val="50000"/>
+                        </a:schemeClr>
+                      </a:lnRef>
+                      <a:fillRef idx="1">
+                        <a:schemeClr val="accent1"/>
+                      </a:fillRef>
+                      <a:effectRef idx="0">
+                        <a:schemeClr val="accent1"/>
+                      </a:effectRef>
+                      <a:fontRef idx="minor">
+                        <a:schemeClr val="lt1"/>
+                      </a:fontRef>
+                    </a:style>
+                  </a:sp>
+                  <a:sp>
+                    <a:nvSpPr>
+                      <a:cNvPr id="49" name="מלבן מעוגל 48"/>
+                      <a:cNvSpPr/>
+                    </a:nvSpPr>
+                    <a:spPr>
+                      <a:xfrm>
+                        <a:off x="3707904" y="4293096"/>
+                        <a:ext cx="1368152" cy="792088"/>
+                      </a:xfrm>
+                      <a:prstGeom prst="roundRect">
+                        <a:avLst/>
+                      </a:prstGeom>
+                      <a:solidFill>
+                        <a:schemeClr val="bg1">
+                          <a:lumMod val="75000"/>
+                        </a:schemeClr>
+                      </a:solidFill>
+                      <a:ln>
+                        <a:solidFill>
+                          <a:schemeClr val="tx1">
+                            <a:lumMod val="50000"/>
+                            <a:lumOff val="50000"/>
+                          </a:schemeClr>
+                        </a:solidFill>
+                      </a:ln>
+                    </a:spPr>
+                    <a:txSp>
+                      <a:txBody>
+                        <a:bodyPr rtlCol="0" anchor="ctr"/>
+                        <a:lstStyle>
+                          <a:defPPr>
+                            <a:defRPr lang="en-US"/>
+                          </a:defPPr>
+                          <a:lvl1pPr marL="0" algn="l" defTabSz="914400" rtl="0" eaLnBrk="1" latinLnBrk="0" hangingPunct="1">
+                            <a:defRPr sz="1800" kern="1200">
+                              <a:solidFill>
+                                <a:schemeClr val="lt1"/>
+                              </a:solidFill>
+                              <a:latin typeface="+mn-lt"/>
+                              <a:ea typeface="+mn-ea"/>
+                              <a:cs typeface="+mn-cs"/>
+                            </a:defRPr>
+                          </a:lvl1pPr>
+                          <a:lvl2pPr marL="457200" algn="l" defTabSz="914400" rtl="0" eaLnBrk="1" latinLnBrk="0" hangingPunct="1">
+                            <a:defRPr sz="1800" kern="1200">
+                              <a:solidFill>
+                                <a:schemeClr val="lt1"/>
+                              </a:solidFill>
+                              <a:latin typeface="+mn-lt"/>
+                              <a:ea typeface="+mn-ea"/>
+                              <a:cs typeface="+mn-cs"/>
+                            </a:defRPr>
+                          </a:lvl2pPr>
+                          <a:lvl3pPr marL="914400" algn="l" defTabSz="914400" rtl="0" eaLnBrk="1" latinLnBrk="0" hangingPunct="1">
+                            <a:defRPr sz="1800" kern="1200">
+                              <a:solidFill>
+                                <a:schemeClr val="lt1"/>
+                              </a:solidFill>
+                              <a:latin typeface="+mn-lt"/>
+                              <a:ea typeface="+mn-ea"/>
+                              <a:cs typeface="+mn-cs"/>
+                            </a:defRPr>
+                          </a:lvl3pPr>
+                          <a:lvl4pPr marL="1371600" algn="l" defTabSz="914400" rtl="0" eaLnBrk="1" latinLnBrk="0" hangingPunct="1">
+                            <a:defRPr sz="1800" kern="1200">
+                              <a:solidFill>
+                                <a:schemeClr val="lt1"/>
+                              </a:solidFill>
+                              <a:latin typeface="+mn-lt"/>
+                              <a:ea typeface="+mn-ea"/>
+                              <a:cs typeface="+mn-cs"/>
+                            </a:defRPr>
+                          </a:lvl4pPr>
+                          <a:lvl5pPr marL="1828800" algn="l" defTabSz="914400" rtl="0" eaLnBrk="1" latinLnBrk="0" hangingPunct="1">
+                            <a:defRPr sz="1800" kern="1200">
+                              <a:solidFill>
+                                <a:schemeClr val="lt1"/>
+                              </a:solidFill>
+                              <a:latin typeface="+mn-lt"/>
+                              <a:ea typeface="+mn-ea"/>
+                              <a:cs typeface="+mn-cs"/>
+                            </a:defRPr>
+                          </a:lvl5pPr>
+                          <a:lvl6pPr marL="2286000" algn="l" defTabSz="914400" rtl="0" eaLnBrk="1" latinLnBrk="0" hangingPunct="1">
+                            <a:defRPr sz="1800" kern="1200">
+                              <a:solidFill>
+                                <a:schemeClr val="lt1"/>
+                              </a:solidFill>
+                              <a:latin typeface="+mn-lt"/>
+                              <a:ea typeface="+mn-ea"/>
+                              <a:cs typeface="+mn-cs"/>
+                            </a:defRPr>
+                          </a:lvl6pPr>
+                          <a:lvl7pPr marL="2743200" algn="l" defTabSz="914400" rtl="0" eaLnBrk="1" latinLnBrk="0" hangingPunct="1">
+                            <a:defRPr sz="1800" kern="1200">
+                              <a:solidFill>
+                                <a:schemeClr val="lt1"/>
+                              </a:solidFill>
+                              <a:latin typeface="+mn-lt"/>
+                              <a:ea typeface="+mn-ea"/>
+                              <a:cs typeface="+mn-cs"/>
+                            </a:defRPr>
+                          </a:lvl7pPr>
+                          <a:lvl8pPr marL="3200400" algn="l" defTabSz="914400" rtl="0" eaLnBrk="1" latinLnBrk="0" hangingPunct="1">
+                            <a:defRPr sz="1800" kern="1200">
+                              <a:solidFill>
+                                <a:schemeClr val="lt1"/>
+                              </a:solidFill>
+                              <a:latin typeface="+mn-lt"/>
+                              <a:ea typeface="+mn-ea"/>
+                              <a:cs typeface="+mn-cs"/>
+                            </a:defRPr>
+                          </a:lvl8pPr>
+                          <a:lvl9pPr marL="3657600" algn="l" defTabSz="914400" rtl="0" eaLnBrk="1" latinLnBrk="0" hangingPunct="1">
+                            <a:defRPr sz="1800" kern="1200">
+                              <a:solidFill>
+                                <a:schemeClr val="lt1"/>
+                              </a:solidFill>
+                              <a:latin typeface="+mn-lt"/>
+                              <a:ea typeface="+mn-ea"/>
+                              <a:cs typeface="+mn-cs"/>
+                            </a:defRPr>
+                          </a:lvl9pPr>
+                        </a:lstStyle>
+                        <a:p>
+                          <a:pPr algn="ctr"/>
+                          <a:r>
+                            <a:rPr lang="en-US" sz="1200" dirty="0" smtClean="0">
+                              <a:solidFill>
+                                <a:schemeClr val="tx1"/>
+                              </a:solidFill>
+                            </a:rPr>
+                            <a:t>Internal communication module</a:t>
+                          </a:r>
+                          <a:endParaRPr lang="en-US" sz="1200" dirty="0">
+                            <a:solidFill>
+                              <a:schemeClr val="tx1"/>
+                            </a:solidFill>
+                          </a:endParaRPr>
+                        </a:p>
+                      </a:txBody>
+                      <a:useSpRect/>
+                    </a:txSp>
+                    <a:style>
+                      <a:lnRef idx="2">
+                        <a:schemeClr val="accent1">
+                          <a:shade val="50000"/>
+                        </a:schemeClr>
+                      </a:lnRef>
+                      <a:fillRef idx="1">
+                        <a:schemeClr val="accent1"/>
+                      </a:fillRef>
+                      <a:effectRef idx="0">
+                        <a:schemeClr val="accent1"/>
+                      </a:effectRef>
+                      <a:fontRef idx="minor">
+                        <a:schemeClr val="lt1"/>
+                      </a:fontRef>
+                    </a:style>
+                  </a:sp>
+                  <a:cxnSp>
+                    <a:nvCxnSpPr>
+                      <a:cNvPr id="50" name="מחבר חץ ישר 49"/>
+                      <a:cNvCxnSpPr>
+                        <a:stCxn id="48" idx="3"/>
+                        <a:endCxn id="49" idx="1"/>
+                      </a:cNvCxnSpPr>
+                    </a:nvCxnSpPr>
+                    <a:spPr>
+                      <a:xfrm>
+                        <a:off x="3347864" y="4689140"/>
+                        <a:ext cx="360040" cy="0"/>
+                      </a:xfrm>
+                      <a:prstGeom prst="straightConnector1">
+                        <a:avLst/>
+                      </a:prstGeom>
+                      <a:ln w="38100">
+                        <a:solidFill>
+                          <a:schemeClr val="tx1">
+                            <a:lumMod val="50000"/>
+                            <a:lumOff val="50000"/>
+                          </a:schemeClr>
+                        </a:solidFill>
+                        <a:headEnd type="triangle" w="med" len="med"/>
+                        <a:tailEnd type="triangle" w="med" len="med"/>
+                      </a:ln>
+                    </a:spPr>
+                    <a:style>
+                      <a:lnRef idx="1">
+                        <a:schemeClr val="accent1"/>
+                      </a:lnRef>
+                      <a:fillRef idx="0">
+                        <a:schemeClr val="accent1"/>
+                      </a:fillRef>
+                      <a:effectRef idx="0">
+                        <a:schemeClr val="accent1"/>
+                      </a:effectRef>
+                      <a:fontRef idx="minor">
+                        <a:schemeClr val="tx1"/>
+                      </a:fontRef>
+                    </a:style>
+                  </a:cxnSp>
+                  <a:cxnSp>
+                    <a:nvCxnSpPr>
+                      <a:cNvPr id="53" name="מחבר חץ ישר 52"/>
+                      <a:cNvCxnSpPr>
+                        <a:stCxn id="9" idx="1"/>
+                        <a:endCxn id="49" idx="3"/>
+                      </a:cNvCxnSpPr>
+                    </a:nvCxnSpPr>
+                    <a:spPr>
+                      <a:xfrm flipH="1">
+                        <a:off x="5076056" y="1304764"/>
+                        <a:ext cx="864096" cy="3384376"/>
+                      </a:xfrm>
+                      <a:prstGeom prst="straightConnector1">
+                        <a:avLst/>
+                      </a:prstGeom>
+                      <a:ln w="38100">
+                        <a:solidFill>
+                          <a:schemeClr val="tx1">
+                            <a:lumMod val="50000"/>
+                            <a:lumOff val="50000"/>
+                          </a:schemeClr>
+                        </a:solidFill>
+                        <a:headEnd type="triangle" w="med" len="med"/>
+                        <a:tailEnd type="triangle" w="med" len="med"/>
+                      </a:ln>
+                    </a:spPr>
+                    <a:style>
+                      <a:lnRef idx="1">
+                        <a:schemeClr val="accent1"/>
+                      </a:lnRef>
+                      <a:fillRef idx="0">
+                        <a:schemeClr val="accent1"/>
+                      </a:fillRef>
+                      <a:effectRef idx="0">
+                        <a:schemeClr val="accent1"/>
+                      </a:effectRef>
+                      <a:fontRef idx="minor">
+                        <a:schemeClr val="tx1"/>
+                      </a:fontRef>
+                    </a:style>
+                  </a:cxnSp>
+                </lc:lockedCanvas>
+              </a:graphicData>
+            </a:graphic>
+          </wp:inline>
+        </w:drawing>
+      </w:r>
+    </w:p>
+    <w:p>
+      <w:pPr>
+        <w:bidi/>
+        <w:rPr>
+          <w:rFonts w:hint="cs"/>
+          <w:rtl/>
+        </w:rPr>
+      </w:pPr>
+    </w:p>
+    <w:p>
+      <w:pPr>
+        <w:pStyle w:val="2"/>
+        <w:bidi/>
+        <w:rPr>
+          <w:rFonts w:hint="cs"/>
+          <w:rtl/>
+        </w:rPr>
+      </w:pPr>
+      <w:r>
+        <w:rPr>
+          <w:rFonts w:hint="cs"/>
+          <w:rtl/>
+        </w:rPr>
+        <w:t>תיאור החלקים בפרויקט</w:t>
+      </w:r>
+    </w:p>
+    <w:p>
+      <w:pPr>
+        <w:pStyle w:val="3"/>
+        <w:bidi/>
+        <w:rPr>
+          <w:rFonts w:hint="cs"/>
+          <w:rtl/>
+        </w:rPr>
+      </w:pPr>
+      <w:r>
+        <w:rPr>
+          <w:rFonts w:hint="cs"/>
+          <w:rtl/>
+        </w:rPr>
+        <w:t>שרת ה-</w:t>
+      </w:r>
+      <w:r>
+        <w:rPr>
+          <w:rFonts w:hint="cs"/>
+        </w:rPr>
+        <w:t>API</w:t>
+      </w:r>
+    </w:p>
+    <w:p>
+      <w:pPr>
+        <w:pStyle w:val="a3"/>
+        <w:numPr>
+          <w:ilvl w:val="0"/>
+          <w:numId w:val="9"/>
+        </w:numPr>
+        <w:bidi/>
+        <w:jc w:val="both"/>
+        <w:rPr>
+          <w:rFonts w:hint="cs"/>
+        </w:rPr>
+      </w:pPr>
+      <w:r>
+        <w:rPr>
+          <w:rFonts w:hint="cs"/>
+          <w:rtl/>
+        </w:rPr>
+        <w:t xml:space="preserve">מודול תקשורת </w:t>
+      </w:r>
+      <w:r>
+        <w:rPr>
+          <w:rtl/>
+        </w:rPr>
+        <w:t>–</w:t>
+      </w:r>
+      <w:r>
+        <w:rPr>
+          <w:rFonts w:hint="cs"/>
+          <w:rtl/>
+        </w:rPr>
+        <w:t xml:space="preserve"> שיהיה אחראי על התקשורת בין הלקוחות אליו לבין החלקים הפנימיים של ה-</w:t>
+      </w:r>
+      <w:r>
+        <w:rPr>
+          <w:rFonts w:hint="cs"/>
+        </w:rPr>
+        <w:t>API</w:t>
+      </w:r>
+      <w:r>
+        <w:rPr>
+          <w:rFonts w:hint="cs"/>
+          <w:rtl/>
+        </w:rPr>
+        <w:t>. יטפל בהצפנות, ב-</w:t>
+      </w:r>
+      <w:r>
+        <w:t>buffers</w:t>
+      </w:r>
+      <w:r>
+        <w:rPr>
+          <w:rFonts w:hint="cs"/>
+          <w:rtl/>
+        </w:rPr>
+        <w:t xml:space="preserve"> ובכל הקשור לכניסת ויציאת מידע מהשרת של </w:t>
+      </w:r>
+      <w:r>
+        <w:rPr>
+          <w:rFonts w:hint="cs"/>
+        </w:rPr>
+        <w:t>XAI</w:t>
+      </w:r>
+      <w:r>
+        <w:rPr>
+          <w:rFonts w:hint="cs"/>
+          <w:rtl/>
+        </w:rPr>
+        <w:t>.</w:t>
+      </w:r>
+    </w:p>
+    <w:p>
+      <w:pPr>
+        <w:pStyle w:val="a3"/>
+        <w:numPr>
+          <w:ilvl w:val="0"/>
+          <w:numId w:val="9"/>
+        </w:numPr>
+        <w:bidi/>
+        <w:jc w:val="both"/>
+        <w:rPr>
+          <w:rFonts w:hint="cs"/>
+        </w:rPr>
+      </w:pPr>
+      <w:r>
+        <w:rPr>
+          <w:rFonts w:hint="cs"/>
+          <w:rtl/>
+        </w:rPr>
+        <w:t xml:space="preserve">מודול התחברות </w:t>
+      </w:r>
+      <w:r>
+        <w:rPr>
+          <w:rtl/>
+        </w:rPr>
+        <w:t>–</w:t>
+      </w:r>
+      <w:r>
+        <w:rPr>
+          <w:rFonts w:hint="cs"/>
+          <w:rtl/>
+        </w:rPr>
+        <w:t xml:space="preserve"> יהיה אחראי על אימות המשתמשים, מפתחות ה-</w:t>
+      </w:r>
+      <w:r>
+        <w:rPr>
+          <w:rFonts w:hint="cs"/>
+        </w:rPr>
+        <w:t>API</w:t>
+      </w:r>
+      <w:r>
+        <w:rPr>
+          <w:rFonts w:hint="cs"/>
+          <w:rtl/>
+        </w:rPr>
+        <w:t>, הכניסות והבקשות הנכנסות אל השרת.</w:t>
+      </w:r>
+    </w:p>
+    <w:p>
+      <w:pPr>
+        <w:pStyle w:val="a3"/>
+        <w:numPr>
+          <w:ilvl w:val="0"/>
+          <w:numId w:val="9"/>
+        </w:numPr>
+        <w:bidi/>
+        <w:jc w:val="both"/>
+        <w:rPr>
+          <w:rFonts w:hint="cs"/>
+        </w:rPr>
+      </w:pPr>
+      <w:r>
+        <w:rPr>
+          <w:rFonts w:hint="cs"/>
+          <w:rtl/>
+        </w:rPr>
+        <w:t xml:space="preserve">מנהל מסד הנתונים </w:t>
+      </w:r>
+      <w:r>
+        <w:rPr>
+          <w:rtl/>
+        </w:rPr>
+        <w:t>–</w:t>
+      </w:r>
+      <w:r>
+        <w:rPr>
+          <w:rFonts w:hint="cs"/>
+          <w:rtl/>
+        </w:rPr>
+        <w:t xml:space="preserve"> יהיה אחראי על עדכון ושליפה של נתונים מתוך מסד הנתונים של המשתמשים. </w:t>
+      </w:r>
+    </w:p>
+    <w:p>
+      <w:pPr>
+        <w:pStyle w:val="a3"/>
+        <w:numPr>
+          <w:ilvl w:val="0"/>
+          <w:numId w:val="9"/>
+        </w:numPr>
+        <w:bidi/>
+        <w:jc w:val="both"/>
+        <w:rPr>
+          <w:rFonts w:hint="cs"/>
+        </w:rPr>
+      </w:pPr>
+      <w:r>
+        <w:rPr>
+          <w:rFonts w:hint="cs"/>
+          <w:rtl/>
+        </w:rPr>
+        <w:t xml:space="preserve">מסד הנתונים </w:t>
+      </w:r>
+      <w:r>
+        <w:rPr>
+          <w:rtl/>
+        </w:rPr>
+        <w:t>–</w:t>
+      </w:r>
+      <w:r>
+        <w:rPr>
+          <w:rFonts w:hint="cs"/>
+          <w:rtl/>
+        </w:rPr>
+        <w:t xml:space="preserve"> קובץ קבצי </w:t>
+      </w:r>
+      <w:r>
+        <w:rPr>
+          <w:rFonts w:hint="cs"/>
+        </w:rPr>
+        <w:t>JSON</w:t>
+      </w:r>
+      <w:r>
+        <w:rPr>
+          <w:rFonts w:hint="cs"/>
+          <w:rtl/>
+        </w:rPr>
+        <w:t xml:space="preserve"> או שירכיבו את מסד הנתונים המקומי על מחשב השרת של </w:t>
+      </w:r>
+      <w:r>
+        <w:rPr>
+          <w:rFonts w:hint="cs"/>
+        </w:rPr>
+        <w:t>XAI</w:t>
+      </w:r>
+      <w:r>
+        <w:rPr>
+          <w:rFonts w:hint="cs"/>
+          <w:rtl/>
+        </w:rPr>
+        <w:t>.</w:t>
+      </w:r>
+    </w:p>
+    <w:p>
+      <w:pPr>
+        <w:pStyle w:val="a3"/>
+        <w:numPr>
+          <w:ilvl w:val="0"/>
+          <w:numId w:val="9"/>
+        </w:numPr>
+        <w:bidi/>
+        <w:jc w:val="both"/>
+        <w:rPr>
+          <w:rFonts w:hint="cs"/>
+        </w:rPr>
+      </w:pPr>
+      <w:r>
+        <w:rPr>
+          <w:rFonts w:hint="cs"/>
+          <w:rtl/>
+        </w:rPr>
+        <w:lastRenderedPageBreak/>
+        <w:t xml:space="preserve">מודול עיבוד הבקשות הנכנסות </w:t>
+      </w:r>
+      <w:r>
+        <w:rPr>
+          <w:rtl/>
+        </w:rPr>
+        <w:t>–</w:t>
+      </w:r>
+      <w:r>
+        <w:rPr>
+          <w:rFonts w:hint="cs"/>
+          <w:rtl/>
+        </w:rPr>
+        <w:t xml:space="preserve"> מודול שיעבד כל בקשה שנכנסת ויפעיל פקודות במנהל רשתות הנוירונים ומאגרי הנתונים בהתאם. יהיה אחראי על החזרת תשובה ללקוחות על בקשות שנעשו, ועל עדכון/שימוש ברשתות.</w:t>
+      </w:r>
+    </w:p>
+    <w:p>
+      <w:pPr>
+        <w:pStyle w:val="a3"/>
+        <w:numPr>
+          <w:ilvl w:val="0"/>
+          <w:numId w:val="9"/>
+        </w:numPr>
+        <w:bidi/>
+        <w:jc w:val="both"/>
+        <w:rPr>
+          <w:rFonts w:hint="cs"/>
+        </w:rPr>
+      </w:pPr>
+      <w:r>
+        <w:rPr>
+          <w:rFonts w:hint="cs"/>
+          <w:rtl/>
+        </w:rPr>
+        <w:t xml:space="preserve">מנהל הרשתות ומאגרי הנתונים </w:t>
+      </w:r>
+      <w:r>
+        <w:rPr>
+          <w:rtl/>
+        </w:rPr>
+        <w:t>–</w:t>
+      </w:r>
+      <w:r>
+        <w:rPr>
+          <w:rFonts w:hint="cs"/>
+          <w:rtl/>
+        </w:rPr>
+        <w:t xml:space="preserve"> יהיה אחראי על שליפה, אחזור ועדכון של נתונים, תמונות, רשתות נוירונים ומידע </w:t>
+      </w:r>
+      <w:r>
+        <w:t>metadata</w:t>
+      </w:r>
+      <w:r>
+        <w:rPr>
+          <w:rFonts w:hint="cs"/>
+          <w:rtl/>
+        </w:rPr>
+        <w:t xml:space="preserve"> ממאגרי המידע של </w:t>
+      </w:r>
+      <w:r>
+        <w:rPr>
+          <w:rFonts w:hint="cs"/>
+        </w:rPr>
+        <w:t>XAI</w:t>
+      </w:r>
+      <w:r>
+        <w:rPr>
+          <w:rFonts w:hint="cs"/>
+          <w:rtl/>
+        </w:rPr>
+        <w:t>.</w:t>
+      </w:r>
+    </w:p>
+    <w:p>
+      <w:pPr>
+        <w:pStyle w:val="a3"/>
+        <w:numPr>
+          <w:ilvl w:val="0"/>
+          <w:numId w:val="9"/>
+        </w:numPr>
+        <w:bidi/>
+        <w:jc w:val="both"/>
+        <w:rPr>
+          <w:rFonts w:hint="cs"/>
+          <w:rtl/>
+        </w:rPr>
+      </w:pPr>
+      <w:r>
+        <w:rPr>
+          <w:rFonts w:hint="cs"/>
+          <w:rtl/>
+        </w:rPr>
+        <w:t xml:space="preserve">מאגרי המידע של </w:t>
+      </w:r>
+      <w:r>
+        <w:rPr>
+          <w:rFonts w:hint="cs"/>
+        </w:rPr>
+        <w:t>XAI</w:t>
+      </w:r>
+      <w:r>
+        <w:rPr>
+          <w:rFonts w:hint="cs"/>
+          <w:rtl/>
+        </w:rPr>
+        <w:t xml:space="preserve"> </w:t>
+      </w:r>
+      <w:r>
+        <w:rPr>
+          <w:rtl/>
+        </w:rPr>
+        <w:t>–</w:t>
+      </w:r>
+      <w:r>
+        <w:rPr>
+          <w:rFonts w:hint="cs"/>
+          <w:rtl/>
+        </w:rPr>
+        <w:t xml:space="preserve"> מערכת הקבצים שתאחסן את כל המידע על הרשתות, התמונות והמידע של פלטפורמת </w:t>
+      </w:r>
+      <w:r>
+        <w:rPr>
+          <w:rFonts w:hint="cs"/>
+        </w:rPr>
+        <w:t>XAI</w:t>
+      </w:r>
+      <w:r>
+        <w:rPr>
+          <w:rFonts w:hint="cs"/>
+          <w:rtl/>
+        </w:rPr>
+        <w:t>.</w:t>
       </w:r>
     </w:p>
     <w:sectPr>
@@ -11960,6 +15695,92 @@
     </w:lvl>
   </w:abstractNum>
   <w:abstractNum w:abstractNumId="3">
+    <w:nsid w:val="25BE3539"/>
+    <w:multiLevelType w:val="hybridMultilevel"/>
+    <w:tmpl w:val="165632B0"/>
+    <w:lvl w:ilvl="0" w:tplc="0409000F">
+      <w:start w:val="1"/>
+      <w:numFmt w:val="decimal"/>
+      <w:lvlText w:val="%1."/>
+      <w:lvlJc w:val="left"/>
+      <w:pPr>
+        <w:ind w:left="720" w:hanging="360"/>
+      </w:pPr>
+    </w:lvl>
+    <w:lvl w:ilvl="1" w:tplc="04090019" w:tentative="1">
+      <w:start w:val="1"/>
+      <w:numFmt w:val="lowerLetter"/>
+      <w:lvlText w:val="%2."/>
+      <w:lvlJc w:val="left"/>
+      <w:pPr>
+        <w:ind w:left="1440" w:hanging="360"/>
+      </w:pPr>
+    </w:lvl>
+    <w:lvl w:ilvl="2" w:tplc="0409001B" w:tentative="1">
+      <w:start w:val="1"/>
+      <w:numFmt w:val="lowerRoman"/>
+      <w:lvlText w:val="%3."/>
+      <w:lvlJc w:val="right"/>
+      <w:pPr>
+        <w:ind w:left="2160" w:hanging="180"/>
+      </w:pPr>
+    </w:lvl>
+    <w:lvl w:ilvl="3" w:tplc="0409000F" w:tentative="1">
+      <w:start w:val="1"/>
+      <w:numFmt w:val="decimal"/>
+      <w:lvlText w:val="%4."/>
+      <w:lvlJc w:val="left"/>
+      <w:pPr>
+        <w:ind w:left="2880" w:hanging="360"/>
+      </w:pPr>
+    </w:lvl>
+    <w:lvl w:ilvl="4" w:tplc="04090019" w:tentative="1">
+      <w:start w:val="1"/>
+      <w:numFmt w:val="lowerLetter"/>
+      <w:lvlText w:val="%5."/>
+      <w:lvlJc w:val="left"/>
+      <w:pPr>
+        <w:ind w:left="3600" w:hanging="360"/>
+      </w:pPr>
+    </w:lvl>
+    <w:lvl w:ilvl="5" w:tplc="0409001B" w:tentative="1">
+      <w:start w:val="1"/>
+      <w:numFmt w:val="lowerRoman"/>
+      <w:lvlText w:val="%6."/>
+      <w:lvlJc w:val="right"/>
+      <w:pPr>
+        <w:ind w:left="4320" w:hanging="180"/>
+      </w:pPr>
+    </w:lvl>
+    <w:lvl w:ilvl="6" w:tplc="0409000F" w:tentative="1">
+      <w:start w:val="1"/>
+      <w:numFmt w:val="decimal"/>
+      <w:lvlText w:val="%7."/>
+      <w:lvlJc w:val="left"/>
+      <w:pPr>
+        <w:ind w:left="5040" w:hanging="360"/>
+      </w:pPr>
+    </w:lvl>
+    <w:lvl w:ilvl="7" w:tplc="04090019" w:tentative="1">
+      <w:start w:val="1"/>
+      <w:numFmt w:val="lowerLetter"/>
+      <w:lvlText w:val="%8."/>
+      <w:lvlJc w:val="left"/>
+      <w:pPr>
+        <w:ind w:left="5760" w:hanging="360"/>
+      </w:pPr>
+    </w:lvl>
+    <w:lvl w:ilvl="8" w:tplc="0409001B" w:tentative="1">
+      <w:start w:val="1"/>
+      <w:numFmt w:val="lowerRoman"/>
+      <w:lvlText w:val="%9."/>
+      <w:lvlJc w:val="right"/>
+      <w:pPr>
+        <w:ind w:left="6480" w:hanging="180"/>
+      </w:pPr>
+    </w:lvl>
+  </w:abstractNum>
+  <w:abstractNum w:abstractNumId="4">
     <w:nsid w:val="2F045598"/>
     <w:multiLevelType w:val="hybridMultilevel"/>
     <w:tmpl w:val="E708B5FA"/>
@@ -12072,7 +15893,7 @@
       </w:rPr>
     </w:lvl>
   </w:abstractNum>
-  <w:abstractNum w:abstractNumId="4">
+  <w:abstractNum w:abstractNumId="5">
     <w:nsid w:val="4C6A5617"/>
     <w:multiLevelType w:val="hybridMultilevel"/>
     <w:tmpl w:val="FCD65D7E"/>
@@ -12185,7 +16006,7 @@
       </w:rPr>
     </w:lvl>
   </w:abstractNum>
-  <w:abstractNum w:abstractNumId="5">
+  <w:abstractNum w:abstractNumId="6">
     <w:nsid w:val="5B4F30A4"/>
     <w:multiLevelType w:val="hybridMultilevel"/>
     <w:tmpl w:val="5C4C3C54"/>
@@ -12271,7 +16092,7 @@
       </w:pPr>
     </w:lvl>
   </w:abstractNum>
-  <w:abstractNum w:abstractNumId="6">
+  <w:abstractNum w:abstractNumId="7">
     <w:nsid w:val="62A93674"/>
     <w:multiLevelType w:val="hybridMultilevel"/>
     <w:tmpl w:val="589CB5B2"/>
@@ -12384,7 +16205,7 @@
       </w:rPr>
     </w:lvl>
   </w:abstractNum>
-  <w:abstractNum w:abstractNumId="7">
+  <w:abstractNum w:abstractNumId="8">
     <w:nsid w:val="7F424B7F"/>
     <w:multiLevelType w:val="hybridMultilevel"/>
     <w:tmpl w:val="038E96A6"/>
@@ -12471,10 +16292,10 @@
     </w:lvl>
   </w:abstractNum>
   <w:num w:numId="1">
-    <w:abstractNumId w:val="6"/>
+    <w:abstractNumId w:val="7"/>
   </w:num>
   <w:num w:numId="2">
-    <w:abstractNumId w:val="4"/>
+    <w:abstractNumId w:val="5"/>
   </w:num>
   <w:num w:numId="3">
     <w:abstractNumId w:val="0"/>
@@ -12483,16 +16304,19 @@
     <w:abstractNumId w:val="2"/>
   </w:num>
   <w:num w:numId="5">
-    <w:abstractNumId w:val="3"/>
+    <w:abstractNumId w:val="4"/>
   </w:num>
   <w:num w:numId="6">
     <w:abstractNumId w:val="1"/>
   </w:num>
   <w:num w:numId="7">
-    <w:abstractNumId w:val="5"/>
+    <w:abstractNumId w:val="6"/>
   </w:num>
   <w:num w:numId="8">
-    <w:abstractNumId w:val="7"/>
+    <w:abstractNumId w:val="8"/>
+  </w:num>
+  <w:num w:numId="9">
+    <w:abstractNumId w:val="3"/>
   </w:num>
 </w:numbering>
 </file>
@@ -12865,6 +16689,36 @@
       <w:szCs w:val="16"/>
     </w:rPr>
   </w:style>
+  <w:style w:type="paragraph" w:styleId="a6">
+    <w:name w:val="Document Map"/>
+    <w:basedOn w:val="a"/>
+    <w:link w:val="a7"/>
+    <w:uiPriority w:val="99"/>
+    <w:semiHidden/>
+    <w:unhideWhenUsed/>
+    <w:rsid w:val="008E6C5E"/>
+    <w:pPr>
+      <w:spacing w:after="0" w:line="240" w:lineRule="auto"/>
+    </w:pPr>
+    <w:rPr>
+      <w:rFonts w:ascii="Tahoma" w:hAnsi="Tahoma" w:cs="Tahoma"/>
+      <w:sz w:val="16"/>
+      <w:szCs w:val="16"/>
+    </w:rPr>
+  </w:style>
+  <w:style w:type="character" w:customStyle="1" w:styleId="a7">
+    <w:name w:val="מפת מסמך תו"/>
+    <w:basedOn w:val="a0"/>
+    <w:link w:val="a6"/>
+    <w:uiPriority w:val="99"/>
+    <w:semiHidden/>
+    <w:rsid w:val="008E6C5E"/>
+    <w:rPr>
+      <w:rFonts w:ascii="Tahoma" w:hAnsi="Tahoma" w:cs="Tahoma"/>
+      <w:sz w:val="16"/>
+      <w:szCs w:val="16"/>
+    </w:rPr>
+  </w:style>
 </w:styles>
 </file>
 
@@ -13156,7 +17010,7 @@
 </file>
 
 <file path=customXml/itemProps1.xml><?xml version="1.0" encoding="utf-8"?>
-<ds:datastoreItem xmlns:ds="http://schemas.openxmlformats.org/officeDocument/2006/customXml" ds:itemID="{F051631E-FCA3-447D-8563-47B956DB542E}">
+<ds:datastoreItem xmlns:ds="http://schemas.openxmlformats.org/officeDocument/2006/customXml" ds:itemID="{3C5EC224-6AD1-4286-A091-D8206244FD90}">
   <ds:schemaRefs>
     <ds:schemaRef ds:uri="http://schemas.openxmlformats.org/officeDocument/2006/bibliography"/>
   </ds:schemaRefs>

</xml_diff>

<commit_message>
Finish Architecture with specification comparison
</commit_message>
<xml_diff>
--- a/docs/vision/doc/CONCATENATED.docx
+++ b/docs/vision/doc/CONCATENATED.docx
@@ -15578,39 +15578,7 @@
           <w:rFonts w:hint="cs"/>
           <w:rtl/>
         </w:rPr>
-        <w:t xml:space="preserve"> הממשק </w:t>
-      </w:r>
-      <w:proofErr w:type="spellStart"/>
-      <w:r>
-        <w:rPr>
-          <w:rFonts w:hint="cs"/>
-          <w:rtl/>
-        </w:rPr>
-        <w:t>שיחשף</w:t>
-      </w:r>
-      <w:proofErr w:type="spellEnd"/>
-      <w:r>
-        <w:rPr>
-          <w:rFonts w:hint="cs"/>
-          <w:rtl/>
-        </w:rPr>
-        <w:t xml:space="preserve"> למפתחים כדי לגשת </w:t>
-      </w:r>
-      <w:proofErr w:type="spellStart"/>
-      <w:r>
-        <w:rPr>
-          <w:rFonts w:hint="cs"/>
-          <w:rtl/>
-        </w:rPr>
-        <w:t>לפונקציונליות</w:t>
-      </w:r>
-      <w:proofErr w:type="spellEnd"/>
-      <w:r>
-        <w:rPr>
-          <w:rFonts w:hint="cs"/>
-          <w:rtl/>
-        </w:rPr>
-        <w:t xml:space="preserve"> של ה-</w:t>
+        <w:t xml:space="preserve"> הממשק שיחשף למפתחים כדי לגשת לפונקציונליות של ה-</w:t>
       </w:r>
       <w:r>
         <w:rPr>
@@ -15637,7 +15605,6 @@
         <w:jc w:val="both"/>
         <w:rPr>
           <w:rFonts w:hint="cs"/>
-          <w:rtl/>
         </w:rPr>
       </w:pPr>
       <w:r>
@@ -15683,6 +15650,2256 @@
         </w:rPr>
         <w:t>.</w:t>
       </w:r>
+    </w:p>
+    <w:p>
+      <w:pPr>
+        <w:pStyle w:val="2"/>
+        <w:bidi/>
+        <w:rPr>
+          <w:rFonts w:hint="cs"/>
+          <w:rtl/>
+        </w:rPr>
+      </w:pPr>
+      <w:r>
+        <w:rPr>
+          <w:rFonts w:hint="cs"/>
+          <w:rtl/>
+        </w:rPr>
+        <w:t>עיצוב הנתונים וישויות מידע</w:t>
+      </w:r>
+    </w:p>
+    <w:p>
+      <w:pPr>
+        <w:bidi/>
+        <w:rPr>
+          <w:rFonts w:hint="cs"/>
+          <w:rtl/>
+        </w:rPr>
+      </w:pPr>
+      <w:r>
+        <w:rPr>
+          <w:rFonts w:hint="cs"/>
+          <w:rtl/>
+        </w:rPr>
+        <w:t xml:space="preserve">סוגי המידע שישמרו במאגרים של שרת </w:t>
+      </w:r>
+      <w:r>
+        <w:rPr>
+          <w:rFonts w:hint="cs"/>
+        </w:rPr>
+        <w:t>XAI</w:t>
+      </w:r>
+      <w:r>
+        <w:rPr>
+          <w:rFonts w:hint="cs"/>
+          <w:rtl/>
+        </w:rPr>
+        <w:t>:</w:t>
+      </w:r>
+    </w:p>
+    <w:p>
+      <w:pPr>
+        <w:pStyle w:val="a3"/>
+        <w:numPr>
+          <w:ilvl w:val="0"/>
+          <w:numId w:val="12"/>
+        </w:numPr>
+        <w:bidi/>
+        <w:jc w:val="both"/>
+        <w:rPr>
+          <w:rFonts w:hint="cs"/>
+        </w:rPr>
+      </w:pPr>
+      <w:r>
+        <w:rPr>
+          <w:rFonts w:hint="cs"/>
+          <w:rtl/>
+        </w:rPr>
+        <w:t xml:space="preserve">משתמש </w:t>
+      </w:r>
+      <w:r>
+        <w:rPr>
+          <w:rtl/>
+        </w:rPr>
+        <w:t>–</w:t>
+      </w:r>
+      <w:r>
+        <w:rPr>
+          <w:rFonts w:hint="cs"/>
+          <w:rtl/>
+        </w:rPr>
+        <w:t xml:space="preserve"> מזהה משתמש, שם תצוגה, האש סיסמה, </w:t>
+      </w:r>
+      <w:r>
+        <w:rPr>
+          <w:rFonts w:hint="cs"/>
+          <w:rtl/>
+        </w:rPr>
+        <w:t>אימייל, טלפון, מדינה, דרך תשלום.</w:t>
+      </w:r>
+    </w:p>
+    <w:p>
+      <w:pPr>
+        <w:pStyle w:val="a3"/>
+        <w:numPr>
+          <w:ilvl w:val="0"/>
+          <w:numId w:val="12"/>
+        </w:numPr>
+        <w:bidi/>
+        <w:jc w:val="both"/>
+        <w:rPr>
+          <w:rFonts w:hint="cs"/>
+        </w:rPr>
+      </w:pPr>
+      <w:r>
+        <w:rPr>
+          <w:rFonts w:hint="cs"/>
+          <w:rtl/>
+        </w:rPr>
+        <w:t xml:space="preserve">מאגר מידע </w:t>
+      </w:r>
+      <w:r>
+        <w:rPr>
+          <w:rtl/>
+        </w:rPr>
+        <w:t>–</w:t>
+      </w:r>
+      <w:r>
+        <w:rPr>
+          <w:rFonts w:hint="cs"/>
+          <w:rtl/>
+        </w:rPr>
+        <w:t xml:space="preserve"> מזהה מאגר, כותרת, משתמש שעל שמו רשום המאגר,</w:t>
+      </w:r>
+      <w:r>
+        <w:rPr>
+          <w:rFonts w:hint="cs"/>
+          <w:rtl/>
+        </w:rPr>
+        <w:t xml:space="preserve"> תאריך יצירה, תאריך עדכון אחרון.</w:t>
+      </w:r>
+    </w:p>
+    <w:p>
+      <w:pPr>
+        <w:pStyle w:val="a3"/>
+        <w:numPr>
+          <w:ilvl w:val="0"/>
+          <w:numId w:val="12"/>
+        </w:numPr>
+        <w:bidi/>
+        <w:jc w:val="both"/>
+        <w:rPr>
+          <w:rFonts w:hint="cs"/>
+        </w:rPr>
+      </w:pPr>
+      <w:r>
+        <w:rPr>
+          <w:rFonts w:hint="cs"/>
+          <w:rtl/>
+        </w:rPr>
+        <w:t xml:space="preserve">מזהה (רשת) </w:t>
+      </w:r>
+      <w:r>
+        <w:rPr>
+          <w:rtl/>
+        </w:rPr>
+        <w:t>–</w:t>
+      </w:r>
+      <w:r>
+        <w:rPr>
+          <w:rFonts w:hint="cs"/>
+          <w:rtl/>
+        </w:rPr>
+        <w:t xml:space="preserve"> מזהה רשת, שם, בעלים (משתמש), ביסוס (מאגר), תאריך יצירה, רמת דיוק.</w:t>
+      </w:r>
+    </w:p>
+    <w:p>
+      <w:pPr>
+        <w:pStyle w:val="a3"/>
+        <w:numPr>
+          <w:ilvl w:val="0"/>
+          <w:numId w:val="12"/>
+        </w:numPr>
+        <w:bidi/>
+        <w:jc w:val="both"/>
+        <w:rPr>
+          <w:rFonts w:hint="cs"/>
+        </w:rPr>
+      </w:pPr>
+      <w:r>
+        <w:rPr>
+          <w:rFonts w:hint="cs"/>
+          <w:rtl/>
+        </w:rPr>
+        <w:t xml:space="preserve">עדכון (למאגר) </w:t>
+      </w:r>
+      <w:r>
+        <w:rPr>
+          <w:rtl/>
+        </w:rPr>
+        <w:t>–</w:t>
+      </w:r>
+      <w:r>
+        <w:rPr>
+          <w:rFonts w:hint="cs"/>
+          <w:rtl/>
+        </w:rPr>
+        <w:t xml:space="preserve"> מזהה עדכון, תוכן עדכון (הוספה/הסרה/שינוי)</w:t>
+      </w:r>
+      <w:r>
+        <w:rPr>
+          <w:rFonts w:hint="cs"/>
+          <w:rtl/>
+        </w:rPr>
+        <w:t xml:space="preserve">, מזהה מאגר שעודכן, תאריך עדכון, האש </w:t>
+      </w:r>
+      <w:proofErr w:type="spellStart"/>
+      <w:r>
+        <w:rPr>
+          <w:rFonts w:hint="cs"/>
+          <w:rtl/>
+        </w:rPr>
+        <w:t>קומיט</w:t>
+      </w:r>
+      <w:proofErr w:type="spellEnd"/>
+      <w:r>
+        <w:rPr>
+          <w:rFonts w:hint="cs"/>
+          <w:rtl/>
+        </w:rPr>
+        <w:t>.</w:t>
+      </w:r>
+    </w:p>
+    <w:p>
+      <w:pPr>
+        <w:pStyle w:val="2"/>
+        <w:bidi/>
+        <w:rPr>
+          <w:rFonts w:hint="cs"/>
+          <w:rtl/>
+        </w:rPr>
+      </w:pPr>
+      <w:r>
+        <w:rPr>
+          <w:rFonts w:hint="cs"/>
+          <w:rtl/>
+        </w:rPr>
+        <w:t>טכנולוגיות עיקריות</w:t>
+      </w:r>
+    </w:p>
+    <w:p>
+      <w:pPr>
+        <w:pStyle w:val="a3"/>
+        <w:numPr>
+          <w:ilvl w:val="0"/>
+          <w:numId w:val="13"/>
+        </w:numPr>
+        <w:bidi/>
+        <w:jc w:val="both"/>
+        <w:rPr>
+          <w:rFonts w:hint="cs"/>
+        </w:rPr>
+      </w:pPr>
+      <w:r>
+        <w:t>Python 3.5</w:t>
+      </w:r>
+      <w:r>
+        <w:rPr>
+          <w:rFonts w:hint="cs"/>
+          <w:rtl/>
+        </w:rPr>
+        <w:t xml:space="preserve">, בעזרתו יופעלו השרתים של </w:t>
+      </w:r>
+      <w:r>
+        <w:rPr>
+          <w:rFonts w:hint="cs"/>
+        </w:rPr>
+        <w:t>XAI</w:t>
+      </w:r>
+      <w:r>
+        <w:rPr>
+          <w:rFonts w:hint="cs"/>
+          <w:rtl/>
+        </w:rPr>
+        <w:t>.</w:t>
+      </w:r>
+    </w:p>
+    <w:p>
+      <w:pPr>
+        <w:pStyle w:val="a3"/>
+        <w:numPr>
+          <w:ilvl w:val="0"/>
+          <w:numId w:val="13"/>
+        </w:numPr>
+        <w:bidi/>
+        <w:jc w:val="both"/>
+        <w:rPr>
+          <w:rFonts w:hint="cs"/>
+        </w:rPr>
+      </w:pPr>
+      <w:r>
+        <w:rPr>
+          <w:rFonts w:hint="cs"/>
+        </w:rPr>
+        <w:t>PHP</w:t>
+      </w:r>
+      <w:r>
+        <w:rPr>
+          <w:rFonts w:hint="cs"/>
+          <w:rtl/>
+        </w:rPr>
+        <w:t xml:space="preserve"> להרצת האתר עצמו בצד השרת.</w:t>
+      </w:r>
+    </w:p>
+    <w:p>
+      <w:pPr>
+        <w:pStyle w:val="a3"/>
+        <w:numPr>
+          <w:ilvl w:val="0"/>
+          <w:numId w:val="13"/>
+        </w:numPr>
+        <w:bidi/>
+        <w:jc w:val="both"/>
+        <w:rPr>
+          <w:rFonts w:hint="cs"/>
+        </w:rPr>
+      </w:pPr>
+      <w:r>
+        <w:rPr>
+          <w:rFonts w:hint="cs"/>
+          <w:rtl/>
+        </w:rPr>
+        <w:t>5</w:t>
+      </w:r>
+      <w:r>
+        <w:rPr>
+          <w:rFonts w:hint="cs"/>
+        </w:rPr>
+        <w:t>HTML</w:t>
+      </w:r>
+      <w:r>
+        <w:rPr>
+          <w:rFonts w:hint="cs"/>
+          <w:rtl/>
+        </w:rPr>
+        <w:t>, 3</w:t>
+      </w:r>
+      <w:r>
+        <w:rPr>
+          <w:rFonts w:hint="cs"/>
+        </w:rPr>
+        <w:t>CSS</w:t>
+      </w:r>
+      <w:r>
+        <w:rPr>
+          <w:rFonts w:hint="cs"/>
+          <w:rtl/>
+        </w:rPr>
+        <w:t xml:space="preserve">, </w:t>
+      </w:r>
+      <w:r>
+        <w:rPr>
+          <w:rFonts w:hint="cs"/>
+        </w:rPr>
+        <w:t>JS</w:t>
+      </w:r>
+      <w:r>
+        <w:rPr>
+          <w:rFonts w:hint="cs"/>
+          <w:rtl/>
+        </w:rPr>
+        <w:t xml:space="preserve"> להרצת צד הלקוח של האתר.</w:t>
+      </w:r>
+    </w:p>
+    <w:p>
+      <w:pPr>
+        <w:pStyle w:val="a3"/>
+        <w:numPr>
+          <w:ilvl w:val="0"/>
+          <w:numId w:val="13"/>
+        </w:numPr>
+        <w:bidi/>
+        <w:jc w:val="both"/>
+        <w:rPr>
+          <w:rFonts w:hint="cs"/>
+        </w:rPr>
+      </w:pPr>
+      <w:r>
+        <w:rPr>
+          <w:rFonts w:hint="cs"/>
+          <w:rtl/>
+        </w:rPr>
+        <w:t>#</w:t>
+      </w:r>
+      <w:r>
+        <w:rPr>
+          <w:rFonts w:hint="cs"/>
+        </w:rPr>
+        <w:t>C</w:t>
+      </w:r>
+      <w:r>
+        <w:rPr>
+          <w:rFonts w:hint="cs"/>
+          <w:rtl/>
+        </w:rPr>
+        <w:t xml:space="preserve">, </w:t>
+      </w:r>
+      <w:r>
+        <w:t>Python 3.5</w:t>
+      </w:r>
+      <w:r>
+        <w:rPr>
+          <w:rFonts w:hint="cs"/>
+          <w:rtl/>
+        </w:rPr>
+        <w:t xml:space="preserve"> או </w:t>
+      </w:r>
+      <w:r>
+        <w:t>Python 2.7</w:t>
+      </w:r>
+      <w:r>
+        <w:rPr>
+          <w:rFonts w:hint="cs"/>
+          <w:rtl/>
+        </w:rPr>
+        <w:t xml:space="preserve"> להרצת לקוח ה-</w:t>
+      </w:r>
+      <w:r>
+        <w:rPr>
+          <w:rFonts w:hint="cs"/>
+        </w:rPr>
+        <w:t>API</w:t>
+      </w:r>
+      <w:r>
+        <w:rPr>
+          <w:rFonts w:hint="cs"/>
+          <w:rtl/>
+        </w:rPr>
+        <w:t>.</w:t>
+      </w:r>
+    </w:p>
+    <w:p>
+      <w:pPr>
+        <w:pStyle w:val="a3"/>
+        <w:numPr>
+          <w:ilvl w:val="0"/>
+          <w:numId w:val="13"/>
+        </w:numPr>
+        <w:bidi/>
+        <w:jc w:val="both"/>
+        <w:rPr>
+          <w:rFonts w:hint="cs"/>
+        </w:rPr>
+      </w:pPr>
+      <w:r>
+        <w:rPr>
+          <w:rFonts w:hint="cs"/>
+          <w:rtl/>
+        </w:rPr>
+        <w:t xml:space="preserve">ספריית </w:t>
+      </w:r>
+      <w:proofErr w:type="spellStart"/>
+      <w:r>
+        <w:t>NumPy</w:t>
+      </w:r>
+      <w:proofErr w:type="spellEnd"/>
+      <w:r>
+        <w:rPr>
+          <w:rFonts w:hint="cs"/>
+          <w:rtl/>
+        </w:rPr>
+        <w:t xml:space="preserve"> להאצת החישובים המתמטיים של ספריית </w:t>
+      </w:r>
+      <w:proofErr w:type="spellStart"/>
+      <w:r>
+        <w:t>nLib</w:t>
+      </w:r>
+      <w:proofErr w:type="spellEnd"/>
+      <w:r>
+        <w:rPr>
+          <w:rFonts w:hint="cs"/>
+          <w:rtl/>
+        </w:rPr>
+        <w:t>, אותה ניצור.</w:t>
+      </w:r>
+    </w:p>
+    <w:p>
+      <w:pPr>
+        <w:pStyle w:val="a3"/>
+        <w:numPr>
+          <w:ilvl w:val="0"/>
+          <w:numId w:val="13"/>
+        </w:numPr>
+        <w:bidi/>
+        <w:jc w:val="both"/>
+        <w:rPr>
+          <w:rFonts w:hint="cs"/>
+        </w:rPr>
+      </w:pPr>
+      <w:r>
+        <w:rPr>
+          <w:rFonts w:hint="cs"/>
+          <w:rtl/>
+        </w:rPr>
+        <w:t xml:space="preserve">ספריית </w:t>
+      </w:r>
+      <w:proofErr w:type="spellStart"/>
+      <w:r>
+        <w:t>TensorFlow</w:t>
+      </w:r>
+      <w:proofErr w:type="spellEnd"/>
+      <w:r>
+        <w:rPr>
+          <w:rFonts w:hint="cs"/>
+          <w:rtl/>
+        </w:rPr>
+        <w:t xml:space="preserve"> בעבור </w:t>
+      </w:r>
+      <w:proofErr w:type="spellStart"/>
+      <w:r>
+        <w:rPr>
+          <w:rFonts w:hint="cs"/>
+          <w:rtl/>
+        </w:rPr>
+        <w:t>קונבולוציה</w:t>
+      </w:r>
+      <w:proofErr w:type="spellEnd"/>
+      <w:r>
+        <w:rPr>
+          <w:rFonts w:hint="cs"/>
+          <w:rtl/>
+        </w:rPr>
+        <w:t xml:space="preserve"> של תמונות והאצת החישובים של רשתות הנוירונים מעבר ליכולותיה של הספרייה </w:t>
+      </w:r>
+      <w:proofErr w:type="spellStart"/>
+      <w:r>
+        <w:rPr>
+          <w:rFonts w:hint="cs"/>
+          <w:rtl/>
+        </w:rPr>
+        <w:t>שביכולתינו</w:t>
+      </w:r>
+      <w:proofErr w:type="spellEnd"/>
+      <w:r>
+        <w:rPr>
+          <w:rFonts w:hint="cs"/>
+          <w:rtl/>
+        </w:rPr>
+        <w:t xml:space="preserve"> לספק.</w:t>
+      </w:r>
+    </w:p>
+    <w:p>
+      <w:pPr>
+        <w:pStyle w:val="a3"/>
+        <w:numPr>
+          <w:ilvl w:val="0"/>
+          <w:numId w:val="13"/>
+        </w:numPr>
+        <w:bidi/>
+        <w:jc w:val="both"/>
+        <w:rPr>
+          <w:rFonts w:hint="cs"/>
+        </w:rPr>
+      </w:pPr>
+      <w:r>
+        <w:rPr>
+          <w:rFonts w:hint="cs"/>
+          <w:rtl/>
+        </w:rPr>
+        <w:t xml:space="preserve">ספריית </w:t>
+      </w:r>
+      <w:proofErr w:type="spellStart"/>
+      <w:r>
+        <w:t>tfLearn</w:t>
+      </w:r>
+      <w:proofErr w:type="spellEnd"/>
+      <w:r>
+        <w:rPr>
+          <w:rFonts w:hint="cs"/>
+          <w:rtl/>
+        </w:rPr>
+        <w:t xml:space="preserve"> בעבור פישוט השימוש ב-</w:t>
+      </w:r>
+      <w:proofErr w:type="spellStart"/>
+      <w:r>
+        <w:t>TensorFlow</w:t>
+      </w:r>
+      <w:proofErr w:type="spellEnd"/>
+      <w:r>
+        <w:rPr>
+          <w:rFonts w:hint="cs"/>
+          <w:rtl/>
+        </w:rPr>
+        <w:t>.</w:t>
+      </w:r>
+    </w:p>
+    <w:p>
+      <w:pPr>
+        <w:pStyle w:val="a3"/>
+        <w:numPr>
+          <w:ilvl w:val="0"/>
+          <w:numId w:val="13"/>
+        </w:numPr>
+        <w:bidi/>
+        <w:jc w:val="both"/>
+        <w:rPr>
+          <w:rFonts w:hint="cs"/>
+        </w:rPr>
+      </w:pPr>
+      <w:r>
+        <w:rPr>
+          <w:rFonts w:hint="cs"/>
+          <w:rtl/>
+        </w:rPr>
+        <w:t xml:space="preserve">ספריות של </w:t>
+      </w:r>
+      <w:r>
+        <w:t>NVIDIA</w:t>
+      </w:r>
+      <w:r>
+        <w:rPr>
+          <w:rFonts w:hint="cs"/>
+          <w:rtl/>
+        </w:rPr>
+        <w:t xml:space="preserve"> לעבודה על הכרטיס הגרפי בעבור האצת החישובים עוד יותר (</w:t>
+      </w:r>
+      <w:r>
+        <w:t>Hardware Acceleration</w:t>
+      </w:r>
+      <w:r>
+        <w:rPr>
+          <w:rFonts w:hint="cs"/>
+          <w:rtl/>
+        </w:rPr>
+        <w:t>).</w:t>
+      </w:r>
+    </w:p>
+    <w:p>
+      <w:pPr>
+        <w:bidi/>
+        <w:jc w:val="both"/>
+        <w:rPr>
+          <w:rFonts w:hint="cs"/>
+          <w:rtl/>
+        </w:rPr>
+      </w:pPr>
+      <w:r>
+        <w:rPr>
+          <w:rFonts w:hint="cs"/>
+          <w:rtl/>
+        </w:rPr>
+        <w:lastRenderedPageBreak/>
+        <w:t>חשבנו להשתמש בצד השרת ב-++</w:t>
+      </w:r>
+      <w:r>
+        <w:rPr>
+          <w:rFonts w:hint="cs"/>
+        </w:rPr>
+        <w:t>C</w:t>
+      </w:r>
+      <w:r>
+        <w:rPr>
+          <w:rFonts w:hint="cs"/>
+          <w:rtl/>
+        </w:rPr>
+        <w:t xml:space="preserve"> כדי להאיץ את החישובים, אך הספריות של </w:t>
+      </w:r>
+      <w:proofErr w:type="spellStart"/>
+      <w:r>
+        <w:t>TensorFlow</w:t>
+      </w:r>
+      <w:proofErr w:type="spellEnd"/>
+      <w:r>
+        <w:rPr>
+          <w:rFonts w:hint="cs"/>
+          <w:rtl/>
+        </w:rPr>
+        <w:t xml:space="preserve"> בנויות גם כך על </w:t>
+      </w:r>
+      <w:r>
+        <w:rPr>
+          <w:rFonts w:hint="cs"/>
+        </w:rPr>
+        <w:t>C</w:t>
+      </w:r>
+      <w:r>
+        <w:rPr>
+          <w:rFonts w:hint="cs"/>
+          <w:rtl/>
+        </w:rPr>
+        <w:t>/++</w:t>
+      </w:r>
+      <w:r>
+        <w:rPr>
+          <w:rFonts w:hint="cs"/>
+        </w:rPr>
+        <w:t>C</w:t>
+      </w:r>
+      <w:r>
+        <w:rPr>
+          <w:rFonts w:hint="cs"/>
+          <w:rtl/>
+        </w:rPr>
+        <w:t xml:space="preserve"> כך שאין שום יתרון בכתיבת השרת והתקשורת ב-</w:t>
+      </w:r>
+      <w:r>
+        <w:rPr>
+          <w:rFonts w:hint="cs"/>
+        </w:rPr>
+        <w:t>C</w:t>
+      </w:r>
+      <w:r>
+        <w:rPr>
+          <w:rFonts w:hint="cs"/>
+          <w:rtl/>
+        </w:rPr>
+        <w:t xml:space="preserve"> גם כן.</w:t>
+      </w:r>
+      <w:r>
+        <w:rPr>
+          <w:rFonts w:hint="cs"/>
+          <w:rtl/>
+        </w:rPr>
+        <w:t xml:space="preserve"> </w:t>
+      </w:r>
+      <w:proofErr w:type="spellStart"/>
+      <w:r>
+        <w:rPr>
+          <w:rFonts w:hint="cs"/>
+          <w:rtl/>
+        </w:rPr>
+        <w:t>פייתון</w:t>
+      </w:r>
+      <w:proofErr w:type="spellEnd"/>
+      <w:r>
+        <w:rPr>
+          <w:rFonts w:hint="cs"/>
+          <w:rtl/>
+        </w:rPr>
+        <w:t xml:space="preserve"> היא פשוטה ויותר אוניברסאלית ולכן בחרנו להשתמש בה בסופו של דבר.</w:t>
+      </w:r>
+      <w:r>
+        <w:rPr>
+          <w:rFonts w:hint="cs"/>
+          <w:rtl/>
+        </w:rPr>
+        <w:t xml:space="preserve"> לגבי השרת, </w:t>
+      </w:r>
+      <w:r>
+        <w:rPr>
+          <w:rFonts w:hint="cs"/>
+        </w:rPr>
+        <w:t>PHP</w:t>
+      </w:r>
+      <w:r>
+        <w:rPr>
+          <w:rFonts w:hint="cs"/>
+          <w:rtl/>
+        </w:rPr>
+        <w:t xml:space="preserve"> היא הפלטפורמה המובילה והפופולארית ביותר בעולם, ואין עוררין על כך שלמטרותינו (אתר פשוט לויזואליזציית החיבור עם ה-</w:t>
+      </w:r>
+      <w:r>
+        <w:rPr>
+          <w:rFonts w:hint="cs"/>
+        </w:rPr>
+        <w:t>API</w:t>
+      </w:r>
+      <w:r>
+        <w:rPr>
+          <w:rFonts w:hint="cs"/>
+          <w:rtl/>
+        </w:rPr>
+        <w:t>) היא תספיק בהחלט.</w:t>
+      </w:r>
+      <w:r>
+        <w:rPr>
+          <w:rFonts w:hint="cs"/>
+          <w:rtl/>
+        </w:rPr>
+        <w:t xml:space="preserve"> נשתמש ב-</w:t>
+      </w:r>
+      <w:r>
+        <w:t>Google Cloud</w:t>
+      </w:r>
+      <w:r>
+        <w:rPr>
+          <w:rFonts w:hint="cs"/>
+          <w:rtl/>
+        </w:rPr>
+        <w:t xml:space="preserve"> כדי להריץ את האתר של </w:t>
+      </w:r>
+      <w:r>
+        <w:rPr>
+          <w:rFonts w:hint="cs"/>
+        </w:rPr>
+        <w:t>XAI</w:t>
+      </w:r>
+      <w:r>
+        <w:rPr>
+          <w:rFonts w:hint="cs"/>
+          <w:rtl/>
+        </w:rPr>
+        <w:t>.</w:t>
+      </w:r>
+    </w:p>
+    <w:p>
+      <w:pPr>
+        <w:bidi/>
+        <w:jc w:val="both"/>
+        <w:rPr>
+          <w:rFonts w:hint="cs"/>
+          <w:rtl/>
+        </w:rPr>
+      </w:pPr>
+      <w:proofErr w:type="spellStart"/>
+      <w:r>
+        <w:t>TensorFlow</w:t>
+      </w:r>
+      <w:proofErr w:type="spellEnd"/>
+      <w:r>
+        <w:rPr>
+          <w:rFonts w:hint="cs"/>
+          <w:rtl/>
+        </w:rPr>
+        <w:t xml:space="preserve"> היא ספריית ברירת המחדל לשימוש ברשתות נוירונים עם </w:t>
+      </w:r>
+      <w:proofErr w:type="spellStart"/>
+      <w:r>
+        <w:rPr>
+          <w:rFonts w:hint="cs"/>
+          <w:rtl/>
+        </w:rPr>
+        <w:t>פייתון</w:t>
+      </w:r>
+      <w:proofErr w:type="spellEnd"/>
+      <w:r>
+        <w:rPr>
+          <w:rFonts w:hint="cs"/>
+          <w:rtl/>
+        </w:rPr>
+        <w:t xml:space="preserve">, ואין ספק שיש לה עתיד מזהיר מכיוון שהיא מפותחת על ידי ענקית האינטרנט </w:t>
+      </w:r>
+      <w:r>
+        <w:t>Google</w:t>
+      </w:r>
+      <w:r>
+        <w:rPr>
+          <w:rFonts w:hint="cs"/>
+          <w:rtl/>
+        </w:rPr>
+        <w:t xml:space="preserve">. </w:t>
+      </w:r>
+      <w:r>
+        <w:rPr>
+          <w:rFonts w:hint="cs"/>
+          <w:rtl/>
+        </w:rPr>
+        <w:t xml:space="preserve">יכולנו להשתמש בספריות אחרות כמו </w:t>
+      </w:r>
+      <w:proofErr w:type="spellStart"/>
+      <w:r>
+        <w:t>scikit</w:t>
+      </w:r>
+      <w:proofErr w:type="spellEnd"/>
+      <w:r>
+        <w:t xml:space="preserve"> learn</w:t>
+      </w:r>
+      <w:r>
+        <w:rPr>
+          <w:rFonts w:hint="cs"/>
+          <w:rtl/>
+        </w:rPr>
+        <w:t xml:space="preserve"> או </w:t>
+      </w:r>
+      <w:proofErr w:type="spellStart"/>
+      <w:r>
+        <w:t>Theano</w:t>
+      </w:r>
+      <w:proofErr w:type="spellEnd"/>
+      <w:r>
+        <w:rPr>
+          <w:rFonts w:hint="cs"/>
+          <w:rtl/>
+        </w:rPr>
+        <w:t>, אך נראה שהשימוש ב-</w:t>
+      </w:r>
+      <w:proofErr w:type="spellStart"/>
+      <w:r>
+        <w:t>TensorFlow</w:t>
+      </w:r>
+      <w:proofErr w:type="spellEnd"/>
+      <w:r>
+        <w:rPr>
+          <w:rFonts w:hint="cs"/>
+          <w:rtl/>
+        </w:rPr>
+        <w:t xml:space="preserve"> יחד עם המעטפת </w:t>
+      </w:r>
+      <w:proofErr w:type="spellStart"/>
+      <w:r>
+        <w:t>tfLearn</w:t>
+      </w:r>
+      <w:proofErr w:type="spellEnd"/>
+      <w:r>
+        <w:rPr>
+          <w:rFonts w:hint="cs"/>
+          <w:rtl/>
+        </w:rPr>
+        <w:t xml:space="preserve"> הוא יותר פשוט ויעיל מהספריות האחרות.</w:t>
+      </w:r>
+    </w:p>
+    <w:p>
+      <w:pPr>
+        <w:pStyle w:val="2"/>
+        <w:bidi/>
+        <w:rPr>
+          <w:rFonts w:hint="cs"/>
+          <w:rtl/>
+        </w:rPr>
+      </w:pPr>
+      <w:r>
+        <w:rPr>
+          <w:rFonts w:hint="cs"/>
+          <w:rtl/>
+        </w:rPr>
+        <w:t>התאמה לאפיון</w:t>
+      </w:r>
+    </w:p>
+    <w:tbl>
+      <w:tblPr>
+        <w:tblStyle w:val="a8"/>
+        <w:bidiVisual/>
+        <w:tblW w:w="0" w:type="auto"/>
+        <w:tblLook w:val="04A0"/>
+      </w:tblPr>
+      <w:tblGrid>
+        <w:gridCol w:w="4428"/>
+        <w:gridCol w:w="4428"/>
+      </w:tblGrid>
+      <w:tr>
+        <w:tc>
+          <w:tcPr>
+            <w:tcW w:w="4428" w:type="dxa"/>
+          </w:tcPr>
+          <w:p>
+            <w:pPr>
+              <w:bidi/>
+              <w:rPr>
+                <w:rFonts w:hint="cs"/>
+                <w:rtl/>
+              </w:rPr>
+            </w:pPr>
+            <w:r>
+              <w:rPr>
+                <w:rFonts w:hint="cs"/>
+                <w:rtl/>
+              </w:rPr>
+              <w:t xml:space="preserve">הוספת </w:t>
+            </w:r>
+            <w:r>
+              <w:rPr>
+                <w:rFonts w:hint="cs"/>
+                <w:rtl/>
+              </w:rPr>
+              <w:t>מאגר</w:t>
+            </w:r>
+            <w:r>
+              <w:rPr>
+                <w:rFonts w:hint="cs"/>
+                <w:rtl/>
+              </w:rPr>
+              <w:t xml:space="preserve"> (דרך אתר)</w:t>
+            </w:r>
+          </w:p>
+        </w:tc>
+        <w:tc>
+          <w:tcPr>
+            <w:tcW w:w="4428" w:type="dxa"/>
+          </w:tcPr>
+          <w:p>
+            <w:pPr>
+              <w:bidi/>
+              <w:rPr>
+                <w:rFonts w:hint="cs"/>
+                <w:rtl/>
+              </w:rPr>
+            </w:pPr>
+            <w:r>
+              <w:rPr>
+                <w:rFonts w:hint="cs"/>
+                <w:rtl/>
+              </w:rPr>
+              <w:t xml:space="preserve">לקוח </w:t>
+            </w:r>
+            <w:r>
+              <w:rPr>
+                <w:rtl/>
+              </w:rPr>
+              <w:t>–</w:t>
+            </w:r>
+            <w:r>
+              <w:rPr>
+                <w:rFonts w:hint="cs"/>
+                <w:rtl/>
+              </w:rPr>
+              <w:t xml:space="preserve"> ממשק אתר -&gt;</w:t>
+            </w:r>
+            <w:r>
+              <w:rPr>
+                <w:rFonts w:hint="cs"/>
+              </w:rPr>
+              <w:t xml:space="preserve"> </w:t>
+            </w:r>
+            <w:r>
+              <w:rPr>
+                <w:rFonts w:hint="cs"/>
+                <w:rtl/>
+              </w:rPr>
+              <w:t xml:space="preserve">מערכת לוגיקה של אתר -&gt; תקשורת שרת </w:t>
+            </w:r>
+            <w:r>
+              <w:rPr>
+                <w:rFonts w:hint="cs"/>
+              </w:rPr>
+              <w:t>XAI</w:t>
+            </w:r>
+            <w:r>
+              <w:rPr>
+                <w:rFonts w:hint="cs"/>
+                <w:rtl/>
+              </w:rPr>
+              <w:t xml:space="preserve"> -&gt;</w:t>
+            </w:r>
+            <w:r>
+              <w:rPr>
+                <w:rFonts w:hint="cs"/>
+              </w:rPr>
+              <w:t xml:space="preserve"> </w:t>
+            </w:r>
+            <w:r>
+              <w:rPr>
+                <w:rFonts w:hint="cs"/>
+                <w:rtl/>
+              </w:rPr>
+              <w:t>בדיקת חיבור משתמש -&gt; גישה למנהל מסד המשתמשים -&gt; גישה למסד המשתמשים -&gt;</w:t>
+            </w:r>
+            <w:r>
+              <w:rPr>
+                <w:rFonts w:hint="cs"/>
+              </w:rPr>
+              <w:t xml:space="preserve"> </w:t>
+            </w:r>
+            <w:r>
+              <w:rPr>
+                <w:rFonts w:hint="cs"/>
+                <w:rtl/>
+              </w:rPr>
+              <w:t xml:space="preserve">גישה למנהל הרשתות -&gt; גישה למאגר הרשתות -&gt; יצירת </w:t>
+            </w:r>
+            <w:r>
+              <w:rPr>
+                <w:rFonts w:hint="cs"/>
+                <w:rtl/>
+              </w:rPr>
+              <w:t>מאגר</w:t>
+            </w:r>
+          </w:p>
+        </w:tc>
+      </w:tr>
+      <w:tr>
+        <w:tc>
+          <w:tcPr>
+            <w:tcW w:w="4428" w:type="dxa"/>
+          </w:tcPr>
+          <w:p>
+            <w:pPr>
+              <w:bidi/>
+              <w:rPr>
+                <w:rFonts w:hint="cs"/>
+                <w:rtl/>
+              </w:rPr>
+            </w:pPr>
+            <w:r>
+              <w:rPr>
+                <w:rFonts w:hint="cs"/>
+                <w:rtl/>
+              </w:rPr>
+              <w:t xml:space="preserve">הוספת </w:t>
+            </w:r>
+            <w:r>
+              <w:rPr>
+                <w:rFonts w:hint="cs"/>
+                <w:rtl/>
+              </w:rPr>
+              <w:t>מאגר</w:t>
+            </w:r>
+            <w:r>
+              <w:rPr>
+                <w:rFonts w:hint="cs"/>
+                <w:rtl/>
+              </w:rPr>
+              <w:t xml:space="preserve"> (דרך </w:t>
+            </w:r>
+            <w:r>
+              <w:rPr>
+                <w:rFonts w:hint="cs"/>
+              </w:rPr>
+              <w:t>API</w:t>
+            </w:r>
+            <w:r>
+              <w:rPr>
+                <w:rFonts w:hint="cs"/>
+                <w:rtl/>
+              </w:rPr>
+              <w:t>)</w:t>
+            </w:r>
+          </w:p>
+        </w:tc>
+        <w:tc>
+          <w:tcPr>
+            <w:tcW w:w="4428" w:type="dxa"/>
+          </w:tcPr>
+          <w:p>
+            <w:pPr>
+              <w:bidi/>
+              <w:rPr>
+                <w:rFonts w:hint="cs"/>
+                <w:rtl/>
+              </w:rPr>
+            </w:pPr>
+            <w:r>
+              <w:rPr>
+                <w:rFonts w:hint="cs"/>
+                <w:rtl/>
+              </w:rPr>
+              <w:t xml:space="preserve">לקוח </w:t>
+            </w:r>
+            <w:r>
+              <w:rPr>
+                <w:rtl/>
+              </w:rPr>
+              <w:t>–</w:t>
+            </w:r>
+            <w:r>
+              <w:rPr>
+                <w:rFonts w:hint="cs"/>
+                <w:rtl/>
+              </w:rPr>
+              <w:t xml:space="preserve"> ממשק </w:t>
+            </w:r>
+            <w:r>
+              <w:rPr>
+                <w:rFonts w:hint="cs"/>
+              </w:rPr>
+              <w:t>API</w:t>
+            </w:r>
+            <w:r>
+              <w:rPr>
+                <w:rFonts w:hint="cs"/>
+                <w:rtl/>
+              </w:rPr>
+              <w:t xml:space="preserve"> -&gt;</w:t>
+            </w:r>
+            <w:r>
+              <w:rPr>
+                <w:rFonts w:hint="cs"/>
+                <w:rtl/>
+              </w:rPr>
+              <w:t xml:space="preserve"> </w:t>
+            </w:r>
+            <w:r>
+              <w:rPr>
+                <w:rFonts w:hint="cs"/>
+                <w:rtl/>
+              </w:rPr>
+              <w:t xml:space="preserve">תקשורת שרת </w:t>
+            </w:r>
+            <w:r>
+              <w:rPr>
+                <w:rFonts w:hint="cs"/>
+              </w:rPr>
+              <w:t>XAI</w:t>
+            </w:r>
+            <w:r>
+              <w:rPr>
+                <w:rFonts w:hint="cs"/>
+                <w:rtl/>
+              </w:rPr>
+              <w:t xml:space="preserve"> -&gt;</w:t>
+            </w:r>
+            <w:r>
+              <w:rPr>
+                <w:rFonts w:hint="cs"/>
+              </w:rPr>
+              <w:t xml:space="preserve"> </w:t>
+            </w:r>
+            <w:r>
+              <w:rPr>
+                <w:rFonts w:hint="cs"/>
+                <w:rtl/>
+              </w:rPr>
+              <w:t>בדיקת חיבור משתמש -&gt; גישה למנהל מסד המשתמשים -&gt; גישה למסד המשתמשים -&gt;</w:t>
+            </w:r>
+            <w:r>
+              <w:rPr>
+                <w:rFonts w:hint="cs"/>
+              </w:rPr>
+              <w:t xml:space="preserve"> </w:t>
+            </w:r>
+            <w:r>
+              <w:rPr>
+                <w:rFonts w:hint="cs"/>
+                <w:rtl/>
+              </w:rPr>
+              <w:t xml:space="preserve">גישה למנהל הרשתות -&gt; גישה למאגר הרשתות -&gt; יצירת </w:t>
+            </w:r>
+            <w:r>
+              <w:rPr>
+                <w:rFonts w:hint="cs"/>
+                <w:rtl/>
+              </w:rPr>
+              <w:t>מאגר</w:t>
+            </w:r>
+          </w:p>
+        </w:tc>
+      </w:tr>
+      <w:tr>
+        <w:tc>
+          <w:tcPr>
+            <w:tcW w:w="4428" w:type="dxa"/>
+          </w:tcPr>
+          <w:p>
+            <w:pPr>
+              <w:bidi/>
+              <w:rPr>
+                <w:rFonts w:hint="cs"/>
+                <w:rtl/>
+              </w:rPr>
+            </w:pPr>
+            <w:r>
+              <w:rPr>
+                <w:rFonts w:hint="cs"/>
+                <w:rtl/>
+              </w:rPr>
+              <w:t>הוספת תמונה לרשת</w:t>
+            </w:r>
+            <w:r>
+              <w:rPr>
+                <w:rFonts w:hint="cs"/>
+                <w:rtl/>
+              </w:rPr>
+              <w:t xml:space="preserve"> (דרך אתר)</w:t>
+            </w:r>
+          </w:p>
+        </w:tc>
+        <w:tc>
+          <w:tcPr>
+            <w:tcW w:w="4428" w:type="dxa"/>
+          </w:tcPr>
+          <w:p>
+            <w:pPr>
+              <w:bidi/>
+              <w:rPr>
+                <w:rFonts w:hint="cs"/>
+                <w:rtl/>
+              </w:rPr>
+            </w:pPr>
+            <w:r>
+              <w:rPr>
+                <w:rFonts w:hint="cs"/>
+                <w:rtl/>
+              </w:rPr>
+              <w:t xml:space="preserve">לקוח </w:t>
+            </w:r>
+            <w:r>
+              <w:rPr>
+                <w:rtl/>
+              </w:rPr>
+              <w:t>–</w:t>
+            </w:r>
+            <w:r>
+              <w:rPr>
+                <w:rFonts w:hint="cs"/>
+                <w:rtl/>
+              </w:rPr>
+              <w:t xml:space="preserve"> ממשק אתר -&gt;</w:t>
+            </w:r>
+            <w:r>
+              <w:rPr>
+                <w:rFonts w:hint="cs"/>
+              </w:rPr>
+              <w:t xml:space="preserve"> </w:t>
+            </w:r>
+            <w:r>
+              <w:rPr>
+                <w:rFonts w:hint="cs"/>
+                <w:rtl/>
+              </w:rPr>
+              <w:t xml:space="preserve">מערכת לוגיקה של אתר -&gt; תקשורת שרת </w:t>
+            </w:r>
+            <w:r>
+              <w:rPr>
+                <w:rFonts w:hint="cs"/>
+              </w:rPr>
+              <w:t>XAI</w:t>
+            </w:r>
+            <w:r>
+              <w:rPr>
+                <w:rFonts w:hint="cs"/>
+                <w:rtl/>
+              </w:rPr>
+              <w:t xml:space="preserve"> -&gt;</w:t>
+            </w:r>
+            <w:r>
+              <w:rPr>
+                <w:rFonts w:hint="cs"/>
+              </w:rPr>
+              <w:t xml:space="preserve"> </w:t>
+            </w:r>
+            <w:r>
+              <w:rPr>
+                <w:rFonts w:hint="cs"/>
+                <w:rtl/>
+              </w:rPr>
+              <w:t>בדיקת חיבור משתמש -&gt; גישה למנהל מסד המשתמשים -&gt; גישה למסד המשתמשים -&gt;</w:t>
+            </w:r>
+            <w:r>
+              <w:rPr>
+                <w:rFonts w:hint="cs"/>
+              </w:rPr>
+              <w:t xml:space="preserve"> </w:t>
+            </w:r>
+            <w:r>
+              <w:rPr>
+                <w:rFonts w:hint="cs"/>
+                <w:rtl/>
+              </w:rPr>
+              <w:t xml:space="preserve">גישה למנהל הרשתות -&gt; גישה למאגר הרשתות -&gt; </w:t>
+            </w:r>
+            <w:r>
+              <w:rPr>
+                <w:rFonts w:hint="cs"/>
+                <w:rtl/>
+              </w:rPr>
+              <w:t>הוספת תמונה</w:t>
+            </w:r>
+          </w:p>
+        </w:tc>
+      </w:tr>
+      <w:tr>
+        <w:tc>
+          <w:tcPr>
+            <w:tcW w:w="4428" w:type="dxa"/>
+          </w:tcPr>
+          <w:p>
+            <w:pPr>
+              <w:bidi/>
+              <w:rPr>
+                <w:rFonts w:hint="cs"/>
+                <w:rtl/>
+              </w:rPr>
+            </w:pPr>
+            <w:r>
+              <w:rPr>
+                <w:rFonts w:hint="cs"/>
+                <w:rtl/>
+              </w:rPr>
+              <w:t xml:space="preserve">הוספת תמונה לרשת (דרך </w:t>
+            </w:r>
+            <w:r>
+              <w:rPr>
+                <w:rFonts w:hint="cs"/>
+              </w:rPr>
+              <w:t>API</w:t>
+            </w:r>
+            <w:r>
+              <w:rPr>
+                <w:rFonts w:hint="cs"/>
+                <w:rtl/>
+              </w:rPr>
+              <w:t>)</w:t>
+            </w:r>
+          </w:p>
+        </w:tc>
+        <w:tc>
+          <w:tcPr>
+            <w:tcW w:w="4428" w:type="dxa"/>
+          </w:tcPr>
+          <w:p>
+            <w:pPr>
+              <w:bidi/>
+              <w:rPr>
+                <w:rFonts w:hint="cs"/>
+                <w:rtl/>
+              </w:rPr>
+            </w:pPr>
+            <w:r>
+              <w:rPr>
+                <w:rFonts w:hint="cs"/>
+                <w:rtl/>
+              </w:rPr>
+              <w:t xml:space="preserve">לקוח </w:t>
+            </w:r>
+            <w:r>
+              <w:rPr>
+                <w:rtl/>
+              </w:rPr>
+              <w:t>–</w:t>
+            </w:r>
+            <w:r>
+              <w:rPr>
+                <w:rFonts w:hint="cs"/>
+                <w:rtl/>
+              </w:rPr>
+              <w:t xml:space="preserve"> ממשק </w:t>
+            </w:r>
+            <w:r>
+              <w:rPr>
+                <w:rFonts w:hint="cs"/>
+              </w:rPr>
+              <w:t>API</w:t>
+            </w:r>
+            <w:r>
+              <w:rPr>
+                <w:rFonts w:hint="cs"/>
+                <w:rtl/>
+              </w:rPr>
+              <w:t xml:space="preserve"> -&gt; תקשורת שרת </w:t>
+            </w:r>
+            <w:r>
+              <w:rPr>
+                <w:rFonts w:hint="cs"/>
+              </w:rPr>
+              <w:t>XAI</w:t>
+            </w:r>
+            <w:r>
+              <w:rPr>
+                <w:rFonts w:hint="cs"/>
+                <w:rtl/>
+              </w:rPr>
+              <w:t xml:space="preserve"> -&gt;</w:t>
+            </w:r>
+            <w:r>
+              <w:rPr>
+                <w:rFonts w:hint="cs"/>
+              </w:rPr>
+              <w:t xml:space="preserve"> </w:t>
+            </w:r>
+            <w:r>
+              <w:rPr>
+                <w:rFonts w:hint="cs"/>
+                <w:rtl/>
+              </w:rPr>
+              <w:t>בדיקת חיבור משתמש -&gt; גישה למנהל מסד המשתמשים -&gt; גישה למסד המשתמשים -&gt;</w:t>
+            </w:r>
+            <w:r>
+              <w:rPr>
+                <w:rFonts w:hint="cs"/>
+              </w:rPr>
+              <w:t xml:space="preserve"> </w:t>
+            </w:r>
+            <w:r>
+              <w:rPr>
+                <w:rFonts w:hint="cs"/>
+                <w:rtl/>
+              </w:rPr>
+              <w:t xml:space="preserve">גישה למנהל הרשתות -&gt; גישה למאגר הרשתות -&gt; </w:t>
+            </w:r>
+            <w:r>
+              <w:rPr>
+                <w:rFonts w:hint="cs"/>
+                <w:rtl/>
+              </w:rPr>
+              <w:t>הוספת תמונה</w:t>
+            </w:r>
+          </w:p>
+        </w:tc>
+      </w:tr>
+      <w:tr>
+        <w:tc>
+          <w:tcPr>
+            <w:tcW w:w="4428" w:type="dxa"/>
+          </w:tcPr>
+          <w:p>
+            <w:pPr>
+              <w:bidi/>
+              <w:rPr>
+                <w:rFonts w:hint="cs"/>
+                <w:rtl/>
+              </w:rPr>
+            </w:pPr>
+            <w:r>
+              <w:rPr>
+                <w:rFonts w:hint="cs"/>
+                <w:rtl/>
+              </w:rPr>
+              <w:t>אימון רשת (דרך אתר)</w:t>
+            </w:r>
+          </w:p>
+        </w:tc>
+        <w:tc>
+          <w:tcPr>
+            <w:tcW w:w="4428" w:type="dxa"/>
+          </w:tcPr>
+          <w:p>
+            <w:pPr>
+              <w:bidi/>
+              <w:rPr>
+                <w:rFonts w:hint="cs"/>
+                <w:rtl/>
+              </w:rPr>
+            </w:pPr>
+            <w:r>
+              <w:rPr>
+                <w:rFonts w:hint="cs"/>
+                <w:rtl/>
+              </w:rPr>
+              <w:t xml:space="preserve">לקוח </w:t>
+            </w:r>
+            <w:r>
+              <w:rPr>
+                <w:rtl/>
+              </w:rPr>
+              <w:t>–</w:t>
+            </w:r>
+            <w:r>
+              <w:rPr>
+                <w:rFonts w:hint="cs"/>
+                <w:rtl/>
+              </w:rPr>
+              <w:t xml:space="preserve"> ממשק אתר -&gt;</w:t>
+            </w:r>
+            <w:r>
+              <w:rPr>
+                <w:rFonts w:hint="cs"/>
+              </w:rPr>
+              <w:t xml:space="preserve"> </w:t>
+            </w:r>
+            <w:r>
+              <w:rPr>
+                <w:rFonts w:hint="cs"/>
+                <w:rtl/>
+              </w:rPr>
+              <w:t xml:space="preserve">מערכת לוגיקה של אתר -&gt; תקשורת שרת </w:t>
+            </w:r>
+            <w:r>
+              <w:rPr>
+                <w:rFonts w:hint="cs"/>
+              </w:rPr>
+              <w:t>XAI</w:t>
+            </w:r>
+            <w:r>
+              <w:rPr>
+                <w:rFonts w:hint="cs"/>
+                <w:rtl/>
+              </w:rPr>
+              <w:t xml:space="preserve"> -&gt;</w:t>
+            </w:r>
+            <w:r>
+              <w:rPr>
+                <w:rFonts w:hint="cs"/>
+              </w:rPr>
+              <w:t xml:space="preserve"> </w:t>
+            </w:r>
+            <w:r>
+              <w:rPr>
+                <w:rFonts w:hint="cs"/>
+                <w:rtl/>
+              </w:rPr>
+              <w:t>בדיקת חיבור משתמש -&gt; גישה למנהל מסד המשתמשים -&gt; גישה למסד המשתמשים -&gt;</w:t>
+            </w:r>
+            <w:r>
+              <w:rPr>
+                <w:rFonts w:hint="cs"/>
+              </w:rPr>
+              <w:t xml:space="preserve"> </w:t>
+            </w:r>
+            <w:r>
+              <w:rPr>
+                <w:rFonts w:hint="cs"/>
+                <w:rtl/>
+              </w:rPr>
+              <w:t xml:space="preserve">גישה למנהל הרשתות -&gt; גישה למאגר הרשתות -&gt; </w:t>
+            </w:r>
+            <w:r>
+              <w:rPr>
+                <w:rFonts w:hint="cs"/>
+                <w:rtl/>
+              </w:rPr>
+              <w:t>אימון</w:t>
+            </w:r>
+          </w:p>
+        </w:tc>
+      </w:tr>
+      <w:tr>
+        <w:tc>
+          <w:tcPr>
+            <w:tcW w:w="4428" w:type="dxa"/>
+          </w:tcPr>
+          <w:p>
+            <w:pPr>
+              <w:bidi/>
+              <w:rPr>
+                <w:rFonts w:hint="cs"/>
+                <w:rtl/>
+              </w:rPr>
+            </w:pPr>
+            <w:r>
+              <w:rPr>
+                <w:rFonts w:hint="cs"/>
+                <w:rtl/>
+              </w:rPr>
+              <w:t xml:space="preserve">אימון רשת (דרך </w:t>
+            </w:r>
+            <w:r>
+              <w:rPr>
+                <w:rFonts w:hint="cs"/>
+              </w:rPr>
+              <w:t>API</w:t>
+            </w:r>
+            <w:r>
+              <w:rPr>
+                <w:rFonts w:hint="cs"/>
+                <w:rtl/>
+              </w:rPr>
+              <w:t>)</w:t>
+            </w:r>
+          </w:p>
+        </w:tc>
+        <w:tc>
+          <w:tcPr>
+            <w:tcW w:w="4428" w:type="dxa"/>
+          </w:tcPr>
+          <w:p>
+            <w:pPr>
+              <w:bidi/>
+              <w:rPr>
+                <w:rFonts w:hint="cs"/>
+                <w:rtl/>
+              </w:rPr>
+            </w:pPr>
+            <w:r>
+              <w:rPr>
+                <w:rFonts w:hint="cs"/>
+                <w:rtl/>
+              </w:rPr>
+              <w:t xml:space="preserve">לקוח </w:t>
+            </w:r>
+            <w:r>
+              <w:rPr>
+                <w:rtl/>
+              </w:rPr>
+              <w:t>–</w:t>
+            </w:r>
+            <w:r>
+              <w:rPr>
+                <w:rFonts w:hint="cs"/>
+                <w:rtl/>
+              </w:rPr>
+              <w:t xml:space="preserve"> ממשק </w:t>
+            </w:r>
+            <w:r>
+              <w:rPr>
+                <w:rFonts w:hint="cs"/>
+              </w:rPr>
+              <w:t>API</w:t>
+            </w:r>
+            <w:r>
+              <w:rPr>
+                <w:rFonts w:hint="cs"/>
+                <w:rtl/>
+              </w:rPr>
+              <w:t xml:space="preserve"> -&gt; תקשורת שרת </w:t>
+            </w:r>
+            <w:r>
+              <w:rPr>
+                <w:rFonts w:hint="cs"/>
+              </w:rPr>
+              <w:t>XAI</w:t>
+            </w:r>
+            <w:r>
+              <w:rPr>
+                <w:rFonts w:hint="cs"/>
+                <w:rtl/>
+              </w:rPr>
+              <w:t xml:space="preserve"> -&gt;</w:t>
+            </w:r>
+            <w:r>
+              <w:rPr>
+                <w:rFonts w:hint="cs"/>
+              </w:rPr>
+              <w:t xml:space="preserve"> </w:t>
+            </w:r>
+            <w:r>
+              <w:rPr>
+                <w:rFonts w:hint="cs"/>
+                <w:rtl/>
+              </w:rPr>
+              <w:t>בדיקת חיבור משתמש -&gt; גישה למנהל מסד המשתמשים -&gt; גישה למסד המשתמשים -&gt;</w:t>
+            </w:r>
+            <w:r>
+              <w:rPr>
+                <w:rFonts w:hint="cs"/>
+              </w:rPr>
+              <w:t xml:space="preserve"> </w:t>
+            </w:r>
+            <w:r>
+              <w:rPr>
+                <w:rFonts w:hint="cs"/>
+                <w:rtl/>
+              </w:rPr>
+              <w:t xml:space="preserve">גישה למנהל הרשתות -&gt; גישה למאגר הרשתות </w:t>
+            </w:r>
+            <w:r>
+              <w:rPr>
+                <w:rFonts w:hint="cs"/>
+                <w:rtl/>
+              </w:rPr>
+              <w:t>-&gt; אימון</w:t>
+            </w:r>
+          </w:p>
+        </w:tc>
+      </w:tr>
+      <w:tr>
+        <w:tc>
+          <w:tcPr>
+            <w:tcW w:w="4428" w:type="dxa"/>
+          </w:tcPr>
+          <w:p>
+            <w:pPr>
+              <w:bidi/>
+              <w:rPr>
+                <w:rFonts w:hint="cs"/>
+                <w:rtl/>
+              </w:rPr>
+            </w:pPr>
+            <w:r>
+              <w:rPr>
+                <w:rFonts w:hint="cs"/>
+                <w:rtl/>
+              </w:rPr>
+              <w:t>זיהוי תמונה (אתר)</w:t>
+            </w:r>
+          </w:p>
+        </w:tc>
+        <w:tc>
+          <w:tcPr>
+            <w:tcW w:w="4428" w:type="dxa"/>
+          </w:tcPr>
+          <w:p>
+            <w:pPr>
+              <w:bidi/>
+              <w:rPr>
+                <w:rFonts w:hint="cs"/>
+                <w:rtl/>
+              </w:rPr>
+            </w:pPr>
+            <w:r>
+              <w:rPr>
+                <w:rFonts w:hint="cs"/>
+                <w:rtl/>
+              </w:rPr>
+              <w:t xml:space="preserve">לקוח </w:t>
+            </w:r>
+            <w:r>
+              <w:rPr>
+                <w:rtl/>
+              </w:rPr>
+              <w:t>–</w:t>
+            </w:r>
+            <w:r>
+              <w:rPr>
+                <w:rFonts w:hint="cs"/>
+                <w:rtl/>
+              </w:rPr>
+              <w:t xml:space="preserve"> ממשק אתר -&gt;</w:t>
+            </w:r>
+            <w:r>
+              <w:rPr>
+                <w:rFonts w:hint="cs"/>
+              </w:rPr>
+              <w:t xml:space="preserve"> </w:t>
+            </w:r>
+            <w:r>
+              <w:rPr>
+                <w:rFonts w:hint="cs"/>
+                <w:rtl/>
+              </w:rPr>
+              <w:t xml:space="preserve">מערכת לוגיקה של אתר -&gt; תקשורת שרת </w:t>
+            </w:r>
+            <w:r>
+              <w:rPr>
+                <w:rFonts w:hint="cs"/>
+              </w:rPr>
+              <w:t>XAI</w:t>
+            </w:r>
+            <w:r>
+              <w:rPr>
+                <w:rFonts w:hint="cs"/>
+                <w:rtl/>
+              </w:rPr>
+              <w:t xml:space="preserve"> -&gt; </w:t>
+            </w:r>
+            <w:r>
+              <w:rPr>
+                <w:rFonts w:hint="cs"/>
+                <w:rtl/>
+              </w:rPr>
+              <w:t xml:space="preserve">גישה למנהל הרשתות -&gt; גישה למאגר הרשתות -&gt; </w:t>
+            </w:r>
+            <w:r>
+              <w:rPr>
+                <w:rFonts w:hint="cs"/>
+                <w:rtl/>
+              </w:rPr>
+              <w:t>קלסיפיקציה</w:t>
+            </w:r>
+          </w:p>
+        </w:tc>
+      </w:tr>
+      <w:tr>
+        <w:tc>
+          <w:tcPr>
+            <w:tcW w:w="4428" w:type="dxa"/>
+          </w:tcPr>
+          <w:p>
+            <w:pPr>
+              <w:bidi/>
+              <w:rPr>
+                <w:rFonts w:hint="cs"/>
+                <w:rtl/>
+              </w:rPr>
+            </w:pPr>
+            <w:r>
+              <w:rPr>
+                <w:rFonts w:hint="cs"/>
+                <w:rtl/>
+              </w:rPr>
+              <w:t>זיהוי תמונה (</w:t>
+            </w:r>
+            <w:r>
+              <w:rPr>
+                <w:rFonts w:hint="cs"/>
+                <w:rtl/>
+              </w:rPr>
+              <w:t xml:space="preserve">דרך </w:t>
+            </w:r>
+            <w:r>
+              <w:rPr>
+                <w:rFonts w:hint="cs"/>
+              </w:rPr>
+              <w:t>API</w:t>
+            </w:r>
+            <w:r>
+              <w:rPr>
+                <w:rFonts w:hint="cs"/>
+                <w:rtl/>
+              </w:rPr>
+              <w:t>)</w:t>
+            </w:r>
+          </w:p>
+        </w:tc>
+        <w:tc>
+          <w:tcPr>
+            <w:tcW w:w="4428" w:type="dxa"/>
+          </w:tcPr>
+          <w:p>
+            <w:pPr>
+              <w:bidi/>
+              <w:rPr>
+                <w:rFonts w:hint="cs"/>
+                <w:rtl/>
+              </w:rPr>
+            </w:pPr>
+            <w:r>
+              <w:rPr>
+                <w:rFonts w:hint="cs"/>
+                <w:rtl/>
+              </w:rPr>
+              <w:t xml:space="preserve">לקוח </w:t>
+            </w:r>
+            <w:r>
+              <w:rPr>
+                <w:rtl/>
+              </w:rPr>
+              <w:t>–</w:t>
+            </w:r>
+            <w:r>
+              <w:rPr>
+                <w:rFonts w:hint="cs"/>
+                <w:rtl/>
+              </w:rPr>
+              <w:t xml:space="preserve"> ממשק </w:t>
+            </w:r>
+            <w:r>
+              <w:rPr>
+                <w:rFonts w:hint="cs"/>
+              </w:rPr>
+              <w:t>API</w:t>
+            </w:r>
+            <w:r>
+              <w:rPr>
+                <w:rFonts w:hint="cs"/>
+                <w:rtl/>
+              </w:rPr>
+              <w:t xml:space="preserve"> -&gt; תקשורת שרת </w:t>
+            </w:r>
+            <w:r>
+              <w:rPr>
+                <w:rFonts w:hint="cs"/>
+              </w:rPr>
+              <w:t>XAI</w:t>
+            </w:r>
+            <w:r>
+              <w:rPr>
+                <w:rFonts w:hint="cs"/>
+                <w:rtl/>
+              </w:rPr>
+              <w:t xml:space="preserve"> -&gt;</w:t>
+            </w:r>
+            <w:r>
+              <w:rPr>
+                <w:rFonts w:hint="cs"/>
+              </w:rPr>
+              <w:t xml:space="preserve"> </w:t>
+            </w:r>
+            <w:r>
+              <w:rPr>
+                <w:rFonts w:hint="cs"/>
+                <w:rtl/>
+              </w:rPr>
+              <w:t>בדיקת חיבור משתמש -&gt; גישה למנהל מסד המשתמשים -&gt; גישה למסד המשתמשים -&gt;</w:t>
+            </w:r>
+            <w:r>
+              <w:rPr>
+                <w:rFonts w:hint="cs"/>
+              </w:rPr>
+              <w:t xml:space="preserve"> </w:t>
+            </w:r>
+            <w:r>
+              <w:rPr>
+                <w:rFonts w:hint="cs"/>
+                <w:rtl/>
+              </w:rPr>
+              <w:t xml:space="preserve">גישה </w:t>
+            </w:r>
+            <w:r>
+              <w:rPr>
+                <w:rFonts w:hint="cs"/>
+                <w:rtl/>
+              </w:rPr>
+              <w:lastRenderedPageBreak/>
+              <w:t xml:space="preserve">למנהל הרשתות -&gt; גישה למאגר הרשתות -&gt; </w:t>
+            </w:r>
+            <w:r>
+              <w:rPr>
+                <w:rFonts w:hint="cs"/>
+                <w:rtl/>
+              </w:rPr>
+              <w:t>קלסיפיקציה</w:t>
+            </w:r>
+          </w:p>
+        </w:tc>
+      </w:tr>
+      <w:tr>
+        <w:tc>
+          <w:tcPr>
+            <w:tcW w:w="4428" w:type="dxa"/>
+          </w:tcPr>
+          <w:p>
+            <w:pPr>
+              <w:bidi/>
+              <w:rPr>
+                <w:rFonts w:hint="cs"/>
+                <w:rtl/>
+              </w:rPr>
+            </w:pPr>
+            <w:r>
+              <w:rPr>
+                <w:rFonts w:hint="cs"/>
+                <w:rtl/>
+              </w:rPr>
+              <w:lastRenderedPageBreak/>
+              <w:t>הרשמה לאתר</w:t>
+            </w:r>
+          </w:p>
+        </w:tc>
+        <w:tc>
+          <w:tcPr>
+            <w:tcW w:w="4428" w:type="dxa"/>
+          </w:tcPr>
+          <w:p>
+            <w:pPr>
+              <w:bidi/>
+              <w:rPr>
+                <w:rFonts w:hint="cs"/>
+                <w:rtl/>
+              </w:rPr>
+            </w:pPr>
+            <w:r>
+              <w:rPr>
+                <w:rFonts w:hint="cs"/>
+                <w:rtl/>
+              </w:rPr>
+              <w:t xml:space="preserve">לקוח </w:t>
+            </w:r>
+            <w:r>
+              <w:rPr>
+                <w:rtl/>
+              </w:rPr>
+              <w:t>–</w:t>
+            </w:r>
+            <w:r>
+              <w:rPr>
+                <w:rFonts w:hint="cs"/>
+                <w:rtl/>
+              </w:rPr>
+              <w:t xml:space="preserve"> ממשק אתר -&gt;</w:t>
+            </w:r>
+            <w:r>
+              <w:rPr>
+                <w:rFonts w:hint="cs"/>
+              </w:rPr>
+              <w:t xml:space="preserve"> </w:t>
+            </w:r>
+            <w:r>
+              <w:rPr>
+                <w:rFonts w:hint="cs"/>
+                <w:rtl/>
+              </w:rPr>
+              <w:t xml:space="preserve">מערכת לוגיקה של אתר -&gt; תקשורת שרת </w:t>
+            </w:r>
+            <w:r>
+              <w:rPr>
+                <w:rFonts w:hint="cs"/>
+              </w:rPr>
+              <w:t>XAI</w:t>
+            </w:r>
+            <w:r>
+              <w:rPr>
+                <w:rFonts w:hint="cs"/>
+                <w:rtl/>
+              </w:rPr>
+              <w:t xml:space="preserve"> -&gt;גישה למנהל מסד המשתמשים -&gt;</w:t>
+            </w:r>
+            <w:r>
+              <w:rPr>
+                <w:rFonts w:hint="cs"/>
+                <w:rtl/>
+              </w:rPr>
+              <w:t xml:space="preserve"> בדיקת נתונים והוספת משתמש</w:t>
+            </w:r>
+          </w:p>
+        </w:tc>
+      </w:tr>
+      <w:tr>
+        <w:tc>
+          <w:tcPr>
+            <w:tcW w:w="4428" w:type="dxa"/>
+          </w:tcPr>
+          <w:p>
+            <w:pPr>
+              <w:bidi/>
+              <w:rPr>
+                <w:rFonts w:hint="cs"/>
+                <w:rtl/>
+              </w:rPr>
+            </w:pPr>
+            <w:r>
+              <w:rPr>
+                <w:rFonts w:hint="cs"/>
+                <w:rtl/>
+              </w:rPr>
+              <w:t>התחברות לאתר</w:t>
+            </w:r>
+          </w:p>
+        </w:tc>
+        <w:tc>
+          <w:tcPr>
+            <w:tcW w:w="4428" w:type="dxa"/>
+          </w:tcPr>
+          <w:p>
+            <w:pPr>
+              <w:bidi/>
+              <w:rPr>
+                <w:rFonts w:hint="cs"/>
+                <w:rtl/>
+              </w:rPr>
+            </w:pPr>
+            <w:r>
+              <w:rPr>
+                <w:rFonts w:hint="cs"/>
+                <w:rtl/>
+              </w:rPr>
+              <w:t xml:space="preserve">לקוח </w:t>
+            </w:r>
+            <w:r>
+              <w:rPr>
+                <w:rtl/>
+              </w:rPr>
+              <w:t>–</w:t>
+            </w:r>
+            <w:r>
+              <w:rPr>
+                <w:rFonts w:hint="cs"/>
+                <w:rtl/>
+              </w:rPr>
+              <w:t xml:space="preserve"> ממשק </w:t>
+            </w:r>
+            <w:r>
+              <w:rPr>
+                <w:rFonts w:hint="cs"/>
+              </w:rPr>
+              <w:t>API</w:t>
+            </w:r>
+            <w:r>
+              <w:rPr>
+                <w:rFonts w:hint="cs"/>
+                <w:rtl/>
+              </w:rPr>
+              <w:t xml:space="preserve"> -&gt; תקשורת שרת </w:t>
+            </w:r>
+            <w:r>
+              <w:rPr>
+                <w:rFonts w:hint="cs"/>
+              </w:rPr>
+              <w:t>XAI</w:t>
+            </w:r>
+            <w:r>
+              <w:rPr>
+                <w:rFonts w:hint="cs"/>
+                <w:rtl/>
+              </w:rPr>
+              <w:t xml:space="preserve"> -&gt;</w:t>
+            </w:r>
+            <w:r>
+              <w:rPr>
+                <w:rFonts w:hint="cs"/>
+              </w:rPr>
+              <w:t xml:space="preserve"> </w:t>
+            </w:r>
+            <w:r>
+              <w:rPr>
+                <w:rFonts w:hint="cs"/>
+                <w:rtl/>
+              </w:rPr>
+              <w:t>בדיקת חיבור משתמש -&gt; גישה למנהל מסד המשתמשים -&gt; גישה למסד המשתמשים</w:t>
+            </w:r>
+          </w:p>
+        </w:tc>
+      </w:tr>
+      <w:tr>
+        <w:tc>
+          <w:tcPr>
+            <w:tcW w:w="4428" w:type="dxa"/>
+          </w:tcPr>
+          <w:p>
+            <w:pPr>
+              <w:bidi/>
+              <w:rPr>
+                <w:rFonts w:hint="cs"/>
+                <w:rtl/>
+              </w:rPr>
+            </w:pPr>
+            <w:r>
+              <w:rPr>
+                <w:rFonts w:hint="cs"/>
+                <w:rtl/>
+              </w:rPr>
+              <w:t>פאנל אישי</w:t>
+            </w:r>
+          </w:p>
+        </w:tc>
+        <w:tc>
+          <w:tcPr>
+            <w:tcW w:w="4428" w:type="dxa"/>
+          </w:tcPr>
+          <w:p>
+            <w:pPr>
+              <w:bidi/>
+              <w:rPr>
+                <w:rFonts w:hint="cs"/>
+                <w:rtl/>
+              </w:rPr>
+            </w:pPr>
+            <w:r>
+              <w:rPr>
+                <w:rFonts w:hint="cs"/>
+                <w:rtl/>
+              </w:rPr>
+              <w:t xml:space="preserve">לקוח </w:t>
+            </w:r>
+            <w:r>
+              <w:rPr>
+                <w:rtl/>
+              </w:rPr>
+              <w:t>–</w:t>
+            </w:r>
+            <w:r>
+              <w:rPr>
+                <w:rFonts w:hint="cs"/>
+                <w:rtl/>
+              </w:rPr>
+              <w:t xml:space="preserve"> ממשק </w:t>
+            </w:r>
+            <w:r>
+              <w:rPr>
+                <w:rFonts w:hint="cs"/>
+              </w:rPr>
+              <w:t>API</w:t>
+            </w:r>
+            <w:r>
+              <w:rPr>
+                <w:rFonts w:hint="cs"/>
+                <w:rtl/>
+              </w:rPr>
+              <w:t xml:space="preserve"> -&gt; תקשורת שרת </w:t>
+            </w:r>
+            <w:r>
+              <w:rPr>
+                <w:rFonts w:hint="cs"/>
+              </w:rPr>
+              <w:t>XAI</w:t>
+            </w:r>
+            <w:r>
+              <w:rPr>
+                <w:rFonts w:hint="cs"/>
+                <w:rtl/>
+              </w:rPr>
+              <w:t xml:space="preserve"> -&gt;</w:t>
+            </w:r>
+            <w:r>
+              <w:rPr>
+                <w:rFonts w:hint="cs"/>
+              </w:rPr>
+              <w:t xml:space="preserve"> </w:t>
+            </w:r>
+            <w:r>
+              <w:rPr>
+                <w:rFonts w:hint="cs"/>
+                <w:rtl/>
+              </w:rPr>
+              <w:t>בדיקת חיבור משתמש -&gt; גישה למנהל מסד המשתמשים -&gt; גישה למסד המשתמשים</w:t>
+            </w:r>
+            <w:r>
+              <w:rPr>
+                <w:rFonts w:hint="cs"/>
+                <w:rtl/>
+              </w:rPr>
+              <w:t xml:space="preserve"> -&gt; שליפת נתונים -&gt; הצגת נתונים בעזרת מודול העיצוב</w:t>
+            </w:r>
+          </w:p>
+        </w:tc>
+      </w:tr>
+    </w:tbl>
+    <w:p>
+      <w:pPr>
+        <w:bidi/>
+        <w:rPr>
+          <w:rFonts w:hint="cs"/>
+          <w:rtl/>
+        </w:rPr>
+      </w:pPr>
     </w:p>
     <w:sectPr>
       <w:pgSz w:w="12240" w:h="15840"/>
@@ -16131,6 +18348,92 @@
     </w:lvl>
   </w:abstractNum>
   <w:abstractNum w:abstractNumId="4">
+    <w:nsid w:val="2AC02FAD"/>
+    <w:multiLevelType w:val="hybridMultilevel"/>
+    <w:tmpl w:val="7EF4CCEA"/>
+    <w:lvl w:ilvl="0" w:tplc="0409000F">
+      <w:start w:val="1"/>
+      <w:numFmt w:val="decimal"/>
+      <w:lvlText w:val="%1."/>
+      <w:lvlJc w:val="left"/>
+      <w:pPr>
+        <w:ind w:left="720" w:hanging="360"/>
+      </w:pPr>
+    </w:lvl>
+    <w:lvl w:ilvl="1" w:tplc="04090019" w:tentative="1">
+      <w:start w:val="1"/>
+      <w:numFmt w:val="lowerLetter"/>
+      <w:lvlText w:val="%2."/>
+      <w:lvlJc w:val="left"/>
+      <w:pPr>
+        <w:ind w:left="1440" w:hanging="360"/>
+      </w:pPr>
+    </w:lvl>
+    <w:lvl w:ilvl="2" w:tplc="0409001B" w:tentative="1">
+      <w:start w:val="1"/>
+      <w:numFmt w:val="lowerRoman"/>
+      <w:lvlText w:val="%3."/>
+      <w:lvlJc w:val="right"/>
+      <w:pPr>
+        <w:ind w:left="2160" w:hanging="180"/>
+      </w:pPr>
+    </w:lvl>
+    <w:lvl w:ilvl="3" w:tplc="0409000F" w:tentative="1">
+      <w:start w:val="1"/>
+      <w:numFmt w:val="decimal"/>
+      <w:lvlText w:val="%4."/>
+      <w:lvlJc w:val="left"/>
+      <w:pPr>
+        <w:ind w:left="2880" w:hanging="360"/>
+      </w:pPr>
+    </w:lvl>
+    <w:lvl w:ilvl="4" w:tplc="04090019" w:tentative="1">
+      <w:start w:val="1"/>
+      <w:numFmt w:val="lowerLetter"/>
+      <w:lvlText w:val="%5."/>
+      <w:lvlJc w:val="left"/>
+      <w:pPr>
+        <w:ind w:left="3600" w:hanging="360"/>
+      </w:pPr>
+    </w:lvl>
+    <w:lvl w:ilvl="5" w:tplc="0409001B" w:tentative="1">
+      <w:start w:val="1"/>
+      <w:numFmt w:val="lowerRoman"/>
+      <w:lvlText w:val="%6."/>
+      <w:lvlJc w:val="right"/>
+      <w:pPr>
+        <w:ind w:left="4320" w:hanging="180"/>
+      </w:pPr>
+    </w:lvl>
+    <w:lvl w:ilvl="6" w:tplc="0409000F" w:tentative="1">
+      <w:start w:val="1"/>
+      <w:numFmt w:val="decimal"/>
+      <w:lvlText w:val="%7."/>
+      <w:lvlJc w:val="left"/>
+      <w:pPr>
+        <w:ind w:left="5040" w:hanging="360"/>
+      </w:pPr>
+    </w:lvl>
+    <w:lvl w:ilvl="7" w:tplc="04090019" w:tentative="1">
+      <w:start w:val="1"/>
+      <w:numFmt w:val="lowerLetter"/>
+      <w:lvlText w:val="%8."/>
+      <w:lvlJc w:val="left"/>
+      <w:pPr>
+        <w:ind w:left="5760" w:hanging="360"/>
+      </w:pPr>
+    </w:lvl>
+    <w:lvl w:ilvl="8" w:tplc="0409001B" w:tentative="1">
+      <w:start w:val="1"/>
+      <w:numFmt w:val="lowerRoman"/>
+      <w:lvlText w:val="%9."/>
+      <w:lvlJc w:val="right"/>
+      <w:pPr>
+        <w:ind w:left="6480" w:hanging="180"/>
+      </w:pPr>
+    </w:lvl>
+  </w:abstractNum>
+  <w:abstractNum w:abstractNumId="5">
     <w:nsid w:val="2D5F3EC3"/>
     <w:multiLevelType w:val="hybridMultilevel"/>
     <w:tmpl w:val="EE70D88A"/>
@@ -16216,10 +18519,10 @@
       </w:pPr>
     </w:lvl>
   </w:abstractNum>
-  <w:abstractNum w:abstractNumId="5">
-    <w:nsid w:val="2F045598"/>
+  <w:abstractNum w:abstractNumId="6">
+    <w:nsid w:val="2E995E97"/>
     <w:multiLevelType w:val="hybridMultilevel"/>
-    <w:tmpl w:val="E708B5FA"/>
+    <w:tmpl w:val="136C825C"/>
     <w:lvl w:ilvl="0" w:tplc="04090001">
       <w:start w:val="1"/>
       <w:numFmt w:val="bullet"/>
@@ -16329,10 +18632,10 @@
       </w:rPr>
     </w:lvl>
   </w:abstractNum>
-  <w:abstractNum w:abstractNumId="6">
-    <w:nsid w:val="4C6A5617"/>
+  <w:abstractNum w:abstractNumId="7">
+    <w:nsid w:val="2F045598"/>
     <w:multiLevelType w:val="hybridMultilevel"/>
-    <w:tmpl w:val="FCD65D7E"/>
+    <w:tmpl w:val="E708B5FA"/>
     <w:lvl w:ilvl="0" w:tplc="04090001">
       <w:start w:val="1"/>
       <w:numFmt w:val="bullet"/>
@@ -16442,96 +18745,10 @@
       </w:rPr>
     </w:lvl>
   </w:abstractNum>
-  <w:abstractNum w:abstractNumId="7">
-    <w:nsid w:val="5B4F30A4"/>
+  <w:abstractNum w:abstractNumId="8">
+    <w:nsid w:val="4C6A5617"/>
     <w:multiLevelType w:val="hybridMultilevel"/>
-    <w:tmpl w:val="5C4C3C54"/>
-    <w:lvl w:ilvl="0" w:tplc="0409000F">
-      <w:start w:val="1"/>
-      <w:numFmt w:val="decimal"/>
-      <w:lvlText w:val="%1."/>
-      <w:lvlJc w:val="left"/>
-      <w:pPr>
-        <w:ind w:left="720" w:hanging="360"/>
-      </w:pPr>
-    </w:lvl>
-    <w:lvl w:ilvl="1" w:tplc="04090019" w:tentative="1">
-      <w:start w:val="1"/>
-      <w:numFmt w:val="lowerLetter"/>
-      <w:lvlText w:val="%2."/>
-      <w:lvlJc w:val="left"/>
-      <w:pPr>
-        <w:ind w:left="1440" w:hanging="360"/>
-      </w:pPr>
-    </w:lvl>
-    <w:lvl w:ilvl="2" w:tplc="0409001B" w:tentative="1">
-      <w:start w:val="1"/>
-      <w:numFmt w:val="lowerRoman"/>
-      <w:lvlText w:val="%3."/>
-      <w:lvlJc w:val="right"/>
-      <w:pPr>
-        <w:ind w:left="2160" w:hanging="180"/>
-      </w:pPr>
-    </w:lvl>
-    <w:lvl w:ilvl="3" w:tplc="0409000F" w:tentative="1">
-      <w:start w:val="1"/>
-      <w:numFmt w:val="decimal"/>
-      <w:lvlText w:val="%4."/>
-      <w:lvlJc w:val="left"/>
-      <w:pPr>
-        <w:ind w:left="2880" w:hanging="360"/>
-      </w:pPr>
-    </w:lvl>
-    <w:lvl w:ilvl="4" w:tplc="04090019" w:tentative="1">
-      <w:start w:val="1"/>
-      <w:numFmt w:val="lowerLetter"/>
-      <w:lvlText w:val="%5."/>
-      <w:lvlJc w:val="left"/>
-      <w:pPr>
-        <w:ind w:left="3600" w:hanging="360"/>
-      </w:pPr>
-    </w:lvl>
-    <w:lvl w:ilvl="5" w:tplc="0409001B" w:tentative="1">
-      <w:start w:val="1"/>
-      <w:numFmt w:val="lowerRoman"/>
-      <w:lvlText w:val="%6."/>
-      <w:lvlJc w:val="right"/>
-      <w:pPr>
-        <w:ind w:left="4320" w:hanging="180"/>
-      </w:pPr>
-    </w:lvl>
-    <w:lvl w:ilvl="6" w:tplc="0409000F" w:tentative="1">
-      <w:start w:val="1"/>
-      <w:numFmt w:val="decimal"/>
-      <w:lvlText w:val="%7."/>
-      <w:lvlJc w:val="left"/>
-      <w:pPr>
-        <w:ind w:left="5040" w:hanging="360"/>
-      </w:pPr>
-    </w:lvl>
-    <w:lvl w:ilvl="7" w:tplc="04090019" w:tentative="1">
-      <w:start w:val="1"/>
-      <w:numFmt w:val="lowerLetter"/>
-      <w:lvlText w:val="%8."/>
-      <w:lvlJc w:val="left"/>
-      <w:pPr>
-        <w:ind w:left="5760" w:hanging="360"/>
-      </w:pPr>
-    </w:lvl>
-    <w:lvl w:ilvl="8" w:tplc="0409001B" w:tentative="1">
-      <w:start w:val="1"/>
-      <w:numFmt w:val="lowerRoman"/>
-      <w:lvlText w:val="%9."/>
-      <w:lvlJc w:val="right"/>
-      <w:pPr>
-        <w:ind w:left="6480" w:hanging="180"/>
-      </w:pPr>
-    </w:lvl>
-  </w:abstractNum>
-  <w:abstractNum w:abstractNumId="8">
-    <w:nsid w:val="62A93674"/>
-    <w:multiLevelType w:val="hybridMultilevel"/>
-    <w:tmpl w:val="589CB5B2"/>
+    <w:tmpl w:val="FCD65D7E"/>
     <w:lvl w:ilvl="0" w:tplc="04090001">
       <w:start w:val="1"/>
       <w:numFmt w:val="bullet"/>
@@ -16642,6 +18859,205 @@
     </w:lvl>
   </w:abstractNum>
   <w:abstractNum w:abstractNumId="9">
+    <w:nsid w:val="5B4F30A4"/>
+    <w:multiLevelType w:val="hybridMultilevel"/>
+    <w:tmpl w:val="5C4C3C54"/>
+    <w:lvl w:ilvl="0" w:tplc="0409000F">
+      <w:start w:val="1"/>
+      <w:numFmt w:val="decimal"/>
+      <w:lvlText w:val="%1."/>
+      <w:lvlJc w:val="left"/>
+      <w:pPr>
+        <w:ind w:left="720" w:hanging="360"/>
+      </w:pPr>
+    </w:lvl>
+    <w:lvl w:ilvl="1" w:tplc="04090019" w:tentative="1">
+      <w:start w:val="1"/>
+      <w:numFmt w:val="lowerLetter"/>
+      <w:lvlText w:val="%2."/>
+      <w:lvlJc w:val="left"/>
+      <w:pPr>
+        <w:ind w:left="1440" w:hanging="360"/>
+      </w:pPr>
+    </w:lvl>
+    <w:lvl w:ilvl="2" w:tplc="0409001B" w:tentative="1">
+      <w:start w:val="1"/>
+      <w:numFmt w:val="lowerRoman"/>
+      <w:lvlText w:val="%3."/>
+      <w:lvlJc w:val="right"/>
+      <w:pPr>
+        <w:ind w:left="2160" w:hanging="180"/>
+      </w:pPr>
+    </w:lvl>
+    <w:lvl w:ilvl="3" w:tplc="0409000F" w:tentative="1">
+      <w:start w:val="1"/>
+      <w:numFmt w:val="decimal"/>
+      <w:lvlText w:val="%4."/>
+      <w:lvlJc w:val="left"/>
+      <w:pPr>
+        <w:ind w:left="2880" w:hanging="360"/>
+      </w:pPr>
+    </w:lvl>
+    <w:lvl w:ilvl="4" w:tplc="04090019" w:tentative="1">
+      <w:start w:val="1"/>
+      <w:numFmt w:val="lowerLetter"/>
+      <w:lvlText w:val="%5."/>
+      <w:lvlJc w:val="left"/>
+      <w:pPr>
+        <w:ind w:left="3600" w:hanging="360"/>
+      </w:pPr>
+    </w:lvl>
+    <w:lvl w:ilvl="5" w:tplc="0409001B" w:tentative="1">
+      <w:start w:val="1"/>
+      <w:numFmt w:val="lowerRoman"/>
+      <w:lvlText w:val="%6."/>
+      <w:lvlJc w:val="right"/>
+      <w:pPr>
+        <w:ind w:left="4320" w:hanging="180"/>
+      </w:pPr>
+    </w:lvl>
+    <w:lvl w:ilvl="6" w:tplc="0409000F" w:tentative="1">
+      <w:start w:val="1"/>
+      <w:numFmt w:val="decimal"/>
+      <w:lvlText w:val="%7."/>
+      <w:lvlJc w:val="left"/>
+      <w:pPr>
+        <w:ind w:left="5040" w:hanging="360"/>
+      </w:pPr>
+    </w:lvl>
+    <w:lvl w:ilvl="7" w:tplc="04090019" w:tentative="1">
+      <w:start w:val="1"/>
+      <w:numFmt w:val="lowerLetter"/>
+      <w:lvlText w:val="%8."/>
+      <w:lvlJc w:val="left"/>
+      <w:pPr>
+        <w:ind w:left="5760" w:hanging="360"/>
+      </w:pPr>
+    </w:lvl>
+    <w:lvl w:ilvl="8" w:tplc="0409001B" w:tentative="1">
+      <w:start w:val="1"/>
+      <w:numFmt w:val="lowerRoman"/>
+      <w:lvlText w:val="%9."/>
+      <w:lvlJc w:val="right"/>
+      <w:pPr>
+        <w:ind w:left="6480" w:hanging="180"/>
+      </w:pPr>
+    </w:lvl>
+  </w:abstractNum>
+  <w:abstractNum w:abstractNumId="10">
+    <w:nsid w:val="62A93674"/>
+    <w:multiLevelType w:val="hybridMultilevel"/>
+    <w:tmpl w:val="589CB5B2"/>
+    <w:lvl w:ilvl="0" w:tplc="04090001">
+      <w:start w:val="1"/>
+      <w:numFmt w:val="bullet"/>
+      <w:lvlText w:val=""/>
+      <w:lvlJc w:val="left"/>
+      <w:pPr>
+        <w:ind w:left="720" w:hanging="360"/>
+      </w:pPr>
+      <w:rPr>
+        <w:rFonts w:ascii="Symbol" w:hAnsi="Symbol" w:hint="default"/>
+      </w:rPr>
+    </w:lvl>
+    <w:lvl w:ilvl="1" w:tplc="04090003" w:tentative="1">
+      <w:start w:val="1"/>
+      <w:numFmt w:val="bullet"/>
+      <w:lvlText w:val="o"/>
+      <w:lvlJc w:val="left"/>
+      <w:pPr>
+        <w:ind w:left="1440" w:hanging="360"/>
+      </w:pPr>
+      <w:rPr>
+        <w:rFonts w:ascii="Courier New" w:hAnsi="Courier New" w:cs="Courier New" w:hint="default"/>
+      </w:rPr>
+    </w:lvl>
+    <w:lvl w:ilvl="2" w:tplc="04090005" w:tentative="1">
+      <w:start w:val="1"/>
+      <w:numFmt w:val="bullet"/>
+      <w:lvlText w:val=""/>
+      <w:lvlJc w:val="left"/>
+      <w:pPr>
+        <w:ind w:left="2160" w:hanging="360"/>
+      </w:pPr>
+      <w:rPr>
+        <w:rFonts w:ascii="Wingdings" w:hAnsi="Wingdings" w:hint="default"/>
+      </w:rPr>
+    </w:lvl>
+    <w:lvl w:ilvl="3" w:tplc="04090001" w:tentative="1">
+      <w:start w:val="1"/>
+      <w:numFmt w:val="bullet"/>
+      <w:lvlText w:val=""/>
+      <w:lvlJc w:val="left"/>
+      <w:pPr>
+        <w:ind w:left="2880" w:hanging="360"/>
+      </w:pPr>
+      <w:rPr>
+        <w:rFonts w:ascii="Symbol" w:hAnsi="Symbol" w:hint="default"/>
+      </w:rPr>
+    </w:lvl>
+    <w:lvl w:ilvl="4" w:tplc="04090003" w:tentative="1">
+      <w:start w:val="1"/>
+      <w:numFmt w:val="bullet"/>
+      <w:lvlText w:val="o"/>
+      <w:lvlJc w:val="left"/>
+      <w:pPr>
+        <w:ind w:left="3600" w:hanging="360"/>
+      </w:pPr>
+      <w:rPr>
+        <w:rFonts w:ascii="Courier New" w:hAnsi="Courier New" w:cs="Courier New" w:hint="default"/>
+      </w:rPr>
+    </w:lvl>
+    <w:lvl w:ilvl="5" w:tplc="04090005" w:tentative="1">
+      <w:start w:val="1"/>
+      <w:numFmt w:val="bullet"/>
+      <w:lvlText w:val=""/>
+      <w:lvlJc w:val="left"/>
+      <w:pPr>
+        <w:ind w:left="4320" w:hanging="360"/>
+      </w:pPr>
+      <w:rPr>
+        <w:rFonts w:ascii="Wingdings" w:hAnsi="Wingdings" w:hint="default"/>
+      </w:rPr>
+    </w:lvl>
+    <w:lvl w:ilvl="6" w:tplc="04090001" w:tentative="1">
+      <w:start w:val="1"/>
+      <w:numFmt w:val="bullet"/>
+      <w:lvlText w:val=""/>
+      <w:lvlJc w:val="left"/>
+      <w:pPr>
+        <w:ind w:left="5040" w:hanging="360"/>
+      </w:pPr>
+      <w:rPr>
+        <w:rFonts w:ascii="Symbol" w:hAnsi="Symbol" w:hint="default"/>
+      </w:rPr>
+    </w:lvl>
+    <w:lvl w:ilvl="7" w:tplc="04090003" w:tentative="1">
+      <w:start w:val="1"/>
+      <w:numFmt w:val="bullet"/>
+      <w:lvlText w:val="o"/>
+      <w:lvlJc w:val="left"/>
+      <w:pPr>
+        <w:ind w:left="5760" w:hanging="360"/>
+      </w:pPr>
+      <w:rPr>
+        <w:rFonts w:ascii="Courier New" w:hAnsi="Courier New" w:cs="Courier New" w:hint="default"/>
+      </w:rPr>
+    </w:lvl>
+    <w:lvl w:ilvl="8" w:tplc="04090005" w:tentative="1">
+      <w:start w:val="1"/>
+      <w:numFmt w:val="bullet"/>
+      <w:lvlText w:val=""/>
+      <w:lvlJc w:val="left"/>
+      <w:pPr>
+        <w:ind w:left="6480" w:hanging="360"/>
+      </w:pPr>
+      <w:rPr>
+        <w:rFonts w:ascii="Wingdings" w:hAnsi="Wingdings" w:hint="default"/>
+      </w:rPr>
+    </w:lvl>
+  </w:abstractNum>
+  <w:abstractNum w:abstractNumId="11">
     <w:nsid w:val="7F424B7F"/>
     <w:multiLevelType w:val="hybridMultilevel"/>
     <w:tmpl w:val="038E96A6"/>
@@ -16727,7 +19143,7 @@
       </w:pPr>
     </w:lvl>
   </w:abstractNum>
-  <w:abstractNum w:abstractNumId="10">
+  <w:abstractNum w:abstractNumId="12">
     <w:nsid w:val="7F8C60FB"/>
     <w:multiLevelType w:val="hybridMultilevel"/>
     <w:tmpl w:val="B2FC105E"/>
@@ -16814,10 +19230,10 @@
     </w:lvl>
   </w:abstractNum>
   <w:num w:numId="1">
-    <w:abstractNumId w:val="8"/>
+    <w:abstractNumId w:val="10"/>
   </w:num>
   <w:num w:numId="2">
-    <w:abstractNumId w:val="6"/>
+    <w:abstractNumId w:val="8"/>
   </w:num>
   <w:num w:numId="3">
     <w:abstractNumId w:val="0"/>
@@ -16826,25 +19242,31 @@
     <w:abstractNumId w:val="2"/>
   </w:num>
   <w:num w:numId="5">
-    <w:abstractNumId w:val="5"/>
+    <w:abstractNumId w:val="7"/>
   </w:num>
   <w:num w:numId="6">
     <w:abstractNumId w:val="1"/>
   </w:num>
   <w:num w:numId="7">
-    <w:abstractNumId w:val="7"/>
+    <w:abstractNumId w:val="9"/>
   </w:num>
   <w:num w:numId="8">
-    <w:abstractNumId w:val="9"/>
+    <w:abstractNumId w:val="11"/>
   </w:num>
   <w:num w:numId="9">
     <w:abstractNumId w:val="3"/>
   </w:num>
   <w:num w:numId="10">
-    <w:abstractNumId w:val="4"/>
+    <w:abstractNumId w:val="5"/>
   </w:num>
   <w:num w:numId="11">
-    <w:abstractNumId w:val="10"/>
+    <w:abstractNumId w:val="12"/>
+  </w:num>
+  <w:num w:numId="12">
+    <w:abstractNumId w:val="6"/>
+  </w:num>
+  <w:num w:numId="13">
+    <w:abstractNumId w:val="4"/>
   </w:num>
 </w:numbering>
 </file>
@@ -17247,6 +19669,32 @@
       <w:szCs w:val="16"/>
     </w:rPr>
   </w:style>
+  <w:style w:type="table" w:styleId="a8">
+    <w:name w:val="Table Grid"/>
+    <w:basedOn w:val="a1"/>
+    <w:uiPriority w:val="59"/>
+    <w:rsid w:val="000E2F71"/>
+    <w:pPr>
+      <w:spacing w:after="0" w:line="240" w:lineRule="auto"/>
+    </w:pPr>
+    <w:tblPr>
+      <w:tblInd w:w="0" w:type="dxa"/>
+      <w:tblBorders>
+        <w:top w:val="single" w:sz="4" w:space="0" w:color="auto"/>
+        <w:left w:val="single" w:sz="4" w:space="0" w:color="auto"/>
+        <w:bottom w:val="single" w:sz="4" w:space="0" w:color="auto"/>
+        <w:right w:val="single" w:sz="4" w:space="0" w:color="auto"/>
+        <w:insideH w:val="single" w:sz="4" w:space="0" w:color="auto"/>
+        <w:insideV w:val="single" w:sz="4" w:space="0" w:color="auto"/>
+      </w:tblBorders>
+      <w:tblCellMar>
+        <w:top w:w="0" w:type="dxa"/>
+        <w:left w:w="108" w:type="dxa"/>
+        <w:bottom w:w="0" w:type="dxa"/>
+        <w:right w:w="108" w:type="dxa"/>
+      </w:tblCellMar>
+    </w:tblPr>
+  </w:style>
 </w:styles>
 </file>
 
@@ -17538,7 +19986,7 @@
 </file>
 
 <file path=customXml/itemProps1.xml><?xml version="1.0" encoding="utf-8"?>
-<ds:datastoreItem xmlns:ds="http://schemas.openxmlformats.org/officeDocument/2006/customXml" ds:itemID="{44DE671C-F8CB-4C2B-B3AA-323FB0461892}">
+<ds:datastoreItem xmlns:ds="http://schemas.openxmlformats.org/officeDocument/2006/customXml" ds:itemID="{494F1426-841A-4152-8741-741CCEC2C407}">
   <ds:schemaRefs>
     <ds:schemaRef ds:uri="http://schemas.openxmlformats.org/officeDocument/2006/bibliography"/>
   </ds:schemaRefs>

</xml_diff>

<commit_message>
Add Shai's iteration document
</commit_message>
<xml_diff>
--- a/docs/vision/doc/CONCATENATED.docx
+++ b/docs/vision/doc/CONCATENATED.docx
@@ -1,6 +1,6 @@
 
 <file path=word/document.xml><?xml version="1.0" encoding="utf-8"?>
-<w:document xmlns:ve="http://schemas.openxmlformats.org/markup-compatibility/2006" xmlns:o="urn:schemas-microsoft-com:office:office" xmlns:r="http://schemas.openxmlformats.org/officeDocument/2006/relationships" xmlns:m="http://schemas.openxmlformats.org/officeDocument/2006/math" xmlns:v="urn:schemas-microsoft-com:vml" xmlns:wp="http://schemas.openxmlformats.org/drawingml/2006/wordprocessingDrawing" xmlns:w10="urn:schemas-microsoft-com:office:word" xmlns:w="http://schemas.openxmlformats.org/wordprocessingml/2006/main" xmlns:wne="http://schemas.microsoft.com/office/word/2006/wordml">
+<w:document xmlns:wpc="http://schemas.microsoft.com/office/word/2010/wordprocessingCanvas" xmlns:mc="http://schemas.openxmlformats.org/markup-compatibility/2006" xmlns:o="urn:schemas-microsoft-com:office:office" xmlns:r="http://schemas.openxmlformats.org/officeDocument/2006/relationships" xmlns:m="http://schemas.openxmlformats.org/officeDocument/2006/math" xmlns:v="urn:schemas-microsoft-com:vml" xmlns:wp14="http://schemas.microsoft.com/office/word/2010/wordprocessingDrawing" xmlns:wp="http://schemas.openxmlformats.org/drawingml/2006/wordprocessingDrawing" xmlns:w10="urn:schemas-microsoft-com:office:word" xmlns:w="http://schemas.openxmlformats.org/wordprocessingml/2006/main" xmlns:w14="http://schemas.microsoft.com/office/word/2010/wordml" xmlns:w15="http://schemas.microsoft.com/office/word/2012/wordml" xmlns:wpg="http://schemas.microsoft.com/office/word/2010/wordprocessingGroup" xmlns:wpi="http://schemas.microsoft.com/office/word/2010/wordprocessingInk" xmlns:wne="http://schemas.microsoft.com/office/word/2006/wordml" xmlns:wps="http://schemas.microsoft.com/office/word/2010/wordprocessingShape" mc:Ignorable="w14 w15 wp14">
   <w:body>
     <w:p>
       <w:pPr>
@@ -251,11 +251,10 @@
     </w:p>
     <w:p>
       <w:pPr>
-        <w:pStyle w:val="1"/>
+        <w:pStyle w:val="Heading1"/>
         <w:bidi/>
         <w:jc w:val="both"/>
         <w:rPr>
-          <w:rFonts w:hint="cs"/>
           <w:rtl/>
         </w:rPr>
       </w:pPr>
@@ -289,18 +288,16 @@
         <w:bidi/>
         <w:jc w:val="both"/>
         <w:rPr>
-          <w:rFonts w:hint="cs"/>
           <w:rtl/>
         </w:rPr>
       </w:pPr>
     </w:p>
     <w:p>
       <w:pPr>
-        <w:pStyle w:val="2"/>
+        <w:pStyle w:val="Heading2"/>
         <w:bidi/>
         <w:jc w:val="both"/>
         <w:rPr>
-          <w:rFonts w:hint="cs"/>
           <w:rtl/>
         </w:rPr>
       </w:pPr>
@@ -317,7 +314,6 @@
         <w:bidi/>
         <w:jc w:val="both"/>
         <w:rPr>
-          <w:rFonts w:hint="cs"/>
           <w:rtl/>
         </w:rPr>
       </w:pPr>
@@ -377,11 +373,10 @@
     </w:p>
     <w:p>
       <w:pPr>
-        <w:pStyle w:val="2"/>
+        <w:pStyle w:val="Heading2"/>
         <w:bidi/>
         <w:jc w:val="both"/>
         <w:rPr>
-          <w:rFonts w:hint="cs"/>
           <w:rtl/>
         </w:rPr>
       </w:pPr>
@@ -398,7 +393,6 @@
         <w:bidi/>
         <w:jc w:val="both"/>
         <w:rPr>
-          <w:rFonts w:hint="cs"/>
           <w:rtl/>
         </w:rPr>
       </w:pPr>
@@ -415,7 +409,6 @@
         <w:bidi/>
         <w:jc w:val="both"/>
         <w:rPr>
-          <w:rFonts w:hint="cs"/>
           <w:rtl/>
         </w:rPr>
       </w:pPr>
@@ -429,7 +422,7 @@
     </w:p>
     <w:p>
       <w:pPr>
-        <w:pStyle w:val="a3"/>
+        <w:pStyle w:val="ListParagraph"/>
         <w:numPr>
           <w:ilvl w:val="0"/>
           <w:numId w:val="1"/>
@@ -442,7 +435,7 @@
     </w:p>
     <w:p>
       <w:pPr>
-        <w:pStyle w:val="a3"/>
+        <w:pStyle w:val="ListParagraph"/>
         <w:numPr>
           <w:ilvl w:val="0"/>
           <w:numId w:val="1"/>
@@ -455,7 +448,7 @@
     </w:p>
     <w:p>
       <w:pPr>
-        <w:pStyle w:val="a3"/>
+        <w:pStyle w:val="ListParagraph"/>
         <w:numPr>
           <w:ilvl w:val="0"/>
           <w:numId w:val="1"/>
@@ -468,10 +461,9 @@
     </w:p>
     <w:p>
       <w:pPr>
-        <w:pStyle w:val="2"/>
+        <w:pStyle w:val="Heading2"/>
         <w:bidi/>
         <w:rPr>
-          <w:rFonts w:hint="cs"/>
           <w:rtl/>
         </w:rPr>
       </w:pPr>
@@ -501,7 +493,6 @@
         <w:bidi/>
         <w:jc w:val="both"/>
         <w:rPr>
-          <w:rFonts w:hint="cs"/>
           <w:rtl/>
         </w:rPr>
       </w:pPr>
@@ -528,10 +519,9 @@
     </w:p>
     <w:p>
       <w:pPr>
-        <w:pStyle w:val="2"/>
+        <w:pStyle w:val="Heading2"/>
         <w:bidi/>
         <w:rPr>
-          <w:rFonts w:hint="cs"/>
           <w:rtl/>
         </w:rPr>
       </w:pPr>
@@ -545,15 +535,12 @@
     </w:p>
     <w:p>
       <w:pPr>
-        <w:pStyle w:val="a3"/>
+        <w:pStyle w:val="ListParagraph"/>
         <w:numPr>
           <w:ilvl w:val="0"/>
           <w:numId w:val="2"/>
         </w:numPr>
         <w:bidi/>
-        <w:rPr>
-          <w:rFonts w:hint="cs"/>
-        </w:rPr>
       </w:pPr>
       <w:r>
         <w:rPr>
@@ -591,15 +578,12 @@
     </w:p>
     <w:p>
       <w:pPr>
-        <w:pStyle w:val="a3"/>
+        <w:pStyle w:val="ListParagraph"/>
         <w:numPr>
           <w:ilvl w:val="0"/>
           <w:numId w:val="2"/>
         </w:numPr>
         <w:bidi/>
-        <w:rPr>
-          <w:rFonts w:hint="cs"/>
-        </w:rPr>
       </w:pPr>
       <w:r>
         <w:rPr>
@@ -624,15 +608,12 @@
     </w:p>
     <w:p>
       <w:pPr>
-        <w:pStyle w:val="a3"/>
+        <w:pStyle w:val="ListParagraph"/>
         <w:numPr>
           <w:ilvl w:val="0"/>
           <w:numId w:val="2"/>
         </w:numPr>
         <w:bidi/>
-        <w:rPr>
-          <w:rFonts w:hint="cs"/>
-        </w:rPr>
       </w:pPr>
       <w:r>
         <w:rPr>
@@ -657,15 +638,12 @@
     </w:p>
     <w:p>
       <w:pPr>
-        <w:pStyle w:val="a3"/>
+        <w:pStyle w:val="ListParagraph"/>
         <w:numPr>
           <w:ilvl w:val="0"/>
           <w:numId w:val="2"/>
         </w:numPr>
         <w:bidi/>
-        <w:rPr>
-          <w:rFonts w:hint="cs"/>
-        </w:rPr>
       </w:pPr>
       <w:r>
         <w:rPr>
@@ -717,14 +695,13 @@
     </w:p>
     <w:p>
       <w:pPr>
-        <w:pStyle w:val="a3"/>
+        <w:pStyle w:val="ListParagraph"/>
         <w:numPr>
           <w:ilvl w:val="0"/>
           <w:numId w:val="2"/>
         </w:numPr>
         <w:bidi/>
         <w:rPr>
-          <w:rFonts w:hint="cs"/>
           <w:rtl/>
         </w:rPr>
       </w:pPr>
@@ -751,10 +728,9 @@
     </w:p>
     <w:p>
       <w:pPr>
-        <w:pStyle w:val="2"/>
+        <w:pStyle w:val="Heading2"/>
         <w:bidi/>
         <w:rPr>
-          <w:rFonts w:hint="cs"/>
           <w:rtl/>
         </w:rPr>
       </w:pPr>
@@ -770,7 +746,6 @@
       <w:pPr>
         <w:bidi/>
         <w:rPr>
-          <w:rFonts w:hint="cs"/>
           <w:rtl/>
         </w:rPr>
       </w:pPr>
@@ -784,7 +759,7 @@
     </w:p>
     <w:p>
       <w:pPr>
-        <w:pStyle w:val="a3"/>
+        <w:pStyle w:val="ListParagraph"/>
         <w:numPr>
           <w:ilvl w:val="0"/>
           <w:numId w:val="3"/>
@@ -796,7 +771,7 @@
     </w:p>
     <w:p>
       <w:pPr>
-        <w:pStyle w:val="a3"/>
+        <w:pStyle w:val="ListParagraph"/>
         <w:numPr>
           <w:ilvl w:val="0"/>
           <w:numId w:val="3"/>
@@ -808,7 +783,7 @@
     </w:p>
     <w:p>
       <w:pPr>
-        <w:pStyle w:val="a3"/>
+        <w:pStyle w:val="ListParagraph"/>
         <w:numPr>
           <w:ilvl w:val="0"/>
           <w:numId w:val="3"/>
@@ -820,10 +795,9 @@
     </w:p>
     <w:p>
       <w:pPr>
-        <w:pStyle w:val="2"/>
+        <w:pStyle w:val="Heading2"/>
         <w:bidi/>
         <w:rPr>
-          <w:rFonts w:hint="cs"/>
           <w:rtl/>
         </w:rPr>
       </w:pPr>
@@ -841,7 +815,6 @@
         <w:bidi/>
         <w:jc w:val="both"/>
         <w:rPr>
-          <w:rFonts w:hint="cs"/>
           <w:rtl/>
         </w:rPr>
       </w:pPr>
@@ -858,10 +831,9 @@
     </w:p>
     <w:p>
       <w:pPr>
-        <w:pStyle w:val="2"/>
+        <w:pStyle w:val="Heading2"/>
         <w:bidi/>
         <w:rPr>
-          <w:rFonts w:hint="cs"/>
           <w:rtl/>
         </w:rPr>
       </w:pPr>
@@ -890,10 +862,9 @@
     </w:p>
     <w:p>
       <w:pPr>
-        <w:pStyle w:val="1"/>
+        <w:pStyle w:val="Heading1"/>
         <w:bidi/>
         <w:rPr>
-          <w:rFonts w:hint="cs"/>
           <w:rtl/>
         </w:rPr>
       </w:pPr>
@@ -923,7 +894,6 @@
       <w:pPr>
         <w:bidi/>
         <w:rPr>
-          <w:rFonts w:hint="cs"/>
           <w:rtl/>
         </w:rPr>
       </w:pPr>
@@ -947,10 +917,9 @@
     </w:p>
     <w:p>
       <w:pPr>
-        <w:pStyle w:val="2"/>
+        <w:pStyle w:val="Heading2"/>
         <w:bidi/>
         <w:rPr>
-          <w:rFonts w:hint="cs"/>
           <w:rtl/>
         </w:rPr>
       </w:pPr>
@@ -970,10 +939,9 @@
     </w:p>
     <w:p>
       <w:pPr>
-        <w:pStyle w:val="3"/>
+        <w:pStyle w:val="Heading3"/>
         <w:bidi/>
         <w:rPr>
-          <w:rFonts w:hint="cs"/>
           <w:rtl/>
         </w:rPr>
       </w:pPr>
@@ -990,7 +958,6 @@
         <w:bidi/>
         <w:jc w:val="both"/>
         <w:rPr>
-          <w:rFonts w:hint="cs"/>
           <w:rtl/>
         </w:rPr>
       </w:pPr>
@@ -1254,10 +1221,9 @@
     </w:p>
     <w:p>
       <w:pPr>
-        <w:pStyle w:val="3"/>
+        <w:pStyle w:val="Heading3"/>
         <w:bidi/>
         <w:rPr>
-          <w:rFonts w:hint="cs"/>
           <w:rtl/>
         </w:rPr>
       </w:pPr>
@@ -1274,7 +1240,6 @@
         <w:bidi/>
         <w:jc w:val="both"/>
         <w:rPr>
-          <w:rFonts w:hint="cs"/>
           <w:rtl/>
         </w:rPr>
       </w:pPr>
@@ -1328,10 +1293,9 @@
     </w:p>
     <w:p>
       <w:pPr>
-        <w:pStyle w:val="3"/>
+        <w:pStyle w:val="Heading3"/>
         <w:bidi/>
         <w:rPr>
-          <w:rFonts w:hint="cs"/>
           <w:rtl/>
         </w:rPr>
       </w:pPr>
@@ -1348,7 +1312,6 @@
         <w:bidi/>
         <w:jc w:val="both"/>
         <w:rPr>
-          <w:rFonts w:hint="cs"/>
           <w:rtl/>
         </w:rPr>
       </w:pPr>
@@ -1369,10 +1332,9 @@
     </w:p>
     <w:p>
       <w:pPr>
-        <w:pStyle w:val="3"/>
+        <w:pStyle w:val="Heading3"/>
         <w:bidi/>
         <w:rPr>
-          <w:rFonts w:hint="cs"/>
           <w:rtl/>
         </w:rPr>
       </w:pPr>
@@ -1396,7 +1358,6 @@
         <w:bidi/>
         <w:jc w:val="both"/>
         <w:rPr>
-          <w:rFonts w:hint="cs"/>
           <w:rtl/>
         </w:rPr>
       </w:pPr>
@@ -1483,10 +1444,9 @@
     </w:p>
     <w:p>
       <w:pPr>
-        <w:pStyle w:val="3"/>
+        <w:pStyle w:val="Heading3"/>
         <w:bidi/>
         <w:rPr>
-          <w:rFonts w:hint="cs"/>
           <w:rtl/>
         </w:rPr>
       </w:pPr>
@@ -1503,7 +1463,6 @@
         <w:bidi/>
         <w:jc w:val="both"/>
         <w:rPr>
-          <w:rFonts w:hint="cs"/>
           <w:rtl/>
         </w:rPr>
       </w:pPr>
@@ -1534,7 +1493,7 @@
     </w:p>
     <w:p>
       <w:pPr>
-        <w:pStyle w:val="a3"/>
+        <w:pStyle w:val="ListParagraph"/>
         <w:numPr>
           <w:ilvl w:val="0"/>
           <w:numId w:val="5"/>
@@ -1547,7 +1506,7 @@
     </w:p>
     <w:p>
       <w:pPr>
-        <w:pStyle w:val="a3"/>
+        <w:pStyle w:val="ListParagraph"/>
         <w:numPr>
           <w:ilvl w:val="0"/>
           <w:numId w:val="5"/>
@@ -1560,7 +1519,7 @@
     </w:p>
     <w:p>
       <w:pPr>
-        <w:pStyle w:val="a3"/>
+        <w:pStyle w:val="ListParagraph"/>
         <w:numPr>
           <w:ilvl w:val="0"/>
           <w:numId w:val="5"/>
@@ -1573,7 +1532,7 @@
     </w:p>
     <w:p>
       <w:pPr>
-        <w:pStyle w:val="a3"/>
+        <w:pStyle w:val="ListParagraph"/>
         <w:numPr>
           <w:ilvl w:val="0"/>
           <w:numId w:val="5"/>
@@ -1586,7 +1545,7 @@
     </w:p>
     <w:p>
       <w:pPr>
-        <w:pStyle w:val="a3"/>
+        <w:pStyle w:val="ListParagraph"/>
         <w:numPr>
           <w:ilvl w:val="0"/>
           <w:numId w:val="5"/>
@@ -1599,7 +1558,7 @@
     </w:p>
     <w:p>
       <w:pPr>
-        <w:pStyle w:val="a3"/>
+        <w:pStyle w:val="ListParagraph"/>
         <w:numPr>
           <w:ilvl w:val="0"/>
           <w:numId w:val="5"/>
@@ -1612,7 +1571,7 @@
     </w:p>
     <w:p>
       <w:pPr>
-        <w:pStyle w:val="a3"/>
+        <w:pStyle w:val="ListParagraph"/>
         <w:numPr>
           <w:ilvl w:val="0"/>
           <w:numId w:val="5"/>
@@ -1625,7 +1584,7 @@
     </w:p>
     <w:p>
       <w:pPr>
-        <w:pStyle w:val="a3"/>
+        <w:pStyle w:val="ListParagraph"/>
         <w:numPr>
           <w:ilvl w:val="0"/>
           <w:numId w:val="5"/>
@@ -1639,7 +1598,7 @@
     </w:p>
     <w:p>
       <w:pPr>
-        <w:pStyle w:val="a3"/>
+        <w:pStyle w:val="ListParagraph"/>
         <w:numPr>
           <w:ilvl w:val="0"/>
           <w:numId w:val="5"/>
@@ -1652,7 +1611,7 @@
     </w:p>
     <w:p>
       <w:pPr>
-        <w:pStyle w:val="a3"/>
+        <w:pStyle w:val="ListParagraph"/>
         <w:numPr>
           <w:ilvl w:val="0"/>
           <w:numId w:val="5"/>
@@ -1665,10 +1624,9 @@
     </w:p>
     <w:p>
       <w:pPr>
-        <w:pStyle w:val="3"/>
+        <w:pStyle w:val="Heading3"/>
         <w:bidi/>
         <w:rPr>
-          <w:rFonts w:hint="cs"/>
           <w:rtl/>
         </w:rPr>
       </w:pPr>
@@ -1684,7 +1642,6 @@
       <w:pPr>
         <w:bidi/>
         <w:rPr>
-          <w:rFonts w:hint="cs"/>
           <w:rtl/>
         </w:rPr>
       </w:pPr>
@@ -1720,17 +1677,15 @@
       <w:pPr>
         <w:bidi/>
         <w:rPr>
-          <w:rFonts w:hint="cs"/>
           <w:rtl/>
         </w:rPr>
       </w:pPr>
     </w:p>
     <w:p>
       <w:pPr>
-        <w:pStyle w:val="2"/>
+        <w:pStyle w:val="Heading2"/>
         <w:bidi/>
         <w:rPr>
-          <w:rFonts w:hint="cs"/>
           <w:rtl/>
         </w:rPr>
       </w:pPr>
@@ -1746,17 +1701,15 @@
       <w:pPr>
         <w:bidi/>
         <w:rPr>
-          <w:rFonts w:hint="cs"/>
           <w:rtl/>
         </w:rPr>
       </w:pPr>
     </w:p>
     <w:p>
       <w:pPr>
-        <w:pStyle w:val="3"/>
+        <w:pStyle w:val="Heading3"/>
         <w:bidi/>
         <w:rPr>
-          <w:rFonts w:hint="cs"/>
           <w:rtl/>
         </w:rPr>
       </w:pPr>
@@ -1778,7 +1731,6 @@
       <w:pPr>
         <w:bidi/>
         <w:rPr>
-          <w:rFonts w:hint="cs"/>
           <w:rtl/>
         </w:rPr>
       </w:pPr>
@@ -1793,11 +1745,13 @@
     <w:p>
       <w:pPr>
         <w:rPr>
-          <w:rFonts w:hint="cs"/>
-          <w:rtl/>
-        </w:rPr>
-      </w:pPr>
-      <w:r>
+          <w:rtl/>
+        </w:rPr>
+      </w:pPr>
+      <w:r>
+        <w:rPr>
+          <w:noProof/>
+        </w:rPr>
         <w:drawing>
           <wp:inline distT="0" distB="0" distL="0" distR="0">
             <wp:extent cx="5486400" cy="4232031"/>
@@ -3008,7 +2962,6 @@
       <w:pPr>
         <w:bidi/>
         <w:rPr>
-          <w:rFonts w:hint="cs"/>
           <w:rtl/>
         </w:rPr>
       </w:pPr>
@@ -3025,12 +2978,12 @@
       <w:pPr>
         <w:bidi/>
         <w:rPr>
-          <w:rFonts w:hint="cs"/>
-          <w:rtl/>
-        </w:rPr>
-      </w:pPr>
-      <w:r>
-        <w:rPr>
+          <w:rtl/>
+        </w:rPr>
+      </w:pPr>
+      <w:r>
+        <w:rPr>
+          <w:noProof/>
           <w:rtl/>
         </w:rPr>
         <w:drawing>
@@ -5122,7 +5075,6 @@
       <w:pPr>
         <w:bidi/>
         <w:rPr>
-          <w:rFonts w:hint="cs"/>
           <w:rtl/>
         </w:rPr>
       </w:pPr>
@@ -5139,12 +5091,12 @@
       <w:pPr>
         <w:bidi/>
         <w:rPr>
-          <w:rFonts w:hint="cs"/>
-          <w:rtl/>
-        </w:rPr>
-      </w:pPr>
-      <w:r>
-        <w:rPr>
+          <w:rtl/>
+        </w:rPr>
+      </w:pPr>
+      <w:r>
+        <w:rPr>
+          <w:noProof/>
           <w:rtl/>
         </w:rPr>
         <w:drawing>
@@ -7215,7 +7167,6 @@
       <w:pPr>
         <w:bidi/>
         <w:rPr>
-          <w:rFonts w:hint="cs"/>
           <w:rtl/>
         </w:rPr>
       </w:pPr>
@@ -7232,12 +7183,12 @@
       <w:pPr>
         <w:bidi/>
         <w:rPr>
-          <w:rFonts w:hint="cs"/>
-          <w:rtl/>
-        </w:rPr>
-      </w:pPr>
-      <w:r>
-        <w:rPr>
+          <w:rtl/>
+        </w:rPr>
+      </w:pPr>
+      <w:r>
+        <w:rPr>
+          <w:noProof/>
           <w:rtl/>
         </w:rPr>
         <w:drawing>
@@ -9011,7 +8962,6 @@
       <w:pPr>
         <w:bidi/>
         <w:rPr>
-          <w:rFonts w:hint="cs"/>
           <w:rtl/>
         </w:rPr>
       </w:pPr>
@@ -9030,6 +8980,7 @@
       </w:pPr>
       <w:r>
         <w:rPr>
+          <w:noProof/>
           <w:rtl/>
         </w:rPr>
         <w:drawing>
@@ -11233,10 +11184,9 @@
     </w:p>
     <w:p>
       <w:pPr>
-        <w:pStyle w:val="2"/>
+        <w:pStyle w:val="Heading2"/>
         <w:bidi/>
         <w:rPr>
-          <w:rFonts w:hint="cs"/>
           <w:rtl/>
         </w:rPr>
       </w:pPr>
@@ -11250,10 +11200,9 @@
     </w:p>
     <w:p>
       <w:pPr>
-        <w:pStyle w:val="3"/>
+        <w:pStyle w:val="Heading3"/>
         <w:bidi/>
         <w:rPr>
-          <w:rFonts w:hint="cs"/>
           <w:rtl/>
         </w:rPr>
       </w:pPr>
@@ -11267,15 +11216,12 @@
     </w:p>
     <w:p>
       <w:pPr>
-        <w:pStyle w:val="a3"/>
+        <w:pStyle w:val="ListParagraph"/>
         <w:numPr>
           <w:ilvl w:val="0"/>
           <w:numId w:val="6"/>
         </w:numPr>
         <w:bidi/>
-        <w:rPr>
-          <w:rFonts w:hint="cs"/>
-        </w:rPr>
       </w:pPr>
       <w:r>
         <w:rPr>
@@ -11313,15 +11259,12 @@
     </w:p>
     <w:p>
       <w:pPr>
-        <w:pStyle w:val="a3"/>
+        <w:pStyle w:val="ListParagraph"/>
         <w:numPr>
           <w:ilvl w:val="0"/>
           <w:numId w:val="6"/>
         </w:numPr>
         <w:bidi/>
-        <w:rPr>
-          <w:rFonts w:hint="cs"/>
-        </w:rPr>
       </w:pPr>
       <w:r>
         <w:rPr>
@@ -11333,10 +11276,9 @@
     </w:p>
     <w:p>
       <w:pPr>
-        <w:pStyle w:val="3"/>
+        <w:pStyle w:val="Heading3"/>
         <w:bidi/>
         <w:rPr>
-          <w:rFonts w:hint="cs"/>
           <w:rtl/>
         </w:rPr>
       </w:pPr>
@@ -11350,15 +11292,12 @@
     </w:p>
     <w:p>
       <w:pPr>
-        <w:pStyle w:val="a3"/>
+        <w:pStyle w:val="ListParagraph"/>
         <w:numPr>
           <w:ilvl w:val="0"/>
           <w:numId w:val="7"/>
         </w:numPr>
         <w:bidi/>
-        <w:rPr>
-          <w:rFonts w:hint="cs"/>
-        </w:rPr>
       </w:pPr>
       <w:r>
         <w:rPr>
@@ -11393,15 +11332,12 @@
     </w:p>
     <w:p>
       <w:pPr>
-        <w:pStyle w:val="a3"/>
+        <w:pStyle w:val="ListParagraph"/>
         <w:numPr>
           <w:ilvl w:val="0"/>
           <w:numId w:val="7"/>
         </w:numPr>
         <w:bidi/>
-        <w:rPr>
-          <w:rFonts w:hint="cs"/>
-        </w:rPr>
       </w:pPr>
       <w:r>
         <w:rPr>
@@ -11413,15 +11349,12 @@
     </w:p>
     <w:p>
       <w:pPr>
-        <w:pStyle w:val="a3"/>
+        <w:pStyle w:val="ListParagraph"/>
         <w:numPr>
           <w:ilvl w:val="0"/>
           <w:numId w:val="7"/>
         </w:numPr>
         <w:bidi/>
-        <w:rPr>
-          <w:rFonts w:hint="cs"/>
-        </w:rPr>
       </w:pPr>
       <w:r>
         <w:rPr>
@@ -11446,10 +11379,9 @@
     </w:p>
     <w:p>
       <w:pPr>
-        <w:pStyle w:val="3"/>
+        <w:pStyle w:val="Heading3"/>
         <w:bidi/>
         <w:rPr>
-          <w:rFonts w:hint="cs"/>
           <w:rtl/>
         </w:rPr>
       </w:pPr>
@@ -11471,7 +11403,6 @@
       <w:pPr>
         <w:bidi/>
         <w:rPr>
-          <w:rFonts w:hint="cs"/>
           <w:rtl/>
         </w:rPr>
       </w:pPr>
@@ -11485,15 +11416,12 @@
     </w:p>
     <w:p>
       <w:pPr>
-        <w:pStyle w:val="a3"/>
+        <w:pStyle w:val="ListParagraph"/>
         <w:numPr>
           <w:ilvl w:val="0"/>
           <w:numId w:val="8"/>
         </w:numPr>
         <w:bidi/>
-        <w:rPr>
-          <w:rFonts w:hint="cs"/>
-        </w:rPr>
       </w:pPr>
       <w:r>
         <w:rPr>
@@ -11505,15 +11433,12 @@
     </w:p>
     <w:p>
       <w:pPr>
-        <w:pStyle w:val="a3"/>
+        <w:pStyle w:val="ListParagraph"/>
         <w:numPr>
           <w:ilvl w:val="0"/>
           <w:numId w:val="8"/>
         </w:numPr>
         <w:bidi/>
-        <w:rPr>
-          <w:rFonts w:hint="cs"/>
-        </w:rPr>
       </w:pPr>
       <w:r>
         <w:rPr>
@@ -11525,7 +11450,7 @@
     </w:p>
     <w:p>
       <w:pPr>
-        <w:pStyle w:val="a3"/>
+        <w:pStyle w:val="ListParagraph"/>
         <w:numPr>
           <w:ilvl w:val="0"/>
           <w:numId w:val="8"/>
@@ -11591,10 +11516,9 @@
     </w:p>
     <w:p>
       <w:pPr>
-        <w:pStyle w:val="1"/>
+        <w:pStyle w:val="Heading1"/>
         <w:bidi/>
         <w:rPr>
-          <w:rFonts w:hint="cs"/>
           <w:rtl/>
         </w:rPr>
       </w:pPr>
@@ -11629,10 +11553,9 @@
     </w:p>
     <w:p>
       <w:pPr>
-        <w:pStyle w:val="2"/>
+        <w:pStyle w:val="Heading2"/>
         <w:bidi/>
         <w:rPr>
-          <w:rFonts w:hint="cs"/>
           <w:rtl/>
         </w:rPr>
       </w:pPr>
@@ -11648,12 +11571,12 @@
       <w:pPr>
         <w:bidi/>
         <w:rPr>
-          <w:rFonts w:hint="cs"/>
-          <w:rtl/>
-        </w:rPr>
-      </w:pPr>
-      <w:r>
-        <w:rPr>
+          <w:rtl/>
+        </w:rPr>
+      </w:pPr>
+      <w:r>
+        <w:rPr>
+          <w:noProof/>
           <w:rtl/>
         </w:rPr>
         <w:drawing>
@@ -14907,17 +14830,15 @@
       <w:pPr>
         <w:bidi/>
         <w:rPr>
-          <w:rFonts w:hint="cs"/>
           <w:rtl/>
         </w:rPr>
       </w:pPr>
     </w:p>
     <w:p>
       <w:pPr>
-        <w:pStyle w:val="2"/>
+        <w:pStyle w:val="Heading2"/>
         <w:bidi/>
         <w:rPr>
-          <w:rFonts w:hint="cs"/>
           <w:rtl/>
         </w:rPr>
       </w:pPr>
@@ -14931,10 +14852,9 @@
     </w:p>
     <w:p>
       <w:pPr>
-        <w:pStyle w:val="3"/>
+        <w:pStyle w:val="Heading3"/>
         <w:bidi/>
         <w:rPr>
-          <w:rFonts w:hint="cs"/>
           <w:rtl/>
         </w:rPr>
       </w:pPr>
@@ -14954,16 +14874,13 @@
     </w:p>
     <w:p>
       <w:pPr>
-        <w:pStyle w:val="a3"/>
+        <w:pStyle w:val="ListParagraph"/>
         <w:numPr>
           <w:ilvl w:val="0"/>
           <w:numId w:val="9"/>
         </w:numPr>
         <w:bidi/>
         <w:jc w:val="both"/>
-        <w:rPr>
-          <w:rFonts w:hint="cs"/>
-        </w:rPr>
       </w:pPr>
       <w:r>
         <w:rPr>
@@ -15024,16 +14941,13 @@
     </w:p>
     <w:p>
       <w:pPr>
-        <w:pStyle w:val="a3"/>
+        <w:pStyle w:val="ListParagraph"/>
         <w:numPr>
           <w:ilvl w:val="0"/>
           <w:numId w:val="9"/>
         </w:numPr>
         <w:bidi/>
         <w:jc w:val="both"/>
-        <w:rPr>
-          <w:rFonts w:hint="cs"/>
-        </w:rPr>
       </w:pPr>
       <w:r>
         <w:rPr>
@@ -15071,16 +14985,13 @@
     </w:p>
     <w:p>
       <w:pPr>
-        <w:pStyle w:val="a3"/>
+        <w:pStyle w:val="ListParagraph"/>
         <w:numPr>
           <w:ilvl w:val="0"/>
           <w:numId w:val="9"/>
         </w:numPr>
         <w:bidi/>
         <w:jc w:val="both"/>
-        <w:rPr>
-          <w:rFonts w:hint="cs"/>
-        </w:rPr>
       </w:pPr>
       <w:r>
         <w:rPr>
@@ -15105,16 +15016,13 @@
     </w:p>
     <w:p>
       <w:pPr>
-        <w:pStyle w:val="a3"/>
+        <w:pStyle w:val="ListParagraph"/>
         <w:numPr>
           <w:ilvl w:val="0"/>
           <w:numId w:val="9"/>
         </w:numPr>
         <w:bidi/>
         <w:jc w:val="both"/>
-        <w:rPr>
-          <w:rFonts w:hint="cs"/>
-        </w:rPr>
       </w:pPr>
       <w:r>
         <w:rPr>
@@ -15165,16 +15073,13 @@
     </w:p>
     <w:p>
       <w:pPr>
-        <w:pStyle w:val="a3"/>
+        <w:pStyle w:val="ListParagraph"/>
         <w:numPr>
           <w:ilvl w:val="0"/>
           <w:numId w:val="9"/>
         </w:numPr>
         <w:bidi/>
         <w:jc w:val="both"/>
-        <w:rPr>
-          <w:rFonts w:hint="cs"/>
-        </w:rPr>
       </w:pPr>
       <w:r>
         <w:rPr>
@@ -15200,16 +15105,13 @@
     </w:p>
     <w:p>
       <w:pPr>
-        <w:pStyle w:val="a3"/>
+        <w:pStyle w:val="ListParagraph"/>
         <w:numPr>
           <w:ilvl w:val="0"/>
           <w:numId w:val="9"/>
         </w:numPr>
         <w:bidi/>
         <w:jc w:val="both"/>
-        <w:rPr>
-          <w:rFonts w:hint="cs"/>
-        </w:rPr>
       </w:pPr>
       <w:r>
         <w:rPr>
@@ -15257,16 +15159,13 @@
     </w:p>
     <w:p>
       <w:pPr>
-        <w:pStyle w:val="a3"/>
+        <w:pStyle w:val="ListParagraph"/>
         <w:numPr>
           <w:ilvl w:val="1"/>
           <w:numId w:val="9"/>
         </w:numPr>
         <w:bidi/>
         <w:jc w:val="both"/>
-        <w:rPr>
-          <w:rFonts w:hint="cs"/>
-        </w:rPr>
       </w:pPr>
       <w:r>
         <w:rPr>
@@ -15321,16 +15220,13 @@
     </w:p>
     <w:p>
       <w:pPr>
-        <w:pStyle w:val="a3"/>
+        <w:pStyle w:val="ListParagraph"/>
         <w:numPr>
           <w:ilvl w:val="0"/>
           <w:numId w:val="9"/>
         </w:numPr>
         <w:bidi/>
         <w:jc w:val="both"/>
-        <w:rPr>
-          <w:rFonts w:hint="cs"/>
-        </w:rPr>
       </w:pPr>
       <w:r>
         <w:rPr>
@@ -15381,10 +15277,9 @@
     </w:p>
     <w:p>
       <w:pPr>
-        <w:pStyle w:val="3"/>
+        <w:pStyle w:val="Heading3"/>
         <w:bidi/>
         <w:rPr>
-          <w:rFonts w:hint="cs"/>
           <w:rtl/>
         </w:rPr>
       </w:pPr>
@@ -15398,16 +15293,13 @@
     </w:p>
     <w:p>
       <w:pPr>
-        <w:pStyle w:val="a3"/>
+        <w:pStyle w:val="ListParagraph"/>
         <w:numPr>
           <w:ilvl w:val="0"/>
           <w:numId w:val="10"/>
         </w:numPr>
         <w:bidi/>
         <w:jc w:val="both"/>
-        <w:rPr>
-          <w:rFonts w:hint="cs"/>
-        </w:rPr>
       </w:pPr>
       <w:r>
         <w:rPr>
@@ -15432,16 +15324,13 @@
     </w:p>
     <w:p>
       <w:pPr>
-        <w:pStyle w:val="a3"/>
+        <w:pStyle w:val="ListParagraph"/>
         <w:numPr>
           <w:ilvl w:val="0"/>
           <w:numId w:val="10"/>
         </w:numPr>
         <w:bidi/>
         <w:jc w:val="both"/>
-        <w:rPr>
-          <w:rFonts w:hint="cs"/>
-        </w:rPr>
       </w:pPr>
       <w:r>
         <w:rPr>
@@ -15479,16 +15368,13 @@
     </w:p>
     <w:p>
       <w:pPr>
-        <w:pStyle w:val="a3"/>
+        <w:pStyle w:val="ListParagraph"/>
         <w:numPr>
           <w:ilvl w:val="0"/>
           <w:numId w:val="10"/>
         </w:numPr>
         <w:bidi/>
         <w:jc w:val="both"/>
-        <w:rPr>
-          <w:rFonts w:hint="cs"/>
-        </w:rPr>
       </w:pPr>
       <w:r>
         <w:rPr>
@@ -15526,10 +15412,9 @@
     </w:p>
     <w:p>
       <w:pPr>
-        <w:pStyle w:val="3"/>
+        <w:pStyle w:val="Heading3"/>
         <w:bidi/>
         <w:rPr>
-          <w:rFonts w:hint="cs"/>
           <w:rtl/>
         </w:rPr>
       </w:pPr>
@@ -15549,16 +15434,13 @@
     </w:p>
     <w:p>
       <w:pPr>
-        <w:pStyle w:val="a3"/>
+        <w:pStyle w:val="ListParagraph"/>
         <w:numPr>
           <w:ilvl w:val="0"/>
           <w:numId w:val="11"/>
         </w:numPr>
         <w:bidi/>
         <w:jc w:val="both"/>
-        <w:rPr>
-          <w:rFonts w:hint="cs"/>
-        </w:rPr>
       </w:pPr>
       <w:r>
         <w:rPr>
@@ -15596,16 +15478,13 @@
     </w:p>
     <w:p>
       <w:pPr>
-        <w:pStyle w:val="a3"/>
+        <w:pStyle w:val="ListParagraph"/>
         <w:numPr>
           <w:ilvl w:val="0"/>
           <w:numId w:val="11"/>
         </w:numPr>
         <w:bidi/>
         <w:jc w:val="both"/>
-        <w:rPr>
-          <w:rFonts w:hint="cs"/>
-        </w:rPr>
       </w:pPr>
       <w:r>
         <w:rPr>
@@ -15653,10 +15532,9 @@
     </w:p>
     <w:p>
       <w:pPr>
-        <w:pStyle w:val="2"/>
+        <w:pStyle w:val="Heading2"/>
         <w:bidi/>
         <w:rPr>
-          <w:rFonts w:hint="cs"/>
           <w:rtl/>
         </w:rPr>
       </w:pPr>
@@ -15672,7 +15550,6 @@
       <w:pPr>
         <w:bidi/>
         <w:rPr>
-          <w:rFonts w:hint="cs"/>
           <w:rtl/>
         </w:rPr>
       </w:pPr>
@@ -15699,16 +15576,13 @@
     </w:p>
     <w:p>
       <w:pPr>
-        <w:pStyle w:val="a3"/>
+        <w:pStyle w:val="ListParagraph"/>
         <w:numPr>
           <w:ilvl w:val="0"/>
           <w:numId w:val="12"/>
         </w:numPr>
         <w:bidi/>
         <w:jc w:val="both"/>
-        <w:rPr>
-          <w:rFonts w:hint="cs"/>
-        </w:rPr>
       </w:pPr>
       <w:r>
         <w:rPr>
@@ -15740,16 +15614,13 @@
     </w:p>
     <w:p>
       <w:pPr>
-        <w:pStyle w:val="a3"/>
+        <w:pStyle w:val="ListParagraph"/>
         <w:numPr>
           <w:ilvl w:val="0"/>
           <w:numId w:val="12"/>
         </w:numPr>
         <w:bidi/>
         <w:jc w:val="both"/>
-        <w:rPr>
-          <w:rFonts w:hint="cs"/>
-        </w:rPr>
       </w:pPr>
       <w:r>
         <w:rPr>
@@ -15781,16 +15652,13 @@
     </w:p>
     <w:p>
       <w:pPr>
-        <w:pStyle w:val="a3"/>
+        <w:pStyle w:val="ListParagraph"/>
         <w:numPr>
           <w:ilvl w:val="0"/>
           <w:numId w:val="12"/>
         </w:numPr>
         <w:bidi/>
         <w:jc w:val="both"/>
-        <w:rPr>
-          <w:rFonts w:hint="cs"/>
-        </w:rPr>
       </w:pPr>
       <w:r>
         <w:rPr>
@@ -15815,16 +15683,13 @@
     </w:p>
     <w:p>
       <w:pPr>
-        <w:pStyle w:val="a3"/>
+        <w:pStyle w:val="ListParagraph"/>
         <w:numPr>
           <w:ilvl w:val="0"/>
           <w:numId w:val="12"/>
         </w:numPr>
         <w:bidi/>
         <w:jc w:val="both"/>
-        <w:rPr>
-          <w:rFonts w:hint="cs"/>
-        </w:rPr>
       </w:pPr>
       <w:r>
         <w:rPr>
@@ -15851,31 +15716,14 @@
           <w:rFonts w:hint="cs"/>
           <w:rtl/>
         </w:rPr>
-        <w:t xml:space="preserve">, מזהה מאגר שעודכן, תאריך עדכון, האש </w:t>
-      </w:r>
-      <w:proofErr w:type="spellStart"/>
-      <w:r>
-        <w:rPr>
-          <w:rFonts w:hint="cs"/>
-          <w:rtl/>
-        </w:rPr>
-        <w:t>קומיט</w:t>
-      </w:r>
-      <w:proofErr w:type="spellEnd"/>
-      <w:r>
-        <w:rPr>
-          <w:rFonts w:hint="cs"/>
-          <w:rtl/>
-        </w:rPr>
-        <w:t>.</w:t>
+        <w:t>, מזהה מאגר שעודכן, תאריך עדכון, האש קומיט.</w:t>
       </w:r>
     </w:p>
     <w:p>
       <w:pPr>
-        <w:pStyle w:val="2"/>
+        <w:pStyle w:val="Heading2"/>
         <w:bidi/>
         <w:rPr>
-          <w:rFonts w:hint="cs"/>
           <w:rtl/>
         </w:rPr>
       </w:pPr>
@@ -15889,16 +15737,13 @@
     </w:p>
     <w:p>
       <w:pPr>
-        <w:pStyle w:val="a3"/>
+        <w:pStyle w:val="ListParagraph"/>
         <w:numPr>
           <w:ilvl w:val="0"/>
           <w:numId w:val="13"/>
         </w:numPr>
         <w:bidi/>
         <w:jc w:val="both"/>
-        <w:rPr>
-          <w:rFonts w:hint="cs"/>
-        </w:rPr>
       </w:pPr>
       <w:r>
         <w:t>Python 3.5</w:t>
@@ -15926,16 +15771,13 @@
     </w:p>
     <w:p>
       <w:pPr>
-        <w:pStyle w:val="a3"/>
+        <w:pStyle w:val="ListParagraph"/>
         <w:numPr>
           <w:ilvl w:val="0"/>
           <w:numId w:val="13"/>
         </w:numPr>
         <w:bidi/>
         <w:jc w:val="both"/>
-        <w:rPr>
-          <w:rFonts w:hint="cs"/>
-        </w:rPr>
       </w:pPr>
       <w:r>
         <w:rPr>
@@ -15953,16 +15795,13 @@
     </w:p>
     <w:p>
       <w:pPr>
-        <w:pStyle w:val="a3"/>
+        <w:pStyle w:val="ListParagraph"/>
         <w:numPr>
           <w:ilvl w:val="0"/>
           <w:numId w:val="13"/>
         </w:numPr>
         <w:bidi/>
         <w:jc w:val="both"/>
-        <w:rPr>
-          <w:rFonts w:hint="cs"/>
-        </w:rPr>
       </w:pPr>
       <w:r>
         <w:rPr>
@@ -16013,16 +15852,13 @@
     </w:p>
     <w:p>
       <w:pPr>
-        <w:pStyle w:val="a3"/>
+        <w:pStyle w:val="ListParagraph"/>
         <w:numPr>
           <w:ilvl w:val="0"/>
           <w:numId w:val="13"/>
         </w:numPr>
         <w:bidi/>
         <w:jc w:val="both"/>
-        <w:rPr>
-          <w:rFonts w:hint="cs"/>
-        </w:rPr>
       </w:pPr>
       <w:r>
         <w:rPr>
@@ -16080,16 +15916,13 @@
     </w:p>
     <w:p>
       <w:pPr>
-        <w:pStyle w:val="a3"/>
+        <w:pStyle w:val="ListParagraph"/>
         <w:numPr>
           <w:ilvl w:val="0"/>
           <w:numId w:val="13"/>
         </w:numPr>
         <w:bidi/>
         <w:jc w:val="both"/>
-        <w:rPr>
-          <w:rFonts w:hint="cs"/>
-        </w:rPr>
       </w:pPr>
       <w:r>
         <w:rPr>
@@ -16125,16 +15958,13 @@
     </w:p>
     <w:p>
       <w:pPr>
-        <w:pStyle w:val="a3"/>
+        <w:pStyle w:val="ListParagraph"/>
         <w:numPr>
           <w:ilvl w:val="0"/>
           <w:numId w:val="13"/>
         </w:numPr>
         <w:bidi/>
         <w:jc w:val="both"/>
-        <w:rPr>
-          <w:rFonts w:hint="cs"/>
-        </w:rPr>
       </w:pPr>
       <w:r>
         <w:rPr>
@@ -16153,53 +15983,18 @@
           <w:rFonts w:hint="cs"/>
           <w:rtl/>
         </w:rPr>
-        <w:t xml:space="preserve"> בעבור </w:t>
-      </w:r>
-      <w:proofErr w:type="spellStart"/>
-      <w:r>
-        <w:rPr>
-          <w:rFonts w:hint="cs"/>
-          <w:rtl/>
-        </w:rPr>
-        <w:t>קונבולוציה</w:t>
-      </w:r>
-      <w:proofErr w:type="spellEnd"/>
-      <w:r>
-        <w:rPr>
-          <w:rFonts w:hint="cs"/>
-          <w:rtl/>
-        </w:rPr>
-        <w:t xml:space="preserve"> של תמונות והאצת החישובים של רשתות הנוירונים מעבר ליכולותיה של הספרייה </w:t>
-      </w:r>
-      <w:proofErr w:type="spellStart"/>
-      <w:r>
-        <w:rPr>
-          <w:rFonts w:hint="cs"/>
-          <w:rtl/>
-        </w:rPr>
-        <w:t>שביכולתינו</w:t>
-      </w:r>
-      <w:proofErr w:type="spellEnd"/>
-      <w:r>
-        <w:rPr>
-          <w:rFonts w:hint="cs"/>
-          <w:rtl/>
-        </w:rPr>
-        <w:t xml:space="preserve"> לספק.</w:t>
+        <w:t xml:space="preserve"> בעבור קונבולוציה של תמונות והאצת החישובים של רשתות הנוירונים מעבר ליכולותיה של הספרייה שביכולתינו לספק.</w:t>
       </w:r>
     </w:p>
     <w:p>
       <w:pPr>
-        <w:pStyle w:val="a3"/>
+        <w:pStyle w:val="ListParagraph"/>
         <w:numPr>
           <w:ilvl w:val="0"/>
           <w:numId w:val="13"/>
         </w:numPr>
         <w:bidi/>
         <w:jc w:val="both"/>
-        <w:rPr>
-          <w:rFonts w:hint="cs"/>
-        </w:rPr>
       </w:pPr>
       <w:r>
         <w:rPr>
@@ -16235,16 +16030,13 @@
     </w:p>
     <w:p>
       <w:pPr>
-        <w:pStyle w:val="a3"/>
+        <w:pStyle w:val="ListParagraph"/>
         <w:numPr>
           <w:ilvl w:val="0"/>
           <w:numId w:val="13"/>
         </w:numPr>
         <w:bidi/>
         <w:jc w:val="both"/>
-        <w:rPr>
-          <w:rFonts w:hint="cs"/>
-        </w:rPr>
       </w:pPr>
       <w:r>
         <w:rPr>
@@ -16279,7 +16071,6 @@
         <w:bidi/>
         <w:jc w:val="both"/>
         <w:rPr>
-          <w:rFonts w:hint="cs"/>
           <w:rtl/>
         </w:rPr>
       </w:pPr>
@@ -16360,23 +16151,7 @@
           <w:rFonts w:hint="cs"/>
           <w:rtl/>
         </w:rPr>
-        <w:t xml:space="preserve"> </w:t>
-      </w:r>
-      <w:proofErr w:type="spellStart"/>
-      <w:r>
-        <w:rPr>
-          <w:rFonts w:hint="cs"/>
-          <w:rtl/>
-        </w:rPr>
-        <w:t>פייתון</w:t>
-      </w:r>
-      <w:proofErr w:type="spellEnd"/>
-      <w:r>
-        <w:rPr>
-          <w:rFonts w:hint="cs"/>
-          <w:rtl/>
-        </w:rPr>
-        <w:t xml:space="preserve"> היא פשוטה ויותר אוניברסאלית ולכן בחרנו להשתמש בה בסופו של דבר.</w:t>
+        <w:t xml:space="preserve"> פייתון היא פשוטה ויותר אוניברסאלית ולכן בחרנו להשתמש בה בסופו של דבר.</w:t>
       </w:r>
       <w:r>
         <w:rPr>
@@ -16447,7 +16222,6 @@
         <w:bidi/>
         <w:jc w:val="both"/>
         <w:rPr>
-          <w:rFonts w:hint="cs"/>
           <w:rtl/>
         </w:rPr>
       </w:pPr>
@@ -16461,23 +16235,7 @@
           <w:rFonts w:hint="cs"/>
           <w:rtl/>
         </w:rPr>
-        <w:t xml:space="preserve"> היא ספריית ברירת המחדל לשימוש ברשתות נוירונים עם </w:t>
-      </w:r>
-      <w:proofErr w:type="spellStart"/>
-      <w:r>
-        <w:rPr>
-          <w:rFonts w:hint="cs"/>
-          <w:rtl/>
-        </w:rPr>
-        <w:t>פייתון</w:t>
-      </w:r>
-      <w:proofErr w:type="spellEnd"/>
-      <w:r>
-        <w:rPr>
-          <w:rFonts w:hint="cs"/>
-          <w:rtl/>
-        </w:rPr>
-        <w:t xml:space="preserve">, ואין ספק שיש לה עתיד מזהיר מכיוון שהיא מפותחת על ידי ענקית האינטרנט </w:t>
+        <w:t xml:space="preserve"> היא ספריית ברירת המחדל לשימוש ברשתות נוירונים עם פייתון, ואין ספק שיש לה עתיד מזהיר מכיוון שהיא מפותחת על ידי ענקית האינטרנט </w:t>
       </w:r>
       <w:r>
         <w:t>Google</w:t>
@@ -16550,10 +16308,9 @@
     </w:p>
     <w:p>
       <w:pPr>
-        <w:pStyle w:val="2"/>
+        <w:pStyle w:val="Heading2"/>
         <w:bidi/>
         <w:rPr>
-          <w:rFonts w:hint="cs"/>
           <w:rtl/>
         </w:rPr>
       </w:pPr>
@@ -16567,10 +16324,10 @@
     </w:p>
     <w:tbl>
       <w:tblPr>
-        <w:tblStyle w:val="a8"/>
+        <w:tblStyle w:val="TableGrid"/>
         <w:bidiVisual/>
         <w:tblW w:w="0" w:type="auto"/>
-        <w:tblLook w:val="04A0"/>
+        <w:tblLook w:val="04A0" w:firstRow="1" w:lastRow="0" w:firstColumn="1" w:lastColumn="0" w:noHBand="0" w:noVBand="1"/>
       </w:tblPr>
       <w:tblGrid>
         <w:gridCol w:w="4428"/>
@@ -16585,7 +16342,6 @@
             <w:pPr>
               <w:bidi/>
               <w:rPr>
-                <w:rFonts w:hint="cs"/>
                 <w:rtl/>
               </w:rPr>
             </w:pPr>
@@ -16620,7 +16376,6 @@
             <w:pPr>
               <w:bidi/>
               <w:rPr>
-                <w:rFonts w:hint="cs"/>
                 <w:rtl/>
               </w:rPr>
             </w:pPr>
@@ -16715,7 +16470,6 @@
             <w:pPr>
               <w:bidi/>
               <w:rPr>
-                <w:rFonts w:hint="cs"/>
                 <w:rtl/>
               </w:rPr>
             </w:pPr>
@@ -16763,7 +16517,6 @@
             <w:pPr>
               <w:bidi/>
               <w:rPr>
-                <w:rFonts w:hint="cs"/>
                 <w:rtl/>
               </w:rPr>
             </w:pPr>
@@ -16872,7 +16625,6 @@
             <w:pPr>
               <w:bidi/>
               <w:rPr>
-                <w:rFonts w:hint="cs"/>
                 <w:rtl/>
               </w:rPr>
             </w:pPr>
@@ -16900,7 +16652,6 @@
             <w:pPr>
               <w:bidi/>
               <w:rPr>
-                <w:rFonts w:hint="cs"/>
                 <w:rtl/>
               </w:rPr>
             </w:pPr>
@@ -16995,7 +16746,6 @@
             <w:pPr>
               <w:bidi/>
               <w:rPr>
-                <w:rFonts w:hint="cs"/>
                 <w:rtl/>
               </w:rPr>
             </w:pPr>
@@ -17029,7 +16779,6 @@
             <w:pPr>
               <w:bidi/>
               <w:rPr>
-                <w:rFonts w:hint="cs"/>
                 <w:rtl/>
               </w:rPr>
             </w:pPr>
@@ -17103,14 +16852,7 @@
                 <w:rFonts w:hint="cs"/>
                 <w:rtl/>
               </w:rPr>
-              <w:t xml:space="preserve">גישה למנהל הרשתות -&gt; גישה למאגר הרשתות -&gt; </w:t>
-            </w:r>
-            <w:r>
-              <w:rPr>
-                <w:rFonts w:hint="cs"/>
-                <w:rtl/>
-              </w:rPr>
-              <w:t>הוספת תמונה</w:t>
+              <w:t>גישה למנהל הרשתות -&gt; גישה למאגר הרשתות -&gt; הוספת תמונה</w:t>
             </w:r>
           </w:p>
         </w:tc>
@@ -17124,7 +16866,6 @@
             <w:pPr>
               <w:bidi/>
               <w:rPr>
-                <w:rFonts w:hint="cs"/>
                 <w:rtl/>
               </w:rPr>
             </w:pPr>
@@ -17145,7 +16886,6 @@
             <w:pPr>
               <w:bidi/>
               <w:rPr>
-                <w:rFonts w:hint="cs"/>
                 <w:rtl/>
               </w:rPr>
             </w:pPr>
@@ -17219,14 +16959,7 @@
                 <w:rFonts w:hint="cs"/>
                 <w:rtl/>
               </w:rPr>
-              <w:t xml:space="preserve">גישה למנהל הרשתות -&gt; גישה למאגר הרשתות -&gt; </w:t>
-            </w:r>
-            <w:r>
-              <w:rPr>
-                <w:rFonts w:hint="cs"/>
-                <w:rtl/>
-              </w:rPr>
-              <w:t>אימון</w:t>
+              <w:t>גישה למנהל הרשתות -&gt; גישה למאגר הרשתות -&gt; אימון</w:t>
             </w:r>
           </w:p>
         </w:tc>
@@ -17240,7 +16973,6 @@
             <w:pPr>
               <w:bidi/>
               <w:rPr>
-                <w:rFonts w:hint="cs"/>
                 <w:rtl/>
               </w:rPr>
             </w:pPr>
@@ -17274,7 +17006,6 @@
             <w:pPr>
               <w:bidi/>
               <w:rPr>
-                <w:rFonts w:hint="cs"/>
                 <w:rtl/>
               </w:rPr>
             </w:pPr>
@@ -17348,14 +17079,7 @@
                 <w:rFonts w:hint="cs"/>
                 <w:rtl/>
               </w:rPr>
-              <w:t xml:space="preserve">גישה למנהל הרשתות -&gt; גישה למאגר הרשתות </w:t>
-            </w:r>
-            <w:r>
-              <w:rPr>
-                <w:rFonts w:hint="cs"/>
-                <w:rtl/>
-              </w:rPr>
-              <w:t>-&gt; אימון</w:t>
+              <w:t>גישה למנהל הרשתות -&gt; גישה למאגר הרשתות -&gt; אימון</w:t>
             </w:r>
           </w:p>
         </w:tc>
@@ -17369,7 +17093,6 @@
             <w:pPr>
               <w:bidi/>
               <w:rPr>
-                <w:rFonts w:hint="cs"/>
                 <w:rtl/>
               </w:rPr>
             </w:pPr>
@@ -17390,7 +17113,6 @@
             <w:pPr>
               <w:bidi/>
               <w:rPr>
-                <w:rFonts w:hint="cs"/>
                 <w:rtl/>
               </w:rPr>
             </w:pPr>
@@ -17466,23 +17188,15 @@
             <w:pPr>
               <w:bidi/>
               <w:rPr>
+                <w:rtl/>
+              </w:rPr>
+            </w:pPr>
+            <w:r>
+              <w:rPr>
                 <w:rFonts w:hint="cs"/>
                 <w:rtl/>
               </w:rPr>
-            </w:pPr>
-            <w:r>
-              <w:rPr>
-                <w:rFonts w:hint="cs"/>
-                <w:rtl/>
-              </w:rPr>
-              <w:t>זיהוי תמונה (</w:t>
-            </w:r>
-            <w:r>
-              <w:rPr>
-                <w:rFonts w:hint="cs"/>
-                <w:rtl/>
-              </w:rPr>
-              <w:t xml:space="preserve">דרך </w:t>
+              <w:t xml:space="preserve">זיהוי תמונה (דרך </w:t>
             </w:r>
             <w:r>
               <w:rPr>
@@ -17507,7 +17221,6 @@
             <w:pPr>
               <w:bidi/>
               <w:rPr>
-                <w:rFonts w:hint="cs"/>
                 <w:rtl/>
               </w:rPr>
             </w:pPr>
@@ -17589,14 +17302,7 @@
                 <w:rtl/>
               </w:rPr>
               <w:lastRenderedPageBreak/>
-              <w:t xml:space="preserve">למנהל הרשתות -&gt; גישה למאגר הרשתות -&gt; </w:t>
-            </w:r>
-            <w:r>
-              <w:rPr>
-                <w:rFonts w:hint="cs"/>
-                <w:rtl/>
-              </w:rPr>
-              <w:t>קלסיפיקציה</w:t>
+              <w:t>למנהל הרשתות -&gt; גישה למאגר הרשתות -&gt; קלסיפיקציה</w:t>
             </w:r>
           </w:p>
         </w:tc>
@@ -17610,7 +17316,6 @@
             <w:pPr>
               <w:bidi/>
               <w:rPr>
-                <w:rFonts w:hint="cs"/>
                 <w:rtl/>
               </w:rPr>
             </w:pPr>
@@ -17632,7 +17337,6 @@
             <w:pPr>
               <w:bidi/>
               <w:rPr>
-                <w:rFonts w:hint="cs"/>
                 <w:rtl/>
               </w:rPr>
             </w:pPr>
@@ -17680,14 +17384,7 @@
                 <w:rFonts w:hint="cs"/>
                 <w:rtl/>
               </w:rPr>
-              <w:t xml:space="preserve"> -&gt;גישה למנהל מסד המשתמשים -&gt;</w:t>
-            </w:r>
-            <w:r>
-              <w:rPr>
-                <w:rFonts w:hint="cs"/>
-                <w:rtl/>
-              </w:rPr>
-              <w:t xml:space="preserve"> בדיקת נתונים והוספת משתמש</w:t>
+              <w:t xml:space="preserve"> -&gt;גישה למנהל מסד המשתמשים -&gt; בדיקת נתונים והוספת משתמש</w:t>
             </w:r>
           </w:p>
         </w:tc>
@@ -17701,7 +17398,6 @@
             <w:pPr>
               <w:bidi/>
               <w:rPr>
-                <w:rFonts w:hint="cs"/>
                 <w:rtl/>
               </w:rPr>
             </w:pPr>
@@ -17722,7 +17418,6 @@
             <w:pPr>
               <w:bidi/>
               <w:rPr>
-                <w:rFonts w:hint="cs"/>
                 <w:rtl/>
               </w:rPr>
             </w:pPr>
@@ -17797,7 +17492,6 @@
             <w:pPr>
               <w:bidi/>
               <w:rPr>
-                <w:rFonts w:hint="cs"/>
                 <w:rtl/>
               </w:rPr>
             </w:pPr>
@@ -17818,7 +17512,6 @@
             <w:pPr>
               <w:bidi/>
               <w:rPr>
-                <w:rFonts w:hint="cs"/>
                 <w:rtl/>
               </w:rPr>
             </w:pPr>
@@ -17879,14 +17572,7 @@
                 <w:rFonts w:hint="cs"/>
                 <w:rtl/>
               </w:rPr>
-              <w:t>בדיקת חיבור משתמש -&gt; גישה למנהל מסד המשתמשים -&gt; גישה למסד המשתמשים</w:t>
-            </w:r>
-            <w:r>
-              <w:rPr>
-                <w:rFonts w:hint="cs"/>
-                <w:rtl/>
-              </w:rPr>
-              <w:t xml:space="preserve"> -&gt; שליפת נתונים -&gt; הצגת נתונים בעזרת מודול העיצוב</w:t>
+              <w:t>בדיקת חיבור משתמש -&gt; גישה למנהל מסד המשתמשים -&gt; גישה למסד המשתמשים -&gt; שליפת נתונים -&gt; הצגת נתונים בעזרת מודול העיצוב</w:t>
             </w:r>
           </w:p>
         </w:tc>
@@ -17896,7 +17582,6 @@
       <w:pPr>
         <w:bidi/>
         <w:rPr>
-          <w:rFonts w:hint="cs"/>
           <w:rtl/>
         </w:rPr>
       </w:pPr>
@@ -17905,7 +17590,6 @@
       <w:pPr>
         <w:bidi/>
         <w:rPr>
-          <w:rFonts w:hint="cs"/>
           <w:rtl/>
         </w:rPr>
       </w:pPr>
@@ -17925,10 +17609,9 @@
     </w:p>
     <w:p>
       <w:pPr>
-        <w:pStyle w:val="1"/>
+        <w:pStyle w:val="Heading1"/>
         <w:bidi/>
         <w:rPr>
-          <w:rFonts w:hint="cs"/>
           <w:rtl/>
         </w:rPr>
       </w:pPr>
@@ -17956,10 +17639,9 @@
     </w:p>
     <w:p>
       <w:pPr>
-        <w:pStyle w:val="2"/>
+        <w:pStyle w:val="Heading2"/>
         <w:bidi/>
         <w:rPr>
-          <w:rFonts w:hint="cs"/>
           <w:rtl/>
         </w:rPr>
       </w:pPr>
@@ -17973,10 +17655,10 @@
     </w:p>
     <w:tbl>
       <w:tblPr>
-        <w:tblStyle w:val="a8"/>
+        <w:tblStyle w:val="TableGrid"/>
         <w:bidiVisual/>
         <w:tblW w:w="9174" w:type="dxa"/>
-        <w:tblLook w:val="04A0"/>
+        <w:tblLook w:val="04A0" w:firstRow="1" w:lastRow="0" w:firstColumn="1" w:lastColumn="0" w:noHBand="0" w:noVBand="1"/>
       </w:tblPr>
       <w:tblGrid>
         <w:gridCol w:w="668"/>
@@ -17997,7 +17679,6 @@
             <w:pPr>
               <w:bidi/>
               <w:rPr>
-                <w:rFonts w:hint="cs"/>
                 <w:b/>
                 <w:bCs/>
                 <w:u w:val="single"/>
@@ -18024,7 +17705,6 @@
             <w:pPr>
               <w:bidi/>
               <w:rPr>
-                <w:rFonts w:hint="cs"/>
                 <w:b/>
                 <w:bCs/>
                 <w:u w:val="single"/>
@@ -18051,7 +17731,6 @@
             <w:pPr>
               <w:bidi/>
               <w:rPr>
-                <w:rFonts w:hint="cs"/>
                 <w:b/>
                 <w:bCs/>
                 <w:u w:val="single"/>
@@ -18078,7 +17757,6 @@
             <w:pPr>
               <w:bidi/>
               <w:rPr>
-                <w:rFonts w:hint="cs"/>
                 <w:b/>
                 <w:bCs/>
                 <w:u w:val="single"/>
@@ -18105,7 +17783,6 @@
             <w:pPr>
               <w:bidi/>
               <w:rPr>
-                <w:rFonts w:hint="cs"/>
                 <w:b/>
                 <w:bCs/>
                 <w:u w:val="single"/>
@@ -18137,7 +17814,6 @@
             <w:pPr>
               <w:bidi/>
               <w:rPr>
-                <w:rFonts w:hint="cs"/>
                 <w:rtl/>
               </w:rPr>
             </w:pPr>
@@ -18158,7 +17834,6 @@
             <w:pPr>
               <w:bidi/>
               <w:rPr>
-                <w:rFonts w:hint="cs"/>
                 <w:rtl/>
               </w:rPr>
             </w:pPr>
@@ -18179,7 +17854,6 @@
             <w:pPr>
               <w:bidi/>
               <w:rPr>
-                <w:rFonts w:hint="cs"/>
                 <w:rtl/>
               </w:rPr>
             </w:pPr>
@@ -18200,7 +17874,6 @@
             <w:pPr>
               <w:bidi/>
               <w:rPr>
-                <w:rFonts w:hint="cs"/>
                 <w:rtl/>
               </w:rPr>
             </w:pPr>
@@ -18239,7 +17912,6 @@
             <w:pPr>
               <w:bidi/>
               <w:rPr>
-                <w:rFonts w:hint="cs"/>
                 <w:rtl/>
               </w:rPr>
             </w:pPr>
@@ -18260,7 +17932,6 @@
             <w:pPr>
               <w:bidi/>
               <w:rPr>
-                <w:rFonts w:hint="cs"/>
                 <w:rtl/>
               </w:rPr>
             </w:pPr>
@@ -18291,7 +17962,6 @@
             <w:pPr>
               <w:bidi/>
               <w:rPr>
-                <w:rFonts w:hint="cs"/>
                 <w:rtl/>
               </w:rPr>
             </w:pPr>
@@ -18312,7 +17982,6 @@
             <w:pPr>
               <w:bidi/>
               <w:rPr>
-                <w:rFonts w:hint="cs"/>
                 <w:rtl/>
               </w:rPr>
             </w:pPr>
@@ -18333,7 +18002,6 @@
             <w:pPr>
               <w:bidi/>
               <w:rPr>
-                <w:rFonts w:hint="cs"/>
                 <w:rtl/>
               </w:rPr>
             </w:pPr>
@@ -18352,7 +18020,6 @@
             <w:pPr>
               <w:bidi/>
               <w:rPr>
-                <w:rFonts w:hint="cs"/>
                 <w:rtl/>
               </w:rPr>
             </w:pPr>
@@ -18373,7 +18040,6 @@
             <w:pPr>
               <w:bidi/>
               <w:rPr>
-                <w:rFonts w:hint="cs"/>
                 <w:rtl/>
               </w:rPr>
             </w:pPr>
@@ -18405,7 +18071,6 @@
             <w:pPr>
               <w:bidi/>
               <w:rPr>
-                <w:rFonts w:hint="cs"/>
                 <w:rtl/>
               </w:rPr>
             </w:pPr>
@@ -18426,32 +18091,15 @@
             <w:pPr>
               <w:bidi/>
               <w:rPr>
+                <w:rtl/>
+              </w:rPr>
+            </w:pPr>
+            <w:r>
+              <w:rPr>
                 <w:rFonts w:hint="cs"/>
                 <w:rtl/>
               </w:rPr>
-            </w:pPr>
-            <w:r>
-              <w:rPr>
-                <w:rFonts w:hint="cs"/>
-                <w:rtl/>
-              </w:rPr>
-              <w:t xml:space="preserve">להאצת החישובים </w:t>
-            </w:r>
-            <w:proofErr w:type="spellStart"/>
-            <w:r>
-              <w:rPr>
-                <w:rFonts w:hint="cs"/>
-                <w:rtl/>
-              </w:rPr>
-              <w:t>וכו</w:t>
-            </w:r>
-            <w:proofErr w:type="spellEnd"/>
-            <w:r>
-              <w:rPr>
-                <w:rFonts w:hint="cs"/>
-                <w:rtl/>
-              </w:rPr>
-              <w:t>'</w:t>
+              <w:t>להאצת החישובים וכו'</w:t>
             </w:r>
           </w:p>
         </w:tc>
@@ -18481,7 +18129,6 @@
             <w:pPr>
               <w:bidi/>
               <w:rPr>
-                <w:rFonts w:hint="cs"/>
                 <w:rtl/>
               </w:rPr>
             </w:pPr>
@@ -18502,7 +18149,6 @@
             <w:pPr>
               <w:bidi/>
               <w:rPr>
-                <w:rFonts w:hint="cs"/>
                 <w:rtl/>
               </w:rPr>
             </w:pPr>
@@ -18523,7 +18169,6 @@
             <w:pPr>
               <w:bidi/>
               <w:rPr>
-                <w:rFonts w:hint="cs"/>
                 <w:rtl/>
               </w:rPr>
             </w:pPr>
@@ -18544,7 +18189,6 @@
             <w:pPr>
               <w:bidi/>
               <w:rPr>
-                <w:rFonts w:hint="cs"/>
                 <w:rtl/>
               </w:rPr>
             </w:pPr>
@@ -18565,7 +18209,6 @@
             <w:pPr>
               <w:bidi/>
               <w:rPr>
-                <w:rFonts w:hint="cs"/>
                 <w:rtl/>
               </w:rPr>
             </w:pPr>
@@ -18587,7 +18230,6 @@
             <w:pPr>
               <w:bidi/>
               <w:rPr>
-                <w:rFonts w:hint="cs"/>
                 <w:rtl/>
               </w:rPr>
             </w:pPr>
@@ -18608,7 +18250,6 @@
             <w:pPr>
               <w:bidi/>
               <w:rPr>
-                <w:rFonts w:hint="cs"/>
                 <w:rtl/>
               </w:rPr>
             </w:pPr>
@@ -18645,7 +18286,6 @@
               <w:bidi/>
               <w:jc w:val="center"/>
               <w:rPr>
-                <w:rFonts w:hint="cs"/>
                 <w:rtl/>
               </w:rPr>
             </w:pPr>
@@ -18659,7 +18299,6 @@
             <w:pPr>
               <w:bidi/>
               <w:rPr>
-                <w:rFonts w:hint="cs"/>
                 <w:rtl/>
               </w:rPr>
             </w:pPr>
@@ -18693,7 +18332,6 @@
             <w:pPr>
               <w:bidi/>
               <w:rPr>
-                <w:rFonts w:hint="cs"/>
                 <w:rtl/>
               </w:rPr>
             </w:pPr>
@@ -18715,7 +18353,6 @@
             <w:pPr>
               <w:bidi/>
               <w:rPr>
-                <w:rFonts w:hint="cs"/>
                 <w:rtl/>
               </w:rPr>
             </w:pPr>
@@ -18736,7 +18373,6 @@
             <w:pPr>
               <w:bidi/>
               <w:rPr>
-                <w:rFonts w:hint="cs"/>
                 <w:rtl/>
               </w:rPr>
             </w:pPr>
@@ -18757,7 +18393,6 @@
             <w:pPr>
               <w:bidi/>
               <w:rPr>
-                <w:rFonts w:hint="cs"/>
                 <w:rtl/>
               </w:rPr>
             </w:pPr>
@@ -18778,7 +18413,6 @@
             <w:pPr>
               <w:bidi/>
               <w:rPr>
-                <w:rFonts w:hint="cs"/>
                 <w:rtl/>
               </w:rPr>
             </w:pPr>
@@ -18799,7 +18433,6 @@
             <w:pPr>
               <w:bidi/>
               <w:rPr>
-                <w:rFonts w:hint="cs"/>
                 <w:rtl/>
               </w:rPr>
             </w:pPr>
@@ -18821,7 +18454,6 @@
             <w:pPr>
               <w:bidi/>
               <w:rPr>
-                <w:rFonts w:hint="cs"/>
                 <w:rtl/>
               </w:rPr>
             </w:pPr>
@@ -18842,7 +18474,6 @@
             <w:pPr>
               <w:bidi/>
               <w:rPr>
-                <w:rFonts w:hint="cs"/>
                 <w:rtl/>
               </w:rPr>
             </w:pPr>
@@ -18869,7 +18500,6 @@
             <w:pPr>
               <w:bidi/>
               <w:rPr>
-                <w:rFonts w:hint="cs"/>
                 <w:rtl/>
               </w:rPr>
             </w:pPr>
@@ -18890,7 +18520,6 @@
             <w:pPr>
               <w:bidi/>
               <w:rPr>
-                <w:rFonts w:hint="cs"/>
                 <w:rtl/>
               </w:rPr>
             </w:pPr>
@@ -18919,7 +18548,6 @@
             <w:pPr>
               <w:bidi/>
               <w:rPr>
-                <w:rFonts w:hint="cs"/>
                 <w:rtl/>
               </w:rPr>
             </w:pPr>
@@ -18933,7 +18561,6 @@
             <w:pPr>
               <w:bidi/>
               <w:rPr>
-                <w:rFonts w:hint="cs"/>
                 <w:rtl/>
               </w:rPr>
             </w:pPr>
@@ -18955,7 +18582,6 @@
             <w:pPr>
               <w:bidi/>
               <w:rPr>
-                <w:rFonts w:hint="cs"/>
                 <w:rtl/>
               </w:rPr>
             </w:pPr>
@@ -18976,7 +18602,6 @@
             <w:pPr>
               <w:bidi/>
               <w:rPr>
-                <w:rFonts w:hint="cs"/>
                 <w:rtl/>
               </w:rPr>
             </w:pPr>
@@ -19010,7 +18635,6 @@
             <w:pPr>
               <w:bidi/>
               <w:rPr>
-                <w:rFonts w:hint="cs"/>
                 <w:rtl/>
               </w:rPr>
             </w:pPr>
@@ -19031,7 +18655,6 @@
             <w:pPr>
               <w:bidi/>
               <w:rPr>
-                <w:rFonts w:hint="cs"/>
                 <w:rtl/>
               </w:rPr>
             </w:pPr>
@@ -19067,7 +18690,6 @@
             <w:pPr>
               <w:bidi/>
               <w:rPr>
-                <w:rFonts w:hint="cs"/>
                 <w:rtl/>
               </w:rPr>
             </w:pPr>
@@ -19088,7 +18710,6 @@
             <w:pPr>
               <w:bidi/>
               <w:rPr>
-                <w:rFonts w:hint="cs"/>
                 <w:rtl/>
               </w:rPr>
             </w:pPr>
@@ -19122,7 +18743,6 @@
             <w:pPr>
               <w:bidi/>
               <w:rPr>
-                <w:rFonts w:hint="cs"/>
                 <w:rtl/>
               </w:rPr>
             </w:pPr>
@@ -19143,7 +18763,6 @@
             <w:pPr>
               <w:bidi/>
               <w:rPr>
-                <w:rFonts w:hint="cs"/>
                 <w:rtl/>
               </w:rPr>
             </w:pPr>
@@ -19179,84 +18798,51 @@
       <w:pPr>
         <w:bidi/>
         <w:rPr>
-          <w:rFonts w:hint="cs"/>
           <w:rtl/>
         </w:rPr>
       </w:pPr>
     </w:p>
     <w:p>
       <w:pPr>
-        <w:pStyle w:val="2"/>
+        <w:pStyle w:val="Heading2"/>
         <w:bidi/>
         <w:rPr>
-          <w:rFonts w:hint="cs"/>
-          <w:rtl/>
-        </w:rPr>
-      </w:pPr>
-      <w:r>
-        <w:rPr>
-          <w:rFonts w:hint="cs"/>
-          <w:rtl/>
-        </w:rPr>
-        <w:t xml:space="preserve">חלוקה </w:t>
-      </w:r>
-      <w:proofErr w:type="spellStart"/>
-      <w:r>
-        <w:rPr>
-          <w:rFonts w:hint="cs"/>
-          <w:rtl/>
-        </w:rPr>
-        <w:t>לאיטרציות</w:t>
-      </w:r>
-      <w:proofErr w:type="spellEnd"/>
+          <w:rtl/>
+        </w:rPr>
+      </w:pPr>
+      <w:r>
+        <w:rPr>
+          <w:rFonts w:hint="cs"/>
+          <w:rtl/>
+        </w:rPr>
+        <w:t>חלוקה לאיטרציות</w:t>
+      </w:r>
     </w:p>
     <w:p>
       <w:pPr>
-        <w:pStyle w:val="a3"/>
+        <w:pStyle w:val="ListParagraph"/>
         <w:numPr>
           <w:ilvl w:val="0"/>
           <w:numId w:val="14"/>
         </w:numPr>
         <w:bidi/>
-        <w:rPr>
-          <w:rFonts w:hint="cs"/>
-        </w:rPr>
-      </w:pPr>
-      <w:r>
-        <w:rPr>
-          <w:rFonts w:hint="cs"/>
-          <w:rtl/>
-        </w:rPr>
-        <w:t xml:space="preserve">הרשת הבסיסית, </w:t>
-      </w:r>
-      <w:proofErr w:type="spellStart"/>
-      <w:r>
-        <w:rPr>
-          <w:rFonts w:hint="cs"/>
-          <w:rtl/>
-        </w:rPr>
-        <w:t>מוקאפ</w:t>
-      </w:r>
-      <w:proofErr w:type="spellEnd"/>
-      <w:r>
-        <w:rPr>
-          <w:rFonts w:hint="cs"/>
-          <w:rtl/>
-        </w:rPr>
-        <w:t xml:space="preserve"> הממשק, מודל זיהוי התמונה</w:t>
+      </w:pPr>
+      <w:r>
+        <w:rPr>
+          <w:rFonts w:hint="cs"/>
+          <w:rtl/>
+        </w:rPr>
+        <w:t>הרשת הבסיסית, מוקאפ הממשק, מודל זיהוי התמונה</w:t>
       </w:r>
     </w:p>
     <w:p>
       <w:pPr>
-        <w:pStyle w:val="a3"/>
+        <w:pStyle w:val="ListParagraph"/>
         <w:numPr>
           <w:ilvl w:val="0"/>
           <w:numId w:val="14"/>
         </w:numPr>
         <w:bidi/>
-        <w:rPr>
-          <w:rFonts w:hint="cs"/>
-        </w:rPr>
       </w:pPr>
       <w:r>
         <w:rPr>
@@ -19282,15 +18868,12 @@
     </w:p>
     <w:p>
       <w:pPr>
-        <w:pStyle w:val="a3"/>
+        <w:pStyle w:val="ListParagraph"/>
         <w:numPr>
           <w:ilvl w:val="0"/>
           <w:numId w:val="14"/>
         </w:numPr>
         <w:bidi/>
-        <w:rPr>
-          <w:rFonts w:hint="cs"/>
-        </w:rPr>
       </w:pPr>
       <w:r>
         <w:rPr>
@@ -19315,16 +18898,12 @@
     </w:p>
     <w:p>
       <w:pPr>
-        <w:pStyle w:val="a3"/>
+        <w:pStyle w:val="ListParagraph"/>
         <w:numPr>
           <w:ilvl w:val="0"/>
           <w:numId w:val="14"/>
         </w:numPr>
         <w:bidi/>
-        <w:rPr>
-          <w:rFonts w:hint="cs"/>
-          <w:rtl/>
-        </w:rPr>
       </w:pPr>
       <w:r>
         <w:rPr>
@@ -19346,6 +18925,593 @@
         </w:rPr>
         <w:t>.</w:t>
       </w:r>
+    </w:p>
+    <w:p>
+      <w:pPr>
+        <w:rPr>
+          <w:rtl/>
+        </w:rPr>
+      </w:pPr>
+      <w:r>
+        <w:rPr>
+          <w:rtl/>
+        </w:rPr>
+        <w:br w:type="page"/>
+      </w:r>
+    </w:p>
+    <w:p>
+      <w:pPr>
+        <w:pStyle w:val="Heading1"/>
+        <w:bidi/>
+        <w:rPr>
+          <w:rFonts w:hint="cs"/>
+          <w:rtl/>
+        </w:rPr>
+      </w:pPr>
+      <w:r>
+        <w:rPr>
+          <w:rFonts w:hint="cs"/>
+          <w:rtl/>
+        </w:rPr>
+        <w:lastRenderedPageBreak/>
+        <w:t xml:space="preserve">חלק 5 </w:t>
+      </w:r>
+      <w:r>
+        <w:rPr>
+          <w:rtl/>
+        </w:rPr>
+        <w:t>–</w:t>
+      </w:r>
+      <w:r>
+        <w:rPr>
+          <w:rFonts w:hint="cs"/>
+          <w:rtl/>
+        </w:rPr>
+        <w:t xml:space="preserve"> עיצוב</w:t>
+      </w:r>
+    </w:p>
+    <w:p>
+      <w:pPr>
+        <w:bidi/>
+        <w:rPr>
+          <w:rtl/>
+        </w:rPr>
+      </w:pPr>
+    </w:p>
+    <w:p>
+      <w:pPr>
+        <w:pStyle w:val="Heading2"/>
+        <w:bidi/>
+        <w:rPr>
+          <w:rFonts w:hint="cs"/>
+          <w:rtl/>
+        </w:rPr>
+      </w:pPr>
+      <w:r>
+        <w:rPr>
+          <w:rFonts w:hint="cs"/>
+          <w:rtl/>
+        </w:rPr>
+        <w:t>איטרציה 2</w:t>
+      </w:r>
+    </w:p>
+    <w:p>
+      <w:pPr>
+        <w:bidi/>
+        <w:rPr>
+          <w:rFonts w:asciiTheme="minorBidi" w:hAnsiTheme="minorBidi"/>
+        </w:rPr>
+      </w:pPr>
+      <w:r>
+        <w:rPr>
+          <w:rFonts w:asciiTheme="minorBidi" w:hAnsiTheme="minorBidi"/>
+          <w:rtl/>
+        </w:rPr>
+        <w:t>תקציר</w:t>
+      </w:r>
+      <w:r>
+        <w:rPr>
+          <w:rFonts w:asciiTheme="minorBidi" w:hAnsiTheme="minorBidi"/>
+        </w:rPr>
+        <w:t>:</w:t>
+      </w:r>
+    </w:p>
+    <w:p>
+      <w:pPr>
+        <w:pStyle w:val="ListParagraph"/>
+        <w:numPr>
+          <w:ilvl w:val="0"/>
+          <w:numId w:val="16"/>
+        </w:numPr>
+        <w:bidi/>
+        <w:spacing w:after="160" w:line="259" w:lineRule="auto"/>
+        <w:rPr>
+          <w:rFonts w:asciiTheme="minorBidi" w:hAnsiTheme="minorBidi"/>
+        </w:rPr>
+      </w:pPr>
+      <w:r>
+        <w:rPr>
+          <w:rFonts w:asciiTheme="minorBidi" w:hAnsiTheme="minorBidi"/>
+          <w:rtl/>
+        </w:rPr>
+        <w:t>מטרת האיטרציה היא ליצור ממשק נח לשימוש, ומערכת התחברות נוחה, בנוסף גם לסיים את החלקים ההכרחיים בשרת.</w:t>
+      </w:r>
+    </w:p>
+    <w:p>
+      <w:pPr>
+        <w:pStyle w:val="ListParagraph"/>
+        <w:numPr>
+          <w:ilvl w:val="0"/>
+          <w:numId w:val="16"/>
+        </w:numPr>
+        <w:bidi/>
+        <w:spacing w:after="160" w:line="259" w:lineRule="auto"/>
+        <w:rPr>
+          <w:rFonts w:asciiTheme="minorBidi" w:hAnsiTheme="minorBidi"/>
+          <w:rtl/>
+        </w:rPr>
+      </w:pPr>
+      <w:r>
+        <w:rPr>
+          <w:rFonts w:asciiTheme="minorBidi" w:hAnsiTheme="minorBidi"/>
+          <w:rtl/>
+        </w:rPr>
+        <w:t>אם יישאר זמן, אנו ננסה להוסיף גם את אבטחת המידע בתקשורת ואת אבטחת השרת ואת החלק המשחקי של האפליקציה.</w:t>
+      </w:r>
+    </w:p>
+    <w:p>
+      <w:pPr>
+        <w:bidi/>
+        <w:rPr>
+          <w:rFonts w:asciiTheme="minorBidi" w:hAnsiTheme="minorBidi"/>
+          <w:rtl/>
+        </w:rPr>
+      </w:pPr>
+      <w:r>
+        <w:rPr>
+          <w:rFonts w:asciiTheme="minorBidi" w:hAnsiTheme="minorBidi"/>
+          <w:rtl/>
+        </w:rPr>
+        <w:t>תכולות טכנולוגיות:</w:t>
+      </w:r>
+    </w:p>
+    <w:p>
+      <w:pPr>
+        <w:pStyle w:val="ListParagraph"/>
+        <w:numPr>
+          <w:ilvl w:val="0"/>
+          <w:numId w:val="15"/>
+        </w:numPr>
+        <w:bidi/>
+        <w:spacing w:after="160" w:line="259" w:lineRule="auto"/>
+        <w:rPr>
+          <w:rFonts w:asciiTheme="minorBidi" w:hAnsiTheme="minorBidi"/>
+        </w:rPr>
+      </w:pPr>
+      <w:r>
+        <w:rPr>
+          <w:rFonts w:asciiTheme="minorBidi" w:hAnsiTheme="minorBidi"/>
+          <w:b/>
+          <w:bCs/>
+          <w:rtl/>
+        </w:rPr>
+        <w:t>השלמת האפליקציה התואמת לגרסת הוונידוס:</w:t>
+      </w:r>
+    </w:p>
+    <w:p>
+      <w:pPr>
+        <w:pStyle w:val="ListParagraph"/>
+        <w:numPr>
+          <w:ilvl w:val="1"/>
+          <w:numId w:val="15"/>
+        </w:numPr>
+        <w:bidi/>
+        <w:spacing w:after="160" w:line="259" w:lineRule="auto"/>
+        <w:rPr>
+          <w:rFonts w:asciiTheme="minorBidi" w:hAnsiTheme="minorBidi"/>
+        </w:rPr>
+      </w:pPr>
+      <w:r>
+        <w:rPr>
+          <w:rFonts w:asciiTheme="minorBidi" w:hAnsiTheme="minorBidi"/>
+          <w:rtl/>
+        </w:rPr>
+        <w:t>יצירת התחברות והרשמה באפליקציה</w:t>
+      </w:r>
+      <w:bookmarkStart w:id="0" w:name="_GoBack"/>
+      <w:bookmarkEnd w:id="0"/>
+    </w:p>
+    <w:p>
+      <w:pPr>
+        <w:pStyle w:val="ListParagraph"/>
+        <w:numPr>
+          <w:ilvl w:val="1"/>
+          <w:numId w:val="15"/>
+        </w:numPr>
+        <w:bidi/>
+        <w:spacing w:after="160" w:line="259" w:lineRule="auto"/>
+        <w:rPr>
+          <w:rFonts w:asciiTheme="minorBidi" w:hAnsiTheme="minorBidi"/>
+        </w:rPr>
+      </w:pPr>
+      <w:r>
+        <w:rPr>
+          <w:rFonts w:asciiTheme="minorBidi" w:hAnsiTheme="minorBidi"/>
+          <w:rtl/>
+        </w:rPr>
+        <w:t>יצירת אפשרות להעלות תמונה מהגלריה או מהמצלמה</w:t>
+      </w:r>
+    </w:p>
+    <w:p>
+      <w:pPr>
+        <w:pStyle w:val="ListParagraph"/>
+        <w:numPr>
+          <w:ilvl w:val="1"/>
+          <w:numId w:val="15"/>
+        </w:numPr>
+        <w:bidi/>
+        <w:spacing w:after="160" w:line="259" w:lineRule="auto"/>
+        <w:rPr>
+          <w:rFonts w:asciiTheme="minorBidi" w:hAnsiTheme="minorBidi"/>
+        </w:rPr>
+      </w:pPr>
+      <w:r>
+        <w:rPr>
+          <w:rFonts w:asciiTheme="minorBidi" w:hAnsiTheme="minorBidi"/>
+          <w:rtl/>
+        </w:rPr>
+        <w:t>יצירת אפשרות לאמן את הרשת</w:t>
+      </w:r>
+    </w:p>
+    <w:p>
+      <w:pPr>
+        <w:pStyle w:val="ListParagraph"/>
+        <w:numPr>
+          <w:ilvl w:val="1"/>
+          <w:numId w:val="15"/>
+        </w:numPr>
+        <w:bidi/>
+        <w:spacing w:after="160" w:line="259" w:lineRule="auto"/>
+        <w:rPr>
+          <w:rFonts w:asciiTheme="minorBidi" w:hAnsiTheme="minorBidi"/>
+        </w:rPr>
+      </w:pPr>
+      <w:r>
+        <w:rPr>
+          <w:rFonts w:asciiTheme="minorBidi" w:hAnsiTheme="minorBidi"/>
+          <w:rtl/>
+        </w:rPr>
+        <w:t>יצירת אפשרות לבדיקת תמונה</w:t>
+      </w:r>
+    </w:p>
+    <w:p>
+      <w:pPr>
+        <w:pStyle w:val="ListParagraph"/>
+        <w:numPr>
+          <w:ilvl w:val="0"/>
+          <w:numId w:val="15"/>
+        </w:numPr>
+        <w:bidi/>
+        <w:spacing w:after="160" w:line="259" w:lineRule="auto"/>
+        <w:rPr>
+          <w:rFonts w:asciiTheme="minorBidi" w:hAnsiTheme="minorBidi"/>
+        </w:rPr>
+      </w:pPr>
+      <w:r>
+        <w:rPr>
+          <w:rFonts w:asciiTheme="minorBidi" w:hAnsiTheme="minorBidi"/>
+          <w:b/>
+          <w:bCs/>
+          <w:rtl/>
+        </w:rPr>
+        <w:t>אבטחת השרת:</w:t>
+      </w:r>
+    </w:p>
+    <w:p>
+      <w:pPr>
+        <w:pStyle w:val="ListParagraph"/>
+        <w:numPr>
+          <w:ilvl w:val="1"/>
+          <w:numId w:val="15"/>
+        </w:numPr>
+        <w:bidi/>
+        <w:spacing w:after="160" w:line="259" w:lineRule="auto"/>
+        <w:rPr>
+          <w:rFonts w:asciiTheme="minorBidi" w:hAnsiTheme="minorBidi"/>
+        </w:rPr>
+      </w:pPr>
+      <w:r>
+        <w:rPr>
+          <w:rFonts w:asciiTheme="minorBidi" w:hAnsiTheme="minorBidi"/>
+          <w:rtl/>
+        </w:rPr>
+        <w:t>בדיקת ניסיונות התחברות וחסימת כתובות שמנסות להתחבר ב</w:t>
+      </w:r>
+      <w:r>
+        <w:rPr>
+          <w:rFonts w:asciiTheme="minorBidi" w:hAnsiTheme="minorBidi"/>
+        </w:rPr>
+        <w:t>brute force</w:t>
+      </w:r>
+    </w:p>
+    <w:p>
+      <w:pPr>
+        <w:pStyle w:val="ListParagraph"/>
+        <w:numPr>
+          <w:ilvl w:val="1"/>
+          <w:numId w:val="15"/>
+        </w:numPr>
+        <w:bidi/>
+        <w:spacing w:after="160" w:line="259" w:lineRule="auto"/>
+        <w:rPr>
+          <w:rFonts w:asciiTheme="minorBidi" w:hAnsiTheme="minorBidi"/>
+          <w:rtl/>
+        </w:rPr>
+      </w:pPr>
+      <w:r>
+        <w:rPr>
+          <w:rFonts w:asciiTheme="minorBidi" w:hAnsiTheme="minorBidi"/>
+          <w:rtl/>
+        </w:rPr>
+        <w:t>אבטחת התקשורת באמצעות הצפנה</w:t>
+      </w:r>
+    </w:p>
+    <w:p>
+      <w:pPr>
+        <w:pStyle w:val="ListParagraph"/>
+        <w:numPr>
+          <w:ilvl w:val="0"/>
+          <w:numId w:val="15"/>
+        </w:numPr>
+        <w:bidi/>
+        <w:spacing w:after="160" w:line="259" w:lineRule="auto"/>
+        <w:rPr>
+          <w:rFonts w:asciiTheme="minorBidi" w:hAnsiTheme="minorBidi"/>
+          <w:rtl/>
+        </w:rPr>
+      </w:pPr>
+      <w:r>
+        <w:rPr>
+          <w:rFonts w:asciiTheme="minorBidi" w:hAnsiTheme="minorBidi"/>
+          <w:b/>
+          <w:bCs/>
+          <w:rtl/>
+        </w:rPr>
+        <w:t>יצירת ממשק אתר לשרת:</w:t>
+      </w:r>
+    </w:p>
+    <w:p>
+      <w:pPr>
+        <w:pStyle w:val="ListParagraph"/>
+        <w:numPr>
+          <w:ilvl w:val="1"/>
+          <w:numId w:val="15"/>
+        </w:numPr>
+        <w:bidi/>
+        <w:spacing w:after="160" w:line="259" w:lineRule="auto"/>
+        <w:rPr>
+          <w:rFonts w:asciiTheme="minorBidi" w:hAnsiTheme="minorBidi"/>
+        </w:rPr>
+      </w:pPr>
+      <w:r>
+        <w:rPr>
+          <w:rFonts w:asciiTheme="minorBidi" w:hAnsiTheme="minorBidi"/>
+          <w:rtl/>
+        </w:rPr>
+        <w:t>יצירת אפשרות להרשמה והתחברות</w:t>
+      </w:r>
+    </w:p>
+    <w:p>
+      <w:pPr>
+        <w:pStyle w:val="ListParagraph"/>
+        <w:numPr>
+          <w:ilvl w:val="1"/>
+          <w:numId w:val="15"/>
+        </w:numPr>
+        <w:bidi/>
+        <w:spacing w:after="160" w:line="259" w:lineRule="auto"/>
+        <w:rPr>
+          <w:rFonts w:asciiTheme="minorBidi" w:hAnsiTheme="minorBidi"/>
+        </w:rPr>
+      </w:pPr>
+      <w:r>
+        <w:rPr>
+          <w:rFonts w:asciiTheme="minorBidi" w:hAnsiTheme="minorBidi"/>
+          <w:rtl/>
+        </w:rPr>
+        <w:t>יצירת ממשק ניווט בין דפים</w:t>
+      </w:r>
+    </w:p>
+    <w:p>
+      <w:pPr>
+        <w:pStyle w:val="ListParagraph"/>
+        <w:numPr>
+          <w:ilvl w:val="1"/>
+          <w:numId w:val="15"/>
+        </w:numPr>
+        <w:bidi/>
+        <w:spacing w:after="160" w:line="259" w:lineRule="auto"/>
+        <w:rPr>
+          <w:rFonts w:asciiTheme="minorBidi" w:hAnsiTheme="minorBidi"/>
+        </w:rPr>
+      </w:pPr>
+      <w:r>
+        <w:rPr>
+          <w:rFonts w:asciiTheme="minorBidi" w:hAnsiTheme="minorBidi"/>
+          <w:rtl/>
+        </w:rPr>
+        <w:t>יצירת אפשרות לכתוב הודעות כלליות</w:t>
+      </w:r>
+    </w:p>
+    <w:p>
+      <w:pPr>
+        <w:pStyle w:val="ListParagraph"/>
+        <w:numPr>
+          <w:ilvl w:val="0"/>
+          <w:numId w:val="15"/>
+        </w:numPr>
+        <w:bidi/>
+        <w:spacing w:after="160" w:line="259" w:lineRule="auto"/>
+        <w:rPr>
+          <w:rFonts w:asciiTheme="minorBidi" w:hAnsiTheme="minorBidi"/>
+          <w:b/>
+          <w:bCs/>
+        </w:rPr>
+      </w:pPr>
+      <w:r>
+        <w:rPr>
+          <w:rFonts w:asciiTheme="minorBidi" w:hAnsiTheme="minorBidi"/>
+          <w:b/>
+          <w:bCs/>
+          <w:rtl/>
+        </w:rPr>
+        <w:t>יצירת אופציה לשחזור סיסמא:</w:t>
+      </w:r>
+    </w:p>
+    <w:p>
+      <w:pPr>
+        <w:pStyle w:val="ListParagraph"/>
+        <w:numPr>
+          <w:ilvl w:val="1"/>
+          <w:numId w:val="15"/>
+        </w:numPr>
+        <w:bidi/>
+        <w:spacing w:after="160" w:line="259" w:lineRule="auto"/>
+        <w:rPr>
+          <w:rFonts w:asciiTheme="minorBidi" w:hAnsiTheme="minorBidi"/>
+        </w:rPr>
+      </w:pPr>
+      <w:r>
+        <w:rPr>
+          <w:rFonts w:asciiTheme="minorBidi" w:hAnsiTheme="minorBidi"/>
+          <w:rtl/>
+        </w:rPr>
+        <w:t xml:space="preserve">יצירת מודול האחראי על כך בשרת </w:t>
+      </w:r>
+    </w:p>
+    <w:p>
+      <w:pPr>
+        <w:pStyle w:val="ListParagraph"/>
+        <w:numPr>
+          <w:ilvl w:val="1"/>
+          <w:numId w:val="15"/>
+        </w:numPr>
+        <w:bidi/>
+        <w:spacing w:after="160" w:line="259" w:lineRule="auto"/>
+        <w:rPr>
+          <w:rFonts w:asciiTheme="minorBidi" w:hAnsiTheme="minorBidi"/>
+        </w:rPr>
+      </w:pPr>
+      <w:r>
+        <w:rPr>
+          <w:rFonts w:asciiTheme="minorBidi" w:hAnsiTheme="minorBidi"/>
+          <w:rtl/>
+        </w:rPr>
+        <w:t>יצירת דף שיחזור סיסמא באפליקציה</w:t>
+      </w:r>
+    </w:p>
+    <w:p>
+      <w:pPr>
+        <w:pStyle w:val="ListParagraph"/>
+        <w:numPr>
+          <w:ilvl w:val="1"/>
+          <w:numId w:val="15"/>
+        </w:numPr>
+        <w:bidi/>
+        <w:spacing w:after="160" w:line="259" w:lineRule="auto"/>
+        <w:rPr>
+          <w:rFonts w:asciiTheme="minorBidi" w:hAnsiTheme="minorBidi"/>
+        </w:rPr>
+      </w:pPr>
+      <w:r>
+        <w:rPr>
+          <w:rFonts w:asciiTheme="minorBidi" w:hAnsiTheme="minorBidi"/>
+          <w:rtl/>
+        </w:rPr>
+        <w:t>יצירת דף שחזור סיסמא בדפדפן</w:t>
+      </w:r>
+    </w:p>
+    <w:p>
+      <w:pPr>
+        <w:pStyle w:val="ListParagraph"/>
+        <w:bidi/>
+        <w:rPr>
+          <w:rFonts w:asciiTheme="minorBidi" w:hAnsiTheme="minorBidi"/>
+          <w:rtl/>
+        </w:rPr>
+      </w:pPr>
+    </w:p>
+    <w:p>
+      <w:pPr>
+        <w:pStyle w:val="ListParagraph"/>
+        <w:bidi/>
+        <w:rPr>
+          <w:rFonts w:asciiTheme="minorBidi" w:hAnsiTheme="minorBidi"/>
+          <w:u w:val="single"/>
+          <w:rtl/>
+        </w:rPr>
+      </w:pPr>
+      <w:r>
+        <w:rPr>
+          <w:rFonts w:asciiTheme="minorBidi" w:hAnsiTheme="minorBidi"/>
+          <w:u w:val="single"/>
+          <w:rtl/>
+        </w:rPr>
+        <w:t>קשיים אפשריים:</w:t>
+      </w:r>
+    </w:p>
+    <w:p>
+      <w:pPr>
+        <w:pStyle w:val="ListParagraph"/>
+        <w:numPr>
+          <w:ilvl w:val="1"/>
+          <w:numId w:val="15"/>
+        </w:numPr>
+        <w:bidi/>
+        <w:spacing w:after="160" w:line="259" w:lineRule="auto"/>
+        <w:rPr>
+          <w:rFonts w:asciiTheme="minorBidi" w:hAnsiTheme="minorBidi"/>
+          <w:u w:val="single"/>
+        </w:rPr>
+      </w:pPr>
+      <w:r>
+        <w:rPr>
+          <w:rFonts w:asciiTheme="minorBidi" w:hAnsiTheme="minorBidi"/>
+          <w:rtl/>
+        </w:rPr>
+        <w:t>קושי בהעברת התמונות</w:t>
+      </w:r>
+    </w:p>
+    <w:p>
+      <w:pPr>
+        <w:pStyle w:val="ListParagraph"/>
+        <w:numPr>
+          <w:ilvl w:val="1"/>
+          <w:numId w:val="15"/>
+        </w:numPr>
+        <w:bidi/>
+        <w:spacing w:after="160" w:line="259" w:lineRule="auto"/>
+        <w:rPr>
+          <w:rFonts w:asciiTheme="minorBidi" w:hAnsiTheme="minorBidi"/>
+          <w:u w:val="single"/>
+        </w:rPr>
+      </w:pPr>
+      <w:r>
+        <w:rPr>
+          <w:rFonts w:asciiTheme="minorBidi" w:hAnsiTheme="minorBidi"/>
+          <w:rtl/>
+        </w:rPr>
+        <w:t>קושי ביצירת אבטחה</w:t>
+      </w:r>
+    </w:p>
+    <w:p>
+      <w:pPr>
+        <w:bidi/>
+        <w:rPr>
+          <w:rFonts w:asciiTheme="minorBidi" w:hAnsiTheme="minorBidi"/>
+          <w:rtl/>
+        </w:rPr>
+      </w:pPr>
     </w:p>
     <w:sectPr>
       <w:pgSz w:w="12240" w:h="15840"/>
@@ -19358,8 +19524,8 @@
 </file>
 
 <file path=word/numbering.xml><?xml version="1.0" encoding="utf-8"?>
-<w:numbering xmlns:ve="http://schemas.openxmlformats.org/markup-compatibility/2006" xmlns:o="urn:schemas-microsoft-com:office:office" xmlns:r="http://schemas.openxmlformats.org/officeDocument/2006/relationships" xmlns:m="http://schemas.openxmlformats.org/officeDocument/2006/math" xmlns:v="urn:schemas-microsoft-com:vml" xmlns:wp="http://schemas.openxmlformats.org/drawingml/2006/wordprocessingDrawing" xmlns:w10="urn:schemas-microsoft-com:office:word" xmlns:w="http://schemas.openxmlformats.org/wordprocessingml/2006/main" xmlns:wne="http://schemas.microsoft.com/office/word/2006/wordml">
-  <w:abstractNum w:abstractNumId="0">
+<w:numbering xmlns:wpc="http://schemas.microsoft.com/office/word/2010/wordprocessingCanvas" xmlns:mc="http://schemas.openxmlformats.org/markup-compatibility/2006" xmlns:o="urn:schemas-microsoft-com:office:office" xmlns:r="http://schemas.openxmlformats.org/officeDocument/2006/relationships" xmlns:m="http://schemas.openxmlformats.org/officeDocument/2006/math" xmlns:v="urn:schemas-microsoft-com:vml" xmlns:wp14="http://schemas.microsoft.com/office/word/2010/wordprocessingDrawing" xmlns:wp="http://schemas.openxmlformats.org/drawingml/2006/wordprocessingDrawing" xmlns:w10="urn:schemas-microsoft-com:office:word" xmlns:w="http://schemas.openxmlformats.org/wordprocessingml/2006/main" xmlns:w14="http://schemas.microsoft.com/office/word/2010/wordml" xmlns:w15="http://schemas.microsoft.com/office/word/2012/wordml" xmlns:wpg="http://schemas.microsoft.com/office/word/2010/wordprocessingGroup" xmlns:wpi="http://schemas.microsoft.com/office/word/2010/wordprocessingInk" xmlns:wne="http://schemas.microsoft.com/office/word/2006/wordml" xmlns:wps="http://schemas.microsoft.com/office/word/2010/wordprocessingShape" mc:Ignorable="w14 w15 wp14">
+  <w:abstractNum w:abstractNumId="0" w15:restartNumberingAfterBreak="0">
     <w:nsid w:val="065E641D"/>
     <w:multiLevelType w:val="hybridMultilevel"/>
     <w:tmpl w:val="EC922FF0"/>
@@ -19472,7 +19638,7 @@
       </w:rPr>
     </w:lvl>
   </w:abstractNum>
-  <w:abstractNum w:abstractNumId="1">
+  <w:abstractNum w:abstractNumId="1" w15:restartNumberingAfterBreak="0">
     <w:nsid w:val="1A6707BD"/>
     <w:multiLevelType w:val="hybridMultilevel"/>
     <w:tmpl w:val="298897AC"/>
@@ -19558,7 +19724,7 @@
       </w:pPr>
     </w:lvl>
   </w:abstractNum>
-  <w:abstractNum w:abstractNumId="2">
+  <w:abstractNum w:abstractNumId="2" w15:restartNumberingAfterBreak="0">
     <w:nsid w:val="20545D73"/>
     <w:multiLevelType w:val="multilevel"/>
     <w:tmpl w:val="9A22B196"/>
@@ -19707,7 +19873,7 @@
       </w:rPr>
     </w:lvl>
   </w:abstractNum>
-  <w:abstractNum w:abstractNumId="3">
+  <w:abstractNum w:abstractNumId="3" w15:restartNumberingAfterBreak="0">
     <w:nsid w:val="25BE3539"/>
     <w:multiLevelType w:val="hybridMultilevel"/>
     <w:tmpl w:val="165632B0"/>
@@ -19793,7 +19959,7 @@
       </w:pPr>
     </w:lvl>
   </w:abstractNum>
-  <w:abstractNum w:abstractNumId="4">
+  <w:abstractNum w:abstractNumId="4" w15:restartNumberingAfterBreak="0">
     <w:nsid w:val="2AC02FAD"/>
     <w:multiLevelType w:val="hybridMultilevel"/>
     <w:tmpl w:val="7EF4CCEA"/>
@@ -19879,7 +20045,7 @@
       </w:pPr>
     </w:lvl>
   </w:abstractNum>
-  <w:abstractNum w:abstractNumId="5">
+  <w:abstractNum w:abstractNumId="5" w15:restartNumberingAfterBreak="0">
     <w:nsid w:val="2D5F3EC3"/>
     <w:multiLevelType w:val="hybridMultilevel"/>
     <w:tmpl w:val="EE70D88A"/>
@@ -19965,7 +20131,7 @@
       </w:pPr>
     </w:lvl>
   </w:abstractNum>
-  <w:abstractNum w:abstractNumId="6">
+  <w:abstractNum w:abstractNumId="6" w15:restartNumberingAfterBreak="0">
     <w:nsid w:val="2E995E97"/>
     <w:multiLevelType w:val="hybridMultilevel"/>
     <w:tmpl w:val="136C825C"/>
@@ -20078,7 +20244,7 @@
       </w:rPr>
     </w:lvl>
   </w:abstractNum>
-  <w:abstractNum w:abstractNumId="7">
+  <w:abstractNum w:abstractNumId="7" w15:restartNumberingAfterBreak="0">
     <w:nsid w:val="2F045598"/>
     <w:multiLevelType w:val="hybridMultilevel"/>
     <w:tmpl w:val="E708B5FA"/>
@@ -20191,7 +20357,120 @@
       </w:rPr>
     </w:lvl>
   </w:abstractNum>
-  <w:abstractNum w:abstractNumId="8">
+  <w:abstractNum w:abstractNumId="8" w15:restartNumberingAfterBreak="0">
+    <w:nsid w:val="49626A02"/>
+    <w:multiLevelType w:val="hybridMultilevel"/>
+    <w:tmpl w:val="15B65BC6"/>
+    <w:lvl w:ilvl="0" w:tplc="ABB84C3C">
+      <w:start w:val="1"/>
+      <w:numFmt w:val="bullet"/>
+      <w:lvlText w:val=""/>
+      <w:lvlJc w:val="left"/>
+      <w:pPr>
+        <w:ind w:left="720" w:hanging="360"/>
+      </w:pPr>
+      <w:rPr>
+        <w:rFonts w:ascii="Symbol" w:eastAsiaTheme="minorHAnsi" w:hAnsi="Symbol" w:cstheme="minorBidi" w:hint="default"/>
+      </w:rPr>
+    </w:lvl>
+    <w:lvl w:ilvl="1" w:tplc="04090003">
+      <w:start w:val="1"/>
+      <w:numFmt w:val="bullet"/>
+      <w:lvlText w:val="o"/>
+      <w:lvlJc w:val="left"/>
+      <w:pPr>
+        <w:ind w:left="1440" w:hanging="360"/>
+      </w:pPr>
+      <w:rPr>
+        <w:rFonts w:ascii="Courier New" w:hAnsi="Courier New" w:cs="Courier New" w:hint="default"/>
+      </w:rPr>
+    </w:lvl>
+    <w:lvl w:ilvl="2" w:tplc="04090005">
+      <w:start w:val="1"/>
+      <w:numFmt w:val="bullet"/>
+      <w:lvlText w:val=""/>
+      <w:lvlJc w:val="left"/>
+      <w:pPr>
+        <w:ind w:left="2160" w:hanging="360"/>
+      </w:pPr>
+      <w:rPr>
+        <w:rFonts w:ascii="Wingdings" w:hAnsi="Wingdings" w:hint="default"/>
+      </w:rPr>
+    </w:lvl>
+    <w:lvl w:ilvl="3" w:tplc="04090001" w:tentative="1">
+      <w:start w:val="1"/>
+      <w:numFmt w:val="bullet"/>
+      <w:lvlText w:val=""/>
+      <w:lvlJc w:val="left"/>
+      <w:pPr>
+        <w:ind w:left="2880" w:hanging="360"/>
+      </w:pPr>
+      <w:rPr>
+        <w:rFonts w:ascii="Symbol" w:hAnsi="Symbol" w:hint="default"/>
+      </w:rPr>
+    </w:lvl>
+    <w:lvl w:ilvl="4" w:tplc="04090003" w:tentative="1">
+      <w:start w:val="1"/>
+      <w:numFmt w:val="bullet"/>
+      <w:lvlText w:val="o"/>
+      <w:lvlJc w:val="left"/>
+      <w:pPr>
+        <w:ind w:left="3600" w:hanging="360"/>
+      </w:pPr>
+      <w:rPr>
+        <w:rFonts w:ascii="Courier New" w:hAnsi="Courier New" w:cs="Courier New" w:hint="default"/>
+      </w:rPr>
+    </w:lvl>
+    <w:lvl w:ilvl="5" w:tplc="04090005" w:tentative="1">
+      <w:start w:val="1"/>
+      <w:numFmt w:val="bullet"/>
+      <w:lvlText w:val=""/>
+      <w:lvlJc w:val="left"/>
+      <w:pPr>
+        <w:ind w:left="4320" w:hanging="360"/>
+      </w:pPr>
+      <w:rPr>
+        <w:rFonts w:ascii="Wingdings" w:hAnsi="Wingdings" w:hint="default"/>
+      </w:rPr>
+    </w:lvl>
+    <w:lvl w:ilvl="6" w:tplc="04090001" w:tentative="1">
+      <w:start w:val="1"/>
+      <w:numFmt w:val="bullet"/>
+      <w:lvlText w:val=""/>
+      <w:lvlJc w:val="left"/>
+      <w:pPr>
+        <w:ind w:left="5040" w:hanging="360"/>
+      </w:pPr>
+      <w:rPr>
+        <w:rFonts w:ascii="Symbol" w:hAnsi="Symbol" w:hint="default"/>
+      </w:rPr>
+    </w:lvl>
+    <w:lvl w:ilvl="7" w:tplc="04090003" w:tentative="1">
+      <w:start w:val="1"/>
+      <w:numFmt w:val="bullet"/>
+      <w:lvlText w:val="o"/>
+      <w:lvlJc w:val="left"/>
+      <w:pPr>
+        <w:ind w:left="5760" w:hanging="360"/>
+      </w:pPr>
+      <w:rPr>
+        <w:rFonts w:ascii="Courier New" w:hAnsi="Courier New" w:cs="Courier New" w:hint="default"/>
+      </w:rPr>
+    </w:lvl>
+    <w:lvl w:ilvl="8" w:tplc="04090005" w:tentative="1">
+      <w:start w:val="1"/>
+      <w:numFmt w:val="bullet"/>
+      <w:lvlText w:val=""/>
+      <w:lvlJc w:val="left"/>
+      <w:pPr>
+        <w:ind w:left="6480" w:hanging="360"/>
+      </w:pPr>
+      <w:rPr>
+        <w:rFonts w:ascii="Wingdings" w:hAnsi="Wingdings" w:hint="default"/>
+      </w:rPr>
+    </w:lvl>
+  </w:abstractNum>
+  <w:abstractNum w:abstractNumId="9" w15:restartNumberingAfterBreak="0">
     <w:nsid w:val="4C6A5617"/>
     <w:multiLevelType w:val="hybridMultilevel"/>
     <w:tmpl w:val="FCD65D7E"/>
@@ -20304,7 +20583,7 @@
       </w:rPr>
     </w:lvl>
   </w:abstractNum>
-  <w:abstractNum w:abstractNumId="9">
+  <w:abstractNum w:abstractNumId="10" w15:restartNumberingAfterBreak="0">
     <w:nsid w:val="4CCC7F7A"/>
     <w:multiLevelType w:val="hybridMultilevel"/>
     <w:tmpl w:val="8CCE2BCA"/>
@@ -20390,7 +20669,7 @@
       </w:pPr>
     </w:lvl>
   </w:abstractNum>
-  <w:abstractNum w:abstractNumId="10">
+  <w:abstractNum w:abstractNumId="11" w15:restartNumberingAfterBreak="0">
     <w:nsid w:val="5B4F30A4"/>
     <w:multiLevelType w:val="hybridMultilevel"/>
     <w:tmpl w:val="5C4C3C54"/>
@@ -20476,7 +20755,7 @@
       </w:pPr>
     </w:lvl>
   </w:abstractNum>
-  <w:abstractNum w:abstractNumId="11">
+  <w:abstractNum w:abstractNumId="12" w15:restartNumberingAfterBreak="0">
     <w:nsid w:val="62A93674"/>
     <w:multiLevelType w:val="hybridMultilevel"/>
     <w:tmpl w:val="589CB5B2"/>
@@ -20589,7 +20868,119 @@
       </w:rPr>
     </w:lvl>
   </w:abstractNum>
-  <w:abstractNum w:abstractNumId="12">
+  <w:abstractNum w:abstractNumId="13" w15:restartNumberingAfterBreak="0">
+    <w:nsid w:val="637C4A23"/>
+    <w:multiLevelType w:val="hybridMultilevel"/>
+    <w:tmpl w:val="5B5420D0"/>
+    <w:lvl w:ilvl="0" w:tplc="DBC00CC6">
+      <w:numFmt w:val="bullet"/>
+      <w:lvlText w:val=""/>
+      <w:lvlJc w:val="left"/>
+      <w:pPr>
+        <w:ind w:left="720" w:hanging="360"/>
+      </w:pPr>
+      <w:rPr>
+        <w:rFonts w:ascii="Symbol" w:eastAsiaTheme="minorHAnsi" w:hAnsi="Symbol" w:cstheme="minorBidi" w:hint="default"/>
+      </w:rPr>
+    </w:lvl>
+    <w:lvl w:ilvl="1" w:tplc="04090003" w:tentative="1">
+      <w:start w:val="1"/>
+      <w:numFmt w:val="bullet"/>
+      <w:lvlText w:val="o"/>
+      <w:lvlJc w:val="left"/>
+      <w:pPr>
+        <w:ind w:left="1440" w:hanging="360"/>
+      </w:pPr>
+      <w:rPr>
+        <w:rFonts w:ascii="Courier New" w:hAnsi="Courier New" w:cs="Courier New" w:hint="default"/>
+      </w:rPr>
+    </w:lvl>
+    <w:lvl w:ilvl="2" w:tplc="04090005" w:tentative="1">
+      <w:start w:val="1"/>
+      <w:numFmt w:val="bullet"/>
+      <w:lvlText w:val=""/>
+      <w:lvlJc w:val="left"/>
+      <w:pPr>
+        <w:ind w:left="2160" w:hanging="360"/>
+      </w:pPr>
+      <w:rPr>
+        <w:rFonts w:ascii="Wingdings" w:hAnsi="Wingdings" w:hint="default"/>
+      </w:rPr>
+    </w:lvl>
+    <w:lvl w:ilvl="3" w:tplc="04090001" w:tentative="1">
+      <w:start w:val="1"/>
+      <w:numFmt w:val="bullet"/>
+      <w:lvlText w:val=""/>
+      <w:lvlJc w:val="left"/>
+      <w:pPr>
+        <w:ind w:left="2880" w:hanging="360"/>
+      </w:pPr>
+      <w:rPr>
+        <w:rFonts w:ascii="Symbol" w:hAnsi="Symbol" w:hint="default"/>
+      </w:rPr>
+    </w:lvl>
+    <w:lvl w:ilvl="4" w:tplc="04090003" w:tentative="1">
+      <w:start w:val="1"/>
+      <w:numFmt w:val="bullet"/>
+      <w:lvlText w:val="o"/>
+      <w:lvlJc w:val="left"/>
+      <w:pPr>
+        <w:ind w:left="3600" w:hanging="360"/>
+      </w:pPr>
+      <w:rPr>
+        <w:rFonts w:ascii="Courier New" w:hAnsi="Courier New" w:cs="Courier New" w:hint="default"/>
+      </w:rPr>
+    </w:lvl>
+    <w:lvl w:ilvl="5" w:tplc="04090005" w:tentative="1">
+      <w:start w:val="1"/>
+      <w:numFmt w:val="bullet"/>
+      <w:lvlText w:val=""/>
+      <w:lvlJc w:val="left"/>
+      <w:pPr>
+        <w:ind w:left="4320" w:hanging="360"/>
+      </w:pPr>
+      <w:rPr>
+        <w:rFonts w:ascii="Wingdings" w:hAnsi="Wingdings" w:hint="default"/>
+      </w:rPr>
+    </w:lvl>
+    <w:lvl w:ilvl="6" w:tplc="04090001" w:tentative="1">
+      <w:start w:val="1"/>
+      <w:numFmt w:val="bullet"/>
+      <w:lvlText w:val=""/>
+      <w:lvlJc w:val="left"/>
+      <w:pPr>
+        <w:ind w:left="5040" w:hanging="360"/>
+      </w:pPr>
+      <w:rPr>
+        <w:rFonts w:ascii="Symbol" w:hAnsi="Symbol" w:hint="default"/>
+      </w:rPr>
+    </w:lvl>
+    <w:lvl w:ilvl="7" w:tplc="04090003" w:tentative="1">
+      <w:start w:val="1"/>
+      <w:numFmt w:val="bullet"/>
+      <w:lvlText w:val="o"/>
+      <w:lvlJc w:val="left"/>
+      <w:pPr>
+        <w:ind w:left="5760" w:hanging="360"/>
+      </w:pPr>
+      <w:rPr>
+        <w:rFonts w:ascii="Courier New" w:hAnsi="Courier New" w:cs="Courier New" w:hint="default"/>
+      </w:rPr>
+    </w:lvl>
+    <w:lvl w:ilvl="8" w:tplc="04090005" w:tentative="1">
+      <w:start w:val="1"/>
+      <w:numFmt w:val="bullet"/>
+      <w:lvlText w:val=""/>
+      <w:lvlJc w:val="left"/>
+      <w:pPr>
+        <w:ind w:left="6480" w:hanging="360"/>
+      </w:pPr>
+      <w:rPr>
+        <w:rFonts w:ascii="Wingdings" w:hAnsi="Wingdings" w:hint="default"/>
+      </w:rPr>
+    </w:lvl>
+  </w:abstractNum>
+  <w:abstractNum w:abstractNumId="14" w15:restartNumberingAfterBreak="0">
     <w:nsid w:val="7F424B7F"/>
     <w:multiLevelType w:val="hybridMultilevel"/>
     <w:tmpl w:val="038E96A6"/>
@@ -20675,7 +21066,7 @@
       </w:pPr>
     </w:lvl>
   </w:abstractNum>
-  <w:abstractNum w:abstractNumId="13">
+  <w:abstractNum w:abstractNumId="15" w15:restartNumberingAfterBreak="0">
     <w:nsid w:val="7F8C60FB"/>
     <w:multiLevelType w:val="hybridMultilevel"/>
     <w:tmpl w:val="B2FC105E"/>
@@ -20762,10 +21153,10 @@
     </w:lvl>
   </w:abstractNum>
   <w:num w:numId="1">
-    <w:abstractNumId w:val="11"/>
+    <w:abstractNumId w:val="12"/>
   </w:num>
   <w:num w:numId="2">
-    <w:abstractNumId w:val="8"/>
+    <w:abstractNumId w:val="9"/>
   </w:num>
   <w:num w:numId="3">
     <w:abstractNumId w:val="0"/>
@@ -20780,10 +21171,10 @@
     <w:abstractNumId w:val="1"/>
   </w:num>
   <w:num w:numId="7">
-    <w:abstractNumId w:val="10"/>
+    <w:abstractNumId w:val="11"/>
   </w:num>
   <w:num w:numId="8">
-    <w:abstractNumId w:val="12"/>
+    <w:abstractNumId w:val="14"/>
   </w:num>
   <w:num w:numId="9">
     <w:abstractNumId w:val="3"/>
@@ -20792,7 +21183,7 @@
     <w:abstractNumId w:val="5"/>
   </w:num>
   <w:num w:numId="11">
-    <w:abstractNumId w:val="13"/>
+    <w:abstractNumId w:val="15"/>
   </w:num>
   <w:num w:numId="12">
     <w:abstractNumId w:val="6"/>
@@ -20801,13 +21192,19 @@
     <w:abstractNumId w:val="4"/>
   </w:num>
   <w:num w:numId="14">
-    <w:abstractNumId w:val="9"/>
+    <w:abstractNumId w:val="10"/>
+  </w:num>
+  <w:num w:numId="15">
+    <w:abstractNumId w:val="8"/>
+  </w:num>
+  <w:num w:numId="16">
+    <w:abstractNumId w:val="13"/>
   </w:num>
 </w:numbering>
 </file>
 
 <file path=word/styles.xml><?xml version="1.0" encoding="utf-8"?>
-<w:styles xmlns:r="http://schemas.openxmlformats.org/officeDocument/2006/relationships" xmlns:w="http://schemas.openxmlformats.org/wordprocessingml/2006/main">
+<w:styles xmlns:mc="http://schemas.openxmlformats.org/markup-compatibility/2006" xmlns:r="http://schemas.openxmlformats.org/officeDocument/2006/relationships" xmlns:w="http://schemas.openxmlformats.org/wordprocessingml/2006/main" xmlns:w14="http://schemas.microsoft.com/office/word/2010/wordml" xmlns:w15="http://schemas.microsoft.com/office/word/2012/wordml" mc:Ignorable="w14 w15">
   <w:docDefaults>
     <w:rPrDefault>
       <w:rPr>
@@ -20823,155 +21220,389 @@
       </w:pPr>
     </w:pPrDefault>
   </w:docDefaults>
-  <w:latentStyles w:defLockedState="0" w:defUIPriority="99" w:defSemiHidden="1" w:defUnhideWhenUsed="1" w:defQFormat="0" w:count="267">
-    <w:lsdException w:name="Normal" w:semiHidden="0" w:uiPriority="0" w:unhideWhenUsed="0" w:qFormat="1"/>
-    <w:lsdException w:name="heading 1" w:semiHidden="0" w:uiPriority="9" w:unhideWhenUsed="0" w:qFormat="1"/>
-    <w:lsdException w:name="heading 2" w:uiPriority="9" w:qFormat="1"/>
-    <w:lsdException w:name="heading 3" w:uiPriority="9" w:qFormat="1"/>
-    <w:lsdException w:name="heading 4" w:uiPriority="9" w:qFormat="1"/>
-    <w:lsdException w:name="heading 5" w:uiPriority="9" w:qFormat="1"/>
-    <w:lsdException w:name="heading 6" w:uiPriority="9" w:qFormat="1"/>
-    <w:lsdException w:name="heading 7" w:uiPriority="9" w:qFormat="1"/>
-    <w:lsdException w:name="heading 8" w:uiPriority="9" w:qFormat="1"/>
-    <w:lsdException w:name="heading 9" w:uiPriority="9" w:qFormat="1"/>
-    <w:lsdException w:name="toc 1" w:uiPriority="39"/>
-    <w:lsdException w:name="toc 2" w:uiPriority="39"/>
-    <w:lsdException w:name="toc 3" w:uiPriority="39"/>
-    <w:lsdException w:name="toc 4" w:uiPriority="39"/>
-    <w:lsdException w:name="toc 5" w:uiPriority="39"/>
-    <w:lsdException w:name="toc 6" w:uiPriority="39"/>
-    <w:lsdException w:name="toc 7" w:uiPriority="39"/>
-    <w:lsdException w:name="toc 8" w:uiPriority="39"/>
-    <w:lsdException w:name="toc 9" w:uiPriority="39"/>
-    <w:lsdException w:name="caption" w:uiPriority="35" w:qFormat="1"/>
-    <w:lsdException w:name="Title" w:semiHidden="0" w:uiPriority="10" w:unhideWhenUsed="0" w:qFormat="1"/>
-    <w:lsdException w:name="Default Paragraph Font" w:uiPriority="1"/>
-    <w:lsdException w:name="Subtitle" w:semiHidden="0" w:uiPriority="11" w:unhideWhenUsed="0" w:qFormat="1"/>
-    <w:lsdException w:name="Strong" w:semiHidden="0" w:uiPriority="22" w:unhideWhenUsed="0" w:qFormat="1"/>
-    <w:lsdException w:name="Emphasis" w:semiHidden="0" w:uiPriority="20" w:unhideWhenUsed="0" w:qFormat="1"/>
-    <w:lsdException w:name="Table Grid" w:semiHidden="0" w:uiPriority="59" w:unhideWhenUsed="0"/>
-    <w:lsdException w:name="Placeholder Text" w:unhideWhenUsed="0"/>
-    <w:lsdException w:name="No Spacing" w:semiHidden="0" w:uiPriority="1" w:unhideWhenUsed="0" w:qFormat="1"/>
-    <w:lsdException w:name="Light Shading" w:semiHidden="0" w:uiPriority="60" w:unhideWhenUsed="0"/>
-    <w:lsdException w:name="Light List" w:semiHidden="0" w:uiPriority="61" w:unhideWhenUsed="0"/>
-    <w:lsdException w:name="Light Grid" w:semiHidden="0" w:uiPriority="62" w:unhideWhenUsed="0"/>
-    <w:lsdException w:name="Medium Shading 1" w:semiHidden="0" w:uiPriority="63" w:unhideWhenUsed="0"/>
-    <w:lsdException w:name="Medium Shading 2" w:semiHidden="0" w:uiPriority="64" w:unhideWhenUsed="0"/>
-    <w:lsdException w:name="Medium List 1" w:semiHidden="0" w:uiPriority="65" w:unhideWhenUsed="0"/>
-    <w:lsdException w:name="Medium List 2" w:semiHidden="0" w:uiPriority="66" w:unhideWhenUsed="0"/>
-    <w:lsdException w:name="Medium Grid 1" w:semiHidden="0" w:uiPriority="67" w:unhideWhenUsed="0"/>
-    <w:lsdException w:name="Medium Grid 2" w:semiHidden="0" w:uiPriority="68" w:unhideWhenUsed="0"/>
-    <w:lsdException w:name="Medium Grid 3" w:semiHidden="0" w:uiPriority="69" w:unhideWhenUsed="0"/>
-    <w:lsdException w:name="Dark List" w:semiHidden="0" w:uiPriority="70" w:unhideWhenUsed="0"/>
-    <w:lsdException w:name="Colorful Shading" w:semiHidden="0" w:uiPriority="71" w:unhideWhenUsed="0"/>
-    <w:lsdException w:name="Colorful List" w:semiHidden="0" w:uiPriority="72" w:unhideWhenUsed="0"/>
-    <w:lsdException w:name="Colorful Grid" w:semiHidden="0" w:uiPriority="73" w:unhideWhenUsed="0"/>
-    <w:lsdException w:name="Light Shading Accent 1" w:semiHidden="0" w:uiPriority="60" w:unhideWhenUsed="0"/>
-    <w:lsdException w:name="Light List Accent 1" w:semiHidden="0" w:uiPriority="61" w:unhideWhenUsed="0"/>
-    <w:lsdException w:name="Light Grid Accent 1" w:semiHidden="0" w:uiPriority="62" w:unhideWhenUsed="0"/>
-    <w:lsdException w:name="Medium Shading 1 Accent 1" w:semiHidden="0" w:uiPriority="63" w:unhideWhenUsed="0"/>
-    <w:lsdException w:name="Medium Shading 2 Accent 1" w:semiHidden="0" w:uiPriority="64" w:unhideWhenUsed="0"/>
-    <w:lsdException w:name="Medium List 1 Accent 1" w:semiHidden="0" w:uiPriority="65" w:unhideWhenUsed="0"/>
-    <w:lsdException w:name="Revision" w:unhideWhenUsed="0"/>
-    <w:lsdException w:name="List Paragraph" w:semiHidden="0" w:uiPriority="34" w:unhideWhenUsed="0" w:qFormat="1"/>
-    <w:lsdException w:name="Quote" w:semiHidden="0" w:uiPriority="29" w:unhideWhenUsed="0" w:qFormat="1"/>
-    <w:lsdException w:name="Intense Quote" w:semiHidden="0" w:uiPriority="30" w:unhideWhenUsed="0" w:qFormat="1"/>
-    <w:lsdException w:name="Medium List 2 Accent 1" w:semiHidden="0" w:uiPriority="66" w:unhideWhenUsed="0"/>
-    <w:lsdException w:name="Medium Grid 1 Accent 1" w:semiHidden="0" w:uiPriority="67" w:unhideWhenUsed="0"/>
-    <w:lsdException w:name="Medium Grid 2 Accent 1" w:semiHidden="0" w:uiPriority="68" w:unhideWhenUsed="0"/>
-    <w:lsdException w:name="Medium Grid 3 Accent 1" w:semiHidden="0" w:uiPriority="69" w:unhideWhenUsed="0"/>
-    <w:lsdException w:name="Dark List Accent 1" w:semiHidden="0" w:uiPriority="70" w:unhideWhenUsed="0"/>
-    <w:lsdException w:name="Colorful Shading Accent 1" w:semiHidden="0" w:uiPriority="71" w:unhideWhenUsed="0"/>
-    <w:lsdException w:name="Colorful List Accent 1" w:semiHidden="0" w:uiPriority="72" w:unhideWhenUsed="0"/>
-    <w:lsdException w:name="Colorful Grid Accent 1" w:semiHidden="0" w:uiPriority="73" w:unhideWhenUsed="0"/>
-    <w:lsdException w:name="Light Shading Accent 2" w:semiHidden="0" w:uiPriority="60" w:unhideWhenUsed="0"/>
-    <w:lsdException w:name="Light List Accent 2" w:semiHidden="0" w:uiPriority="61" w:unhideWhenUsed="0"/>
-    <w:lsdException w:name="Light Grid Accent 2" w:semiHidden="0" w:uiPriority="62" w:unhideWhenUsed="0"/>
-    <w:lsdException w:name="Medium Shading 1 Accent 2" w:semiHidden="0" w:uiPriority="63" w:unhideWhenUsed="0"/>
-    <w:lsdException w:name="Medium Shading 2 Accent 2" w:semiHidden="0" w:uiPriority="64" w:unhideWhenUsed="0"/>
-    <w:lsdException w:name="Medium List 1 Accent 2" w:semiHidden="0" w:uiPriority="65" w:unhideWhenUsed="0"/>
-    <w:lsdException w:name="Medium List 2 Accent 2" w:semiHidden="0" w:uiPriority="66" w:unhideWhenUsed="0"/>
-    <w:lsdException w:name="Medium Grid 1 Accent 2" w:semiHidden="0" w:uiPriority="67" w:unhideWhenUsed="0"/>
-    <w:lsdException w:name="Medium Grid 2 Accent 2" w:semiHidden="0" w:uiPriority="68" w:unhideWhenUsed="0"/>
-    <w:lsdException w:name="Medium Grid 3 Accent 2" w:semiHidden="0" w:uiPriority="69" w:unhideWhenUsed="0"/>
-    <w:lsdException w:name="Dark List Accent 2" w:semiHidden="0" w:uiPriority="70" w:unhideWhenUsed="0"/>
-    <w:lsdException w:name="Colorful Shading Accent 2" w:semiHidden="0" w:uiPriority="71" w:unhideWhenUsed="0"/>
-    <w:lsdException w:name="Colorful List Accent 2" w:semiHidden="0" w:uiPriority="72" w:unhideWhenUsed="0"/>
-    <w:lsdException w:name="Colorful Grid Accent 2" w:semiHidden="0" w:uiPriority="73" w:unhideWhenUsed="0"/>
-    <w:lsdException w:name="Light Shading Accent 3" w:semiHidden="0" w:uiPriority="60" w:unhideWhenUsed="0"/>
-    <w:lsdException w:name="Light List Accent 3" w:semiHidden="0" w:uiPriority="61" w:unhideWhenUsed="0"/>
-    <w:lsdException w:name="Light Grid Accent 3" w:semiHidden="0" w:uiPriority="62" w:unhideWhenUsed="0"/>
-    <w:lsdException w:name="Medium Shading 1 Accent 3" w:semiHidden="0" w:uiPriority="63" w:unhideWhenUsed="0"/>
-    <w:lsdException w:name="Medium Shading 2 Accent 3" w:semiHidden="0" w:uiPriority="64" w:unhideWhenUsed="0"/>
-    <w:lsdException w:name="Medium List 1 Accent 3" w:semiHidden="0" w:uiPriority="65" w:unhideWhenUsed="0"/>
-    <w:lsdException w:name="Medium List 2 Accent 3" w:semiHidden="0" w:uiPriority="66" w:unhideWhenUsed="0"/>
-    <w:lsdException w:name="Medium Grid 1 Accent 3" w:semiHidden="0" w:uiPriority="67" w:unhideWhenUsed="0"/>
-    <w:lsdException w:name="Medium Grid 2 Accent 3" w:semiHidden="0" w:uiPriority="68" w:unhideWhenUsed="0"/>
-    <w:lsdException w:name="Medium Grid 3 Accent 3" w:semiHidden="0" w:uiPriority="69" w:unhideWhenUsed="0"/>
-    <w:lsdException w:name="Dark List Accent 3" w:semiHidden="0" w:uiPriority="70" w:unhideWhenUsed="0"/>
-    <w:lsdException w:name="Colorful Shading Accent 3" w:semiHidden="0" w:uiPriority="71" w:unhideWhenUsed="0"/>
-    <w:lsdException w:name="Colorful List Accent 3" w:semiHidden="0" w:uiPriority="72" w:unhideWhenUsed="0"/>
-    <w:lsdException w:name="Colorful Grid Accent 3" w:semiHidden="0" w:uiPriority="73" w:unhideWhenUsed="0"/>
-    <w:lsdException w:name="Light Shading Accent 4" w:semiHidden="0" w:uiPriority="60" w:unhideWhenUsed="0"/>
-    <w:lsdException w:name="Light List Accent 4" w:semiHidden="0" w:uiPriority="61" w:unhideWhenUsed="0"/>
-    <w:lsdException w:name="Light Grid Accent 4" w:semiHidden="0" w:uiPriority="62" w:unhideWhenUsed="0"/>
-    <w:lsdException w:name="Medium Shading 1 Accent 4" w:semiHidden="0" w:uiPriority="63" w:unhideWhenUsed="0"/>
-    <w:lsdException w:name="Medium Shading 2 Accent 4" w:semiHidden="0" w:uiPriority="64" w:unhideWhenUsed="0"/>
-    <w:lsdException w:name="Medium List 1 Accent 4" w:semiHidden="0" w:uiPriority="65" w:unhideWhenUsed="0"/>
-    <w:lsdException w:name="Medium List 2 Accent 4" w:semiHidden="0" w:uiPriority="66" w:unhideWhenUsed="0"/>
-    <w:lsdException w:name="Medium Grid 1 Accent 4" w:semiHidden="0" w:uiPriority="67" w:unhideWhenUsed="0"/>
-    <w:lsdException w:name="Medium Grid 2 Accent 4" w:semiHidden="0" w:uiPriority="68" w:unhideWhenUsed="0"/>
-    <w:lsdException w:name="Medium Grid 3 Accent 4" w:semiHidden="0" w:uiPriority="69" w:unhideWhenUsed="0"/>
-    <w:lsdException w:name="Dark List Accent 4" w:semiHidden="0" w:uiPriority="70" w:unhideWhenUsed="0"/>
-    <w:lsdException w:name="Colorful Shading Accent 4" w:semiHidden="0" w:uiPriority="71" w:unhideWhenUsed="0"/>
-    <w:lsdException w:name="Colorful List Accent 4" w:semiHidden="0" w:uiPriority="72" w:unhideWhenUsed="0"/>
-    <w:lsdException w:name="Colorful Grid Accent 4" w:semiHidden="0" w:uiPriority="73" w:unhideWhenUsed="0"/>
-    <w:lsdException w:name="Light Shading Accent 5" w:semiHidden="0" w:uiPriority="60" w:unhideWhenUsed="0"/>
-    <w:lsdException w:name="Light List Accent 5" w:semiHidden="0" w:uiPriority="61" w:unhideWhenUsed="0"/>
-    <w:lsdException w:name="Light Grid Accent 5" w:semiHidden="0" w:uiPriority="62" w:unhideWhenUsed="0"/>
-    <w:lsdException w:name="Medium Shading 1 Accent 5" w:semiHidden="0" w:uiPriority="63" w:unhideWhenUsed="0"/>
-    <w:lsdException w:name="Medium Shading 2 Accent 5" w:semiHidden="0" w:uiPriority="64" w:unhideWhenUsed="0"/>
-    <w:lsdException w:name="Medium List 1 Accent 5" w:semiHidden="0" w:uiPriority="65" w:unhideWhenUsed="0"/>
-    <w:lsdException w:name="Medium List 2 Accent 5" w:semiHidden="0" w:uiPriority="66" w:unhideWhenUsed="0"/>
-    <w:lsdException w:name="Medium Grid 1 Accent 5" w:semiHidden="0" w:uiPriority="67" w:unhideWhenUsed="0"/>
-    <w:lsdException w:name="Medium Grid 2 Accent 5" w:semiHidden="0" w:uiPriority="68" w:unhideWhenUsed="0"/>
-    <w:lsdException w:name="Medium Grid 3 Accent 5" w:semiHidden="0" w:uiPriority="69" w:unhideWhenUsed="0"/>
-    <w:lsdException w:name="Dark List Accent 5" w:semiHidden="0" w:uiPriority="70" w:unhideWhenUsed="0"/>
-    <w:lsdException w:name="Colorful Shading Accent 5" w:semiHidden="0" w:uiPriority="71" w:unhideWhenUsed="0"/>
-    <w:lsdException w:name="Colorful List Accent 5" w:semiHidden="0" w:uiPriority="72" w:unhideWhenUsed="0"/>
-    <w:lsdException w:name="Colorful Grid Accent 5" w:semiHidden="0" w:uiPriority="73" w:unhideWhenUsed="0"/>
-    <w:lsdException w:name="Light Shading Accent 6" w:semiHidden="0" w:uiPriority="60" w:unhideWhenUsed="0"/>
-    <w:lsdException w:name="Light List Accent 6" w:semiHidden="0" w:uiPriority="61" w:unhideWhenUsed="0"/>
-    <w:lsdException w:name="Light Grid Accent 6" w:semiHidden="0" w:uiPriority="62" w:unhideWhenUsed="0"/>
-    <w:lsdException w:name="Medium Shading 1 Accent 6" w:semiHidden="0" w:uiPriority="63" w:unhideWhenUsed="0"/>
-    <w:lsdException w:name="Medium Shading 2 Accent 6" w:semiHidden="0" w:uiPriority="64" w:unhideWhenUsed="0"/>
-    <w:lsdException w:name="Medium List 1 Accent 6" w:semiHidden="0" w:uiPriority="65" w:unhideWhenUsed="0"/>
-    <w:lsdException w:name="Medium List 2 Accent 6" w:semiHidden="0" w:uiPriority="66" w:unhideWhenUsed="0"/>
-    <w:lsdException w:name="Medium Grid 1 Accent 6" w:semiHidden="0" w:uiPriority="67" w:unhideWhenUsed="0"/>
-    <w:lsdException w:name="Medium Grid 2 Accent 6" w:semiHidden="0" w:uiPriority="68" w:unhideWhenUsed="0"/>
-    <w:lsdException w:name="Medium Grid 3 Accent 6" w:semiHidden="0" w:uiPriority="69" w:unhideWhenUsed="0"/>
-    <w:lsdException w:name="Dark List Accent 6" w:semiHidden="0" w:uiPriority="70" w:unhideWhenUsed="0"/>
-    <w:lsdException w:name="Colorful Shading Accent 6" w:semiHidden="0" w:uiPriority="71" w:unhideWhenUsed="0"/>
-    <w:lsdException w:name="Colorful List Accent 6" w:semiHidden="0" w:uiPriority="72" w:unhideWhenUsed="0"/>
-    <w:lsdException w:name="Colorful Grid Accent 6" w:semiHidden="0" w:uiPriority="73" w:unhideWhenUsed="0"/>
-    <w:lsdException w:name="Subtle Emphasis" w:semiHidden="0" w:uiPriority="19" w:unhideWhenUsed="0" w:qFormat="1"/>
-    <w:lsdException w:name="Intense Emphasis" w:semiHidden="0" w:uiPriority="21" w:unhideWhenUsed="0" w:qFormat="1"/>
-    <w:lsdException w:name="Subtle Reference" w:semiHidden="0" w:uiPriority="31" w:unhideWhenUsed="0" w:qFormat="1"/>
-    <w:lsdException w:name="Intense Reference" w:semiHidden="0" w:uiPriority="32" w:unhideWhenUsed="0" w:qFormat="1"/>
-    <w:lsdException w:name="Book Title" w:semiHidden="0" w:uiPriority="33" w:unhideWhenUsed="0" w:qFormat="1"/>
-    <w:lsdException w:name="Bibliography" w:uiPriority="37"/>
-    <w:lsdException w:name="TOC Heading" w:uiPriority="39" w:qFormat="1"/>
+  <w:latentStyles w:defLockedState="0" w:defUIPriority="99" w:defSemiHidden="0" w:defUnhideWhenUsed="0" w:defQFormat="0" w:count="371">
+    <w:lsdException w:name="Normal" w:uiPriority="0" w:qFormat="1"/>
+    <w:lsdException w:name="heading 1" w:uiPriority="9" w:qFormat="1"/>
+    <w:lsdException w:name="heading 2" w:semiHidden="1" w:uiPriority="9" w:unhideWhenUsed="1" w:qFormat="1"/>
+    <w:lsdException w:name="heading 3" w:semiHidden="1" w:uiPriority="9" w:unhideWhenUsed="1" w:qFormat="1"/>
+    <w:lsdException w:name="heading 4" w:semiHidden="1" w:uiPriority="9" w:unhideWhenUsed="1" w:qFormat="1"/>
+    <w:lsdException w:name="heading 5" w:semiHidden="1" w:uiPriority="9" w:unhideWhenUsed="1" w:qFormat="1"/>
+    <w:lsdException w:name="heading 6" w:semiHidden="1" w:uiPriority="9" w:unhideWhenUsed="1" w:qFormat="1"/>
+    <w:lsdException w:name="heading 7" w:semiHidden="1" w:uiPriority="9" w:unhideWhenUsed="1" w:qFormat="1"/>
+    <w:lsdException w:name="heading 8" w:semiHidden="1" w:uiPriority="9" w:unhideWhenUsed="1" w:qFormat="1"/>
+    <w:lsdException w:name="heading 9" w:semiHidden="1" w:uiPriority="9" w:unhideWhenUsed="1" w:qFormat="1"/>
+    <w:lsdException w:name="index 1" w:semiHidden="1" w:unhideWhenUsed="1"/>
+    <w:lsdException w:name="index 2" w:semiHidden="1" w:unhideWhenUsed="1"/>
+    <w:lsdException w:name="index 3" w:semiHidden="1" w:unhideWhenUsed="1"/>
+    <w:lsdException w:name="index 4" w:semiHidden="1" w:unhideWhenUsed="1"/>
+    <w:lsdException w:name="index 5" w:semiHidden="1" w:unhideWhenUsed="1"/>
+    <w:lsdException w:name="index 6" w:semiHidden="1" w:unhideWhenUsed="1"/>
+    <w:lsdException w:name="index 7" w:semiHidden="1" w:unhideWhenUsed="1"/>
+    <w:lsdException w:name="index 8" w:semiHidden="1" w:unhideWhenUsed="1"/>
+    <w:lsdException w:name="index 9" w:semiHidden="1" w:unhideWhenUsed="1"/>
+    <w:lsdException w:name="toc 1" w:semiHidden="1" w:uiPriority="39" w:unhideWhenUsed="1"/>
+    <w:lsdException w:name="toc 2" w:semiHidden="1" w:uiPriority="39" w:unhideWhenUsed="1"/>
+    <w:lsdException w:name="toc 3" w:semiHidden="1" w:uiPriority="39" w:unhideWhenUsed="1"/>
+    <w:lsdException w:name="toc 4" w:semiHidden="1" w:uiPriority="39" w:unhideWhenUsed="1"/>
+    <w:lsdException w:name="toc 5" w:semiHidden="1" w:uiPriority="39" w:unhideWhenUsed="1"/>
+    <w:lsdException w:name="toc 6" w:semiHidden="1" w:uiPriority="39" w:unhideWhenUsed="1"/>
+    <w:lsdException w:name="toc 7" w:semiHidden="1" w:uiPriority="39" w:unhideWhenUsed="1"/>
+    <w:lsdException w:name="toc 8" w:semiHidden="1" w:uiPriority="39" w:unhideWhenUsed="1"/>
+    <w:lsdException w:name="toc 9" w:semiHidden="1" w:uiPriority="39" w:unhideWhenUsed="1"/>
+    <w:lsdException w:name="Normal Indent" w:semiHidden="1" w:unhideWhenUsed="1"/>
+    <w:lsdException w:name="footnote text" w:semiHidden="1" w:unhideWhenUsed="1"/>
+    <w:lsdException w:name="annotation text" w:semiHidden="1" w:unhideWhenUsed="1"/>
+    <w:lsdException w:name="header" w:semiHidden="1" w:unhideWhenUsed="1"/>
+    <w:lsdException w:name="footer" w:semiHidden="1" w:unhideWhenUsed="1"/>
+    <w:lsdException w:name="index heading" w:semiHidden="1" w:unhideWhenUsed="1"/>
+    <w:lsdException w:name="caption" w:semiHidden="1" w:uiPriority="35" w:unhideWhenUsed="1" w:qFormat="1"/>
+    <w:lsdException w:name="table of figures" w:semiHidden="1" w:unhideWhenUsed="1"/>
+    <w:lsdException w:name="envelope address" w:semiHidden="1" w:unhideWhenUsed="1"/>
+    <w:lsdException w:name="envelope return" w:semiHidden="1" w:unhideWhenUsed="1"/>
+    <w:lsdException w:name="footnote reference" w:semiHidden="1" w:unhideWhenUsed="1"/>
+    <w:lsdException w:name="annotation reference" w:semiHidden="1" w:unhideWhenUsed="1"/>
+    <w:lsdException w:name="line number" w:semiHidden="1" w:unhideWhenUsed="1"/>
+    <w:lsdException w:name="page number" w:semiHidden="1" w:unhideWhenUsed="1"/>
+    <w:lsdException w:name="endnote reference" w:semiHidden="1" w:unhideWhenUsed="1"/>
+    <w:lsdException w:name="endnote text" w:semiHidden="1" w:unhideWhenUsed="1"/>
+    <w:lsdException w:name="table of authorities" w:semiHidden="1" w:unhideWhenUsed="1"/>
+    <w:lsdException w:name="macro" w:semiHidden="1" w:unhideWhenUsed="1"/>
+    <w:lsdException w:name="toa heading" w:semiHidden="1" w:unhideWhenUsed="1"/>
+    <w:lsdException w:name="List" w:semiHidden="1" w:unhideWhenUsed="1"/>
+    <w:lsdException w:name="List Bullet" w:semiHidden="1" w:unhideWhenUsed="1"/>
+    <w:lsdException w:name="List Number" w:semiHidden="1" w:unhideWhenUsed="1"/>
+    <w:lsdException w:name="List 2" w:semiHidden="1" w:unhideWhenUsed="1"/>
+    <w:lsdException w:name="List 3" w:semiHidden="1" w:unhideWhenUsed="1"/>
+    <w:lsdException w:name="List 4" w:semiHidden="1" w:unhideWhenUsed="1"/>
+    <w:lsdException w:name="List 5" w:semiHidden="1" w:unhideWhenUsed="1"/>
+    <w:lsdException w:name="List Bullet 2" w:semiHidden="1" w:unhideWhenUsed="1"/>
+    <w:lsdException w:name="List Bullet 3" w:semiHidden="1" w:unhideWhenUsed="1"/>
+    <w:lsdException w:name="List Bullet 4" w:semiHidden="1" w:unhideWhenUsed="1"/>
+    <w:lsdException w:name="List Bullet 5" w:semiHidden="1" w:unhideWhenUsed="1"/>
+    <w:lsdException w:name="List Number 2" w:semiHidden="1" w:unhideWhenUsed="1"/>
+    <w:lsdException w:name="List Number 3" w:semiHidden="1" w:unhideWhenUsed="1"/>
+    <w:lsdException w:name="List Number 4" w:semiHidden="1" w:unhideWhenUsed="1"/>
+    <w:lsdException w:name="List Number 5" w:semiHidden="1" w:unhideWhenUsed="1"/>
+    <w:lsdException w:name="Title" w:uiPriority="10" w:qFormat="1"/>
+    <w:lsdException w:name="Closing" w:semiHidden="1" w:unhideWhenUsed="1"/>
+    <w:lsdException w:name="Signature" w:semiHidden="1" w:unhideWhenUsed="1"/>
+    <w:lsdException w:name="Default Paragraph Font" w:semiHidden="1" w:uiPriority="1" w:unhideWhenUsed="1"/>
+    <w:lsdException w:name="Body Text" w:semiHidden="1" w:unhideWhenUsed="1"/>
+    <w:lsdException w:name="Body Text Indent" w:semiHidden="1" w:unhideWhenUsed="1"/>
+    <w:lsdException w:name="List Continue" w:semiHidden="1" w:unhideWhenUsed="1"/>
+    <w:lsdException w:name="List Continue 2" w:semiHidden="1" w:unhideWhenUsed="1"/>
+    <w:lsdException w:name="List Continue 3" w:semiHidden="1" w:unhideWhenUsed="1"/>
+    <w:lsdException w:name="List Continue 4" w:semiHidden="1" w:unhideWhenUsed="1"/>
+    <w:lsdException w:name="List Continue 5" w:semiHidden="1" w:unhideWhenUsed="1"/>
+    <w:lsdException w:name="Message Header" w:semiHidden="1" w:unhideWhenUsed="1"/>
+    <w:lsdException w:name="Subtitle" w:uiPriority="11" w:qFormat="1"/>
+    <w:lsdException w:name="Salutation" w:semiHidden="1" w:unhideWhenUsed="1"/>
+    <w:lsdException w:name="Date" w:semiHidden="1" w:unhideWhenUsed="1"/>
+    <w:lsdException w:name="Body Text First Indent" w:semiHidden="1" w:unhideWhenUsed="1"/>
+    <w:lsdException w:name="Body Text First Indent 2" w:semiHidden="1" w:unhideWhenUsed="1"/>
+    <w:lsdException w:name="Note Heading" w:semiHidden="1" w:unhideWhenUsed="1"/>
+    <w:lsdException w:name="Body Text 2" w:semiHidden="1" w:unhideWhenUsed="1"/>
+    <w:lsdException w:name="Body Text 3" w:semiHidden="1" w:unhideWhenUsed="1"/>
+    <w:lsdException w:name="Body Text Indent 2" w:semiHidden="1" w:unhideWhenUsed="1"/>
+    <w:lsdException w:name="Body Text Indent 3" w:semiHidden="1" w:unhideWhenUsed="1"/>
+    <w:lsdException w:name="Block Text" w:semiHidden="1" w:unhideWhenUsed="1"/>
+    <w:lsdException w:name="Hyperlink" w:semiHidden="1" w:unhideWhenUsed="1"/>
+    <w:lsdException w:name="FollowedHyperlink" w:semiHidden="1" w:unhideWhenUsed="1"/>
+    <w:lsdException w:name="Strong" w:uiPriority="22" w:qFormat="1"/>
+    <w:lsdException w:name="Emphasis" w:uiPriority="20" w:qFormat="1"/>
+    <w:lsdException w:name="Document Map" w:semiHidden="1" w:unhideWhenUsed="1"/>
+    <w:lsdException w:name="Plain Text" w:semiHidden="1" w:unhideWhenUsed="1"/>
+    <w:lsdException w:name="E-mail Signature" w:semiHidden="1" w:unhideWhenUsed="1"/>
+    <w:lsdException w:name="HTML Top of Form" w:semiHidden="1" w:unhideWhenUsed="1"/>
+    <w:lsdException w:name="HTML Bottom of Form" w:semiHidden="1" w:unhideWhenUsed="1"/>
+    <w:lsdException w:name="Normal (Web)" w:semiHidden="1" w:unhideWhenUsed="1"/>
+    <w:lsdException w:name="HTML Acronym" w:semiHidden="1" w:unhideWhenUsed="1"/>
+    <w:lsdException w:name="HTML Address" w:semiHidden="1" w:unhideWhenUsed="1"/>
+    <w:lsdException w:name="HTML Cite" w:semiHidden="1" w:unhideWhenUsed="1"/>
+    <w:lsdException w:name="HTML Code" w:semiHidden="1" w:unhideWhenUsed="1"/>
+    <w:lsdException w:name="HTML Definition" w:semiHidden="1" w:unhideWhenUsed="1"/>
+    <w:lsdException w:name="HTML Keyboard" w:semiHidden="1" w:unhideWhenUsed="1"/>
+    <w:lsdException w:name="HTML Preformatted" w:semiHidden="1" w:unhideWhenUsed="1"/>
+    <w:lsdException w:name="HTML Sample" w:semiHidden="1" w:unhideWhenUsed="1"/>
+    <w:lsdException w:name="HTML Typewriter" w:semiHidden="1" w:unhideWhenUsed="1"/>
+    <w:lsdException w:name="HTML Variable" w:semiHidden="1" w:unhideWhenUsed="1"/>
+    <w:lsdException w:name="Normal Table" w:semiHidden="1" w:unhideWhenUsed="1"/>
+    <w:lsdException w:name="annotation subject" w:semiHidden="1" w:unhideWhenUsed="1"/>
+    <w:lsdException w:name="No List" w:semiHidden="1" w:unhideWhenUsed="1"/>
+    <w:lsdException w:name="Outline List 1" w:semiHidden="1" w:unhideWhenUsed="1"/>
+    <w:lsdException w:name="Outline List 2" w:semiHidden="1" w:unhideWhenUsed="1"/>
+    <w:lsdException w:name="Outline List 3" w:semiHidden="1" w:unhideWhenUsed="1"/>
+    <w:lsdException w:name="Table Simple 1" w:semiHidden="1" w:unhideWhenUsed="1"/>
+    <w:lsdException w:name="Table Simple 2" w:semiHidden="1" w:unhideWhenUsed="1"/>
+    <w:lsdException w:name="Table Simple 3" w:semiHidden="1" w:unhideWhenUsed="1"/>
+    <w:lsdException w:name="Table Classic 1" w:semiHidden="1" w:unhideWhenUsed="1"/>
+    <w:lsdException w:name="Table Classic 2" w:semiHidden="1" w:unhideWhenUsed="1"/>
+    <w:lsdException w:name="Table Classic 3" w:semiHidden="1" w:unhideWhenUsed="1"/>
+    <w:lsdException w:name="Table Classic 4" w:semiHidden="1" w:unhideWhenUsed="1"/>
+    <w:lsdException w:name="Table Colorful 1" w:semiHidden="1" w:unhideWhenUsed="1"/>
+    <w:lsdException w:name="Table Colorful 2" w:semiHidden="1" w:unhideWhenUsed="1"/>
+    <w:lsdException w:name="Table Colorful 3" w:semiHidden="1" w:unhideWhenUsed="1"/>
+    <w:lsdException w:name="Table Columns 1" w:semiHidden="1" w:unhideWhenUsed="1"/>
+    <w:lsdException w:name="Table Columns 2" w:semiHidden="1" w:unhideWhenUsed="1"/>
+    <w:lsdException w:name="Table Columns 3" w:semiHidden="1" w:unhideWhenUsed="1"/>
+    <w:lsdException w:name="Table Columns 4" w:semiHidden="1" w:unhideWhenUsed="1"/>
+    <w:lsdException w:name="Table Columns 5" w:semiHidden="1" w:unhideWhenUsed="1"/>
+    <w:lsdException w:name="Table Grid 1" w:semiHidden="1" w:unhideWhenUsed="1"/>
+    <w:lsdException w:name="Table Grid 2" w:semiHidden="1" w:unhideWhenUsed="1"/>
+    <w:lsdException w:name="Table Grid 3" w:semiHidden="1" w:unhideWhenUsed="1"/>
+    <w:lsdException w:name="Table Grid 4" w:semiHidden="1" w:unhideWhenUsed="1"/>
+    <w:lsdException w:name="Table Grid 5" w:semiHidden="1" w:unhideWhenUsed="1"/>
+    <w:lsdException w:name="Table Grid 6" w:semiHidden="1" w:unhideWhenUsed="1"/>
+    <w:lsdException w:name="Table Grid 7" w:semiHidden="1" w:unhideWhenUsed="1"/>
+    <w:lsdException w:name="Table Grid 8" w:semiHidden="1" w:unhideWhenUsed="1"/>
+    <w:lsdException w:name="Table List 1" w:semiHidden="1" w:unhideWhenUsed="1"/>
+    <w:lsdException w:name="Table List 2" w:semiHidden="1" w:unhideWhenUsed="1"/>
+    <w:lsdException w:name="Table List 3" w:semiHidden="1" w:unhideWhenUsed="1"/>
+    <w:lsdException w:name="Table List 4" w:semiHidden="1" w:unhideWhenUsed="1"/>
+    <w:lsdException w:name="Table List 5" w:semiHidden="1" w:unhideWhenUsed="1"/>
+    <w:lsdException w:name="Table List 6" w:semiHidden="1" w:unhideWhenUsed="1"/>
+    <w:lsdException w:name="Table List 7" w:semiHidden="1" w:unhideWhenUsed="1"/>
+    <w:lsdException w:name="Table List 8" w:semiHidden="1" w:unhideWhenUsed="1"/>
+    <w:lsdException w:name="Table 3D effects 1" w:semiHidden="1" w:unhideWhenUsed="1"/>
+    <w:lsdException w:name="Table 3D effects 2" w:semiHidden="1" w:unhideWhenUsed="1"/>
+    <w:lsdException w:name="Table 3D effects 3" w:semiHidden="1" w:unhideWhenUsed="1"/>
+    <w:lsdException w:name="Table Contemporary" w:semiHidden="1" w:unhideWhenUsed="1"/>
+    <w:lsdException w:name="Table Elegant" w:semiHidden="1" w:unhideWhenUsed="1"/>
+    <w:lsdException w:name="Table Professional" w:semiHidden="1" w:unhideWhenUsed="1"/>
+    <w:lsdException w:name="Table Subtle 1" w:semiHidden="1" w:unhideWhenUsed="1"/>
+    <w:lsdException w:name="Table Subtle 2" w:semiHidden="1" w:unhideWhenUsed="1"/>
+    <w:lsdException w:name="Table Web 1" w:semiHidden="1" w:unhideWhenUsed="1"/>
+    <w:lsdException w:name="Table Web 2" w:semiHidden="1" w:unhideWhenUsed="1"/>
+    <w:lsdException w:name="Table Web 3" w:semiHidden="1" w:unhideWhenUsed="1"/>
+    <w:lsdException w:name="Balloon Text" w:semiHidden="1" w:unhideWhenUsed="1"/>
+    <w:lsdException w:name="Table Grid" w:uiPriority="59"/>
+    <w:lsdException w:name="Table Theme" w:semiHidden="1" w:unhideWhenUsed="1"/>
+    <w:lsdException w:name="Placeholder Text" w:semiHidden="1"/>
+    <w:lsdException w:name="No Spacing" w:uiPriority="1" w:qFormat="1"/>
+    <w:lsdException w:name="Light Shading" w:uiPriority="60"/>
+    <w:lsdException w:name="Light List" w:uiPriority="61"/>
+    <w:lsdException w:name="Light Grid" w:uiPriority="62"/>
+    <w:lsdException w:name="Medium Shading 1" w:uiPriority="63"/>
+    <w:lsdException w:name="Medium Shading 2" w:uiPriority="64"/>
+    <w:lsdException w:name="Medium List 1" w:uiPriority="65"/>
+    <w:lsdException w:name="Medium List 2" w:uiPriority="66"/>
+    <w:lsdException w:name="Medium Grid 1" w:uiPriority="67"/>
+    <w:lsdException w:name="Medium Grid 2" w:uiPriority="68"/>
+    <w:lsdException w:name="Medium Grid 3" w:uiPriority="69"/>
+    <w:lsdException w:name="Dark List" w:uiPriority="70"/>
+    <w:lsdException w:name="Colorful Shading" w:uiPriority="71"/>
+    <w:lsdException w:name="Colorful List" w:uiPriority="72"/>
+    <w:lsdException w:name="Colorful Grid" w:uiPriority="73"/>
+    <w:lsdException w:name="Light Shading Accent 1" w:uiPriority="60"/>
+    <w:lsdException w:name="Light List Accent 1" w:uiPriority="61"/>
+    <w:lsdException w:name="Light Grid Accent 1" w:uiPriority="62"/>
+    <w:lsdException w:name="Medium Shading 1 Accent 1" w:uiPriority="63"/>
+    <w:lsdException w:name="Medium Shading 2 Accent 1" w:uiPriority="64"/>
+    <w:lsdException w:name="Medium List 1 Accent 1" w:uiPriority="65"/>
+    <w:lsdException w:name="Revision" w:semiHidden="1"/>
+    <w:lsdException w:name="List Paragraph" w:uiPriority="34" w:qFormat="1"/>
+    <w:lsdException w:name="Quote" w:uiPriority="29" w:qFormat="1"/>
+    <w:lsdException w:name="Intense Quote" w:uiPriority="30" w:qFormat="1"/>
+    <w:lsdException w:name="Medium List 2 Accent 1" w:uiPriority="66"/>
+    <w:lsdException w:name="Medium Grid 1 Accent 1" w:uiPriority="67"/>
+    <w:lsdException w:name="Medium Grid 2 Accent 1" w:uiPriority="68"/>
+    <w:lsdException w:name="Medium Grid 3 Accent 1" w:uiPriority="69"/>
+    <w:lsdException w:name="Dark List Accent 1" w:uiPriority="70"/>
+    <w:lsdException w:name="Colorful Shading Accent 1" w:uiPriority="71"/>
+    <w:lsdException w:name="Colorful List Accent 1" w:uiPriority="72"/>
+    <w:lsdException w:name="Colorful Grid Accent 1" w:uiPriority="73"/>
+    <w:lsdException w:name="Light Shading Accent 2" w:uiPriority="60"/>
+    <w:lsdException w:name="Light List Accent 2" w:uiPriority="61"/>
+    <w:lsdException w:name="Light Grid Accent 2" w:uiPriority="62"/>
+    <w:lsdException w:name="Medium Shading 1 Accent 2" w:uiPriority="63"/>
+    <w:lsdException w:name="Medium Shading 2 Accent 2" w:uiPriority="64"/>
+    <w:lsdException w:name="Medium List 1 Accent 2" w:uiPriority="65"/>
+    <w:lsdException w:name="Medium List 2 Accent 2" w:uiPriority="66"/>
+    <w:lsdException w:name="Medium Grid 1 Accent 2" w:uiPriority="67"/>
+    <w:lsdException w:name="Medium Grid 2 Accent 2" w:uiPriority="68"/>
+    <w:lsdException w:name="Medium Grid 3 Accent 2" w:uiPriority="69"/>
+    <w:lsdException w:name="Dark List Accent 2" w:uiPriority="70"/>
+    <w:lsdException w:name="Colorful Shading Accent 2" w:uiPriority="71"/>
+    <w:lsdException w:name="Colorful List Accent 2" w:uiPriority="72"/>
+    <w:lsdException w:name="Colorful Grid Accent 2" w:uiPriority="73"/>
+    <w:lsdException w:name="Light Shading Accent 3" w:uiPriority="60"/>
+    <w:lsdException w:name="Light List Accent 3" w:uiPriority="61"/>
+    <w:lsdException w:name="Light Grid Accent 3" w:uiPriority="62"/>
+    <w:lsdException w:name="Medium Shading 1 Accent 3" w:uiPriority="63"/>
+    <w:lsdException w:name="Medium Shading 2 Accent 3" w:uiPriority="64"/>
+    <w:lsdException w:name="Medium List 1 Accent 3" w:uiPriority="65"/>
+    <w:lsdException w:name="Medium List 2 Accent 3" w:uiPriority="66"/>
+    <w:lsdException w:name="Medium Grid 1 Accent 3" w:uiPriority="67"/>
+    <w:lsdException w:name="Medium Grid 2 Accent 3" w:uiPriority="68"/>
+    <w:lsdException w:name="Medium Grid 3 Accent 3" w:uiPriority="69"/>
+    <w:lsdException w:name="Dark List Accent 3" w:uiPriority="70"/>
+    <w:lsdException w:name="Colorful Shading Accent 3" w:uiPriority="71"/>
+    <w:lsdException w:name="Colorful List Accent 3" w:uiPriority="72"/>
+    <w:lsdException w:name="Colorful Grid Accent 3" w:uiPriority="73"/>
+    <w:lsdException w:name="Light Shading Accent 4" w:uiPriority="60"/>
+    <w:lsdException w:name="Light List Accent 4" w:uiPriority="61"/>
+    <w:lsdException w:name="Light Grid Accent 4" w:uiPriority="62"/>
+    <w:lsdException w:name="Medium Shading 1 Accent 4" w:uiPriority="63"/>
+    <w:lsdException w:name="Medium Shading 2 Accent 4" w:uiPriority="64"/>
+    <w:lsdException w:name="Medium List 1 Accent 4" w:uiPriority="65"/>
+    <w:lsdException w:name="Medium List 2 Accent 4" w:uiPriority="66"/>
+    <w:lsdException w:name="Medium Grid 1 Accent 4" w:uiPriority="67"/>
+    <w:lsdException w:name="Medium Grid 2 Accent 4" w:uiPriority="68"/>
+    <w:lsdException w:name="Medium Grid 3 Accent 4" w:uiPriority="69"/>
+    <w:lsdException w:name="Dark List Accent 4" w:uiPriority="70"/>
+    <w:lsdException w:name="Colorful Shading Accent 4" w:uiPriority="71"/>
+    <w:lsdException w:name="Colorful List Accent 4" w:uiPriority="72"/>
+    <w:lsdException w:name="Colorful Grid Accent 4" w:uiPriority="73"/>
+    <w:lsdException w:name="Light Shading Accent 5" w:uiPriority="60"/>
+    <w:lsdException w:name="Light List Accent 5" w:uiPriority="61"/>
+    <w:lsdException w:name="Light Grid Accent 5" w:uiPriority="62"/>
+    <w:lsdException w:name="Medium Shading 1 Accent 5" w:uiPriority="63"/>
+    <w:lsdException w:name="Medium Shading 2 Accent 5" w:uiPriority="64"/>
+    <w:lsdException w:name="Medium List 1 Accent 5" w:uiPriority="65"/>
+    <w:lsdException w:name="Medium List 2 Accent 5" w:uiPriority="66"/>
+    <w:lsdException w:name="Medium Grid 1 Accent 5" w:uiPriority="67"/>
+    <w:lsdException w:name="Medium Grid 2 Accent 5" w:uiPriority="68"/>
+    <w:lsdException w:name="Medium Grid 3 Accent 5" w:uiPriority="69"/>
+    <w:lsdException w:name="Dark List Accent 5" w:uiPriority="70"/>
+    <w:lsdException w:name="Colorful Shading Accent 5" w:uiPriority="71"/>
+    <w:lsdException w:name="Colorful List Accent 5" w:uiPriority="72"/>
+    <w:lsdException w:name="Colorful Grid Accent 5" w:uiPriority="73"/>
+    <w:lsdException w:name="Light Shading Accent 6" w:uiPriority="60"/>
+    <w:lsdException w:name="Light List Accent 6" w:uiPriority="61"/>
+    <w:lsdException w:name="Light Grid Accent 6" w:uiPriority="62"/>
+    <w:lsdException w:name="Medium Shading 1 Accent 6" w:uiPriority="63"/>
+    <w:lsdException w:name="Medium Shading 2 Accent 6" w:uiPriority="64"/>
+    <w:lsdException w:name="Medium List 1 Accent 6" w:uiPriority="65"/>
+    <w:lsdException w:name="Medium List 2 Accent 6" w:uiPriority="66"/>
+    <w:lsdException w:name="Medium Grid 1 Accent 6" w:uiPriority="67"/>
+    <w:lsdException w:name="Medium Grid 2 Accent 6" w:uiPriority="68"/>
+    <w:lsdException w:name="Medium Grid 3 Accent 6" w:uiPriority="69"/>
+    <w:lsdException w:name="Dark List Accent 6" w:uiPriority="70"/>
+    <w:lsdException w:name="Colorful Shading Accent 6" w:uiPriority="71"/>
+    <w:lsdException w:name="Colorful List Accent 6" w:uiPriority="72"/>
+    <w:lsdException w:name="Colorful Grid Accent 6" w:uiPriority="73"/>
+    <w:lsdException w:name="Subtle Emphasis" w:uiPriority="19" w:qFormat="1"/>
+    <w:lsdException w:name="Intense Emphasis" w:uiPriority="21" w:qFormat="1"/>
+    <w:lsdException w:name="Subtle Reference" w:uiPriority="31" w:qFormat="1"/>
+    <w:lsdException w:name="Intense Reference" w:uiPriority="32" w:qFormat="1"/>
+    <w:lsdException w:name="Book Title" w:uiPriority="33" w:qFormat="1"/>
+    <w:lsdException w:name="Bibliography" w:semiHidden="1" w:uiPriority="37" w:unhideWhenUsed="1"/>
+    <w:lsdException w:name="TOC Heading" w:semiHidden="1" w:uiPriority="39" w:unhideWhenUsed="1" w:qFormat="1"/>
+    <w:lsdException w:name="Plain Table 1" w:uiPriority="41"/>
+    <w:lsdException w:name="Plain Table 2" w:uiPriority="42"/>
+    <w:lsdException w:name="Plain Table 3" w:uiPriority="43"/>
+    <w:lsdException w:name="Plain Table 4" w:uiPriority="44"/>
+    <w:lsdException w:name="Plain Table 5" w:uiPriority="45"/>
+    <w:lsdException w:name="Grid Table Light" w:uiPriority="40"/>
+    <w:lsdException w:name="Grid Table 1 Light" w:uiPriority="46"/>
+    <w:lsdException w:name="Grid Table 2" w:uiPriority="47"/>
+    <w:lsdException w:name="Grid Table 3" w:uiPriority="48"/>
+    <w:lsdException w:name="Grid Table 4" w:uiPriority="49"/>
+    <w:lsdException w:name="Grid Table 5 Dark" w:uiPriority="50"/>
+    <w:lsdException w:name="Grid Table 6 Colorful" w:uiPriority="51"/>
+    <w:lsdException w:name="Grid Table 7 Colorful" w:uiPriority="52"/>
+    <w:lsdException w:name="Grid Table 1 Light Accent 1" w:uiPriority="46"/>
+    <w:lsdException w:name="Grid Table 2 Accent 1" w:uiPriority="47"/>
+    <w:lsdException w:name="Grid Table 3 Accent 1" w:uiPriority="48"/>
+    <w:lsdException w:name="Grid Table 4 Accent 1" w:uiPriority="49"/>
+    <w:lsdException w:name="Grid Table 5 Dark Accent 1" w:uiPriority="50"/>
+    <w:lsdException w:name="Grid Table 6 Colorful Accent 1" w:uiPriority="51"/>
+    <w:lsdException w:name="Grid Table 7 Colorful Accent 1" w:uiPriority="52"/>
+    <w:lsdException w:name="Grid Table 1 Light Accent 2" w:uiPriority="46"/>
+    <w:lsdException w:name="Grid Table 2 Accent 2" w:uiPriority="47"/>
+    <w:lsdException w:name="Grid Table 3 Accent 2" w:uiPriority="48"/>
+    <w:lsdException w:name="Grid Table 4 Accent 2" w:uiPriority="49"/>
+    <w:lsdException w:name="Grid Table 5 Dark Accent 2" w:uiPriority="50"/>
+    <w:lsdException w:name="Grid Table 6 Colorful Accent 2" w:uiPriority="51"/>
+    <w:lsdException w:name="Grid Table 7 Colorful Accent 2" w:uiPriority="52"/>
+    <w:lsdException w:name="Grid Table 1 Light Accent 3" w:uiPriority="46"/>
+    <w:lsdException w:name="Grid Table 2 Accent 3" w:uiPriority="47"/>
+    <w:lsdException w:name="Grid Table 3 Accent 3" w:uiPriority="48"/>
+    <w:lsdException w:name="Grid Table 4 Accent 3" w:uiPriority="49"/>
+    <w:lsdException w:name="Grid Table 5 Dark Accent 3" w:uiPriority="50"/>
+    <w:lsdException w:name="Grid Table 6 Colorful Accent 3" w:uiPriority="51"/>
+    <w:lsdException w:name="Grid Table 7 Colorful Accent 3" w:uiPriority="52"/>
+    <w:lsdException w:name="Grid Table 1 Light Accent 4" w:uiPriority="46"/>
+    <w:lsdException w:name="Grid Table 2 Accent 4" w:uiPriority="47"/>
+    <w:lsdException w:name="Grid Table 3 Accent 4" w:uiPriority="48"/>
+    <w:lsdException w:name="Grid Table 4 Accent 4" w:uiPriority="49"/>
+    <w:lsdException w:name="Grid Table 5 Dark Accent 4" w:uiPriority="50"/>
+    <w:lsdException w:name="Grid Table 6 Colorful Accent 4" w:uiPriority="51"/>
+    <w:lsdException w:name="Grid Table 7 Colorful Accent 4" w:uiPriority="52"/>
+    <w:lsdException w:name="Grid Table 1 Light Accent 5" w:uiPriority="46"/>
+    <w:lsdException w:name="Grid Table 2 Accent 5" w:uiPriority="47"/>
+    <w:lsdException w:name="Grid Table 3 Accent 5" w:uiPriority="48"/>
+    <w:lsdException w:name="Grid Table 4 Accent 5" w:uiPriority="49"/>
+    <w:lsdException w:name="Grid Table 5 Dark Accent 5" w:uiPriority="50"/>
+    <w:lsdException w:name="Grid Table 6 Colorful Accent 5" w:uiPriority="51"/>
+    <w:lsdException w:name="Grid Table 7 Colorful Accent 5" w:uiPriority="52"/>
+    <w:lsdException w:name="Grid Table 1 Light Accent 6" w:uiPriority="46"/>
+    <w:lsdException w:name="Grid Table 2 Accent 6" w:uiPriority="47"/>
+    <w:lsdException w:name="Grid Table 3 Accent 6" w:uiPriority="48"/>
+    <w:lsdException w:name="Grid Table 4 Accent 6" w:uiPriority="49"/>
+    <w:lsdException w:name="Grid Table 5 Dark Accent 6" w:uiPriority="50"/>
+    <w:lsdException w:name="Grid Table 6 Colorful Accent 6" w:uiPriority="51"/>
+    <w:lsdException w:name="Grid Table 7 Colorful Accent 6" w:uiPriority="52"/>
+    <w:lsdException w:name="List Table 1 Light" w:uiPriority="46"/>
+    <w:lsdException w:name="List Table 2" w:uiPriority="47"/>
+    <w:lsdException w:name="List Table 3" w:uiPriority="48"/>
+    <w:lsdException w:name="List Table 4" w:uiPriority="49"/>
+    <w:lsdException w:name="List Table 5 Dark" w:uiPriority="50"/>
+    <w:lsdException w:name="List Table 6 Colorful" w:uiPriority="51"/>
+    <w:lsdException w:name="List Table 7 Colorful" w:uiPriority="52"/>
+    <w:lsdException w:name="List Table 1 Light Accent 1" w:uiPriority="46"/>
+    <w:lsdException w:name="List Table 2 Accent 1" w:uiPriority="47"/>
+    <w:lsdException w:name="List Table 3 Accent 1" w:uiPriority="48"/>
+    <w:lsdException w:name="List Table 4 Accent 1" w:uiPriority="49"/>
+    <w:lsdException w:name="List Table 5 Dark Accent 1" w:uiPriority="50"/>
+    <w:lsdException w:name="List Table 6 Colorful Accent 1" w:uiPriority="51"/>
+    <w:lsdException w:name="List Table 7 Colorful Accent 1" w:uiPriority="52"/>
+    <w:lsdException w:name="List Table 1 Light Accent 2" w:uiPriority="46"/>
+    <w:lsdException w:name="List Table 2 Accent 2" w:uiPriority="47"/>
+    <w:lsdException w:name="List Table 3 Accent 2" w:uiPriority="48"/>
+    <w:lsdException w:name="List Table 4 Accent 2" w:uiPriority="49"/>
+    <w:lsdException w:name="List Table 5 Dark Accent 2" w:uiPriority="50"/>
+    <w:lsdException w:name="List Table 6 Colorful Accent 2" w:uiPriority="51"/>
+    <w:lsdException w:name="List Table 7 Colorful Accent 2" w:uiPriority="52"/>
+    <w:lsdException w:name="List Table 1 Light Accent 3" w:uiPriority="46"/>
+    <w:lsdException w:name="List Table 2 Accent 3" w:uiPriority="47"/>
+    <w:lsdException w:name="List Table 3 Accent 3" w:uiPriority="48"/>
+    <w:lsdException w:name="List Table 4 Accent 3" w:uiPriority="49"/>
+    <w:lsdException w:name="List Table 5 Dark Accent 3" w:uiPriority="50"/>
+    <w:lsdException w:name="List Table 6 Colorful Accent 3" w:uiPriority="51"/>
+    <w:lsdException w:name="List Table 7 Colorful Accent 3" w:uiPriority="52"/>
+    <w:lsdException w:name="List Table 1 Light Accent 4" w:uiPriority="46"/>
+    <w:lsdException w:name="List Table 2 Accent 4" w:uiPriority="47"/>
+    <w:lsdException w:name="List Table 3 Accent 4" w:uiPriority="48"/>
+    <w:lsdException w:name="List Table 4 Accent 4" w:uiPriority="49"/>
+    <w:lsdException w:name="List Table 5 Dark Accent 4" w:uiPriority="50"/>
+    <w:lsdException w:name="List Table 6 Colorful Accent 4" w:uiPriority="51"/>
+    <w:lsdException w:name="List Table 7 Colorful Accent 4" w:uiPriority="52"/>
+    <w:lsdException w:name="List Table 1 Light Accent 5" w:uiPriority="46"/>
+    <w:lsdException w:name="List Table 2 Accent 5" w:uiPriority="47"/>
+    <w:lsdException w:name="List Table 3 Accent 5" w:uiPriority="48"/>
+    <w:lsdException w:name="List Table 4 Accent 5" w:uiPriority="49"/>
+    <w:lsdException w:name="List Table 5 Dark Accent 5" w:uiPriority="50"/>
+    <w:lsdException w:name="List Table 6 Colorful Accent 5" w:uiPriority="51"/>
+    <w:lsdException w:name="List Table 7 Colorful Accent 5" w:uiPriority="52"/>
+    <w:lsdException w:name="List Table 1 Light Accent 6" w:uiPriority="46"/>
+    <w:lsdException w:name="List Table 2 Accent 6" w:uiPriority="47"/>
+    <w:lsdException w:name="List Table 3 Accent 6" w:uiPriority="48"/>
+    <w:lsdException w:name="List Table 4 Accent 6" w:uiPriority="49"/>
+    <w:lsdException w:name="List Table 5 Dark Accent 6" w:uiPriority="50"/>
+    <w:lsdException w:name="List Table 6 Colorful Accent 6" w:uiPriority="51"/>
+    <w:lsdException w:name="List Table 7 Colorful Accent 6" w:uiPriority="52"/>
   </w:latentStyles>
-  <w:style w:type="paragraph" w:default="1" w:styleId="a">
+  <w:style w:type="paragraph" w:default="1" w:styleId="Normal">
     <w:name w:val="Normal"/>
     <w:qFormat/>
     <w:rsid w:val="004241B4"/>
   </w:style>
-  <w:style w:type="paragraph" w:styleId="1">
+  <w:style w:type="paragraph" w:styleId="Heading1">
     <w:name w:val="heading 1"/>
-    <w:basedOn w:val="a"/>
-    <w:next w:val="a"/>
-    <w:link w:val="10"/>
+    <w:basedOn w:val="Normal"/>
+    <w:next w:val="Normal"/>
+    <w:link w:val="Heading1Char"/>
     <w:uiPriority w:val="9"/>
     <w:qFormat/>
     <w:rsid w:val="00322BD3"/>
@@ -20990,11 +21621,11 @@
       <w:szCs w:val="28"/>
     </w:rPr>
   </w:style>
-  <w:style w:type="paragraph" w:styleId="2">
+  <w:style w:type="paragraph" w:styleId="Heading2">
     <w:name w:val="heading 2"/>
-    <w:basedOn w:val="a"/>
-    <w:next w:val="a"/>
-    <w:link w:val="20"/>
+    <w:basedOn w:val="Normal"/>
+    <w:next w:val="Normal"/>
+    <w:link w:val="Heading2Char"/>
     <w:uiPriority w:val="9"/>
     <w:unhideWhenUsed/>
     <w:qFormat/>
@@ -21014,11 +21645,11 @@
       <w:szCs w:val="26"/>
     </w:rPr>
   </w:style>
-  <w:style w:type="paragraph" w:styleId="3">
+  <w:style w:type="paragraph" w:styleId="Heading3">
     <w:name w:val="heading 3"/>
-    <w:basedOn w:val="a"/>
-    <w:next w:val="a"/>
-    <w:link w:val="30"/>
+    <w:basedOn w:val="Normal"/>
+    <w:next w:val="Normal"/>
+    <w:link w:val="Heading3Char"/>
     <w:uiPriority w:val="9"/>
     <w:unhideWhenUsed/>
     <w:qFormat/>
@@ -21036,17 +21667,17 @@
       <w:color w:val="4F81BD" w:themeColor="accent1"/>
     </w:rPr>
   </w:style>
-  <w:style w:type="character" w:default="1" w:styleId="a0">
+  <w:style w:type="character" w:default="1" w:styleId="DefaultParagraphFont">
     <w:name w:val="Default Paragraph Font"/>
     <w:uiPriority w:val="1"/>
+    <w:semiHidden/>
     <w:unhideWhenUsed/>
   </w:style>
-  <w:style w:type="table" w:default="1" w:styleId="a1">
+  <w:style w:type="table" w:default="1" w:styleId="TableNormal">
     <w:name w:val="Normal Table"/>
     <w:uiPriority w:val="99"/>
     <w:semiHidden/>
     <w:unhideWhenUsed/>
-    <w:qFormat/>
     <w:tblPr>
       <w:tblInd w:w="0" w:type="dxa"/>
       <w:tblCellMar>
@@ -21057,7 +21688,7 @@
       </w:tblCellMar>
     </w:tblPr>
   </w:style>
-  <w:style w:type="numbering" w:default="1" w:styleId="a2">
+  <w:style w:type="numbering" w:default="1" w:styleId="NoList">
     <w:name w:val="No List"/>
     <w:uiPriority w:val="99"/>
     <w:semiHidden/>
@@ -21065,7 +21696,7 @@
   </w:style>
   <w:style w:type="paragraph" w:styleId="NormalWeb">
     <w:name w:val="Normal (Web)"/>
-    <w:basedOn w:val="a"/>
+    <w:basedOn w:val="Normal"/>
     <w:uiPriority w:val="99"/>
     <w:semiHidden/>
     <w:unhideWhenUsed/>
@@ -21081,7 +21712,7 @@
   </w:style>
   <w:style w:type="character" w:styleId="Hyperlink">
     <w:name w:val="Hyperlink"/>
-    <w:basedOn w:val="a0"/>
+    <w:basedOn w:val="DefaultParagraphFont"/>
     <w:uiPriority w:val="99"/>
     <w:unhideWhenUsed/>
     <w:rsid w:val="005C0FFD"/>
@@ -21090,10 +21721,10 @@
       <w:u w:val="single"/>
     </w:rPr>
   </w:style>
-  <w:style w:type="character" w:customStyle="1" w:styleId="10">
-    <w:name w:val="כותרת 1 תו"/>
-    <w:basedOn w:val="a0"/>
-    <w:link w:val="1"/>
+  <w:style w:type="character" w:customStyle="1" w:styleId="Heading1Char">
+    <w:name w:val="Heading 1 Char"/>
+    <w:basedOn w:val="DefaultParagraphFont"/>
+    <w:link w:val="Heading1"/>
     <w:uiPriority w:val="9"/>
     <w:rsid w:val="00322BD3"/>
     <w:rPr>
@@ -21105,10 +21736,10 @@
       <w:szCs w:val="28"/>
     </w:rPr>
   </w:style>
-  <w:style w:type="character" w:customStyle="1" w:styleId="20">
-    <w:name w:val="כותרת 2 תו"/>
-    <w:basedOn w:val="a0"/>
-    <w:link w:val="2"/>
+  <w:style w:type="character" w:customStyle="1" w:styleId="Heading2Char">
+    <w:name w:val="Heading 2 Char"/>
+    <w:basedOn w:val="DefaultParagraphFont"/>
+    <w:link w:val="Heading2"/>
     <w:uiPriority w:val="9"/>
     <w:rsid w:val="00322BD3"/>
     <w:rPr>
@@ -21120,9 +21751,9 @@
       <w:szCs w:val="26"/>
     </w:rPr>
   </w:style>
-  <w:style w:type="paragraph" w:styleId="a3">
+  <w:style w:type="paragraph" w:styleId="ListParagraph">
     <w:name w:val="List Paragraph"/>
-    <w:basedOn w:val="a"/>
+    <w:basedOn w:val="Normal"/>
     <w:uiPriority w:val="34"/>
     <w:qFormat/>
     <w:rsid w:val="00C7120B"/>
@@ -21131,10 +21762,10 @@
       <w:contextualSpacing/>
     </w:pPr>
   </w:style>
-  <w:style w:type="character" w:customStyle="1" w:styleId="30">
-    <w:name w:val="כותרת 3 תו"/>
-    <w:basedOn w:val="a0"/>
-    <w:link w:val="3"/>
+  <w:style w:type="character" w:customStyle="1" w:styleId="Heading3Char">
+    <w:name w:val="Heading 3 Char"/>
+    <w:basedOn w:val="DefaultParagraphFont"/>
+    <w:link w:val="Heading3"/>
     <w:uiPriority w:val="9"/>
     <w:rsid w:val="005B1B87"/>
     <w:rPr>
@@ -21144,10 +21775,10 @@
       <w:color w:val="4F81BD" w:themeColor="accent1"/>
     </w:rPr>
   </w:style>
-  <w:style w:type="paragraph" w:styleId="a4">
+  <w:style w:type="paragraph" w:styleId="BalloonText">
     <w:name w:val="Balloon Text"/>
-    <w:basedOn w:val="a"/>
-    <w:link w:val="a5"/>
+    <w:basedOn w:val="Normal"/>
+    <w:link w:val="BalloonTextChar"/>
     <w:uiPriority w:val="99"/>
     <w:semiHidden/>
     <w:unhideWhenUsed/>
@@ -21161,10 +21792,10 @@
       <w:szCs w:val="16"/>
     </w:rPr>
   </w:style>
-  <w:style w:type="character" w:customStyle="1" w:styleId="a5">
-    <w:name w:val="טקסט בלונים תו"/>
-    <w:basedOn w:val="a0"/>
-    <w:link w:val="a4"/>
+  <w:style w:type="character" w:customStyle="1" w:styleId="BalloonTextChar">
+    <w:name w:val="Balloon Text Char"/>
+    <w:basedOn w:val="DefaultParagraphFont"/>
+    <w:link w:val="BalloonText"/>
     <w:uiPriority w:val="99"/>
     <w:semiHidden/>
     <w:rsid w:val="00454877"/>
@@ -21174,10 +21805,10 @@
       <w:szCs w:val="16"/>
     </w:rPr>
   </w:style>
-  <w:style w:type="paragraph" w:styleId="a6">
+  <w:style w:type="paragraph" w:styleId="DocumentMap">
     <w:name w:val="Document Map"/>
-    <w:basedOn w:val="a"/>
-    <w:link w:val="a7"/>
+    <w:basedOn w:val="Normal"/>
+    <w:link w:val="DocumentMapChar"/>
     <w:uiPriority w:val="99"/>
     <w:semiHidden/>
     <w:unhideWhenUsed/>
@@ -21191,10 +21822,10 @@
       <w:szCs w:val="16"/>
     </w:rPr>
   </w:style>
-  <w:style w:type="character" w:customStyle="1" w:styleId="a7">
-    <w:name w:val="מפת מסמך תו"/>
-    <w:basedOn w:val="a0"/>
-    <w:link w:val="a6"/>
+  <w:style w:type="character" w:customStyle="1" w:styleId="DocumentMapChar">
+    <w:name w:val="Document Map Char"/>
+    <w:basedOn w:val="DefaultParagraphFont"/>
+    <w:link w:val="DocumentMap"/>
     <w:uiPriority w:val="99"/>
     <w:semiHidden/>
     <w:rsid w:val="008E6C5E"/>
@@ -21204,16 +21835,15 @@
       <w:szCs w:val="16"/>
     </w:rPr>
   </w:style>
-  <w:style w:type="table" w:styleId="a8">
+  <w:style w:type="table" w:styleId="TableGrid">
     <w:name w:val="Table Grid"/>
-    <w:basedOn w:val="a1"/>
+    <w:basedOn w:val="TableNormal"/>
     <w:uiPriority w:val="59"/>
     <w:rsid w:val="000E2F71"/>
     <w:pPr>
       <w:spacing w:after="0" w:line="240" w:lineRule="auto"/>
     </w:pPr>
     <w:tblPr>
-      <w:tblInd w:w="0" w:type="dxa"/>
       <w:tblBorders>
         <w:top w:val="single" w:sz="4" w:space="0" w:color="auto"/>
         <w:left w:val="single" w:sz="4" w:space="0" w:color="auto"/>
@@ -21222,12 +21852,6 @@
         <w:insideH w:val="single" w:sz="4" w:space="0" w:color="auto"/>
         <w:insideV w:val="single" w:sz="4" w:space="0" w:color="auto"/>
       </w:tblBorders>
-      <w:tblCellMar>
-        <w:top w:w="0" w:type="dxa"/>
-        <w:left w:w="108" w:type="dxa"/>
-        <w:bottom w:w="0" w:type="dxa"/>
-        <w:right w:w="108" w:type="dxa"/>
-      </w:tblCellMar>
     </w:tblPr>
   </w:style>
 </w:styles>
@@ -21521,7 +22145,7 @@
 </file>
 
 <file path=customXml/itemProps1.xml><?xml version="1.0" encoding="utf-8"?>
-<ds:datastoreItem xmlns:ds="http://schemas.openxmlformats.org/officeDocument/2006/customXml" ds:itemID="{A9A6C4E0-3F93-4B9D-AC31-83D1B5F5F9CE}">
+<ds:datastoreItem xmlns:ds="http://schemas.openxmlformats.org/officeDocument/2006/customXml" ds:itemID="{12C53C44-1FCF-4B96-A143-F6D87F00AE4E}">
   <ds:schemaRefs>
     <ds:schemaRef ds:uri="http://schemas.openxmlformats.org/officeDocument/2006/bibliography"/>
   </ds:schemaRefs>

</xml_diff>